<commit_message>
Algebra 2 - Chapter 9: Probability - Chapter 9.1 Sample Spaces - Check Your Understanding of Section 9.1 - A. Multiple-Choice
</commit_message>
<xml_diff>
--- a/Algebra-2/ch09/Algebra 2 - Chapter 9.docx
+++ b/Algebra-2/ch09/Algebra 2 - Chapter 9.docx
@@ -112,9 +112,19 @@
       </w:r>
     </w:p>
     <w:p>
-      <w:r>
-        <w:t>{ Heads, Tails }</w:t>
-      </w:r>
+      <w:proofErr w:type="gramStart"/>
+      <w:r>
+        <w:t>{ Heads</w:t>
+      </w:r>
+      <w:proofErr w:type="gramEnd"/>
+      <w:r>
+        <w:t xml:space="preserve">, </w:t>
+      </w:r>
+      <w:proofErr w:type="gramStart"/>
+      <w:r>
+        <w:t>Tails }</w:t>
+      </w:r>
+      <w:proofErr w:type="gramEnd"/>
     </w:p>
     <w:p>
       <w:r>
@@ -148,7 +158,15 @@
         <w:t>favorable</w:t>
       </w:r>
       <w:r>
-        <w:t xml:space="preserve"> outcomes, meaning outcomes in the sample space that are heads. Make that the numerator of your answer. Since there are 2 possible outcomes and 1 outcome with heads, the probability of the coin landing on heads is </w:t>
+        <w:t xml:space="preserve"> outcomes, meaning outcomes in the sample space that are heads. Make that the numerator </w:t>
+      </w:r>
+      <w:proofErr w:type="gramStart"/>
+      <w:r>
+        <w:t>of</w:t>
+      </w:r>
+      <w:proofErr w:type="gramEnd"/>
+      <w:r>
+        <w:t xml:space="preserve"> your answer. Since there are 2 possible outcomes and 1 outcome with heads, the probability of the coin landing on heads is </w:t>
       </w:r>
       <m:oMath>
         <m:f>
@@ -325,20 +343,62 @@
         <w:rPr>
           <w:rFonts w:eastAsiaTheme="minorEastAsia"/>
         </w:rPr>
-        <w:t>The sample space for one spin is { 1, 2, 3, 4, 5, 6 }.</w:t>
-      </w:r>
-    </w:p>
-    <w:p>
-      <w:pPr>
-        <w:rPr>
-          <w:rFonts w:eastAsiaTheme="minorEastAsia"/>
-        </w:rPr>
-      </w:pPr>
-      <w:r>
-        <w:rPr>
-          <w:rFonts w:eastAsiaTheme="minorEastAsia"/>
-        </w:rPr>
-        <w:t>With this sample space, various question can be answered.</w:t>
+        <w:t xml:space="preserve">The sample space for one spin is </w:t>
+      </w:r>
+      <w:proofErr w:type="gramStart"/>
+      <w:r>
+        <w:rPr>
+          <w:rFonts w:eastAsiaTheme="minorEastAsia"/>
+        </w:rPr>
+        <w:t>{ 1</w:t>
+      </w:r>
+      <w:proofErr w:type="gramEnd"/>
+      <w:r>
+        <w:rPr>
+          <w:rFonts w:eastAsiaTheme="minorEastAsia"/>
+        </w:rPr>
+        <w:t xml:space="preserve">, 2, 3, 4, 5, </w:t>
+      </w:r>
+      <w:proofErr w:type="gramStart"/>
+      <w:r>
+        <w:rPr>
+          <w:rFonts w:eastAsiaTheme="minorEastAsia"/>
+        </w:rPr>
+        <w:t>6 }</w:t>
+      </w:r>
+      <w:proofErr w:type="gramEnd"/>
+      <w:r>
+        <w:rPr>
+          <w:rFonts w:eastAsiaTheme="minorEastAsia"/>
+        </w:rPr>
+        <w:t>.</w:t>
+      </w:r>
+    </w:p>
+    <w:p>
+      <w:pPr>
+        <w:rPr>
+          <w:rFonts w:eastAsiaTheme="minorEastAsia"/>
+        </w:rPr>
+      </w:pPr>
+      <w:r>
+        <w:rPr>
+          <w:rFonts w:eastAsiaTheme="minorEastAsia"/>
+        </w:rPr>
+        <w:t xml:space="preserve">With this sample space, various </w:t>
+      </w:r>
+      <w:proofErr w:type="gramStart"/>
+      <w:r>
+        <w:rPr>
+          <w:rFonts w:eastAsiaTheme="minorEastAsia"/>
+        </w:rPr>
+        <w:t>question</w:t>
+      </w:r>
+      <w:proofErr w:type="gramEnd"/>
+      <w:r>
+        <w:rPr>
+          <w:rFonts w:eastAsiaTheme="minorEastAsia"/>
+        </w:rPr>
+        <w:t xml:space="preserve"> can be answered.</w:t>
       </w:r>
     </w:p>
     <w:p>
@@ -368,7 +428,21 @@
         <w:rPr>
           <w:rFonts w:eastAsiaTheme="minorEastAsia"/>
         </w:rPr>
-        <w:t>The most basic question is one like: What is the probability that the spinner will land on the number 4? This question is abbreviated as P(4).</w:t>
+        <w:t xml:space="preserve">The most basic question is one like: What is the probability that the spinner will land on the number 4? This question is abbreviated as </w:t>
+      </w:r>
+      <w:proofErr w:type="gramStart"/>
+      <w:r>
+        <w:rPr>
+          <w:rFonts w:eastAsiaTheme="minorEastAsia"/>
+        </w:rPr>
+        <w:t>P(</w:t>
+      </w:r>
+      <w:proofErr w:type="gramEnd"/>
+      <w:r>
+        <w:rPr>
+          <w:rFonts w:eastAsiaTheme="minorEastAsia"/>
+        </w:rPr>
+        <w:t>4).</w:t>
       </w:r>
     </w:p>
     <w:p>
@@ -481,7 +555,21 @@
         <w:rPr>
           <w:rFonts w:eastAsiaTheme="minorEastAsia"/>
         </w:rPr>
-        <w:t xml:space="preserve">If the question is to find the probability that the spinner will not land on the number 4, or P(not 4), count the number of outcomes in the sample space that are not 4. Since 5 of the numbers in the sample space are not the number 4, </w:t>
+        <w:t xml:space="preserve">If the question is to find the probability that the spinner will not land on the number 4, or </w:t>
+      </w:r>
+      <w:proofErr w:type="gramStart"/>
+      <w:r>
+        <w:rPr>
+          <w:rFonts w:eastAsiaTheme="minorEastAsia"/>
+        </w:rPr>
+        <w:t>P(</w:t>
+      </w:r>
+      <w:proofErr w:type="gramEnd"/>
+      <w:r>
+        <w:rPr>
+          <w:rFonts w:eastAsiaTheme="minorEastAsia"/>
+        </w:rPr>
+        <w:t xml:space="preserve">not 4), count the number of outcomes in the sample space that are not 4. Since 5 of the numbers in the sample space are not the number 4, </w:t>
       </w:r>
       <m:oMath>
         <m:r>
@@ -620,20 +708,48 @@
           <w:rFonts w:eastAsiaTheme="minorEastAsia"/>
         </w:rPr>
         <w:lastRenderedPageBreak/>
-        <w:t>to see how many of them are both greater than 3 and also even.</w:t>
-      </w:r>
-    </w:p>
-    <w:p>
-      <w:pPr>
-        <w:rPr>
-          <w:rFonts w:eastAsiaTheme="minorEastAsia"/>
-        </w:rPr>
-      </w:pPr>
-      <w:r>
-        <w:rPr>
-          <w:rFonts w:eastAsiaTheme="minorEastAsia"/>
-        </w:rPr>
-        <w:t xml:space="preserve">Exactly two of the numbers, 4 and 6, satisfy both conditions. So the numerator of the probability fraction is 2, and the solution is </w:t>
+        <w:t xml:space="preserve">to see how many of them are both greater than 3 </w:t>
+      </w:r>
+      <w:proofErr w:type="gramStart"/>
+      <w:r>
+        <w:rPr>
+          <w:rFonts w:eastAsiaTheme="minorEastAsia"/>
+        </w:rPr>
+        <w:t>and also</w:t>
+      </w:r>
+      <w:proofErr w:type="gramEnd"/>
+      <w:r>
+        <w:rPr>
+          <w:rFonts w:eastAsiaTheme="minorEastAsia"/>
+        </w:rPr>
+        <w:t xml:space="preserve"> even.</w:t>
+      </w:r>
+    </w:p>
+    <w:p>
+      <w:pPr>
+        <w:rPr>
+          <w:rFonts w:eastAsiaTheme="minorEastAsia"/>
+        </w:rPr>
+      </w:pPr>
+      <w:r>
+        <w:rPr>
+          <w:rFonts w:eastAsiaTheme="minorEastAsia"/>
+        </w:rPr>
+        <w:t xml:space="preserve">Exactly two of the numbers, 4 and 6, satisfy both conditions. </w:t>
+      </w:r>
+      <w:proofErr w:type="gramStart"/>
+      <w:r>
+        <w:rPr>
+          <w:rFonts w:eastAsiaTheme="minorEastAsia"/>
+        </w:rPr>
+        <w:t>So</w:t>
+      </w:r>
+      <w:proofErr w:type="gramEnd"/>
+      <w:r>
+        <w:rPr>
+          <w:rFonts w:eastAsiaTheme="minorEastAsia"/>
+        </w:rPr>
+        <w:t xml:space="preserve"> the numerator of the probability fraction is 2, and the solution is </w:t>
       </w:r>
       <m:oMath>
         <m:r>
@@ -754,7 +870,21 @@
         <w:rPr>
           <w:rFonts w:eastAsiaTheme="minorEastAsia"/>
         </w:rPr>
-        <w:t>Imagine there is a game where you spin the spinner and you win a prize if the spinner lands on an even number or on a number that is greater than 3.</w:t>
+        <w:t xml:space="preserve">Imagine there is a game where you spin the </w:t>
+      </w:r>
+      <w:proofErr w:type="gramStart"/>
+      <w:r>
+        <w:rPr>
+          <w:rFonts w:eastAsiaTheme="minorEastAsia"/>
+        </w:rPr>
+        <w:t>spinner</w:t>
+      </w:r>
+      <w:proofErr w:type="gramEnd"/>
+      <w:r>
+        <w:rPr>
+          <w:rFonts w:eastAsiaTheme="minorEastAsia"/>
+        </w:rPr>
+        <w:t xml:space="preserve"> and you win a prize if the spinner lands on an even number or on a number that is greater than 3.</w:t>
       </w:r>
       <w:r>
         <w:t xml:space="preserve"> To find the probability of winning this game, go through the 6 outcomes to find how many of them are either even, greater than 3, or both.</w:t>
@@ -767,7 +897,15 @@
         </w:rPr>
       </w:pPr>
       <w:r>
-        <w:t xml:space="preserve">Of the 6 numbers, the numbers 2,4, 5 and 6 all are either even, greater than 3, or both. The probability of getting a number that is even or greater than 3 is </w:t>
+        <w:t xml:space="preserve">Of the 6 numbers, the numbers 2,4, 5 and </w:t>
+      </w:r>
+      <w:proofErr w:type="gramStart"/>
+      <w:r>
+        <w:t>6 all</w:t>
+      </w:r>
+      <w:proofErr w:type="gramEnd"/>
+      <w:r>
+        <w:t xml:space="preserve"> are either even, greater than 3, or both. The probability of getting a number that is even or greater than 3 is </w:t>
       </w:r>
       <m:oMath>
         <m:r>
@@ -956,7 +1094,21 @@
         <w:rPr>
           <w:rFonts w:eastAsiaTheme="minorEastAsia"/>
         </w:rPr>
-        <w:t xml:space="preserve">. You can instead use the given symbol, |, to write </w:t>
+        <w:t xml:space="preserve">. You can instead use the given </w:t>
+      </w:r>
+      <w:proofErr w:type="gramStart"/>
+      <w:r>
+        <w:rPr>
+          <w:rFonts w:eastAsiaTheme="minorEastAsia"/>
+        </w:rPr>
+        <w:t>symbol, |,</w:t>
+      </w:r>
+      <w:proofErr w:type="gramEnd"/>
+      <w:r>
+        <w:rPr>
+          <w:rFonts w:eastAsiaTheme="minorEastAsia"/>
+        </w:rPr>
+        <w:t xml:space="preserve"> to write </w:t>
       </w:r>
       <m:oMath>
         <m:r>
@@ -990,7 +1142,23 @@
     </w:p>
     <w:p>
       <w:r>
-        <w:t>A fair coin is flipped, and a fair 6-sided die is rolled. The sample space has 12 outcomes { H1, H2, H3, H4, H5, H6, T1, T2, T3, T4, T5, T6 }. Using this sample space, calculate the probability of getting:</w:t>
+        <w:t xml:space="preserve">A fair coin is flipped, and a fair 6-sided die is rolled. The sample space has 12 outcomes </w:t>
+      </w:r>
+      <w:proofErr w:type="gramStart"/>
+      <w:r>
+        <w:t>{ H</w:t>
+      </w:r>
+      <w:proofErr w:type="gramEnd"/>
+      <w:r>
+        <w:t>1, H2, H3, H4, H5, H6, T1, T2, T3, T4, T5, T</w:t>
+      </w:r>
+      <w:proofErr w:type="gramStart"/>
+      <w:r>
+        <w:t>6 }</w:t>
+      </w:r>
+      <w:proofErr w:type="gramEnd"/>
+      <w:r>
+        <w:t>. Using this sample space, calculate the probability of getting:</w:t>
       </w:r>
     </w:p>
     <w:p>
@@ -1030,7 +1198,23 @@
         <w:pStyle w:val="NoSpacing"/>
       </w:pPr>
       <w:r>
-        <w:t>E) An outcome with a 2 on the die given that there is a tails on the coin</w:t>
+        <w:t xml:space="preserve">E) An outcome with a 2 on the die given that there </w:t>
+      </w:r>
+      <w:proofErr w:type="gramStart"/>
+      <w:r>
+        <w:t>is</w:t>
+      </w:r>
+      <w:proofErr w:type="gramEnd"/>
+      <w:r>
+        <w:t xml:space="preserve"> a </w:t>
+      </w:r>
+      <w:proofErr w:type="gramStart"/>
+      <w:r>
+        <w:t>tails</w:t>
+      </w:r>
+      <w:proofErr w:type="gramEnd"/>
+      <w:r>
+        <w:t xml:space="preserve"> on the coin</w:t>
       </w:r>
     </w:p>
     <w:p>
@@ -1227,7 +1411,35 @@
         <w:rPr>
           <w:rFonts w:eastAsiaTheme="minorEastAsia"/>
         </w:rPr>
-        <w:t xml:space="preserve">D) Since it is given that 2 is on the die, the sample space gets reduced to {H2, T2}. Only one of the two outcomes has a T, so the probability is </w:t>
+        <w:t xml:space="preserve">D) Since it is given that 2 is on the </w:t>
+      </w:r>
+      <w:proofErr w:type="gramStart"/>
+      <w:r>
+        <w:rPr>
+          <w:rFonts w:eastAsiaTheme="minorEastAsia"/>
+        </w:rPr>
+        <w:t>die</w:t>
+      </w:r>
+      <w:proofErr w:type="gramEnd"/>
+      <w:r>
+        <w:rPr>
+          <w:rFonts w:eastAsiaTheme="minorEastAsia"/>
+        </w:rPr>
+        <w:t xml:space="preserve">, the sample space gets reduced to {H2, </w:t>
+      </w:r>
+      <w:proofErr w:type="gramStart"/>
+      <w:r>
+        <w:rPr>
+          <w:rFonts w:eastAsiaTheme="minorEastAsia"/>
+        </w:rPr>
+        <w:t>T2}.</w:t>
+      </w:r>
+      <w:proofErr w:type="gramEnd"/>
+      <w:r>
+        <w:rPr>
+          <w:rFonts w:eastAsiaTheme="minorEastAsia"/>
+        </w:rPr>
+        <w:t xml:space="preserve"> Only one of the two outcomes has a T, so the probability is </w:t>
       </w:r>
       <m:oMath>
         <m:f>
@@ -1274,7 +1486,49 @@
         <w:rPr>
           <w:rFonts w:eastAsiaTheme="minorEastAsia"/>
         </w:rPr>
-        <w:t xml:space="preserve">E) Since it is given that tails is on the coin, the sample space set gets reduced to {T1, T2, T3, T4, T5, T6}. Of the 6 possible outcomes in this reduced sample space, only one has a 2 on the die. So the probability is </w:t>
+        <w:t xml:space="preserve">E) Since it is given that tails </w:t>
+      </w:r>
+      <w:proofErr w:type="gramStart"/>
+      <w:r>
+        <w:rPr>
+          <w:rFonts w:eastAsiaTheme="minorEastAsia"/>
+        </w:rPr>
+        <w:t>is</w:t>
+      </w:r>
+      <w:proofErr w:type="gramEnd"/>
+      <w:r>
+        <w:rPr>
+          <w:rFonts w:eastAsiaTheme="minorEastAsia"/>
+        </w:rPr>
+        <w:t xml:space="preserve"> on the coin, the sample space set gets reduced to {T1, T2, T3, T4, T5, </w:t>
+      </w:r>
+      <w:proofErr w:type="gramStart"/>
+      <w:r>
+        <w:rPr>
+          <w:rFonts w:eastAsiaTheme="minorEastAsia"/>
+        </w:rPr>
+        <w:t>T6}.</w:t>
+      </w:r>
+      <w:proofErr w:type="gramEnd"/>
+      <w:r>
+        <w:rPr>
+          <w:rFonts w:eastAsiaTheme="minorEastAsia"/>
+        </w:rPr>
+        <w:t xml:space="preserve"> Of the 6 possible outcomes in this reduced sample space, only one has a 2 on the die. </w:t>
+      </w:r>
+      <w:proofErr w:type="gramStart"/>
+      <w:r>
+        <w:rPr>
+          <w:rFonts w:eastAsiaTheme="minorEastAsia"/>
+        </w:rPr>
+        <w:t>So</w:t>
+      </w:r>
+      <w:proofErr w:type="gramEnd"/>
+      <w:r>
+        <w:rPr>
+          <w:rFonts w:eastAsiaTheme="minorEastAsia"/>
+        </w:rPr>
+        <w:t xml:space="preserve"> the probability is </w:t>
       </w:r>
       <m:oMath>
         <m:f>
@@ -1634,7 +1888,15 @@
     </w:p>
     <w:p>
       <w:r>
-        <w:t xml:space="preserve">The denominator of the fraction will be 100 since there are 100 people in total. For the numerator, the number of people who are both under 14 years old and over 5 feet tall, based on the information in the table, who </w:t>
+        <w:t xml:space="preserve">The denominator of the fraction will be 100 since there are 100 people in total. For the numerator, the number of people who are both under 14 years old and over 5 feet tall, based on the information </w:t>
+      </w:r>
+      <w:proofErr w:type="gramStart"/>
+      <w:r>
+        <w:t>in</w:t>
+      </w:r>
+      <w:proofErr w:type="gramEnd"/>
+      <w:r>
+        <w:t xml:space="preserve"> the table, who </w:t>
       </w:r>
       <w:r>
         <w:lastRenderedPageBreak/>
@@ -1644,7 +1906,15 @@
         <w:t>information</w:t>
       </w:r>
       <w:r>
-        <w:t xml:space="preserve"> in the table, is 9. </w:t>
+        <w:t xml:space="preserve"> </w:t>
+      </w:r>
+      <w:proofErr w:type="gramStart"/>
+      <w:r>
+        <w:t>in</w:t>
+      </w:r>
+      <w:proofErr w:type="gramEnd"/>
+      <w:r>
+        <w:t xml:space="preserve"> the table, is 9. </w:t>
       </w:r>
     </w:p>
     <w:p>
@@ -1687,13 +1957,7 @@
           <w:rPr>
             <w:rFonts w:ascii="Cambria Math" w:hAnsi="Cambria Math"/>
           </w:rPr>
-          <m:t>=.</m:t>
-        </m:r>
-        <m:r>
-          <w:rPr>
-            <w:rFonts w:ascii="Cambria Math" w:hAnsi="Cambria Math"/>
-          </w:rPr>
-          <m:t>09</m:t>
+          <m:t>=.09</m:t>
         </m:r>
       </m:oMath>
       <w:r>
@@ -1951,7 +2215,21 @@
         <w:rPr>
           <w:rFonts w:eastAsiaTheme="minorEastAsia"/>
         </w:rPr>
-        <w:t xml:space="preserve">Solution: Because of the word “given,” the denominator of the fraction is no longer going to be 100. Since it is known that the person is over 14 years old, the 30 people under 14 years old are no longer relevant. The number of people over 14 years old is 70, and this will be the denominator of the solution. Of those 70 people, 58 of them are over 5 feet tall. So the solution is </w:t>
+        <w:t xml:space="preserve">Solution: Because of the word “given,” the denominator of the fraction is no longer going to be 100. Since it is known that the person is over 14 years old, the 30 people under 14 years old are no longer relevant. The number of people over 14 years old is 70, and this will be the denominator of the solution. Of those 70 people, 58 of them are over 5 feet tall. </w:t>
+      </w:r>
+      <w:proofErr w:type="gramStart"/>
+      <w:r>
+        <w:rPr>
+          <w:rFonts w:eastAsiaTheme="minorEastAsia"/>
+        </w:rPr>
+        <w:t>So</w:t>
+      </w:r>
+      <w:proofErr w:type="gramEnd"/>
+      <w:r>
+        <w:rPr>
+          <w:rFonts w:eastAsiaTheme="minorEastAsia"/>
+        </w:rPr>
+        <w:t xml:space="preserve"> the solution is </w:t>
       </w:r>
       <m:oMath>
         <m:f>
@@ -2037,7 +2315,7 @@
           <w:noProof/>
         </w:rPr>
         <w:drawing>
-          <wp:inline distT="0" distB="0" distL="0" distR="0" wp14:anchorId="12A81E04" wp14:editId="2BC4A9F1">
+          <wp:inline distT="0" distB="0" distL="0" distR="0" wp14:anchorId="12A81E04" wp14:editId="2D25776E">
             <wp:extent cx="1911096" cy="1527048"/>
             <wp:effectExtent l="0" t="0" r="0" b="0"/>
             <wp:docPr id="486020663" name="Picture 1"/>
@@ -2127,7 +2405,49 @@
         <w:rPr>
           <w:rFonts w:eastAsiaTheme="minorEastAsia"/>
         </w:rPr>
-        <w:t xml:space="preserve">Use the Ven diagram to answer a question like “If a person is chosen randomly from the 100 surveyed, what is the probability that the person is under 14 years old but over 5 feet tall?” The circle on the right represents people who are over 5 feet tall. This is composed of the 58, which are the people who are both over 5 feet and over 14 years old, and of the 9, which are people who are over 5 feet but not over 14 years old (since they are not inside the over 14 years old circle  on the right). The solution is </w:t>
+        <w:t xml:space="preserve">Use the Ven diagram to answer a question like “If a person is chosen randomly from the 100 surveyed, what is the probability that the person is under 14 years old but over 5 feet tall?” The circle on the right represents people who are over 5 feet tall. This is composed of </w:t>
+      </w:r>
+      <w:proofErr w:type="gramStart"/>
+      <w:r>
+        <w:rPr>
+          <w:rFonts w:eastAsiaTheme="minorEastAsia"/>
+        </w:rPr>
+        <w:t>the 58</w:t>
+      </w:r>
+      <w:proofErr w:type="gramEnd"/>
+      <w:r>
+        <w:rPr>
+          <w:rFonts w:eastAsiaTheme="minorEastAsia"/>
+        </w:rPr>
+        <w:t xml:space="preserve">, which are the people who are both over 5 feet and over 14 years old, and of the 9, which </w:t>
+      </w:r>
+      <w:proofErr w:type="gramStart"/>
+      <w:r>
+        <w:rPr>
+          <w:rFonts w:eastAsiaTheme="minorEastAsia"/>
+        </w:rPr>
+        <w:t>are people who are</w:t>
+      </w:r>
+      <w:proofErr w:type="gramEnd"/>
+      <w:r>
+        <w:rPr>
+          <w:rFonts w:eastAsiaTheme="minorEastAsia"/>
+        </w:rPr>
+        <w:t xml:space="preserve"> over 5 feet but not over 14 years old (since they are not inside the over 14 years old </w:t>
+      </w:r>
+      <w:proofErr w:type="gramStart"/>
+      <w:r>
+        <w:rPr>
+          <w:rFonts w:eastAsiaTheme="minorEastAsia"/>
+        </w:rPr>
+        <w:t>circle  on</w:t>
+      </w:r>
+      <w:proofErr w:type="gramEnd"/>
+      <w:r>
+        <w:rPr>
+          <w:rFonts w:eastAsiaTheme="minorEastAsia"/>
+        </w:rPr>
+        <w:t xml:space="preserve"> the right). The solution is </w:t>
       </w:r>
       <m:oMath>
         <m:f>
@@ -2228,7 +2548,7 @@
           <w:noProof/>
         </w:rPr>
         <w:drawing>
-          <wp:inline distT="0" distB="0" distL="0" distR="0" wp14:anchorId="4E3F36F9" wp14:editId="19B3F69A">
+          <wp:inline distT="0" distB="0" distL="0" distR="0" wp14:anchorId="4E3F36F9" wp14:editId="1DBE6B42">
             <wp:extent cx="1911096" cy="1527048"/>
             <wp:effectExtent l="0" t="0" r="0" b="0"/>
             <wp:docPr id="1837722242" name="Picture 2"/>
@@ -2326,7 +2646,21 @@
         <w:rPr>
           <w:rFonts w:eastAsiaTheme="minorEastAsia"/>
         </w:rPr>
-        <w:t>C) Given that a randomly person likes mustard, what is the probability that the person also likes frozen yogurt?</w:t>
+        <w:t xml:space="preserve">C) Given that a </w:t>
+      </w:r>
+      <w:proofErr w:type="gramStart"/>
+      <w:r>
+        <w:rPr>
+          <w:rFonts w:eastAsiaTheme="minorEastAsia"/>
+        </w:rPr>
+        <w:t>randomly</w:t>
+      </w:r>
+      <w:proofErr w:type="gramEnd"/>
+      <w:r>
+        <w:rPr>
+          <w:rFonts w:eastAsiaTheme="minorEastAsia"/>
+        </w:rPr>
+        <w:t xml:space="preserve"> person likes mustard, what is the probability that the person also likes frozen yogurt?</w:t>
       </w:r>
     </w:p>
     <w:p>
@@ -2454,7 +2788,21 @@
         <w:rPr>
           <w:rFonts w:eastAsiaTheme="minorEastAsia"/>
         </w:rPr>
-        <w:t xml:space="preserve"> people who like mustard out of 200 people. So the solution is </w:t>
+        <w:t xml:space="preserve"> people who like mustard out of 200 people. </w:t>
+      </w:r>
+      <w:proofErr w:type="gramStart"/>
+      <w:r>
+        <w:rPr>
+          <w:rFonts w:eastAsiaTheme="minorEastAsia"/>
+        </w:rPr>
+        <w:t>So</w:t>
+      </w:r>
+      <w:proofErr w:type="gramEnd"/>
+      <w:r>
+        <w:rPr>
+          <w:rFonts w:eastAsiaTheme="minorEastAsia"/>
+        </w:rPr>
+        <w:t xml:space="preserve"> the solution is </w:t>
       </w:r>
       <m:oMath>
         <m:f>
@@ -2566,17 +2914,1176 @@
     </w:p>
     <w:p>
       <w:pPr>
-        <w:rPr>
-          <w:rFonts w:eastAsiaTheme="minorEastAsia"/>
-        </w:rPr>
-      </w:pPr>
-    </w:p>
-    <w:p>
-      <w:pPr>
-        <w:rPr>
-          <w:rFonts w:eastAsiaTheme="minorEastAsia"/>
-        </w:rPr>
-      </w:pPr>
+        <w:pStyle w:val="Heading3"/>
+        <w:rPr>
+          <w:rFonts w:eastAsiaTheme="minorEastAsia"/>
+        </w:rPr>
+      </w:pPr>
+      <w:r>
+        <w:rPr>
+          <w:rFonts w:eastAsiaTheme="minorEastAsia"/>
+        </w:rPr>
+        <w:br w:type="column"/>
+      </w:r>
+      <w:r>
+        <w:rPr>
+          <w:rFonts w:eastAsiaTheme="minorEastAsia"/>
+        </w:rPr>
+        <w:t>Check Your Understanding of Section 9.1</w:t>
+      </w:r>
+    </w:p>
+    <w:p>
+      <w:pPr>
+        <w:pStyle w:val="ListParagraph"/>
+        <w:numPr>
+          <w:ilvl w:val="0"/>
+          <w:numId w:val="6"/>
+        </w:numPr>
+        <w:rPr>
+          <w:rFonts w:eastAsiaTheme="minorEastAsia"/>
+          <w:i/>
+          <w:iCs/>
+        </w:rPr>
+      </w:pPr>
+      <w:r>
+        <w:rPr>
+          <w:rFonts w:eastAsiaTheme="minorEastAsia"/>
+          <w:i/>
+          <w:iCs/>
+        </w:rPr>
+        <w:t>Multiple-Choice</w:t>
+      </w:r>
+    </w:p>
+    <w:p>
+      <w:pPr>
+        <w:pStyle w:val="Multiple-Choice"/>
+        <w:rPr>
+          <w:b/>
+          <w:bCs/>
+        </w:rPr>
+      </w:pPr>
+      <w:r>
+        <w:t xml:space="preserve">If a fair penny and a fair dime are flipped, the sample space of possible outcomes is {HH, HT, TH, </w:t>
+      </w:r>
+      <w:proofErr w:type="gramStart"/>
+      <w:r>
+        <w:t>TT}.</w:t>
+      </w:r>
+      <w:proofErr w:type="gramEnd"/>
+      <w:r>
+        <w:t xml:space="preserve"> What is the probability of getting tails on both coins?</w:t>
+      </w:r>
+      <w:r>
+        <w:br/>
+        <w:t>{TT}</w:t>
+      </w:r>
+      <w:r>
+        <w:br/>
+      </w:r>
+      <w:r>
+        <w:rPr>
+          <w:b/>
+          <w:bCs/>
+        </w:rPr>
+        <w:t>(</w:t>
+      </w:r>
+      <w:r>
+        <w:rPr>
+          <w:b/>
+          <w:bCs/>
+        </w:rPr>
+        <w:t>2</w:t>
+      </w:r>
+      <w:r>
+        <w:rPr>
+          <w:b/>
+          <w:bCs/>
+        </w:rPr>
+        <w:t xml:space="preserve">) </w:t>
+      </w:r>
+      <m:oMath>
+        <m:f>
+          <m:fPr>
+            <m:ctrlPr>
+              <w:rPr>
+                <w:rFonts w:ascii="Cambria Math" w:hAnsi="Cambria Math"/>
+                <w:b/>
+                <w:bCs/>
+                <w:i/>
+              </w:rPr>
+            </m:ctrlPr>
+          </m:fPr>
+          <m:num>
+            <m:r>
+              <m:rPr>
+                <m:sty m:val="bi"/>
+              </m:rPr>
+              <w:rPr>
+                <w:rFonts w:ascii="Cambria Math" w:hAnsi="Cambria Math"/>
+              </w:rPr>
+              <m:t>1</m:t>
+            </m:r>
+          </m:num>
+          <m:den>
+            <m:r>
+              <m:rPr>
+                <m:sty m:val="bi"/>
+              </m:rPr>
+              <w:rPr>
+                <w:rFonts w:ascii="Cambria Math" w:hAnsi="Cambria Math"/>
+              </w:rPr>
+              <m:t>4</m:t>
+            </m:r>
+          </m:den>
+        </m:f>
+      </m:oMath>
+    </w:p>
+    <w:p>
+      <w:pPr>
+        <w:pStyle w:val="Multiple-Choice"/>
+        <w:rPr>
+          <w:b/>
+          <w:bCs/>
+        </w:rPr>
+      </w:pPr>
+      <w:r>
+        <w:t xml:space="preserve">A fair 6-sided die is rolled. The sample space is {1, 2, 3, 4, 5, </w:t>
+      </w:r>
+      <w:proofErr w:type="gramStart"/>
+      <w:r>
+        <w:t>6}.</w:t>
+      </w:r>
+      <w:proofErr w:type="gramEnd"/>
+      <w:r>
+        <w:t xml:space="preserve"> What is the probability that the number that comes up is both even and greater than 4?</w:t>
+      </w:r>
+      <w:r>
+        <w:br/>
+      </w:r>
+      <w:r>
+        <w:rPr>
+          <w:b/>
+          <w:bCs/>
+        </w:rPr>
+        <w:t xml:space="preserve">(1) </w:t>
+      </w:r>
+      <m:oMath>
+        <m:f>
+          <m:fPr>
+            <m:ctrlPr>
+              <w:rPr>
+                <w:rFonts w:ascii="Cambria Math" w:hAnsi="Cambria Math"/>
+                <w:b/>
+                <w:bCs/>
+                <w:i/>
+              </w:rPr>
+            </m:ctrlPr>
+          </m:fPr>
+          <m:num>
+            <m:r>
+              <m:rPr>
+                <m:sty m:val="bi"/>
+              </m:rPr>
+              <w:rPr>
+                <w:rFonts w:ascii="Cambria Math" w:hAnsi="Cambria Math"/>
+              </w:rPr>
+              <m:t>1</m:t>
+            </m:r>
+          </m:num>
+          <m:den>
+            <m:r>
+              <m:rPr>
+                <m:sty m:val="bi"/>
+              </m:rPr>
+              <w:rPr>
+                <w:rFonts w:ascii="Cambria Math" w:hAnsi="Cambria Math"/>
+              </w:rPr>
+              <m:t>6</m:t>
+            </m:r>
+          </m:den>
+        </m:f>
+      </m:oMath>
+    </w:p>
+    <w:p>
+      <w:pPr>
+        <w:pStyle w:val="Multiple-Choice"/>
+        <w:rPr>
+          <w:b/>
+          <w:bCs/>
+        </w:rPr>
+      </w:pPr>
+      <w:r>
+        <w:t xml:space="preserve">A spinner with equal size sections and with the number 1 to 8 on it is spun. The sample space is {1, 2, 3, 4, 5, 6, 7, </w:t>
+      </w:r>
+      <w:proofErr w:type="gramStart"/>
+      <w:r>
+        <w:t>8}.</w:t>
+      </w:r>
+      <w:proofErr w:type="gramEnd"/>
+      <w:r>
+        <w:t xml:space="preserve"> What is the probability that the number on the spinner is either even or greater than 5?</w:t>
+      </w:r>
+      <w:r>
+        <w:br/>
+        <w:t>Sample Space {2, 4, 6, 7, 8}.</w:t>
+      </w:r>
+      <w:r>
+        <w:br/>
+      </w:r>
+      <w:r>
+        <w:rPr>
+          <w:b/>
+          <w:bCs/>
+        </w:rPr>
+        <w:t xml:space="preserve">(4) </w:t>
+      </w:r>
+      <m:oMath>
+        <m:f>
+          <m:fPr>
+            <m:ctrlPr>
+              <w:rPr>
+                <w:rFonts w:ascii="Cambria Math" w:hAnsi="Cambria Math"/>
+                <w:b/>
+                <w:bCs/>
+                <w:i/>
+              </w:rPr>
+            </m:ctrlPr>
+          </m:fPr>
+          <m:num>
+            <m:r>
+              <m:rPr>
+                <m:sty m:val="bi"/>
+              </m:rPr>
+              <w:rPr>
+                <w:rFonts w:ascii="Cambria Math" w:hAnsi="Cambria Math"/>
+              </w:rPr>
+              <m:t>5</m:t>
+            </m:r>
+          </m:num>
+          <m:den>
+            <m:r>
+              <m:rPr>
+                <m:sty m:val="bi"/>
+              </m:rPr>
+              <w:rPr>
+                <w:rFonts w:ascii="Cambria Math" w:hAnsi="Cambria Math"/>
+              </w:rPr>
+              <m:t>8</m:t>
+            </m:r>
+          </m:den>
+        </m:f>
+      </m:oMath>
+    </w:p>
+    <w:p>
+      <w:pPr>
+        <w:pStyle w:val="Multiple-Choice"/>
+        <w:rPr>
+          <w:b/>
+          <w:bCs/>
+        </w:rPr>
+      </w:pPr>
+      <w:r>
+        <w:t xml:space="preserve">A fair coin is tossed, and a fair 6-sided die is rolled. The sample space of possible outcomes is {H1, H2, H3, H4, H5, H6, T1, T2, T3, T4, T5, </w:t>
+      </w:r>
+      <w:proofErr w:type="gramStart"/>
+      <w:r>
+        <w:t>T6}.</w:t>
+      </w:r>
+      <w:proofErr w:type="gramEnd"/>
+      <w:r>
+        <w:t xml:space="preserve"> If it is known that the die landed on a number greater than 4, what is the probability that the coin landed on heads?</w:t>
+      </w:r>
+      <w:r>
+        <w:br/>
+        <w:t xml:space="preserve">Sample </w:t>
+      </w:r>
+      <w:proofErr w:type="gramStart"/>
+      <w:r>
+        <w:t>Space: {</w:t>
+      </w:r>
+      <w:proofErr w:type="gramEnd"/>
+      <w:r>
+        <w:t>H5, H6, T5, T6}</w:t>
+      </w:r>
+      <w:r>
+        <w:br/>
+      </w:r>
+      <w:r>
+        <w:rPr>
+          <w:b/>
+          <w:bCs/>
+        </w:rPr>
+        <w:t xml:space="preserve">(1) </w:t>
+      </w:r>
+      <m:oMath>
+        <m:f>
+          <m:fPr>
+            <m:ctrlPr>
+              <w:rPr>
+                <w:rFonts w:ascii="Cambria Math" w:hAnsi="Cambria Math"/>
+                <w:b/>
+                <w:bCs/>
+                <w:i/>
+              </w:rPr>
+            </m:ctrlPr>
+          </m:fPr>
+          <m:num>
+            <m:r>
+              <m:rPr>
+                <m:sty m:val="bi"/>
+              </m:rPr>
+              <w:rPr>
+                <w:rFonts w:ascii="Cambria Math" w:hAnsi="Cambria Math"/>
+              </w:rPr>
+              <m:t>1</m:t>
+            </m:r>
+          </m:num>
+          <m:den>
+            <m:r>
+              <m:rPr>
+                <m:sty m:val="bi"/>
+              </m:rPr>
+              <w:rPr>
+                <w:rFonts w:ascii="Cambria Math" w:hAnsi="Cambria Math"/>
+              </w:rPr>
+              <m:t>2</m:t>
+            </m:r>
+          </m:den>
+        </m:f>
+      </m:oMath>
+    </w:p>
+    <w:p>
+      <w:pPr>
+        <w:rPr>
+          <w:b/>
+          <w:bCs/>
+        </w:rPr>
+      </w:pPr>
+      <w:r>
+        <w:rPr>
+          <w:b/>
+          <w:bCs/>
+        </w:rPr>
+        <w:br w:type="column"/>
+      </w:r>
+      <w:r>
+        <w:rPr>
+          <w:b/>
+          <w:bCs/>
+        </w:rPr>
+        <w:lastRenderedPageBreak/>
+        <w:t>Questions 5, 6 and 7 use the following information:</w:t>
+      </w:r>
+    </w:p>
+    <w:p>
+      <w:r>
+        <w:t>40 people are surveyed about whether they like iOS or Android. The results are collected on this table.</w:t>
+      </w:r>
+    </w:p>
+    <w:tbl>
+      <w:tblPr>
+        <w:tblStyle w:val="TableGrid"/>
+        <w:tblW w:w="0" w:type="auto"/>
+        <w:tblLook w:val="04A0" w:firstRow="1" w:lastRow="0" w:firstColumn="1" w:lastColumn="0" w:noHBand="0" w:noVBand="1"/>
+      </w:tblPr>
+      <w:tblGrid>
+        <w:gridCol w:w="1516"/>
+        <w:gridCol w:w="1004"/>
+        <w:gridCol w:w="1792"/>
+        <w:gridCol w:w="718"/>
+      </w:tblGrid>
+      <w:tr>
+        <w:tc>
+          <w:tcPr>
+            <w:tcW w:w="1525" w:type="dxa"/>
+            <w:vAlign w:val="center"/>
+          </w:tcPr>
+          <w:p>
+            <w:pPr>
+              <w:jc w:val="center"/>
+            </w:pPr>
+          </w:p>
+        </w:tc>
+        <w:tc>
+          <w:tcPr>
+            <w:tcW w:w="989" w:type="dxa"/>
+            <w:vAlign w:val="center"/>
+          </w:tcPr>
+          <w:p>
+            <w:pPr>
+              <w:jc w:val="center"/>
+              <w:rPr>
+                <w:b/>
+                <w:bCs/>
+              </w:rPr>
+            </w:pPr>
+            <w:r>
+              <w:rPr>
+                <w:b/>
+                <w:bCs/>
+              </w:rPr>
+              <w:t>Like Android</w:t>
+            </w:r>
+          </w:p>
+        </w:tc>
+        <w:tc>
+          <w:tcPr>
+            <w:tcW w:w="1801" w:type="dxa"/>
+            <w:vAlign w:val="center"/>
+          </w:tcPr>
+          <w:p>
+            <w:pPr>
+              <w:jc w:val="center"/>
+              <w:rPr>
+                <w:b/>
+                <w:bCs/>
+              </w:rPr>
+            </w:pPr>
+            <w:r>
+              <w:rPr>
+                <w:b/>
+                <w:bCs/>
+              </w:rPr>
+              <w:t>Don’t Like Android</w:t>
+            </w:r>
+          </w:p>
+        </w:tc>
+        <w:tc>
+          <w:tcPr>
+            <w:tcW w:w="715" w:type="dxa"/>
+            <w:vAlign w:val="center"/>
+          </w:tcPr>
+          <w:p>
+            <w:pPr>
+              <w:jc w:val="center"/>
+              <w:rPr>
+                <w:b/>
+                <w:bCs/>
+              </w:rPr>
+            </w:pPr>
+            <w:r>
+              <w:rPr>
+                <w:b/>
+                <w:bCs/>
+              </w:rPr>
+              <w:t>Total</w:t>
+            </w:r>
+          </w:p>
+        </w:tc>
+      </w:tr>
+      <w:tr>
+        <w:tc>
+          <w:tcPr>
+            <w:tcW w:w="1525" w:type="dxa"/>
+          </w:tcPr>
+          <w:p>
+            <w:pPr>
+              <w:jc w:val="left"/>
+            </w:pPr>
+            <w:r>
+              <w:t>Like iOS</w:t>
+            </w:r>
+          </w:p>
+        </w:tc>
+        <w:tc>
+          <w:tcPr>
+            <w:tcW w:w="989" w:type="dxa"/>
+          </w:tcPr>
+          <w:p>
+            <w:pPr>
+              <w:jc w:val="center"/>
+            </w:pPr>
+            <w:r>
+              <w:t>7</w:t>
+            </w:r>
+          </w:p>
+        </w:tc>
+        <w:tc>
+          <w:tcPr>
+            <w:tcW w:w="1801" w:type="dxa"/>
+          </w:tcPr>
+          <w:p>
+            <w:pPr>
+              <w:jc w:val="center"/>
+            </w:pPr>
+            <w:r>
+              <w:t>20</w:t>
+            </w:r>
+          </w:p>
+        </w:tc>
+        <w:tc>
+          <w:tcPr>
+            <w:tcW w:w="715" w:type="dxa"/>
+          </w:tcPr>
+          <w:p>
+            <w:pPr>
+              <w:jc w:val="center"/>
+            </w:pPr>
+            <w:r>
+              <w:t>27</w:t>
+            </w:r>
+          </w:p>
+        </w:tc>
+      </w:tr>
+      <w:tr>
+        <w:tc>
+          <w:tcPr>
+            <w:tcW w:w="1525" w:type="dxa"/>
+          </w:tcPr>
+          <w:p>
+            <w:pPr>
+              <w:jc w:val="left"/>
+            </w:pPr>
+            <w:r>
+              <w:t>Don’t like iOS</w:t>
+            </w:r>
+          </w:p>
+        </w:tc>
+        <w:tc>
+          <w:tcPr>
+            <w:tcW w:w="989" w:type="dxa"/>
+          </w:tcPr>
+          <w:p>
+            <w:pPr>
+              <w:jc w:val="center"/>
+            </w:pPr>
+            <w:r>
+              <w:t>12</w:t>
+            </w:r>
+          </w:p>
+        </w:tc>
+        <w:tc>
+          <w:tcPr>
+            <w:tcW w:w="1801" w:type="dxa"/>
+          </w:tcPr>
+          <w:p>
+            <w:pPr>
+              <w:jc w:val="center"/>
+            </w:pPr>
+            <w:r>
+              <w:t>1</w:t>
+            </w:r>
+          </w:p>
+        </w:tc>
+        <w:tc>
+          <w:tcPr>
+            <w:tcW w:w="715" w:type="dxa"/>
+          </w:tcPr>
+          <w:p>
+            <w:pPr>
+              <w:jc w:val="center"/>
+            </w:pPr>
+            <w:r>
+              <w:t>13</w:t>
+            </w:r>
+          </w:p>
+        </w:tc>
+      </w:tr>
+      <w:tr>
+        <w:tc>
+          <w:tcPr>
+            <w:tcW w:w="1525" w:type="dxa"/>
+          </w:tcPr>
+          <w:p>
+            <w:pPr>
+              <w:jc w:val="left"/>
+            </w:pPr>
+            <w:r>
+              <w:t>Total</w:t>
+            </w:r>
+          </w:p>
+        </w:tc>
+        <w:tc>
+          <w:tcPr>
+            <w:tcW w:w="989" w:type="dxa"/>
+          </w:tcPr>
+          <w:p>
+            <w:pPr>
+              <w:jc w:val="center"/>
+            </w:pPr>
+            <w:r>
+              <w:t>19</w:t>
+            </w:r>
+          </w:p>
+        </w:tc>
+        <w:tc>
+          <w:tcPr>
+            <w:tcW w:w="1801" w:type="dxa"/>
+          </w:tcPr>
+          <w:p>
+            <w:pPr>
+              <w:jc w:val="center"/>
+            </w:pPr>
+            <w:r>
+              <w:t>21</w:t>
+            </w:r>
+          </w:p>
+        </w:tc>
+        <w:tc>
+          <w:tcPr>
+            <w:tcW w:w="715" w:type="dxa"/>
+          </w:tcPr>
+          <w:p>
+            <w:pPr>
+              <w:jc w:val="center"/>
+            </w:pPr>
+            <w:r>
+              <w:t>40</w:t>
+            </w:r>
+          </w:p>
+        </w:tc>
+      </w:tr>
+    </w:tbl>
+    <w:p>
+      <w:pPr>
+        <w:pStyle w:val="NoSpacing"/>
+      </w:pPr>
+    </w:p>
+    <w:p>
+      <w:pPr>
+        <w:pStyle w:val="Multiple-Choice"/>
+        <w:rPr>
+          <w:b/>
+          <w:bCs/>
+        </w:rPr>
+      </w:pPr>
+      <w:r>
+        <w:t xml:space="preserve">If </w:t>
+      </w:r>
+      <w:r>
+        <w:t>one of</w:t>
+      </w:r>
+      <w:r>
+        <w:t xml:space="preserve"> the 40 people is selected at random, what is the probability that the person likes both iOS and Android?</w:t>
+      </w:r>
+      <w:r>
+        <w:br/>
+      </w:r>
+      <w:r>
+        <w:rPr>
+          <w:b/>
+          <w:bCs/>
+        </w:rPr>
+        <w:t xml:space="preserve">(2) </w:t>
+      </w:r>
+      <m:oMath>
+        <m:f>
+          <m:fPr>
+            <m:ctrlPr>
+              <w:rPr>
+                <w:rFonts w:ascii="Cambria Math" w:hAnsi="Cambria Math"/>
+                <w:b/>
+                <w:bCs/>
+                <w:i/>
+              </w:rPr>
+            </m:ctrlPr>
+          </m:fPr>
+          <m:num>
+            <m:r>
+              <m:rPr>
+                <m:sty m:val="bi"/>
+              </m:rPr>
+              <w:rPr>
+                <w:rFonts w:ascii="Cambria Math" w:hAnsi="Cambria Math"/>
+              </w:rPr>
+              <m:t>7</m:t>
+            </m:r>
+          </m:num>
+          <m:den>
+            <m:r>
+              <m:rPr>
+                <m:sty m:val="bi"/>
+              </m:rPr>
+              <w:rPr>
+                <w:rFonts w:ascii="Cambria Math" w:hAnsi="Cambria Math"/>
+              </w:rPr>
+              <m:t>40</m:t>
+            </m:r>
+          </m:den>
+        </m:f>
+      </m:oMath>
+    </w:p>
+    <w:p>
+      <w:pPr>
+        <w:pStyle w:val="Multiple-Choice"/>
+        <w:rPr>
+          <w:b/>
+          <w:bCs/>
+        </w:rPr>
+      </w:pPr>
+      <w:r>
+        <w:t>What is the probability that a randomly selected person likes Android if it is known that the person likes iOS?</w:t>
+      </w:r>
+      <w:r>
+        <w:br/>
+      </w:r>
+      <w:r>
+        <w:rPr>
+          <w:b/>
+          <w:bCs/>
+        </w:rPr>
+        <w:t xml:space="preserve">(1) </w:t>
+      </w:r>
+      <m:oMath>
+        <m:f>
+          <m:fPr>
+            <m:ctrlPr>
+              <w:rPr>
+                <w:rFonts w:ascii="Cambria Math" w:hAnsi="Cambria Math"/>
+                <w:b/>
+                <w:bCs/>
+                <w:i/>
+              </w:rPr>
+            </m:ctrlPr>
+          </m:fPr>
+          <m:num>
+            <m:r>
+              <m:rPr>
+                <m:sty m:val="bi"/>
+              </m:rPr>
+              <w:rPr>
+                <w:rFonts w:ascii="Cambria Math" w:hAnsi="Cambria Math"/>
+              </w:rPr>
+              <m:t>7</m:t>
+            </m:r>
+          </m:num>
+          <m:den>
+            <m:r>
+              <m:rPr>
+                <m:sty m:val="bi"/>
+              </m:rPr>
+              <w:rPr>
+                <w:rFonts w:ascii="Cambria Math" w:hAnsi="Cambria Math"/>
+              </w:rPr>
+              <m:t>27</m:t>
+            </m:r>
+          </m:den>
+        </m:f>
+      </m:oMath>
+    </w:p>
+    <w:p>
+      <w:pPr>
+        <w:pStyle w:val="Multiple-Choice"/>
+        <w:rPr>
+          <w:b/>
+          <w:bCs/>
+        </w:rPr>
+      </w:pPr>
+      <w:r>
+        <w:t>What is the probability that a randomly selected person likes either iOS or Android?</w:t>
+      </w:r>
+      <w:r>
+        <w:br/>
+      </w:r>
+      <m:oMathPara>
+        <m:oMath>
+          <m:r>
+            <w:rPr>
+              <w:rFonts w:ascii="Cambria Math" w:hAnsi="Cambria Math"/>
+            </w:rPr>
+            <m:t>7+12+20=39</m:t>
+          </m:r>
+          <m:r>
+            <w:br/>
+          </m:r>
+        </m:oMath>
+      </m:oMathPara>
+      <w:r>
+        <w:rPr>
+          <w:b/>
+          <w:bCs/>
+        </w:rPr>
+        <w:t xml:space="preserve">(1) </w:t>
+      </w:r>
+      <m:oMath>
+        <m:f>
+          <m:fPr>
+            <m:ctrlPr>
+              <w:rPr>
+                <w:rFonts w:ascii="Cambria Math" w:hAnsi="Cambria Math"/>
+                <w:b/>
+                <w:bCs/>
+                <w:i/>
+              </w:rPr>
+            </m:ctrlPr>
+          </m:fPr>
+          <m:num>
+            <m:r>
+              <m:rPr>
+                <m:sty m:val="bi"/>
+              </m:rPr>
+              <w:rPr>
+                <w:rFonts w:ascii="Cambria Math" w:hAnsi="Cambria Math"/>
+              </w:rPr>
+              <m:t>39</m:t>
+            </m:r>
+          </m:num>
+          <m:den>
+            <m:r>
+              <m:rPr>
+                <m:sty m:val="bi"/>
+              </m:rPr>
+              <w:rPr>
+                <w:rFonts w:ascii="Cambria Math" w:hAnsi="Cambria Math"/>
+              </w:rPr>
+              <m:t>40</m:t>
+            </m:r>
+          </m:den>
+        </m:f>
+      </m:oMath>
+    </w:p>
+    <w:p>
+      <w:pPr>
+        <w:rPr>
+          <w:b/>
+          <w:bCs/>
+        </w:rPr>
+      </w:pPr>
+      <w:r>
+        <w:rPr>
+          <w:b/>
+          <w:bCs/>
+        </w:rPr>
+        <w:br w:type="column"/>
+      </w:r>
+      <w:r>
+        <w:rPr>
+          <w:b/>
+          <w:bCs/>
+        </w:rPr>
+        <w:t>Questions 8, 9 and 10 use the following information</w:t>
+      </w:r>
+    </w:p>
+    <w:p>
+      <w:r>
+        <w:t>50 students are surveyed about how they like the red and blue Barron’s books. The results are collected on this Venn diagram.</w:t>
+      </w:r>
+    </w:p>
+    <w:p>
+      <w:pPr>
+        <w:jc w:val="center"/>
+      </w:pPr>
+      <w:r>
+        <w:rPr>
+          <w:noProof/>
+        </w:rPr>
+        <w:drawing>
+          <wp:inline distT="0" distB="0" distL="0" distR="0" wp14:anchorId="56B48637" wp14:editId="3983782F">
+            <wp:extent cx="1517904" cy="1216152"/>
+            <wp:effectExtent l="0" t="0" r="6350" b="3175"/>
+            <wp:docPr id="703765284" name="Picture 1"/>
+            <wp:cNvGraphicFramePr>
+              <a:graphicFrameLocks xmlns:a="http://schemas.openxmlformats.org/drawingml/2006/main" noChangeAspect="1"/>
+            </wp:cNvGraphicFramePr>
+            <a:graphic xmlns:a="http://schemas.openxmlformats.org/drawingml/2006/main">
+              <a:graphicData uri="http://schemas.openxmlformats.org/drawingml/2006/picture">
+                <pic:pic xmlns:pic="http://schemas.openxmlformats.org/drawingml/2006/picture">
+                  <pic:nvPicPr>
+                    <pic:cNvPr id="0" name="Picture 1"/>
+                    <pic:cNvPicPr>
+                      <a:picLocks noChangeAspect="1" noChangeArrowheads="1"/>
+                    </pic:cNvPicPr>
+                  </pic:nvPicPr>
+                  <pic:blipFill>
+                    <a:blip r:embed="rId9" cstate="print">
+                      <a:extLst>
+                        <a:ext uri="{28A0092B-C50C-407E-A947-70E740481C1C}">
+                          <a14:useLocalDpi xmlns:a14="http://schemas.microsoft.com/office/drawing/2010/main" val="0"/>
+                        </a:ext>
+                      </a:extLst>
+                    </a:blip>
+                    <a:srcRect/>
+                    <a:stretch>
+                      <a:fillRect/>
+                    </a:stretch>
+                  </pic:blipFill>
+                  <pic:spPr bwMode="auto">
+                    <a:xfrm>
+                      <a:off x="0" y="0"/>
+                      <a:ext cx="1517904" cy="1216152"/>
+                    </a:xfrm>
+                    <a:prstGeom prst="rect">
+                      <a:avLst/>
+                    </a:prstGeom>
+                    <a:noFill/>
+                    <a:ln>
+                      <a:noFill/>
+                    </a:ln>
+                  </pic:spPr>
+                </pic:pic>
+              </a:graphicData>
+            </a:graphic>
+          </wp:inline>
+        </w:drawing>
+      </w:r>
+    </w:p>
+    <w:p>
+      <w:pPr>
+        <w:pStyle w:val="Multiple-Choice"/>
+        <w:rPr>
+          <w:b/>
+          <w:bCs/>
+        </w:rPr>
+      </w:pPr>
+      <w:r>
+        <w:t>What is the probability that a randomly selected person likes both the red and the blue book?</w:t>
+      </w:r>
+      <w:r>
+        <w:br/>
+      </w:r>
+      <m:oMathPara>
+        <m:oMath>
+          <m:f>
+            <m:fPr>
+              <m:ctrlPr>
+                <w:rPr>
+                  <w:rFonts w:ascii="Cambria Math" w:hAnsi="Cambria Math"/>
+                  <w:i/>
+                </w:rPr>
+              </m:ctrlPr>
+            </m:fPr>
+            <m:num>
+              <m:r>
+                <w:rPr>
+                  <w:rFonts w:ascii="Cambria Math" w:hAnsi="Cambria Math"/>
+                </w:rPr>
+                <m:t>30</m:t>
+              </m:r>
+            </m:num>
+            <m:den>
+              <m:r>
+                <w:rPr>
+                  <w:rFonts w:ascii="Cambria Math" w:hAnsi="Cambria Math"/>
+                </w:rPr>
+                <m:t>50</m:t>
+              </m:r>
+            </m:den>
+          </m:f>
+          <m:r>
+            <w:rPr>
+              <w:rFonts w:ascii="Cambria Math" w:hAnsi="Cambria Math"/>
+            </w:rPr>
+            <m:t>=.60</m:t>
+          </m:r>
+          <m:r>
+            <w:br/>
+          </m:r>
+        </m:oMath>
+      </m:oMathPara>
+      <w:r>
+        <w:rPr>
+          <w:b/>
+          <w:bCs/>
+        </w:rPr>
+        <w:t>(4) .60</w:t>
+      </w:r>
+    </w:p>
+    <w:p>
+      <w:pPr>
+        <w:pStyle w:val="Multiple-Choice"/>
+        <w:rPr>
+          <w:b/>
+          <w:bCs/>
+        </w:rPr>
+      </w:pPr>
+      <w:r>
+        <w:t>What is the probability that a randomly chosen person will not like the blue book?</w:t>
+      </w:r>
+      <w:r>
+        <w:br/>
+      </w:r>
+      <m:oMathPara>
+        <m:oMath>
+          <m:f>
+            <m:fPr>
+              <m:ctrlPr>
+                <w:rPr>
+                  <w:rFonts w:ascii="Cambria Math" w:hAnsi="Cambria Math"/>
+                  <w:i/>
+                </w:rPr>
+              </m:ctrlPr>
+            </m:fPr>
+            <m:num>
+              <m:r>
+                <w:rPr>
+                  <w:rFonts w:ascii="Cambria Math" w:hAnsi="Cambria Math"/>
+                </w:rPr>
+                <m:t>2+4</m:t>
+              </m:r>
+            </m:num>
+            <m:den>
+              <m:r>
+                <w:rPr>
+                  <w:rFonts w:ascii="Cambria Math" w:hAnsi="Cambria Math"/>
+                </w:rPr>
+                <m:t>50</m:t>
+              </m:r>
+            </m:den>
+          </m:f>
+          <m:r>
+            <w:rPr>
+              <w:rFonts w:ascii="Cambria Math" w:hAnsi="Cambria Math"/>
+            </w:rPr>
+            <m:t>=</m:t>
+          </m:r>
+          <m:f>
+            <m:fPr>
+              <m:ctrlPr>
+                <w:rPr>
+                  <w:rFonts w:ascii="Cambria Math" w:hAnsi="Cambria Math"/>
+                  <w:i/>
+                </w:rPr>
+              </m:ctrlPr>
+            </m:fPr>
+            <m:num>
+              <m:r>
+                <w:rPr>
+                  <w:rFonts w:ascii="Cambria Math" w:hAnsi="Cambria Math"/>
+                </w:rPr>
+                <m:t>6</m:t>
+              </m:r>
+            </m:num>
+            <m:den>
+              <m:r>
+                <w:rPr>
+                  <w:rFonts w:ascii="Cambria Math" w:hAnsi="Cambria Math"/>
+                </w:rPr>
+                <m:t>50</m:t>
+              </m:r>
+            </m:den>
+          </m:f>
+          <m:r>
+            <w:rPr>
+              <w:rFonts w:ascii="Cambria Math" w:hAnsi="Cambria Math"/>
+            </w:rPr>
+            <m:t>=.12</m:t>
+          </m:r>
+          <m:r>
+            <w:br/>
+          </m:r>
+        </m:oMath>
+      </m:oMathPara>
+      <w:r>
+        <w:rPr>
+          <w:b/>
+          <w:bCs/>
+        </w:rPr>
+        <w:t>(2) .12</w:t>
+      </w:r>
+    </w:p>
+    <w:p>
+      <w:pPr>
+        <w:pStyle w:val="Multiple-Choice"/>
+        <w:rPr>
+          <w:b/>
+          <w:bCs/>
+        </w:rPr>
+      </w:pPr>
+      <w:r>
+        <w:t xml:space="preserve">From the group of people who like the red book, a person is randomly chosen. What is the </w:t>
+      </w:r>
+      <w:r>
+        <w:t>probability that the person also likes the blue book?</w:t>
+      </w:r>
+      <w:r>
+        <w:br/>
+        <w:t xml:space="preserve">Likes the red book: </w:t>
+      </w:r>
+      <m:oMath>
+        <m:r>
+          <w:rPr>
+            <w:rFonts w:ascii="Cambria Math" w:hAnsi="Cambria Math"/>
+          </w:rPr>
+          <m:t>4+30=34</m:t>
+        </m:r>
+      </m:oMath>
+      <w:r>
+        <w:br/>
+        <w:t xml:space="preserve">Likes the red book </w:t>
+      </w:r>
+      <w:proofErr w:type="gramStart"/>
+      <w:r>
+        <w:t>and also</w:t>
+      </w:r>
+      <w:proofErr w:type="gramEnd"/>
+      <w:r>
+        <w:t xml:space="preserve"> the blue book: 30</w:t>
+      </w:r>
+      <w:r>
+        <w:br/>
+      </w:r>
+      <m:oMathPara>
+        <m:oMath>
+          <m:f>
+            <m:fPr>
+              <m:ctrlPr>
+                <w:rPr>
+                  <w:rFonts w:ascii="Cambria Math" w:hAnsi="Cambria Math"/>
+                </w:rPr>
+              </m:ctrlPr>
+            </m:fPr>
+            <m:num>
+              <m:r>
+                <m:rPr>
+                  <m:sty m:val="p"/>
+                </m:rPr>
+                <w:rPr>
+                  <w:rFonts w:ascii="Cambria Math" w:hAnsi="Cambria Math"/>
+                </w:rPr>
+                <m:t>30</m:t>
+              </m:r>
+            </m:num>
+            <m:den>
+              <m:r>
+                <m:rPr>
+                  <m:sty m:val="p"/>
+                </m:rPr>
+                <w:rPr>
+                  <w:rFonts w:ascii="Cambria Math" w:hAnsi="Cambria Math"/>
+                </w:rPr>
+                <m:t>34</m:t>
+              </m:r>
+            </m:den>
+          </m:f>
+          <m:r>
+            <m:rPr>
+              <m:sty m:val="p"/>
+            </m:rPr>
+            <w:rPr>
+              <w:rFonts w:ascii="Cambria Math" w:hAnsi="Cambria Math"/>
+            </w:rPr>
+            <m:t>=</m:t>
+          </m:r>
+          <m:r>
+            <m:rPr>
+              <m:sty m:val="p"/>
+            </m:rPr>
+            <w:rPr>
+              <w:rFonts w:ascii="Cambria Math" w:hAnsi="Cambria Math"/>
+            </w:rPr>
+            <m:t>.88</m:t>
+          </m:r>
+          <m:r>
+            <w:br/>
+          </m:r>
+        </m:oMath>
+      </m:oMathPara>
+      <w:r>
+        <w:rPr>
+          <w:b/>
+          <w:bCs/>
+        </w:rPr>
+        <w:t>(3) .88</w:t>
+      </w:r>
+    </w:p>
+    <w:p>
+      <w:r>
+        <w:br w:type="column"/>
+      </w:r>
+      <w:r>
+        <w:lastRenderedPageBreak/>
+        <w:br/>
+      </w:r>
     </w:p>
     <w:p>
       <w:pPr>
@@ -2600,6 +4107,181 @@
 <file path=word/numbering.xml><?xml version="1.0" encoding="utf-8"?>
 <w:numbering xmlns:wpc="http://schemas.microsoft.com/office/word/2010/wordprocessingCanvas" xmlns:cx="http://schemas.microsoft.com/office/drawing/2014/chartex" xmlns:cx1="http://schemas.microsoft.com/office/drawing/2015/9/8/chartex" xmlns:cx2="http://schemas.microsoft.com/office/drawing/2015/10/21/chartex" xmlns:cx3="http://schemas.microsoft.com/office/drawing/2016/5/9/chartex" xmlns:cx4="http://schemas.microsoft.com/office/drawing/2016/5/10/chartex" xmlns:cx5="http://schemas.microsoft.com/office/drawing/2016/5/11/chartex" xmlns:cx6="http://schemas.microsoft.com/office/drawing/2016/5/12/chartex" xmlns:cx7="http://schemas.microsoft.com/office/drawing/2016/5/13/chartex" xmlns:cx8="http://schemas.microsoft.com/office/drawing/2016/5/14/chartex" xmlns:mc="http://schemas.openxmlformats.org/markup-compatibility/2006" xmlns:aink="http://schemas.microsoft.com/office/drawing/2016/ink" xmlns:am3d="http://schemas.microsoft.com/office/drawing/2017/model3d" xmlns:o="urn:schemas-microsoft-com:office:office" xmlns:oel="http://schemas.microsoft.com/office/2019/extlst" xmlns:r="http://schemas.openxmlformats.org/officeDocument/2006/relationships" xmlns:m="http://schemas.openxmlformats.org/officeDocument/2006/math" xmlns:v="urn:schemas-microsoft-com:vml" xmlns:wp14="http://schemas.microsoft.com/office/word/2010/wordprocessingDrawing" xmlns:wp="http://schemas.openxmlformats.org/drawingml/2006/wordprocessingDrawing" xmlns:w10="urn:schemas-microsoft-com:office:word" xmlns:w="http://schemas.openxmlformats.org/wordprocessingml/2006/main" xmlns:w14="http://schemas.microsoft.com/office/word/2010/wordml" xmlns:w15="http://schemas.microsoft.com/office/word/2012/wordml" xmlns:w16cex="http://schemas.microsoft.com/office/word/2018/wordml/cex" xmlns:w16cid="http://schemas.microsoft.com/office/word/2016/wordml/cid" xmlns:w16="http://schemas.microsoft.com/office/word/2018/wordml" xmlns:w16du="http://schemas.microsoft.com/office/word/2023/wordml/word16du" xmlns:w16sdtdh="http://schemas.microsoft.com/office/word/2020/wordml/sdtdatahash" xmlns:w16sdtfl="http://schemas.microsoft.com/office/word/2024/wordml/sdtformatlock" xmlns:w16se="http://schemas.microsoft.com/office/word/2015/wordml/symex" xmlns:wpg="http://schemas.microsoft.com/office/word/2010/wordprocessingGroup" xmlns:wpi="http://schemas.microsoft.com/office/word/2010/wordprocessingInk" xmlns:wne="http://schemas.microsoft.com/office/word/2006/wordml" xmlns:wps="http://schemas.microsoft.com/office/word/2010/wordprocessingShape" mc:Ignorable="w14 w15 w16se w16cid w16 w16cex w16sdtdh w16sdtfl w16du wp14">
   <w:abstractNum w:abstractNumId="0" w15:restartNumberingAfterBreak="0">
+    <w:nsid w:val="171D6C3D"/>
+    <w:multiLevelType w:val="hybridMultilevel"/>
+    <w:tmpl w:val="3B2086BC"/>
+    <w:lvl w:ilvl="0" w:tplc="2FA0880A">
+      <w:start w:val="5"/>
+      <w:numFmt w:val="decimal"/>
+      <w:lvlText w:val="%1."/>
+      <w:lvlJc w:val="left"/>
+      <w:pPr>
+        <w:ind w:left="1080" w:hanging="360"/>
+      </w:pPr>
+      <w:rPr>
+        <w:rFonts w:hint="default"/>
+      </w:rPr>
+    </w:lvl>
+    <w:lvl w:ilvl="1" w:tplc="04090019" w:tentative="1">
+      <w:start w:val="1"/>
+      <w:numFmt w:val="lowerLetter"/>
+      <w:lvlText w:val="%2."/>
+      <w:lvlJc w:val="left"/>
+      <w:pPr>
+        <w:ind w:left="2160" w:hanging="360"/>
+      </w:pPr>
+    </w:lvl>
+    <w:lvl w:ilvl="2" w:tplc="0409001B" w:tentative="1">
+      <w:start w:val="1"/>
+      <w:numFmt w:val="lowerRoman"/>
+      <w:lvlText w:val="%3."/>
+      <w:lvlJc w:val="right"/>
+      <w:pPr>
+        <w:ind w:left="2880" w:hanging="180"/>
+      </w:pPr>
+    </w:lvl>
+    <w:lvl w:ilvl="3" w:tplc="0409000F" w:tentative="1">
+      <w:start w:val="1"/>
+      <w:numFmt w:val="decimal"/>
+      <w:lvlText w:val="%4."/>
+      <w:lvlJc w:val="left"/>
+      <w:pPr>
+        <w:ind w:left="3600" w:hanging="360"/>
+      </w:pPr>
+    </w:lvl>
+    <w:lvl w:ilvl="4" w:tplc="04090019" w:tentative="1">
+      <w:start w:val="1"/>
+      <w:numFmt w:val="lowerLetter"/>
+      <w:lvlText w:val="%5."/>
+      <w:lvlJc w:val="left"/>
+      <w:pPr>
+        <w:ind w:left="4320" w:hanging="360"/>
+      </w:pPr>
+    </w:lvl>
+    <w:lvl w:ilvl="5" w:tplc="0409001B" w:tentative="1">
+      <w:start w:val="1"/>
+      <w:numFmt w:val="lowerRoman"/>
+      <w:lvlText w:val="%6."/>
+      <w:lvlJc w:val="right"/>
+      <w:pPr>
+        <w:ind w:left="5040" w:hanging="180"/>
+      </w:pPr>
+    </w:lvl>
+    <w:lvl w:ilvl="6" w:tplc="0409000F" w:tentative="1">
+      <w:start w:val="1"/>
+      <w:numFmt w:val="decimal"/>
+      <w:lvlText w:val="%7."/>
+      <w:lvlJc w:val="left"/>
+      <w:pPr>
+        <w:ind w:left="5760" w:hanging="360"/>
+      </w:pPr>
+    </w:lvl>
+    <w:lvl w:ilvl="7" w:tplc="04090019" w:tentative="1">
+      <w:start w:val="1"/>
+      <w:numFmt w:val="lowerLetter"/>
+      <w:lvlText w:val="%8."/>
+      <w:lvlJc w:val="left"/>
+      <w:pPr>
+        <w:ind w:left="6480" w:hanging="360"/>
+      </w:pPr>
+    </w:lvl>
+    <w:lvl w:ilvl="8" w:tplc="0409001B" w:tentative="1">
+      <w:start w:val="1"/>
+      <w:numFmt w:val="lowerRoman"/>
+      <w:lvlText w:val="%9."/>
+      <w:lvlJc w:val="right"/>
+      <w:pPr>
+        <w:ind w:left="7200" w:hanging="180"/>
+      </w:pPr>
+    </w:lvl>
+  </w:abstractNum>
+  <w:abstractNum w:abstractNumId="1" w15:restartNumberingAfterBreak="0">
+    <w:nsid w:val="292C2EA2"/>
+    <w:multiLevelType w:val="hybridMultilevel"/>
+    <w:tmpl w:val="31B0964C"/>
+    <w:lvl w:ilvl="0" w:tplc="04090015">
+      <w:start w:val="1"/>
+      <w:numFmt w:val="upperLetter"/>
+      <w:lvlText w:val="%1."/>
+      <w:lvlJc w:val="left"/>
+      <w:pPr>
+        <w:ind w:left="360" w:hanging="360"/>
+      </w:pPr>
+    </w:lvl>
+    <w:lvl w:ilvl="1" w:tplc="0409000F">
+      <w:start w:val="1"/>
+      <w:numFmt w:val="decimal"/>
+      <w:lvlText w:val="%2."/>
+      <w:lvlJc w:val="left"/>
+      <w:pPr>
+        <w:ind w:left="1080" w:hanging="360"/>
+      </w:pPr>
+    </w:lvl>
+    <w:lvl w:ilvl="2" w:tplc="0409001B" w:tentative="1">
+      <w:start w:val="1"/>
+      <w:numFmt w:val="lowerRoman"/>
+      <w:lvlText w:val="%3."/>
+      <w:lvlJc w:val="right"/>
+      <w:pPr>
+        <w:ind w:left="1800" w:hanging="180"/>
+      </w:pPr>
+    </w:lvl>
+    <w:lvl w:ilvl="3" w:tplc="0409000F" w:tentative="1">
+      <w:start w:val="1"/>
+      <w:numFmt w:val="decimal"/>
+      <w:lvlText w:val="%4."/>
+      <w:lvlJc w:val="left"/>
+      <w:pPr>
+        <w:ind w:left="2520" w:hanging="360"/>
+      </w:pPr>
+    </w:lvl>
+    <w:lvl w:ilvl="4" w:tplc="04090019" w:tentative="1">
+      <w:start w:val="1"/>
+      <w:numFmt w:val="lowerLetter"/>
+      <w:lvlText w:val="%5."/>
+      <w:lvlJc w:val="left"/>
+      <w:pPr>
+        <w:ind w:left="3240" w:hanging="360"/>
+      </w:pPr>
+    </w:lvl>
+    <w:lvl w:ilvl="5" w:tplc="0409001B" w:tentative="1">
+      <w:start w:val="1"/>
+      <w:numFmt w:val="lowerRoman"/>
+      <w:lvlText w:val="%6."/>
+      <w:lvlJc w:val="right"/>
+      <w:pPr>
+        <w:ind w:left="3960" w:hanging="180"/>
+      </w:pPr>
+    </w:lvl>
+    <w:lvl w:ilvl="6" w:tplc="0409000F" w:tentative="1">
+      <w:start w:val="1"/>
+      <w:numFmt w:val="decimal"/>
+      <w:lvlText w:val="%7."/>
+      <w:lvlJc w:val="left"/>
+      <w:pPr>
+        <w:ind w:left="4680" w:hanging="360"/>
+      </w:pPr>
+    </w:lvl>
+    <w:lvl w:ilvl="7" w:tplc="04090019" w:tentative="1">
+      <w:start w:val="1"/>
+      <w:numFmt w:val="lowerLetter"/>
+      <w:lvlText w:val="%8."/>
+      <w:lvlJc w:val="left"/>
+      <w:pPr>
+        <w:ind w:left="5400" w:hanging="360"/>
+      </w:pPr>
+    </w:lvl>
+    <w:lvl w:ilvl="8" w:tplc="0409001B" w:tentative="1">
+      <w:start w:val="1"/>
+      <w:numFmt w:val="lowerRoman"/>
+      <w:lvlText w:val="%9."/>
+      <w:lvlJc w:val="right"/>
+      <w:pPr>
+        <w:ind w:left="6120" w:hanging="180"/>
+      </w:pPr>
+    </w:lvl>
+  </w:abstractNum>
+  <w:abstractNum w:abstractNumId="2" w15:restartNumberingAfterBreak="0">
     <w:nsid w:val="34D50A9B"/>
     <w:multiLevelType w:val="hybridMultilevel"/>
     <w:tmpl w:val="328C8FC8"/>
@@ -2685,7 +4367,7 @@
       </w:pPr>
     </w:lvl>
   </w:abstractNum>
-  <w:abstractNum w:abstractNumId="1" w15:restartNumberingAfterBreak="0">
+  <w:abstractNum w:abstractNumId="3" w15:restartNumberingAfterBreak="0">
     <w:nsid w:val="4F2B637A"/>
     <w:multiLevelType w:val="hybridMultilevel"/>
     <w:tmpl w:val="074AEDAC"/>
@@ -2771,7 +4453,7 @@
       </w:pPr>
     </w:lvl>
   </w:abstractNum>
-  <w:abstractNum w:abstractNumId="2" w15:restartNumberingAfterBreak="0">
+  <w:abstractNum w:abstractNumId="4" w15:restartNumberingAfterBreak="0">
     <w:nsid w:val="6D7155B3"/>
     <w:multiLevelType w:val="hybridMultilevel"/>
     <w:tmpl w:val="88940FCC"/>
@@ -2857,7 +4539,7 @@
       </w:pPr>
     </w:lvl>
   </w:abstractNum>
-  <w:abstractNum w:abstractNumId="3" w15:restartNumberingAfterBreak="0">
+  <w:abstractNum w:abstractNumId="5" w15:restartNumberingAfterBreak="0">
     <w:nsid w:val="75C020C7"/>
     <w:multiLevelType w:val="hybridMultilevel"/>
     <w:tmpl w:val="273C886E"/>
@@ -2945,22 +4627,28 @@
     </w:lvl>
   </w:abstractNum>
   <w:num w:numId="1" w16cid:durableId="113643700">
-    <w:abstractNumId w:val="2"/>
+    <w:abstractNumId w:val="4"/>
   </w:num>
   <w:num w:numId="2" w16cid:durableId="1888952054">
-    <w:abstractNumId w:val="3"/>
+    <w:abstractNumId w:val="5"/>
   </w:num>
   <w:num w:numId="3" w16cid:durableId="104160086">
-    <w:abstractNumId w:val="3"/>
+    <w:abstractNumId w:val="5"/>
     <w:lvlOverride w:ilvl="0">
       <w:startOverride w:val="1"/>
     </w:lvlOverride>
   </w:num>
   <w:num w:numId="4" w16cid:durableId="2125727698">
-    <w:abstractNumId w:val="0"/>
+    <w:abstractNumId w:val="2"/>
   </w:num>
   <w:num w:numId="5" w16cid:durableId="1277758649">
+    <w:abstractNumId w:val="3"/>
+  </w:num>
+  <w:num w:numId="6" w16cid:durableId="195434524">
     <w:abstractNumId w:val="1"/>
+  </w:num>
+  <w:num w:numId="7" w16cid:durableId="869687102">
+    <w:abstractNumId w:val="0"/>
   </w:num>
   <w:numIdMacAtCleanup w:val="3"/>
 </w:numbering>

</xml_diff>

<commit_message>
Algebra 2 - Chapter 9: Probability - Chapter 9.1 Sample Spaces - Check Your Understanding of Section 9.1 - B. Show how you arrived at your answers.
</commit_message>
<xml_diff>
--- a/Algebra-2/ch09/Algebra 2 - Chapter 9.docx
+++ b/Algebra-2/ch09/Algebra 2 - Chapter 9.docx
@@ -2315,7 +2315,7 @@
           <w:noProof/>
         </w:rPr>
         <w:drawing>
-          <wp:inline distT="0" distB="0" distL="0" distR="0" wp14:anchorId="12A81E04" wp14:editId="2D25776E">
+          <wp:inline distT="0" distB="0" distL="0" distR="0" wp14:anchorId="12A81E04" wp14:editId="7145089E">
             <wp:extent cx="1911096" cy="1527048"/>
             <wp:effectExtent l="0" t="0" r="0" b="0"/>
             <wp:docPr id="486020663" name="Picture 1"/>
@@ -2548,7 +2548,7 @@
           <w:noProof/>
         </w:rPr>
         <w:drawing>
-          <wp:inline distT="0" distB="0" distL="0" distR="0" wp14:anchorId="4E3F36F9" wp14:editId="1DBE6B42">
+          <wp:inline distT="0" distB="0" distL="0" distR="0" wp14:anchorId="4E3F36F9" wp14:editId="4014992C">
             <wp:extent cx="1911096" cy="1527048"/>
             <wp:effectExtent l="0" t="0" r="0" b="0"/>
             <wp:docPr id="1837722242" name="Picture 2"/>
@@ -3684,6 +3684,9 @@
             <m:t>7+12+20=39</m:t>
           </m:r>
           <m:r>
+            <m:rPr>
+              <m:sty m:val="p"/>
+            </m:rPr>
             <w:br/>
           </m:r>
         </m:oMath>
@@ -3768,7 +3771,7 @@
           <w:noProof/>
         </w:rPr>
         <w:drawing>
-          <wp:inline distT="0" distB="0" distL="0" distR="0" wp14:anchorId="56B48637" wp14:editId="3983782F">
+          <wp:inline distT="0" distB="0" distL="0" distR="0" wp14:anchorId="56B48637" wp14:editId="7AEBB891">
             <wp:extent cx="1517904" cy="1216152"/>
             <wp:effectExtent l="0" t="0" r="6350" b="3175"/>
             <wp:docPr id="703765284" name="Picture 1"/>
@@ -3866,6 +3869,9 @@
             <m:t>=.60</m:t>
           </m:r>
           <m:r>
+            <m:rPr>
+              <m:sty m:val="p"/>
+            </m:rPr>
             <w:br/>
           </m:r>
         </m:oMath>
@@ -3959,6 +3965,9 @@
             <m:t>=.12</m:t>
           </m:r>
           <m:r>
+            <m:rPr>
+              <m:sty m:val="p"/>
+            </m:rPr>
             <w:br/>
           </m:r>
         </m:oMath>
@@ -4052,18 +4061,12 @@
             <w:rPr>
               <w:rFonts w:ascii="Cambria Math" w:hAnsi="Cambria Math"/>
             </w:rPr>
-            <m:t>=</m:t>
+            <m:t>=.88</m:t>
           </m:r>
           <m:r>
             <m:rPr>
               <m:sty m:val="p"/>
             </m:rPr>
-            <w:rPr>
-              <w:rFonts w:ascii="Cambria Math" w:hAnsi="Cambria Math"/>
-            </w:rPr>
-            <m:t>.88</m:t>
-          </m:r>
-          <m:r>
             <w:br/>
           </m:r>
         </m:oMath>
@@ -4077,21 +4080,1430 @@
       </w:r>
     </w:p>
     <w:p>
+      <w:pPr>
+        <w:pStyle w:val="ListParagraph"/>
+        <w:numPr>
+          <w:ilvl w:val="0"/>
+          <w:numId w:val="6"/>
+        </w:numPr>
+      </w:pPr>
       <w:r>
         <w:br w:type="column"/>
       </w:r>
       <w:r>
+        <w:rPr>
+          <w:i/>
+          <w:iCs/>
+        </w:rPr>
         <w:lastRenderedPageBreak/>
+        <w:t>Show how you arrived at your answers</w:t>
+      </w:r>
+      <w:r>
+        <w:t>.</w:t>
+      </w:r>
+    </w:p>
+    <w:p>
+      <w:pPr>
+        <w:pStyle w:val="ListParagraph"/>
+        <w:numPr>
+          <w:ilvl w:val="0"/>
+          <w:numId w:val="8"/>
+        </w:numPr>
+        <w:rPr>
+          <w:b/>
+          <w:bCs/>
+        </w:rPr>
+      </w:pPr>
+      <w:r>
+        <w:t>A fair 6-sided die with the faces numbered 1 to 6 is rolled. A spinner with the letters, A, B and C, with equal chances of occurring, is spun. What is the sample space of possible outcomes?</w:t>
+      </w:r>
+      <w:r>
         <w:br/>
       </w:r>
-    </w:p>
-    <w:p>
-      <w:pPr>
-        <w:rPr>
-          <w:rFonts w:eastAsiaTheme="minorEastAsia"/>
-        </w:rPr>
-      </w:pPr>
-    </w:p>
+      <w:r>
+        <w:rPr>
+          <w:b/>
+          <w:bCs/>
+        </w:rPr>
+        <w:t>{ 1A, 2A, 3A, 4A, 5A, 6A, 1B, 2B, 3B, 4B, 5B, 6B, 1C, 2C, 3C, 4C, 5C, 6C}</w:t>
+      </w:r>
+    </w:p>
+    <w:p>
+      <w:pPr>
+        <w:pStyle w:val="ListParagraph"/>
+        <w:numPr>
+          <w:ilvl w:val="0"/>
+          <w:numId w:val="8"/>
+        </w:numPr>
+      </w:pPr>
+      <w:r>
+        <w:t>A family with three children can be one of eight possibilities:</w:t>
+      </w:r>
+      <w:r>
+        <w:br/>
+      </w:r>
+      <w:r>
+        <w:br/>
+        <w:t>{BBB, BBG, BGB, BGG, GBB, GBG, GGB, GGG}</w:t>
+      </w:r>
+      <w:r>
+        <w:br/>
+      </w:r>
+      <w:r>
+        <w:br/>
+        <w:t>What is the probability of the family having 2 boys and a girl in any order?</w:t>
+      </w:r>
+    </w:p>
+    <w:p>
+      <w:pPr>
+        <w:pStyle w:val="ListParagraph"/>
+      </w:pPr>
+      <w:r>
+        <w:br/>
+        <w:t xml:space="preserve">{BBG, BGB, </w:t>
+      </w:r>
+      <w:proofErr w:type="gramStart"/>
+      <w:r>
+        <w:t>GBB }</w:t>
+      </w:r>
+      <w:proofErr w:type="gramEnd"/>
+      <w:r>
+        <w:t xml:space="preserve"> </w:t>
+      </w:r>
+    </w:p>
+    <w:p>
+      <w:pPr>
+        <w:pStyle w:val="ListParagraph"/>
+      </w:pPr>
+    </w:p>
+    <w:p>
+      <w:pPr>
+        <w:pStyle w:val="ListParagraph"/>
+        <w:rPr>
+          <w:rFonts w:eastAsiaTheme="minorEastAsia"/>
+          <w:b/>
+          <w:bCs/>
+        </w:rPr>
+      </w:pPr>
+      <w:r>
+        <w:rPr>
+          <w:b/>
+          <w:bCs/>
+          <w:i/>
+          <w:iCs/>
+        </w:rPr>
+        <w:t>Solution</w:t>
+      </w:r>
+      <w:r>
+        <w:rPr>
+          <w:b/>
+          <w:bCs/>
+        </w:rPr>
+        <w:t xml:space="preserve">: </w:t>
+      </w:r>
+      <m:oMath>
+        <m:f>
+          <m:fPr>
+            <m:ctrlPr>
+              <w:rPr>
+                <w:rFonts w:ascii="Cambria Math" w:hAnsi="Cambria Math"/>
+                <w:b/>
+                <w:bCs/>
+                <w:i/>
+              </w:rPr>
+            </m:ctrlPr>
+          </m:fPr>
+          <m:num>
+            <m:r>
+              <m:rPr>
+                <m:sty m:val="bi"/>
+              </m:rPr>
+              <w:rPr>
+                <w:rFonts w:ascii="Cambria Math" w:hAnsi="Cambria Math"/>
+              </w:rPr>
+              <m:t>3</m:t>
+            </m:r>
+          </m:num>
+          <m:den>
+            <m:r>
+              <m:rPr>
+                <m:sty m:val="bi"/>
+              </m:rPr>
+              <w:rPr>
+                <w:rFonts w:ascii="Cambria Math" w:hAnsi="Cambria Math"/>
+              </w:rPr>
+              <m:t>8</m:t>
+            </m:r>
+          </m:den>
+        </m:f>
+        <m:r>
+          <m:rPr>
+            <m:sty m:val="bi"/>
+          </m:rPr>
+          <w:rPr>
+            <w:rFonts w:ascii="Cambria Math" w:hAnsi="Cambria Math"/>
+          </w:rPr>
+          <m:t>=.375</m:t>
+        </m:r>
+      </m:oMath>
+    </w:p>
+    <w:p>
+      <w:pPr>
+        <w:pStyle w:val="ListParagraph"/>
+        <w:numPr>
+          <w:ilvl w:val="0"/>
+          <w:numId w:val="8"/>
+        </w:numPr>
+      </w:pPr>
+      <w:r>
+        <w:t>80 students are asked two questions: (1) Do you like the Rangers? (2) Do you like the Islanders? 40 people answered yes to question 1, and 55 people answered yes to question 2. 10 people answered no to both.</w:t>
+      </w:r>
+      <w:r>
+        <w:t xml:space="preserve"> How many people answered yes to both? Use this Venn diagram to assist you.</w:t>
+      </w:r>
+    </w:p>
+    <w:p>
+      <w:pPr>
+        <w:pStyle w:val="ListParagraph"/>
+      </w:pPr>
+      <w:r>
+        <w:br/>
+      </w:r>
+      <m:oMath>
+        <m:r>
+          <w:rPr>
+            <w:rFonts w:ascii="Cambria Math" w:hAnsi="Cambria Math"/>
+          </w:rPr>
+          <m:t>x</m:t>
+        </m:r>
+      </m:oMath>
+      <w:r>
+        <w:rPr>
+          <w:rFonts w:eastAsiaTheme="minorEastAsia"/>
+        </w:rPr>
+        <w:t xml:space="preserve"> is the number of people that like both the Rangers and the Islanders</w:t>
+      </w:r>
+    </w:p>
+    <w:p>
+      <w:pPr>
+        <w:pStyle w:val="ListParagraph"/>
+        <w:rPr>
+          <w:rFonts w:eastAsiaTheme="minorEastAsia"/>
+        </w:rPr>
+      </w:pPr>
+      <m:oMath>
+        <m:r>
+          <w:rPr>
+            <w:rFonts w:ascii="Cambria Math" w:hAnsi="Cambria Math"/>
+          </w:rPr>
+          <m:t>40-x</m:t>
+        </m:r>
+      </m:oMath>
+      <w:r>
+        <w:rPr>
+          <w:rFonts w:eastAsiaTheme="minorEastAsia"/>
+        </w:rPr>
+        <w:t xml:space="preserve"> is the number of people that like only the Rangers</w:t>
+      </w:r>
+    </w:p>
+    <w:p>
+      <w:pPr>
+        <w:pStyle w:val="ListParagraph"/>
+        <w:rPr>
+          <w:rFonts w:eastAsiaTheme="minorEastAsia"/>
+        </w:rPr>
+      </w:pPr>
+      <m:oMath>
+        <m:r>
+          <w:rPr>
+            <w:rFonts w:ascii="Cambria Math" w:hAnsi="Cambria Math"/>
+          </w:rPr>
+          <m:t>55-x</m:t>
+        </m:r>
+      </m:oMath>
+      <w:r>
+        <w:rPr>
+          <w:rFonts w:eastAsiaTheme="minorEastAsia"/>
+        </w:rPr>
+        <w:t xml:space="preserve"> is the number of people that like only the Islanders</w:t>
+      </w:r>
+    </w:p>
+    <w:p>
+      <w:pPr>
+        <w:pStyle w:val="ListParagraph"/>
+      </w:pPr>
+      <m:oMath>
+        <m:r>
+          <w:rPr>
+            <w:rFonts w:ascii="Cambria Math" w:hAnsi="Cambria Math"/>
+          </w:rPr>
+          <m:t>80-10=70</m:t>
+        </m:r>
+      </m:oMath>
+      <w:r>
+        <w:rPr>
+          <w:rFonts w:eastAsiaTheme="minorEastAsia"/>
+        </w:rPr>
+        <w:t xml:space="preserve"> is the number of people that like at least one team.</w:t>
+      </w:r>
+    </w:p>
+    <w:p>
+      <w:pPr>
+        <w:pStyle w:val="ListParagraph"/>
+        <w:rPr>
+          <w:rFonts w:eastAsiaTheme="minorEastAsia"/>
+          <w:b/>
+          <w:bCs/>
+        </w:rPr>
+      </w:pPr>
+      <w:r>
+        <w:rPr>
+          <w:rFonts w:eastAsiaTheme="minorEastAsia"/>
+        </w:rPr>
+        <w:br/>
+      </w:r>
+      <m:oMathPara>
+        <m:oMath>
+          <m:d>
+            <m:dPr>
+              <m:ctrlPr>
+                <w:rPr>
+                  <w:rFonts w:ascii="Cambria Math" w:hAnsi="Cambria Math"/>
+                  <w:i/>
+                </w:rPr>
+              </m:ctrlPr>
+            </m:dPr>
+            <m:e>
+              <m:r>
+                <w:rPr>
+                  <w:rFonts w:ascii="Cambria Math" w:hAnsi="Cambria Math"/>
+                </w:rPr>
+                <m:t>40-x</m:t>
+              </m:r>
+            </m:e>
+          </m:d>
+          <m:r>
+            <w:rPr>
+              <w:rFonts w:ascii="Cambria Math" w:hAnsi="Cambria Math"/>
+            </w:rPr>
+            <m:t>+x+</m:t>
+          </m:r>
+          <m:d>
+            <m:dPr>
+              <m:ctrlPr>
+                <w:rPr>
+                  <w:rFonts w:ascii="Cambria Math" w:hAnsi="Cambria Math"/>
+                  <w:i/>
+                </w:rPr>
+              </m:ctrlPr>
+            </m:dPr>
+            <m:e>
+              <m:r>
+                <w:rPr>
+                  <w:rFonts w:ascii="Cambria Math" w:hAnsi="Cambria Math"/>
+                </w:rPr>
+                <m:t>55-x</m:t>
+              </m:r>
+            </m:e>
+          </m:d>
+          <m:r>
+            <w:rPr>
+              <w:rFonts w:ascii="Cambria Math" w:hAnsi="Cambria Math"/>
+            </w:rPr>
+            <m:t>=80-10</m:t>
+          </m:r>
+          <m:r>
+            <w:rPr>
+              <w:rFonts w:ascii="Cambria Math" w:hAnsi="Cambria Math"/>
+            </w:rPr>
+            <w:br/>
+          </m:r>
+        </m:oMath>
+        <m:oMath>
+          <m:r>
+            <w:rPr>
+              <w:rFonts w:ascii="Cambria Math" w:hAnsi="Cambria Math"/>
+            </w:rPr>
+            <m:t>95-x=70</m:t>
+          </m:r>
+          <m:r>
+            <w:rPr>
+              <w:rFonts w:ascii="Cambria Math" w:hAnsi="Cambria Math"/>
+            </w:rPr>
+            <w:br/>
+          </m:r>
+        </m:oMath>
+        <m:oMath>
+          <m:r>
+            <w:rPr>
+              <w:rFonts w:ascii="Cambria Math" w:hAnsi="Cambria Math"/>
+            </w:rPr>
+            <m:t>-70=-70</m:t>
+          </m:r>
+          <m:r>
+            <w:rPr>
+              <w:rFonts w:ascii="Cambria Math" w:hAnsi="Cambria Math"/>
+            </w:rPr>
+            <w:br/>
+          </m:r>
+        </m:oMath>
+        <m:oMath>
+          <m:r>
+            <w:rPr>
+              <w:rFonts w:ascii="Cambria Math" w:hAnsi="Cambria Math"/>
+            </w:rPr>
+            <m:t>25-x=0</m:t>
+          </m:r>
+          <m:r>
+            <w:rPr>
+              <w:rFonts w:ascii="Cambria Math" w:hAnsi="Cambria Math"/>
+            </w:rPr>
+            <w:br/>
+          </m:r>
+        </m:oMath>
+        <m:oMath>
+          <m:r>
+            <m:rPr>
+              <m:sty m:val="bi"/>
+            </m:rPr>
+            <w:rPr>
+              <w:rFonts w:ascii="Cambria Math" w:hAnsi="Cambria Math"/>
+            </w:rPr>
+            <m:t>x=25</m:t>
+          </m:r>
+        </m:oMath>
+      </m:oMathPara>
+    </w:p>
+    <w:p>
+      <w:pPr>
+        <w:pStyle w:val="ListParagraph"/>
+        <w:rPr>
+          <w:rFonts w:eastAsiaTheme="minorEastAsia"/>
+        </w:rPr>
+      </w:pPr>
+    </w:p>
+    <w:p>
+      <w:pPr>
+        <w:pStyle w:val="ListParagraph"/>
+        <w:jc w:val="center"/>
+      </w:pPr>
+      <w:r>
+        <w:rPr>
+          <w:noProof/>
+        </w:rPr>
+        <w:drawing>
+          <wp:inline distT="0" distB="0" distL="0" distR="0" wp14:anchorId="2159A90E" wp14:editId="4B5A1A5D">
+            <wp:extent cx="1517904" cy="1216152"/>
+            <wp:effectExtent l="0" t="0" r="6350" b="3175"/>
+            <wp:docPr id="692712713" name="Picture 1"/>
+            <wp:cNvGraphicFramePr>
+              <a:graphicFrameLocks xmlns:a="http://schemas.openxmlformats.org/drawingml/2006/main" noChangeAspect="1"/>
+            </wp:cNvGraphicFramePr>
+            <a:graphic xmlns:a="http://schemas.openxmlformats.org/drawingml/2006/main">
+              <a:graphicData uri="http://schemas.openxmlformats.org/drawingml/2006/picture">
+                <pic:pic xmlns:pic="http://schemas.openxmlformats.org/drawingml/2006/picture">
+                  <pic:nvPicPr>
+                    <pic:cNvPr id="0" name="Picture 1"/>
+                    <pic:cNvPicPr>
+                      <a:picLocks noChangeAspect="1" noChangeArrowheads="1"/>
+                    </pic:cNvPicPr>
+                  </pic:nvPicPr>
+                  <pic:blipFill>
+                    <a:blip r:embed="rId10" cstate="print">
+                      <a:extLst>
+                        <a:ext uri="{28A0092B-C50C-407E-A947-70E740481C1C}">
+                          <a14:useLocalDpi xmlns:a14="http://schemas.microsoft.com/office/drawing/2010/main" val="0"/>
+                        </a:ext>
+                      </a:extLst>
+                    </a:blip>
+                    <a:srcRect/>
+                    <a:stretch>
+                      <a:fillRect/>
+                    </a:stretch>
+                  </pic:blipFill>
+                  <pic:spPr bwMode="auto">
+                    <a:xfrm>
+                      <a:off x="0" y="0"/>
+                      <a:ext cx="1517904" cy="1216152"/>
+                    </a:xfrm>
+                    <a:prstGeom prst="rect">
+                      <a:avLst/>
+                    </a:prstGeom>
+                    <a:noFill/>
+                    <a:ln>
+                      <a:noFill/>
+                    </a:ln>
+                  </pic:spPr>
+                </pic:pic>
+              </a:graphicData>
+            </a:graphic>
+          </wp:inline>
+        </w:drawing>
+      </w:r>
+    </w:p>
+    <w:p>
+      <w:pPr>
+        <w:pStyle w:val="ListParagraph"/>
+        <w:numPr>
+          <w:ilvl w:val="0"/>
+          <w:numId w:val="8"/>
+        </w:numPr>
+      </w:pPr>
+      <w:r>
+        <w:br w:type="column"/>
+      </w:r>
+      <w:r>
+        <w:t xml:space="preserve">200 students get to choose an ice cream cone. </w:t>
+      </w:r>
+      <w:proofErr w:type="gramStart"/>
+      <w:r>
+        <w:t>The</w:t>
+      </w:r>
+      <w:proofErr w:type="gramEnd"/>
+      <w:r>
+        <w:t xml:space="preserve"> can pick one flavor from three choices: chocolate, vanilla, and strawberry. They can pick one topping, either sprinkles or peanuts. The results are collected on this table.</w:t>
+      </w:r>
+    </w:p>
+    <w:tbl>
+      <w:tblPr>
+        <w:tblStyle w:val="TableGrid"/>
+        <w:tblW w:w="0" w:type="auto"/>
+        <w:tblLook w:val="04A0" w:firstRow="1" w:lastRow="0" w:firstColumn="1" w:lastColumn="0" w:noHBand="0" w:noVBand="1"/>
+      </w:tblPr>
+      <w:tblGrid>
+        <w:gridCol w:w="1257"/>
+        <w:gridCol w:w="1257"/>
+        <w:gridCol w:w="1258"/>
+        <w:gridCol w:w="1258"/>
+      </w:tblGrid>
+      <w:tr>
+        <w:tc>
+          <w:tcPr>
+            <w:tcW w:w="1257" w:type="dxa"/>
+          </w:tcPr>
+          <w:p>
+            <w:pPr>
+              <w:jc w:val="left"/>
+            </w:pPr>
+          </w:p>
+        </w:tc>
+        <w:tc>
+          <w:tcPr>
+            <w:tcW w:w="1257" w:type="dxa"/>
+          </w:tcPr>
+          <w:p>
+            <w:pPr>
+              <w:jc w:val="center"/>
+              <w:rPr>
+                <w:b/>
+                <w:bCs/>
+              </w:rPr>
+            </w:pPr>
+            <w:r>
+              <w:rPr>
+                <w:b/>
+                <w:bCs/>
+              </w:rPr>
+              <w:t>Sprinkles</w:t>
+            </w:r>
+          </w:p>
+        </w:tc>
+        <w:tc>
+          <w:tcPr>
+            <w:tcW w:w="1258" w:type="dxa"/>
+          </w:tcPr>
+          <w:p>
+            <w:pPr>
+              <w:jc w:val="center"/>
+              <w:rPr>
+                <w:b/>
+                <w:bCs/>
+              </w:rPr>
+            </w:pPr>
+            <w:r>
+              <w:rPr>
+                <w:b/>
+                <w:bCs/>
+              </w:rPr>
+              <w:t>Peanuts</w:t>
+            </w:r>
+          </w:p>
+        </w:tc>
+        <w:tc>
+          <w:tcPr>
+            <w:tcW w:w="1258" w:type="dxa"/>
+          </w:tcPr>
+          <w:p>
+            <w:pPr>
+              <w:jc w:val="center"/>
+              <w:rPr>
+                <w:b/>
+                <w:bCs/>
+              </w:rPr>
+            </w:pPr>
+            <w:r>
+              <w:rPr>
+                <w:b/>
+                <w:bCs/>
+              </w:rPr>
+              <w:t>Total</w:t>
+            </w:r>
+          </w:p>
+        </w:tc>
+      </w:tr>
+      <w:tr>
+        <w:tc>
+          <w:tcPr>
+            <w:tcW w:w="1257" w:type="dxa"/>
+          </w:tcPr>
+          <w:p>
+            <w:pPr>
+              <w:jc w:val="left"/>
+            </w:pPr>
+            <w:r>
+              <w:t>Chocolate</w:t>
+            </w:r>
+          </w:p>
+        </w:tc>
+        <w:tc>
+          <w:tcPr>
+            <w:tcW w:w="1257" w:type="dxa"/>
+          </w:tcPr>
+          <w:p>
+            <w:pPr>
+              <w:jc w:val="center"/>
+            </w:pPr>
+            <w:r>
+              <w:t>40</w:t>
+            </w:r>
+          </w:p>
+        </w:tc>
+        <w:tc>
+          <w:tcPr>
+            <w:tcW w:w="1258" w:type="dxa"/>
+          </w:tcPr>
+          <w:p>
+            <w:pPr>
+              <w:jc w:val="center"/>
+            </w:pPr>
+            <w:r>
+              <w:t>50</w:t>
+            </w:r>
+          </w:p>
+        </w:tc>
+        <w:tc>
+          <w:tcPr>
+            <w:tcW w:w="1258" w:type="dxa"/>
+          </w:tcPr>
+          <w:p>
+            <w:pPr>
+              <w:jc w:val="center"/>
+            </w:pPr>
+            <w:r>
+              <w:t>90</w:t>
+            </w:r>
+          </w:p>
+        </w:tc>
+      </w:tr>
+      <w:tr>
+        <w:tc>
+          <w:tcPr>
+            <w:tcW w:w="1257" w:type="dxa"/>
+          </w:tcPr>
+          <w:p>
+            <w:pPr>
+              <w:jc w:val="left"/>
+            </w:pPr>
+            <w:r>
+              <w:t>Vanilla</w:t>
+            </w:r>
+          </w:p>
+        </w:tc>
+        <w:tc>
+          <w:tcPr>
+            <w:tcW w:w="1257" w:type="dxa"/>
+          </w:tcPr>
+          <w:p>
+            <w:pPr>
+              <w:jc w:val="center"/>
+            </w:pPr>
+            <w:r>
+              <w:t>25</w:t>
+            </w:r>
+          </w:p>
+        </w:tc>
+        <w:tc>
+          <w:tcPr>
+            <w:tcW w:w="1258" w:type="dxa"/>
+          </w:tcPr>
+          <w:p>
+            <w:pPr>
+              <w:jc w:val="center"/>
+            </w:pPr>
+            <w:r>
+              <w:t>5</w:t>
+            </w:r>
+          </w:p>
+        </w:tc>
+        <w:tc>
+          <w:tcPr>
+            <w:tcW w:w="1258" w:type="dxa"/>
+          </w:tcPr>
+          <w:p>
+            <w:pPr>
+              <w:jc w:val="center"/>
+            </w:pPr>
+            <w:r>
+              <w:t>30</w:t>
+            </w:r>
+          </w:p>
+        </w:tc>
+      </w:tr>
+      <w:tr>
+        <w:tc>
+          <w:tcPr>
+            <w:tcW w:w="1257" w:type="dxa"/>
+          </w:tcPr>
+          <w:p>
+            <w:pPr>
+              <w:jc w:val="left"/>
+            </w:pPr>
+            <w:r>
+              <w:t>Strawberry</w:t>
+            </w:r>
+          </w:p>
+        </w:tc>
+        <w:tc>
+          <w:tcPr>
+            <w:tcW w:w="1257" w:type="dxa"/>
+          </w:tcPr>
+          <w:p>
+            <w:pPr>
+              <w:jc w:val="center"/>
+            </w:pPr>
+            <w:r>
+              <w:t>65</w:t>
+            </w:r>
+          </w:p>
+        </w:tc>
+        <w:tc>
+          <w:tcPr>
+            <w:tcW w:w="1258" w:type="dxa"/>
+          </w:tcPr>
+          <w:p>
+            <w:pPr>
+              <w:jc w:val="center"/>
+            </w:pPr>
+            <w:r>
+              <w:t>15</w:t>
+            </w:r>
+          </w:p>
+        </w:tc>
+        <w:tc>
+          <w:tcPr>
+            <w:tcW w:w="1258" w:type="dxa"/>
+          </w:tcPr>
+          <w:p>
+            <w:pPr>
+              <w:jc w:val="center"/>
+            </w:pPr>
+            <w:r>
+              <w:t>80</w:t>
+            </w:r>
+          </w:p>
+        </w:tc>
+      </w:tr>
+      <w:tr>
+        <w:tc>
+          <w:tcPr>
+            <w:tcW w:w="1257" w:type="dxa"/>
+          </w:tcPr>
+          <w:p>
+            <w:pPr>
+              <w:jc w:val="left"/>
+            </w:pPr>
+            <w:r>
+              <w:t>Total</w:t>
+            </w:r>
+          </w:p>
+        </w:tc>
+        <w:tc>
+          <w:tcPr>
+            <w:tcW w:w="1257" w:type="dxa"/>
+          </w:tcPr>
+          <w:p>
+            <w:pPr>
+              <w:jc w:val="center"/>
+            </w:pPr>
+            <w:r>
+              <w:t>130</w:t>
+            </w:r>
+          </w:p>
+        </w:tc>
+        <w:tc>
+          <w:tcPr>
+            <w:tcW w:w="1258" w:type="dxa"/>
+          </w:tcPr>
+          <w:p>
+            <w:pPr>
+              <w:jc w:val="center"/>
+            </w:pPr>
+            <w:r>
+              <w:t>70</w:t>
+            </w:r>
+          </w:p>
+        </w:tc>
+        <w:tc>
+          <w:tcPr>
+            <w:tcW w:w="1258" w:type="dxa"/>
+          </w:tcPr>
+          <w:p>
+            <w:pPr>
+              <w:jc w:val="center"/>
+            </w:pPr>
+            <w:r>
+              <w:t>200</w:t>
+            </w:r>
+          </w:p>
+        </w:tc>
+      </w:tr>
+    </w:tbl>
+    <w:p/>
+    <w:p>
+      <w:pPr>
+        <w:pStyle w:val="Multiple-Choice"/>
+        <w:numPr>
+          <w:ilvl w:val="0"/>
+          <w:numId w:val="0"/>
+        </w:numPr>
+        <w:ind w:left="360"/>
+      </w:pPr>
+      <w:r>
+        <w:t>a) What is the probability that a randomly selected person chose chocolate ice cream?</w:t>
+      </w:r>
+    </w:p>
+    <w:p>
+      <w:pPr>
+        <w:pStyle w:val="Multiple-Choice"/>
+        <w:numPr>
+          <w:ilvl w:val="0"/>
+          <w:numId w:val="0"/>
+        </w:numPr>
+        <w:ind w:left="360"/>
+      </w:pPr>
+      <w:r>
+        <w:t>b) What is the probability that a person who chose chocolate ice cream also chose peanuts?</w:t>
+      </w:r>
+    </w:p>
+    <w:p>
+      <w:pPr>
+        <w:pStyle w:val="Multiple-Choice"/>
+        <w:numPr>
+          <w:ilvl w:val="0"/>
+          <w:numId w:val="0"/>
+        </w:numPr>
+        <w:ind w:left="360"/>
+      </w:pPr>
+      <w:r>
+        <w:t>c) What is the probability that a person who chose sprinkles also chose strawberry ice cream?</w:t>
+      </w:r>
+    </w:p>
+    <w:p>
+      <w:pPr>
+        <w:pStyle w:val="Multiple-Choice"/>
+        <w:numPr>
+          <w:ilvl w:val="0"/>
+          <w:numId w:val="0"/>
+        </w:numPr>
+        <w:ind w:left="360"/>
+      </w:pPr>
+    </w:p>
+    <w:p>
+      <w:pPr>
+        <w:pStyle w:val="Multiple-Choice"/>
+        <w:numPr>
+          <w:ilvl w:val="0"/>
+          <w:numId w:val="0"/>
+        </w:numPr>
+        <w:ind w:left="360"/>
+        <w:rPr>
+          <w:b/>
+          <w:bCs/>
+        </w:rPr>
+      </w:pPr>
+      <w:r>
+        <w:rPr>
+          <w:b/>
+          <w:bCs/>
+        </w:rPr>
+        <w:t xml:space="preserve">a) </w:t>
+      </w:r>
+      <m:oMath>
+        <m:f>
+          <m:fPr>
+            <m:ctrlPr>
+              <w:rPr>
+                <w:rFonts w:ascii="Cambria Math" w:hAnsi="Cambria Math"/>
+                <w:b/>
+                <w:bCs/>
+                <w:i/>
+              </w:rPr>
+            </m:ctrlPr>
+          </m:fPr>
+          <m:num>
+            <m:r>
+              <m:rPr>
+                <m:sty m:val="bi"/>
+              </m:rPr>
+              <w:rPr>
+                <w:rFonts w:ascii="Cambria Math" w:hAnsi="Cambria Math"/>
+              </w:rPr>
+              <m:t>90</m:t>
+            </m:r>
+          </m:num>
+          <m:den>
+            <m:r>
+              <m:rPr>
+                <m:sty m:val="bi"/>
+              </m:rPr>
+              <w:rPr>
+                <w:rFonts w:ascii="Cambria Math" w:hAnsi="Cambria Math"/>
+              </w:rPr>
+              <m:t>200</m:t>
+            </m:r>
+          </m:den>
+        </m:f>
+        <m:r>
+          <m:rPr>
+            <m:sty m:val="bi"/>
+          </m:rPr>
+          <w:rPr>
+            <w:rFonts w:ascii="Cambria Math" w:hAnsi="Cambria Math"/>
+          </w:rPr>
+          <m:t>=.45</m:t>
+        </m:r>
+      </m:oMath>
+    </w:p>
+    <w:p>
+      <w:pPr>
+        <w:pStyle w:val="Multiple-Choice"/>
+        <w:numPr>
+          <w:ilvl w:val="0"/>
+          <w:numId w:val="0"/>
+        </w:numPr>
+        <w:ind w:left="360"/>
+        <w:rPr>
+          <w:b/>
+          <w:bCs/>
+        </w:rPr>
+      </w:pPr>
+      <w:r>
+        <w:rPr>
+          <w:b/>
+          <w:bCs/>
+        </w:rPr>
+        <w:t xml:space="preserve">b) </w:t>
+      </w:r>
+      <w:r>
+        <w:rPr>
+          <w:b/>
+          <w:bCs/>
+        </w:rPr>
+        <w:t>90 people chose chocolate ice cream.</w:t>
+      </w:r>
+      <w:r>
+        <w:rPr>
+          <w:b/>
+          <w:bCs/>
+        </w:rPr>
+        <w:br/>
+        <w:t xml:space="preserve">50 people </w:t>
+      </w:r>
+      <w:proofErr w:type="gramStart"/>
+      <w:r>
+        <w:rPr>
+          <w:b/>
+          <w:bCs/>
+        </w:rPr>
+        <w:t>out</w:t>
+      </w:r>
+      <w:proofErr w:type="gramEnd"/>
+      <w:r>
+        <w:rPr>
+          <w:b/>
+          <w:bCs/>
+        </w:rPr>
+        <w:t xml:space="preserve"> the 90 people that chose chocolate ice cream, also chose peanuts</w:t>
+      </w:r>
+      <w:r>
+        <w:rPr>
+          <w:b/>
+          <w:bCs/>
+        </w:rPr>
+        <w:br/>
+      </w:r>
+      <m:oMathPara>
+        <m:oMath>
+          <m:f>
+            <m:fPr>
+              <m:ctrlPr>
+                <w:rPr>
+                  <w:rFonts w:ascii="Cambria Math" w:hAnsi="Cambria Math"/>
+                  <w:b/>
+                  <w:bCs/>
+                  <w:i/>
+                </w:rPr>
+              </m:ctrlPr>
+            </m:fPr>
+            <m:num>
+              <m:r>
+                <m:rPr>
+                  <m:sty m:val="bi"/>
+                </m:rPr>
+                <w:rPr>
+                  <w:rFonts w:ascii="Cambria Math" w:hAnsi="Cambria Math"/>
+                </w:rPr>
+                <m:t>50</m:t>
+              </m:r>
+            </m:num>
+            <m:den>
+              <m:r>
+                <m:rPr>
+                  <m:sty m:val="bi"/>
+                </m:rPr>
+                <w:rPr>
+                  <w:rFonts w:ascii="Cambria Math" w:hAnsi="Cambria Math"/>
+                </w:rPr>
+                <m:t>90</m:t>
+              </m:r>
+            </m:den>
+          </m:f>
+          <m:r>
+            <m:rPr>
+              <m:sty m:val="bi"/>
+            </m:rPr>
+            <w:rPr>
+              <w:rFonts w:ascii="Cambria Math" w:hAnsi="Cambria Math"/>
+            </w:rPr>
+            <m:t>=.56</m:t>
+          </m:r>
+        </m:oMath>
+      </m:oMathPara>
+    </w:p>
+    <w:p>
+      <w:pPr>
+        <w:pStyle w:val="Multiple-Choice"/>
+        <w:numPr>
+          <w:ilvl w:val="0"/>
+          <w:numId w:val="0"/>
+        </w:numPr>
+        <w:ind w:left="360"/>
+        <w:rPr>
+          <w:b/>
+          <w:bCs/>
+        </w:rPr>
+      </w:pPr>
+      <w:r>
+        <w:rPr>
+          <w:b/>
+          <w:bCs/>
+        </w:rPr>
+        <w:t>c) 130 people chose sprinkles. Out of the 130 people that chose sprinkles, 65 chose strawberry ice cream.</w:t>
+      </w:r>
+    </w:p>
+    <w:p>
+      <w:pPr>
+        <w:pStyle w:val="Multiple-Choice"/>
+        <w:numPr>
+          <w:ilvl w:val="0"/>
+          <w:numId w:val="0"/>
+        </w:numPr>
+        <w:ind w:left="360"/>
+        <w:rPr>
+          <w:b/>
+          <w:bCs/>
+        </w:rPr>
+      </w:pPr>
+      <m:oMathPara>
+        <m:oMath>
+          <m:f>
+            <m:fPr>
+              <m:ctrlPr>
+                <w:rPr>
+                  <w:rFonts w:ascii="Cambria Math" w:hAnsi="Cambria Math"/>
+                  <w:b/>
+                  <w:bCs/>
+                  <w:i/>
+                </w:rPr>
+              </m:ctrlPr>
+            </m:fPr>
+            <m:num>
+              <m:r>
+                <m:rPr>
+                  <m:sty m:val="bi"/>
+                </m:rPr>
+                <w:rPr>
+                  <w:rFonts w:ascii="Cambria Math" w:hAnsi="Cambria Math"/>
+                </w:rPr>
+                <m:t>65</m:t>
+              </m:r>
+            </m:num>
+            <m:den>
+              <m:r>
+                <m:rPr>
+                  <m:sty m:val="bi"/>
+                </m:rPr>
+                <w:rPr>
+                  <w:rFonts w:ascii="Cambria Math" w:hAnsi="Cambria Math"/>
+                </w:rPr>
+                <m:t>130</m:t>
+              </m:r>
+            </m:den>
+          </m:f>
+          <m:r>
+            <m:rPr>
+              <m:sty m:val="bi"/>
+            </m:rPr>
+            <w:rPr>
+              <w:rFonts w:ascii="Cambria Math" w:hAnsi="Cambria Math"/>
+            </w:rPr>
+            <m:t>=.50</m:t>
+          </m:r>
+        </m:oMath>
+      </m:oMathPara>
+    </w:p>
+    <w:p>
+      <w:pPr>
+        <w:pStyle w:val="ListParagraph"/>
+        <w:numPr>
+          <w:ilvl w:val="0"/>
+          <w:numId w:val="8"/>
+        </w:numPr>
+      </w:pPr>
+      <w:r>
+        <w:t>A family has 4 children.</w:t>
+      </w:r>
+      <w:r>
+        <w:br/>
+        <w:t>a) Make a sample space of all the boy/girl combinations; there are 16 of them.</w:t>
+      </w:r>
+    </w:p>
+    <w:p>
+      <w:pPr>
+        <w:pStyle w:val="ListParagraph"/>
+      </w:pPr>
+      <w:r>
+        <w:t>b) What is more likely: having a 2/2 split (2 boys and 2 girls) or a 3/1 split (either 3 boys and 1 girl, or 3 girls and 1 boy)?</w:t>
+      </w:r>
+    </w:p>
+    <w:p>
+      <w:pPr>
+        <w:pStyle w:val="ListParagraph"/>
+      </w:pPr>
+      <w:r>
+        <w:t xml:space="preserve">{BBBB, </w:t>
+      </w:r>
+      <w:r>
+        <w:rPr>
+          <w:highlight w:val="cyan"/>
+        </w:rPr>
+        <w:t>BBBG</w:t>
+      </w:r>
+      <w:r>
+        <w:t xml:space="preserve">, </w:t>
+      </w:r>
+      <w:r>
+        <w:rPr>
+          <w:highlight w:val="cyan"/>
+        </w:rPr>
+        <w:t>BBGB</w:t>
+      </w:r>
+      <w:r>
+        <w:t xml:space="preserve">, </w:t>
+      </w:r>
+      <w:r>
+        <w:rPr>
+          <w:highlight w:val="yellow"/>
+        </w:rPr>
+        <w:t>BBGG</w:t>
+      </w:r>
+      <w:r>
+        <w:t xml:space="preserve">, </w:t>
+      </w:r>
+      <w:r>
+        <w:rPr>
+          <w:highlight w:val="cyan"/>
+        </w:rPr>
+        <w:t>BGBB</w:t>
+      </w:r>
+      <w:r>
+        <w:t xml:space="preserve">, </w:t>
+      </w:r>
+      <w:r>
+        <w:rPr>
+          <w:highlight w:val="yellow"/>
+        </w:rPr>
+        <w:t>BGBG</w:t>
+      </w:r>
+      <w:r>
+        <w:t xml:space="preserve">, </w:t>
+      </w:r>
+      <w:r>
+        <w:rPr>
+          <w:highlight w:val="yellow"/>
+        </w:rPr>
+        <w:t>BGGB</w:t>
+      </w:r>
+      <w:r>
+        <w:t xml:space="preserve">, </w:t>
+      </w:r>
+      <w:r>
+        <w:rPr>
+          <w:highlight w:val="magenta"/>
+        </w:rPr>
+        <w:t>BGGG</w:t>
+      </w:r>
+      <w:r>
+        <w:t xml:space="preserve">, </w:t>
+      </w:r>
+      <w:r>
+        <w:rPr>
+          <w:highlight w:val="cyan"/>
+        </w:rPr>
+        <w:t>GBBB</w:t>
+      </w:r>
+      <w:r>
+        <w:t xml:space="preserve">, </w:t>
+      </w:r>
+      <w:r>
+        <w:rPr>
+          <w:highlight w:val="yellow"/>
+        </w:rPr>
+        <w:t>GBBG</w:t>
+      </w:r>
+      <w:r>
+        <w:t xml:space="preserve">, </w:t>
+      </w:r>
+      <w:r>
+        <w:rPr>
+          <w:highlight w:val="yellow"/>
+        </w:rPr>
+        <w:t>GBGB</w:t>
+      </w:r>
+      <w:r>
+        <w:t xml:space="preserve">, </w:t>
+      </w:r>
+      <w:r>
+        <w:rPr>
+          <w:highlight w:val="magenta"/>
+        </w:rPr>
+        <w:t>GBGG</w:t>
+      </w:r>
+      <w:r>
+        <w:t xml:space="preserve">, </w:t>
+      </w:r>
+      <w:r>
+        <w:rPr>
+          <w:highlight w:val="yellow"/>
+        </w:rPr>
+        <w:t>GGBB</w:t>
+      </w:r>
+      <w:r>
+        <w:t xml:space="preserve">, </w:t>
+      </w:r>
+      <w:r>
+        <w:rPr>
+          <w:highlight w:val="magenta"/>
+        </w:rPr>
+        <w:t>GGBG</w:t>
+      </w:r>
+      <w:r>
+        <w:t xml:space="preserve">, </w:t>
+      </w:r>
+      <w:r>
+        <w:rPr>
+          <w:highlight w:val="magenta"/>
+        </w:rPr>
+        <w:t>GGGB</w:t>
+      </w:r>
+      <w:r>
+        <w:t>, GGGG}</w:t>
+      </w:r>
+    </w:p>
+    <w:tbl>
+      <w:tblPr>
+        <w:tblStyle w:val="TableGrid"/>
+        <w:tblW w:w="0" w:type="auto"/>
+        <w:tblInd w:w="720" w:type="dxa"/>
+        <w:tblLook w:val="04A0" w:firstRow="1" w:lastRow="0" w:firstColumn="1" w:lastColumn="0" w:noHBand="0" w:noVBand="1"/>
+      </w:tblPr>
+      <w:tblGrid>
+        <w:gridCol w:w="1107"/>
+        <w:gridCol w:w="1106"/>
+        <w:gridCol w:w="1100"/>
+      </w:tblGrid>
+      <w:tr>
+        <w:tc>
+          <w:tcPr>
+            <w:tcW w:w="1107" w:type="dxa"/>
+          </w:tcPr>
+          <w:p>
+            <w:pPr>
+              <w:pStyle w:val="NoSpacing"/>
+            </w:pPr>
+            <w:r>
+              <w:t>2 boys</w:t>
+            </w:r>
+            <w:r>
+              <w:br/>
+              <w:t>2 girls</w:t>
+            </w:r>
+          </w:p>
+        </w:tc>
+        <w:tc>
+          <w:tcPr>
+            <w:tcW w:w="1106" w:type="dxa"/>
+          </w:tcPr>
+          <w:p>
+            <w:pPr>
+              <w:pStyle w:val="NoSpacing"/>
+            </w:pPr>
+            <w:r>
+              <w:t>3 boys</w:t>
+            </w:r>
+            <w:r>
+              <w:br/>
+              <w:t>1 girl</w:t>
+            </w:r>
+          </w:p>
+        </w:tc>
+        <w:tc>
+          <w:tcPr>
+            <w:tcW w:w="1100" w:type="dxa"/>
+          </w:tcPr>
+          <w:p>
+            <w:pPr>
+              <w:pStyle w:val="NoSpacing"/>
+            </w:pPr>
+            <w:r>
+              <w:t>3 girls</w:t>
+            </w:r>
+            <w:r>
+              <w:br/>
+              <w:t>1 boy</w:t>
+            </w:r>
+          </w:p>
+        </w:tc>
+      </w:tr>
+      <w:tr>
+        <w:tc>
+          <w:tcPr>
+            <w:tcW w:w="1107" w:type="dxa"/>
+          </w:tcPr>
+          <w:p>
+            <w:pPr>
+              <w:pStyle w:val="NoSpacing"/>
+              <w:jc w:val="center"/>
+            </w:pPr>
+            <w:r>
+              <w:t>6</w:t>
+            </w:r>
+          </w:p>
+        </w:tc>
+        <w:tc>
+          <w:tcPr>
+            <w:tcW w:w="1106" w:type="dxa"/>
+          </w:tcPr>
+          <w:p>
+            <w:pPr>
+              <w:pStyle w:val="NoSpacing"/>
+              <w:jc w:val="center"/>
+            </w:pPr>
+            <w:r>
+              <w:t>4</w:t>
+            </w:r>
+          </w:p>
+        </w:tc>
+        <w:tc>
+          <w:tcPr>
+            <w:tcW w:w="1100" w:type="dxa"/>
+          </w:tcPr>
+          <w:p>
+            <w:pPr>
+              <w:pStyle w:val="NoSpacing"/>
+              <w:jc w:val="center"/>
+            </w:pPr>
+            <w:r>
+              <w:t>4</w:t>
+            </w:r>
+          </w:p>
+        </w:tc>
+      </w:tr>
+    </w:tbl>
+    <w:p>
+      <w:pPr>
+        <w:pStyle w:val="NoSpacing"/>
+      </w:pPr>
+    </w:p>
+    <w:p>
+      <w:pPr>
+        <w:pStyle w:val="Multiple-Choice"/>
+        <w:numPr>
+          <w:ilvl w:val="0"/>
+          <w:numId w:val="0"/>
+        </w:numPr>
+        <w:ind w:left="720"/>
+        <w:rPr>
+          <w:rFonts w:eastAsiaTheme="minorHAnsi"/>
+          <w:b/>
+          <w:bCs/>
+        </w:rPr>
+      </w:pPr>
+      <w:r>
+        <w:rPr>
+          <w:rFonts w:eastAsiaTheme="minorHAnsi"/>
+        </w:rPr>
+        <w:t>2 boys/2 girls: 6</w:t>
+      </w:r>
+      <w:r>
+        <w:rPr>
+          <w:rFonts w:eastAsiaTheme="minorHAnsi"/>
+        </w:rPr>
+        <w:br/>
+        <w:t>3 boys/1 girl: 4</w:t>
+      </w:r>
+      <w:r>
+        <w:rPr>
+          <w:rFonts w:eastAsiaTheme="minorHAnsi"/>
+        </w:rPr>
+        <w:br/>
+        <w:t>3 girls/1 boy: 4</w:t>
+      </w:r>
+      <w:r>
+        <w:rPr>
+          <w:rFonts w:eastAsiaTheme="minorHAnsi"/>
+        </w:rPr>
+        <w:br/>
+      </w:r>
+      <w:r>
+        <w:rPr>
+          <w:rFonts w:eastAsiaTheme="minorHAnsi"/>
+          <w:b/>
+          <w:bCs/>
+        </w:rPr>
+        <w:t>3/1 split: 8, 2/2 split: 6</w:t>
+      </w:r>
+      <w:r>
+        <w:rPr>
+          <w:rFonts w:eastAsiaTheme="minorHAnsi"/>
+          <w:b/>
+          <w:bCs/>
+        </w:rPr>
+        <w:br/>
+        <w:t>A 3/1 split is more likely</w:t>
+      </w:r>
+    </w:p>
+    <w:p/>
     <w:p/>
     <w:sectPr>
       <w:type w:val="continuous"/>
@@ -4198,7 +5610,7 @@
   <w:abstractNum w:abstractNumId="1" w15:restartNumberingAfterBreak="0">
     <w:nsid w:val="292C2EA2"/>
     <w:multiLevelType w:val="hybridMultilevel"/>
-    <w:tmpl w:val="31B0964C"/>
+    <w:tmpl w:val="E294D56E"/>
     <w:lvl w:ilvl="0" w:tplc="04090015">
       <w:start w:val="1"/>
       <w:numFmt w:val="upperLetter"/>
@@ -4547,6 +5959,92 @@
       <w:start w:val="1"/>
       <w:numFmt w:val="decimal"/>
       <w:pStyle w:val="Multiple-Choice"/>
+      <w:lvlText w:val="%1."/>
+      <w:lvlJc w:val="left"/>
+      <w:pPr>
+        <w:ind w:left="720" w:hanging="360"/>
+      </w:pPr>
+    </w:lvl>
+    <w:lvl w:ilvl="1" w:tplc="04090019" w:tentative="1">
+      <w:start w:val="1"/>
+      <w:numFmt w:val="lowerLetter"/>
+      <w:lvlText w:val="%2."/>
+      <w:lvlJc w:val="left"/>
+      <w:pPr>
+        <w:ind w:left="1440" w:hanging="360"/>
+      </w:pPr>
+    </w:lvl>
+    <w:lvl w:ilvl="2" w:tplc="0409001B" w:tentative="1">
+      <w:start w:val="1"/>
+      <w:numFmt w:val="lowerRoman"/>
+      <w:lvlText w:val="%3."/>
+      <w:lvlJc w:val="right"/>
+      <w:pPr>
+        <w:ind w:left="2160" w:hanging="180"/>
+      </w:pPr>
+    </w:lvl>
+    <w:lvl w:ilvl="3" w:tplc="0409000F" w:tentative="1">
+      <w:start w:val="1"/>
+      <w:numFmt w:val="decimal"/>
+      <w:lvlText w:val="%4."/>
+      <w:lvlJc w:val="left"/>
+      <w:pPr>
+        <w:ind w:left="2880" w:hanging="360"/>
+      </w:pPr>
+    </w:lvl>
+    <w:lvl w:ilvl="4" w:tplc="04090019" w:tentative="1">
+      <w:start w:val="1"/>
+      <w:numFmt w:val="lowerLetter"/>
+      <w:lvlText w:val="%5."/>
+      <w:lvlJc w:val="left"/>
+      <w:pPr>
+        <w:ind w:left="3600" w:hanging="360"/>
+      </w:pPr>
+    </w:lvl>
+    <w:lvl w:ilvl="5" w:tplc="0409001B" w:tentative="1">
+      <w:start w:val="1"/>
+      <w:numFmt w:val="lowerRoman"/>
+      <w:lvlText w:val="%6."/>
+      <w:lvlJc w:val="right"/>
+      <w:pPr>
+        <w:ind w:left="4320" w:hanging="180"/>
+      </w:pPr>
+    </w:lvl>
+    <w:lvl w:ilvl="6" w:tplc="0409000F" w:tentative="1">
+      <w:start w:val="1"/>
+      <w:numFmt w:val="decimal"/>
+      <w:lvlText w:val="%7."/>
+      <w:lvlJc w:val="left"/>
+      <w:pPr>
+        <w:ind w:left="5040" w:hanging="360"/>
+      </w:pPr>
+    </w:lvl>
+    <w:lvl w:ilvl="7" w:tplc="04090019" w:tentative="1">
+      <w:start w:val="1"/>
+      <w:numFmt w:val="lowerLetter"/>
+      <w:lvlText w:val="%8."/>
+      <w:lvlJc w:val="left"/>
+      <w:pPr>
+        <w:ind w:left="5760" w:hanging="360"/>
+      </w:pPr>
+    </w:lvl>
+    <w:lvl w:ilvl="8" w:tplc="0409001B" w:tentative="1">
+      <w:start w:val="1"/>
+      <w:numFmt w:val="lowerRoman"/>
+      <w:lvlText w:val="%9."/>
+      <w:lvlJc w:val="right"/>
+      <w:pPr>
+        <w:ind w:left="6480" w:hanging="180"/>
+      </w:pPr>
+    </w:lvl>
+  </w:abstractNum>
+  <w:abstractNum w:abstractNumId="6" w15:restartNumberingAfterBreak="0">
+    <w:nsid w:val="76E045E4"/>
+    <w:multiLevelType w:val="hybridMultilevel"/>
+    <w:tmpl w:val="0C902F28"/>
+    <w:lvl w:ilvl="0" w:tplc="0409000F">
+      <w:start w:val="1"/>
+      <w:numFmt w:val="decimal"/>
       <w:lvlText w:val="%1."/>
       <w:lvlJc w:val="left"/>
       <w:pPr>
@@ -4649,6 +6147,9 @@
   </w:num>
   <w:num w:numId="7" w16cid:durableId="869687102">
     <w:abstractNumId w:val="0"/>
+  </w:num>
+  <w:num w:numId="8" w16cid:durableId="1375084732">
+    <w:abstractNumId w:val="6"/>
   </w:num>
   <w:numIdMacAtCleanup w:val="3"/>
 </w:numbering>
@@ -5257,7 +6758,6 @@
   <w:style w:type="character" w:default="1" w:styleId="DefaultParagraphFont">
     <w:name w:val="Default Paragraph Font"/>
     <w:uiPriority w:val="1"/>
-    <w:semiHidden/>
     <w:unhideWhenUsed/>
   </w:style>
   <w:style w:type="table" w:default="1" w:styleId="TableNormal">

</xml_diff>

<commit_message>
Algebra 2 - Chapter 9: Probability - 9.2 Calculating Probabilities Involving Independent Events
</commit_message>
<xml_diff>
--- a/Algebra-2/ch09/Algebra 2 - Chapter 9.docx
+++ b/Algebra-2/ch09/Algebra 2 - Chapter 9.docx
@@ -44,7 +44,7 @@
         <w:pStyle w:val="Heading2"/>
       </w:pPr>
       <w:r>
-        <w:t>Chapter 9.1 Sample Spaces</w:t>
+        <w:t>9.1 Sample Spaces</w:t>
       </w:r>
     </w:p>
     <w:p>
@@ -112,19 +112,9 @@
       </w:r>
     </w:p>
     <w:p>
-      <w:proofErr w:type="gramStart"/>
-      <w:r>
-        <w:t>{ Heads</w:t>
-      </w:r>
-      <w:proofErr w:type="gramEnd"/>
-      <w:r>
-        <w:t xml:space="preserve">, </w:t>
-      </w:r>
-      <w:proofErr w:type="gramStart"/>
-      <w:r>
-        <w:t>Tails }</w:t>
-      </w:r>
-      <w:proofErr w:type="gramEnd"/>
+      <w:r>
+        <w:t>{ Heads, Tails }</w:t>
+      </w:r>
     </w:p>
     <w:p>
       <w:r>
@@ -158,15 +148,7 @@
         <w:t>favorable</w:t>
       </w:r>
       <w:r>
-        <w:t xml:space="preserve"> outcomes, meaning outcomes in the sample space that are heads. Make that the numerator </w:t>
-      </w:r>
-      <w:proofErr w:type="gramStart"/>
-      <w:r>
-        <w:t>of</w:t>
-      </w:r>
-      <w:proofErr w:type="gramEnd"/>
-      <w:r>
-        <w:t xml:space="preserve"> your answer. Since there are 2 possible outcomes and 1 outcome with heads, the probability of the coin landing on heads is </w:t>
+        <w:t xml:space="preserve"> outcomes, meaning outcomes in the sample space that are heads. Make that the numerator of your answer. Since there are 2 possible outcomes and 1 outcome with heads, the probability of the coin landing on heads is </w:t>
       </w:r>
       <m:oMath>
         <m:f>
@@ -343,62 +325,20 @@
         <w:rPr>
           <w:rFonts w:eastAsiaTheme="minorEastAsia"/>
         </w:rPr>
-        <w:t xml:space="preserve">The sample space for one spin is </w:t>
-      </w:r>
-      <w:proofErr w:type="gramStart"/>
-      <w:r>
-        <w:rPr>
-          <w:rFonts w:eastAsiaTheme="minorEastAsia"/>
-        </w:rPr>
-        <w:t>{ 1</w:t>
-      </w:r>
-      <w:proofErr w:type="gramEnd"/>
-      <w:r>
-        <w:rPr>
-          <w:rFonts w:eastAsiaTheme="minorEastAsia"/>
-        </w:rPr>
-        <w:t xml:space="preserve">, 2, 3, 4, 5, </w:t>
-      </w:r>
-      <w:proofErr w:type="gramStart"/>
-      <w:r>
-        <w:rPr>
-          <w:rFonts w:eastAsiaTheme="minorEastAsia"/>
-        </w:rPr>
-        <w:t>6 }</w:t>
-      </w:r>
-      <w:proofErr w:type="gramEnd"/>
-      <w:r>
-        <w:rPr>
-          <w:rFonts w:eastAsiaTheme="minorEastAsia"/>
-        </w:rPr>
-        <w:t>.</w:t>
-      </w:r>
-    </w:p>
-    <w:p>
-      <w:pPr>
-        <w:rPr>
-          <w:rFonts w:eastAsiaTheme="minorEastAsia"/>
-        </w:rPr>
-      </w:pPr>
-      <w:r>
-        <w:rPr>
-          <w:rFonts w:eastAsiaTheme="minorEastAsia"/>
-        </w:rPr>
-        <w:t xml:space="preserve">With this sample space, various </w:t>
-      </w:r>
-      <w:proofErr w:type="gramStart"/>
-      <w:r>
-        <w:rPr>
-          <w:rFonts w:eastAsiaTheme="minorEastAsia"/>
-        </w:rPr>
-        <w:t>question</w:t>
-      </w:r>
-      <w:proofErr w:type="gramEnd"/>
-      <w:r>
-        <w:rPr>
-          <w:rFonts w:eastAsiaTheme="minorEastAsia"/>
-        </w:rPr>
-        <w:t xml:space="preserve"> can be answered.</w:t>
+        <w:t>The sample space for one spin is { 1, 2, 3, 4, 5, 6 }.</w:t>
+      </w:r>
+    </w:p>
+    <w:p>
+      <w:pPr>
+        <w:rPr>
+          <w:rFonts w:eastAsiaTheme="minorEastAsia"/>
+        </w:rPr>
+      </w:pPr>
+      <w:r>
+        <w:rPr>
+          <w:rFonts w:eastAsiaTheme="minorEastAsia"/>
+        </w:rPr>
+        <w:t>With this sample space, various question can be answered.</w:t>
       </w:r>
     </w:p>
     <w:p>
@@ -428,21 +368,7 @@
         <w:rPr>
           <w:rFonts w:eastAsiaTheme="minorEastAsia"/>
         </w:rPr>
-        <w:t xml:space="preserve">The most basic question is one like: What is the probability that the spinner will land on the number 4? This question is abbreviated as </w:t>
-      </w:r>
-      <w:proofErr w:type="gramStart"/>
-      <w:r>
-        <w:rPr>
-          <w:rFonts w:eastAsiaTheme="minorEastAsia"/>
-        </w:rPr>
-        <w:t>P(</w:t>
-      </w:r>
-      <w:proofErr w:type="gramEnd"/>
-      <w:r>
-        <w:rPr>
-          <w:rFonts w:eastAsiaTheme="minorEastAsia"/>
-        </w:rPr>
-        <w:t>4).</w:t>
+        <w:t>The most basic question is one like: What is the probability that the spinner will land on the number 4? This question is abbreviated as P(4).</w:t>
       </w:r>
     </w:p>
     <w:p>
@@ -555,21 +481,7 @@
         <w:rPr>
           <w:rFonts w:eastAsiaTheme="minorEastAsia"/>
         </w:rPr>
-        <w:t xml:space="preserve">If the question is to find the probability that the spinner will not land on the number 4, or </w:t>
-      </w:r>
-      <w:proofErr w:type="gramStart"/>
-      <w:r>
-        <w:rPr>
-          <w:rFonts w:eastAsiaTheme="minorEastAsia"/>
-        </w:rPr>
-        <w:t>P(</w:t>
-      </w:r>
-      <w:proofErr w:type="gramEnd"/>
-      <w:r>
-        <w:rPr>
-          <w:rFonts w:eastAsiaTheme="minorEastAsia"/>
-        </w:rPr>
-        <w:t xml:space="preserve">not 4), count the number of outcomes in the sample space that are not 4. Since 5 of the numbers in the sample space are not the number 4, </w:t>
+        <w:t xml:space="preserve">If the question is to find the probability that the spinner will not land on the number 4, or P(not 4), count the number of outcomes in the sample space that are not 4. Since 5 of the numbers in the sample space are not the number 4, </w:t>
       </w:r>
       <m:oMath>
         <m:r>
@@ -708,48 +620,20 @@
           <w:rFonts w:eastAsiaTheme="minorEastAsia"/>
         </w:rPr>
         <w:lastRenderedPageBreak/>
-        <w:t xml:space="preserve">to see how many of them are both greater than 3 </w:t>
-      </w:r>
-      <w:proofErr w:type="gramStart"/>
-      <w:r>
-        <w:rPr>
-          <w:rFonts w:eastAsiaTheme="minorEastAsia"/>
-        </w:rPr>
-        <w:t>and also</w:t>
-      </w:r>
-      <w:proofErr w:type="gramEnd"/>
-      <w:r>
-        <w:rPr>
-          <w:rFonts w:eastAsiaTheme="minorEastAsia"/>
-        </w:rPr>
-        <w:t xml:space="preserve"> even.</w:t>
-      </w:r>
-    </w:p>
-    <w:p>
-      <w:pPr>
-        <w:rPr>
-          <w:rFonts w:eastAsiaTheme="minorEastAsia"/>
-        </w:rPr>
-      </w:pPr>
-      <w:r>
-        <w:rPr>
-          <w:rFonts w:eastAsiaTheme="minorEastAsia"/>
-        </w:rPr>
-        <w:t xml:space="preserve">Exactly two of the numbers, 4 and 6, satisfy both conditions. </w:t>
-      </w:r>
-      <w:proofErr w:type="gramStart"/>
-      <w:r>
-        <w:rPr>
-          <w:rFonts w:eastAsiaTheme="minorEastAsia"/>
-        </w:rPr>
-        <w:t>So</w:t>
-      </w:r>
-      <w:proofErr w:type="gramEnd"/>
-      <w:r>
-        <w:rPr>
-          <w:rFonts w:eastAsiaTheme="minorEastAsia"/>
-        </w:rPr>
-        <w:t xml:space="preserve"> the numerator of the probability fraction is 2, and the solution is </w:t>
+        <w:t>to see how many of them are both greater than 3 and also even.</w:t>
+      </w:r>
+    </w:p>
+    <w:p>
+      <w:pPr>
+        <w:rPr>
+          <w:rFonts w:eastAsiaTheme="minorEastAsia"/>
+        </w:rPr>
+      </w:pPr>
+      <w:r>
+        <w:rPr>
+          <w:rFonts w:eastAsiaTheme="minorEastAsia"/>
+        </w:rPr>
+        <w:t xml:space="preserve">Exactly two of the numbers, 4 and 6, satisfy both conditions. So the numerator of the probability fraction is 2, and the solution is </w:t>
       </w:r>
       <m:oMath>
         <m:r>
@@ -870,21 +754,7 @@
         <w:rPr>
           <w:rFonts w:eastAsiaTheme="minorEastAsia"/>
         </w:rPr>
-        <w:t xml:space="preserve">Imagine there is a game where you spin the </w:t>
-      </w:r>
-      <w:proofErr w:type="gramStart"/>
-      <w:r>
-        <w:rPr>
-          <w:rFonts w:eastAsiaTheme="minorEastAsia"/>
-        </w:rPr>
-        <w:t>spinner</w:t>
-      </w:r>
-      <w:proofErr w:type="gramEnd"/>
-      <w:r>
-        <w:rPr>
-          <w:rFonts w:eastAsiaTheme="minorEastAsia"/>
-        </w:rPr>
-        <w:t xml:space="preserve"> and you win a prize if the spinner lands on an even number or on a number that is greater than 3.</w:t>
+        <w:t>Imagine there is a game where you spin the spinner and you win a prize if the spinner lands on an even number or on a number that is greater than 3.</w:t>
       </w:r>
       <w:r>
         <w:t xml:space="preserve"> To find the probability of winning this game, go through the 6 outcomes to find how many of them are either even, greater than 3, or both.</w:t>
@@ -897,15 +767,7 @@
         </w:rPr>
       </w:pPr>
       <w:r>
-        <w:t xml:space="preserve">Of the 6 numbers, the numbers 2,4, 5 and </w:t>
-      </w:r>
-      <w:proofErr w:type="gramStart"/>
-      <w:r>
-        <w:t>6 all</w:t>
-      </w:r>
-      <w:proofErr w:type="gramEnd"/>
-      <w:r>
-        <w:t xml:space="preserve"> are either even, greater than 3, or both. The probability of getting a number that is even or greater than 3 is </w:t>
+        <w:t xml:space="preserve">Of the 6 numbers, the numbers 2,4, 5 and 6 all are either even, greater than 3, or both. The probability of getting a number that is even or greater than 3 is </w:t>
       </w:r>
       <m:oMath>
         <m:r>
@@ -1094,21 +956,7 @@
         <w:rPr>
           <w:rFonts w:eastAsiaTheme="minorEastAsia"/>
         </w:rPr>
-        <w:t xml:space="preserve">. You can instead use the given </w:t>
-      </w:r>
-      <w:proofErr w:type="gramStart"/>
-      <w:r>
-        <w:rPr>
-          <w:rFonts w:eastAsiaTheme="minorEastAsia"/>
-        </w:rPr>
-        <w:t>symbol, |,</w:t>
-      </w:r>
-      <w:proofErr w:type="gramEnd"/>
-      <w:r>
-        <w:rPr>
-          <w:rFonts w:eastAsiaTheme="minorEastAsia"/>
-        </w:rPr>
-        <w:t xml:space="preserve"> to write </w:t>
+        <w:t xml:space="preserve">. You can instead use the given symbol, |, to write </w:t>
       </w:r>
       <m:oMath>
         <m:r>
@@ -1142,23 +990,7 @@
     </w:p>
     <w:p>
       <w:r>
-        <w:t xml:space="preserve">A fair coin is flipped, and a fair 6-sided die is rolled. The sample space has 12 outcomes </w:t>
-      </w:r>
-      <w:proofErr w:type="gramStart"/>
-      <w:r>
-        <w:t>{ H</w:t>
-      </w:r>
-      <w:proofErr w:type="gramEnd"/>
-      <w:r>
-        <w:t>1, H2, H3, H4, H5, H6, T1, T2, T3, T4, T5, T</w:t>
-      </w:r>
-      <w:proofErr w:type="gramStart"/>
-      <w:r>
-        <w:t>6 }</w:t>
-      </w:r>
-      <w:proofErr w:type="gramEnd"/>
-      <w:r>
-        <w:t>. Using this sample space, calculate the probability of getting:</w:t>
+        <w:t>A fair coin is flipped, and a fair 6-sided die is rolled. The sample space has 12 outcomes { H1, H2, H3, H4, H5, H6, T1, T2, T3, T4, T5, T6 }. Using this sample space, calculate the probability of getting:</w:t>
       </w:r>
     </w:p>
     <w:p>
@@ -1198,23 +1030,7 @@
         <w:pStyle w:val="NoSpacing"/>
       </w:pPr>
       <w:r>
-        <w:t xml:space="preserve">E) An outcome with a 2 on the die given that there </w:t>
-      </w:r>
-      <w:proofErr w:type="gramStart"/>
-      <w:r>
-        <w:t>is</w:t>
-      </w:r>
-      <w:proofErr w:type="gramEnd"/>
-      <w:r>
-        <w:t xml:space="preserve"> a </w:t>
-      </w:r>
-      <w:proofErr w:type="gramStart"/>
-      <w:r>
-        <w:t>tails</w:t>
-      </w:r>
-      <w:proofErr w:type="gramEnd"/>
-      <w:r>
-        <w:t xml:space="preserve"> on the coin</w:t>
+        <w:t>E) An outcome with a 2 on the die given that there is a tails on the coin</w:t>
       </w:r>
     </w:p>
     <w:p>
@@ -1411,35 +1227,7 @@
         <w:rPr>
           <w:rFonts w:eastAsiaTheme="minorEastAsia"/>
         </w:rPr>
-        <w:t xml:space="preserve">D) Since it is given that 2 is on the </w:t>
-      </w:r>
-      <w:proofErr w:type="gramStart"/>
-      <w:r>
-        <w:rPr>
-          <w:rFonts w:eastAsiaTheme="minorEastAsia"/>
-        </w:rPr>
-        <w:t>die</w:t>
-      </w:r>
-      <w:proofErr w:type="gramEnd"/>
-      <w:r>
-        <w:rPr>
-          <w:rFonts w:eastAsiaTheme="minorEastAsia"/>
-        </w:rPr>
-        <w:t xml:space="preserve">, the sample space gets reduced to {H2, </w:t>
-      </w:r>
-      <w:proofErr w:type="gramStart"/>
-      <w:r>
-        <w:rPr>
-          <w:rFonts w:eastAsiaTheme="minorEastAsia"/>
-        </w:rPr>
-        <w:t>T2}.</w:t>
-      </w:r>
-      <w:proofErr w:type="gramEnd"/>
-      <w:r>
-        <w:rPr>
-          <w:rFonts w:eastAsiaTheme="minorEastAsia"/>
-        </w:rPr>
-        <w:t xml:space="preserve"> Only one of the two outcomes has a T, so the probability is </w:t>
+        <w:t xml:space="preserve">D) Since it is given that 2 is on the die, the sample space gets reduced to {H2, T2}. Only one of the two outcomes has a T, so the probability is </w:t>
       </w:r>
       <m:oMath>
         <m:f>
@@ -1486,49 +1274,7 @@
         <w:rPr>
           <w:rFonts w:eastAsiaTheme="minorEastAsia"/>
         </w:rPr>
-        <w:t xml:space="preserve">E) Since it is given that tails </w:t>
-      </w:r>
-      <w:proofErr w:type="gramStart"/>
-      <w:r>
-        <w:rPr>
-          <w:rFonts w:eastAsiaTheme="minorEastAsia"/>
-        </w:rPr>
-        <w:t>is</w:t>
-      </w:r>
-      <w:proofErr w:type="gramEnd"/>
-      <w:r>
-        <w:rPr>
-          <w:rFonts w:eastAsiaTheme="minorEastAsia"/>
-        </w:rPr>
-        <w:t xml:space="preserve"> on the coin, the sample space set gets reduced to {T1, T2, T3, T4, T5, </w:t>
-      </w:r>
-      <w:proofErr w:type="gramStart"/>
-      <w:r>
-        <w:rPr>
-          <w:rFonts w:eastAsiaTheme="minorEastAsia"/>
-        </w:rPr>
-        <w:t>T6}.</w:t>
-      </w:r>
-      <w:proofErr w:type="gramEnd"/>
-      <w:r>
-        <w:rPr>
-          <w:rFonts w:eastAsiaTheme="minorEastAsia"/>
-        </w:rPr>
-        <w:t xml:space="preserve"> Of the 6 possible outcomes in this reduced sample space, only one has a 2 on the die. </w:t>
-      </w:r>
-      <w:proofErr w:type="gramStart"/>
-      <w:r>
-        <w:rPr>
-          <w:rFonts w:eastAsiaTheme="minorEastAsia"/>
-        </w:rPr>
-        <w:t>So</w:t>
-      </w:r>
-      <w:proofErr w:type="gramEnd"/>
-      <w:r>
-        <w:rPr>
-          <w:rFonts w:eastAsiaTheme="minorEastAsia"/>
-        </w:rPr>
-        <w:t xml:space="preserve"> the probability is </w:t>
+        <w:t xml:space="preserve">E) Since it is given that tails is on the coin, the sample space set gets reduced to {T1, T2, T3, T4, T5, T6}. Of the 6 possible outcomes in this reduced sample space, only one has a 2 on the die. So the probability is </w:t>
       </w:r>
       <m:oMath>
         <m:f>
@@ -1888,33 +1634,17 @@
     </w:p>
     <w:p>
       <w:r>
-        <w:t xml:space="preserve">The denominator of the fraction will be 100 since there are 100 people in total. For the numerator, the number of people who are both under 14 years old and over 5 feet tall, based on the information </w:t>
-      </w:r>
-      <w:proofErr w:type="gramStart"/>
-      <w:r>
-        <w:t>in</w:t>
-      </w:r>
-      <w:proofErr w:type="gramEnd"/>
-      <w:r>
-        <w:t xml:space="preserve"> the table, who </w:t>
+        <w:t xml:space="preserve">The denominator of the fraction will be 100 since there are 100 people in total. For the numerator, the number of people who are both under 14 years old and over 5 </w:t>
       </w:r>
       <w:r>
         <w:lastRenderedPageBreak/>
-        <w:t xml:space="preserve">are both under 14 years old and over 5 feet tall, based on </w:t>
+        <w:t xml:space="preserve">feet tall, based on the information in the table, who are both under 14 years old and over 5 feet tall, based on </w:t>
       </w:r>
       <w:r>
         <w:t>information</w:t>
       </w:r>
       <w:r>
-        <w:t xml:space="preserve"> </w:t>
-      </w:r>
-      <w:proofErr w:type="gramStart"/>
-      <w:r>
-        <w:t>in</w:t>
-      </w:r>
-      <w:proofErr w:type="gramEnd"/>
-      <w:r>
-        <w:t xml:space="preserve"> the table, is 9. </w:t>
+        <w:t xml:space="preserve"> in the table, is 9. </w:t>
       </w:r>
     </w:p>
     <w:p>
@@ -2215,21 +1945,7 @@
         <w:rPr>
           <w:rFonts w:eastAsiaTheme="minorEastAsia"/>
         </w:rPr>
-        <w:t xml:space="preserve">Solution: Because of the word “given,” the denominator of the fraction is no longer going to be 100. Since it is known that the person is over 14 years old, the 30 people under 14 years old are no longer relevant. The number of people over 14 years old is 70, and this will be the denominator of the solution. Of those 70 people, 58 of them are over 5 feet tall. </w:t>
-      </w:r>
-      <w:proofErr w:type="gramStart"/>
-      <w:r>
-        <w:rPr>
-          <w:rFonts w:eastAsiaTheme="minorEastAsia"/>
-        </w:rPr>
-        <w:t>So</w:t>
-      </w:r>
-      <w:proofErr w:type="gramEnd"/>
-      <w:r>
-        <w:rPr>
-          <w:rFonts w:eastAsiaTheme="minorEastAsia"/>
-        </w:rPr>
-        <w:t xml:space="preserve"> the solution is </w:t>
+        <w:t xml:space="preserve">Solution: Because of the word “given,” the denominator of the fraction is no longer going to be 100. Since it is known that the person is over 14 years old, the 30 people under 14 years old are no longer relevant. The number of people over 14 years old is 70, and this will be the denominator of the solution. Of those 70 people, 58 of them are over 5 feet tall. So the solution is </w:t>
       </w:r>
       <m:oMath>
         <m:f>
@@ -2315,7 +2031,7 @@
           <w:noProof/>
         </w:rPr>
         <w:drawing>
-          <wp:inline distT="0" distB="0" distL="0" distR="0" wp14:anchorId="12A81E04" wp14:editId="7145089E">
+          <wp:inline distT="0" distB="0" distL="0" distR="0" wp14:anchorId="12A81E04" wp14:editId="5136BA7D">
             <wp:extent cx="1911096" cy="1527048"/>
             <wp:effectExtent l="0" t="0" r="0" b="0"/>
             <wp:docPr id="486020663" name="Picture 1"/>
@@ -2405,49 +2121,7 @@
         <w:rPr>
           <w:rFonts w:eastAsiaTheme="minorEastAsia"/>
         </w:rPr>
-        <w:t xml:space="preserve">Use the Ven diagram to answer a question like “If a person is chosen randomly from the 100 surveyed, what is the probability that the person is under 14 years old but over 5 feet tall?” The circle on the right represents people who are over 5 feet tall. This is composed of </w:t>
-      </w:r>
-      <w:proofErr w:type="gramStart"/>
-      <w:r>
-        <w:rPr>
-          <w:rFonts w:eastAsiaTheme="minorEastAsia"/>
-        </w:rPr>
-        <w:t>the 58</w:t>
-      </w:r>
-      <w:proofErr w:type="gramEnd"/>
-      <w:r>
-        <w:rPr>
-          <w:rFonts w:eastAsiaTheme="minorEastAsia"/>
-        </w:rPr>
-        <w:t xml:space="preserve">, which are the people who are both over 5 feet and over 14 years old, and of the 9, which </w:t>
-      </w:r>
-      <w:proofErr w:type="gramStart"/>
-      <w:r>
-        <w:rPr>
-          <w:rFonts w:eastAsiaTheme="minorEastAsia"/>
-        </w:rPr>
-        <w:t>are people who are</w:t>
-      </w:r>
-      <w:proofErr w:type="gramEnd"/>
-      <w:r>
-        <w:rPr>
-          <w:rFonts w:eastAsiaTheme="minorEastAsia"/>
-        </w:rPr>
-        <w:t xml:space="preserve"> over 5 feet but not over 14 years old (since they are not inside the over 14 years old </w:t>
-      </w:r>
-      <w:proofErr w:type="gramStart"/>
-      <w:r>
-        <w:rPr>
-          <w:rFonts w:eastAsiaTheme="minorEastAsia"/>
-        </w:rPr>
-        <w:t>circle  on</w:t>
-      </w:r>
-      <w:proofErr w:type="gramEnd"/>
-      <w:r>
-        <w:rPr>
-          <w:rFonts w:eastAsiaTheme="minorEastAsia"/>
-        </w:rPr>
-        <w:t xml:space="preserve"> the right). The solution is </w:t>
+        <w:t xml:space="preserve">Use the Ven diagram to answer a question like “If a person is chosen randomly from the 100 surveyed, what is the probability that the person is under 14 years old but over 5 feet tall?” The circle on the right represents people who are over 5 feet tall. This is composed of the 58, which are the people who are both over 5 feet and over 14 years old, and of the 9, which are people who are over 5 feet but not over 14 years old (since they are not inside the over 14 years old circle  on the right). The solution is </w:t>
       </w:r>
       <m:oMath>
         <m:f>
@@ -2548,7 +2222,7 @@
           <w:noProof/>
         </w:rPr>
         <w:drawing>
-          <wp:inline distT="0" distB="0" distL="0" distR="0" wp14:anchorId="4E3F36F9" wp14:editId="4014992C">
+          <wp:inline distT="0" distB="0" distL="0" distR="0" wp14:anchorId="4E3F36F9" wp14:editId="2A4FC49E">
             <wp:extent cx="1911096" cy="1527048"/>
             <wp:effectExtent l="0" t="0" r="0" b="0"/>
             <wp:docPr id="1837722242" name="Picture 2"/>
@@ -2646,21 +2320,7 @@
         <w:rPr>
           <w:rFonts w:eastAsiaTheme="minorEastAsia"/>
         </w:rPr>
-        <w:t xml:space="preserve">C) Given that a </w:t>
-      </w:r>
-      <w:proofErr w:type="gramStart"/>
-      <w:r>
-        <w:rPr>
-          <w:rFonts w:eastAsiaTheme="minorEastAsia"/>
-        </w:rPr>
-        <w:t>randomly</w:t>
-      </w:r>
-      <w:proofErr w:type="gramEnd"/>
-      <w:r>
-        <w:rPr>
-          <w:rFonts w:eastAsiaTheme="minorEastAsia"/>
-        </w:rPr>
-        <w:t xml:space="preserve"> person likes mustard, what is the probability that the person also likes frozen yogurt?</w:t>
+        <w:t>C) Given that a randomly person likes mustard, what is the probability that the person also likes frozen yogurt?</w:t>
       </w:r>
     </w:p>
     <w:p>
@@ -2788,21 +2448,7 @@
         <w:rPr>
           <w:rFonts w:eastAsiaTheme="minorEastAsia"/>
         </w:rPr>
-        <w:t xml:space="preserve"> people who like mustard out of 200 people. </w:t>
-      </w:r>
-      <w:proofErr w:type="gramStart"/>
-      <w:r>
-        <w:rPr>
-          <w:rFonts w:eastAsiaTheme="minorEastAsia"/>
-        </w:rPr>
-        <w:t>So</w:t>
-      </w:r>
-      <w:proofErr w:type="gramEnd"/>
-      <w:r>
-        <w:rPr>
-          <w:rFonts w:eastAsiaTheme="minorEastAsia"/>
-        </w:rPr>
-        <w:t xml:space="preserve"> the solution is </w:t>
+        <w:t xml:space="preserve"> people who like mustard out of 200 people. So the solution is </w:t>
       </w:r>
       <m:oMath>
         <m:f>
@@ -2963,15 +2609,7 @@
         </w:rPr>
       </w:pPr>
       <w:r>
-        <w:t xml:space="preserve">If a fair penny and a fair dime are flipped, the sample space of possible outcomes is {HH, HT, TH, </w:t>
-      </w:r>
-      <w:proofErr w:type="gramStart"/>
-      <w:r>
-        <w:t>TT}.</w:t>
-      </w:r>
-      <w:proofErr w:type="gramEnd"/>
-      <w:r>
-        <w:t xml:space="preserve"> What is the probability of getting tails on both coins?</w:t>
+        <w:t>If a fair penny and a fair dime are flipped, the sample space of possible outcomes is {HH, HT, TH, TT}. What is the probability of getting tails on both coins?</w:t>
       </w:r>
       <w:r>
         <w:br/>
@@ -3047,15 +2685,7 @@
         </w:rPr>
       </w:pPr>
       <w:r>
-        <w:t xml:space="preserve">A fair 6-sided die is rolled. The sample space is {1, 2, 3, 4, 5, </w:t>
-      </w:r>
-      <w:proofErr w:type="gramStart"/>
-      <w:r>
-        <w:t>6}.</w:t>
-      </w:r>
-      <w:proofErr w:type="gramEnd"/>
-      <w:r>
-        <w:t xml:space="preserve"> What is the probability that the number that comes up is both even and greater than 4?</w:t>
+        <w:t>A fair 6-sided die is rolled. The sample space is {1, 2, 3, 4, 5, 6}. What is the probability that the number that comes up is both even and greater than 4?</w:t>
       </w:r>
       <w:r>
         <w:br/>
@@ -3113,15 +2743,7 @@
         </w:rPr>
       </w:pPr>
       <w:r>
-        <w:t xml:space="preserve">A spinner with equal size sections and with the number 1 to 8 on it is spun. The sample space is {1, 2, 3, 4, 5, 6, 7, </w:t>
-      </w:r>
-      <w:proofErr w:type="gramStart"/>
-      <w:r>
-        <w:t>8}.</w:t>
-      </w:r>
-      <w:proofErr w:type="gramEnd"/>
-      <w:r>
-        <w:t xml:space="preserve"> What is the probability that the number on the spinner is either even or greater than 5?</w:t>
+        <w:t>A spinner with equal size sections and with the number 1 to 8 on it is spun. The sample space is {1, 2, 3, 4, 5, 6, 7, 8}. What is the probability that the number on the spinner is either even or greater than 5?</w:t>
       </w:r>
       <w:r>
         <w:br/>
@@ -3183,27 +2805,11 @@
         </w:rPr>
       </w:pPr>
       <w:r>
-        <w:t xml:space="preserve">A fair coin is tossed, and a fair 6-sided die is rolled. The sample space of possible outcomes is {H1, H2, H3, H4, H5, H6, T1, T2, T3, T4, T5, </w:t>
-      </w:r>
-      <w:proofErr w:type="gramStart"/>
-      <w:r>
-        <w:t>T6}.</w:t>
-      </w:r>
-      <w:proofErr w:type="gramEnd"/>
-      <w:r>
-        <w:t xml:space="preserve"> If it is known that the die landed on a number greater than 4, what is the probability that the coin landed on heads?</w:t>
+        <w:t>A fair coin is tossed, and a fair 6-sided die is rolled. The sample space of possible outcomes is {H1, H2, H3, H4, H5, H6, T1, T2, T3, T4, T5, T6}. If it is known that the die landed on a number greater than 4, what is the probability that the coin landed on heads?</w:t>
       </w:r>
       <w:r>
         <w:br/>
-        <w:t xml:space="preserve">Sample </w:t>
-      </w:r>
-      <w:proofErr w:type="gramStart"/>
-      <w:r>
-        <w:t>Space: {</w:t>
-      </w:r>
-      <w:proofErr w:type="gramEnd"/>
-      <w:r>
-        <w:t>H5, H6, T5, T6}</w:t>
+        <w:t>Sample Space: {H5, H6, T5, T6}</w:t>
       </w:r>
       <w:r>
         <w:br/>
@@ -3771,7 +3377,7 @@
           <w:noProof/>
         </w:rPr>
         <w:drawing>
-          <wp:inline distT="0" distB="0" distL="0" distR="0" wp14:anchorId="56B48637" wp14:editId="7AEBB891">
+          <wp:inline distT="0" distB="0" distL="0" distR="0" wp14:anchorId="56B48637" wp14:editId="56D7A7DE">
             <wp:extent cx="1517904" cy="1216152"/>
             <wp:effectExtent l="0" t="0" r="6350" b="3175"/>
             <wp:docPr id="703765284" name="Picture 1"/>
@@ -4008,15 +3614,7 @@
       </m:oMath>
       <w:r>
         <w:br/>
-        <w:t xml:space="preserve">Likes the red book </w:t>
-      </w:r>
-      <w:proofErr w:type="gramStart"/>
-      <w:r>
-        <w:t>and also</w:t>
-      </w:r>
-      <w:proofErr w:type="gramEnd"/>
-      <w:r>
-        <w:t xml:space="preserve"> the blue book: 30</w:t>
+        <w:t>Likes the red book and also the blue book: 30</w:t>
       </w:r>
       <w:r>
         <w:br/>
@@ -4160,15 +3758,7 @@
       </w:pPr>
       <w:r>
         <w:br/>
-        <w:t xml:space="preserve">{BBG, BGB, </w:t>
-      </w:r>
-      <w:proofErr w:type="gramStart"/>
-      <w:r>
-        <w:t>GBB }</w:t>
-      </w:r>
-      <w:proofErr w:type="gramEnd"/>
-      <w:r>
-        <w:t xml:space="preserve"> </w:t>
+        <w:t xml:space="preserve">{BBG, BGB, GBB } </w:t>
       </w:r>
     </w:p>
     <w:p>
@@ -4413,6 +4003,9 @@
             <m:t>=80-10</m:t>
           </m:r>
           <m:r>
+            <m:rPr>
+              <m:sty m:val="p"/>
+            </m:rPr>
             <w:rPr>
               <w:rFonts w:ascii="Cambria Math" w:hAnsi="Cambria Math"/>
             </w:rPr>
@@ -4427,6 +4020,9 @@
             <m:t>95-x=70</m:t>
           </m:r>
           <m:r>
+            <m:rPr>
+              <m:sty m:val="p"/>
+            </m:rPr>
             <w:rPr>
               <w:rFonts w:ascii="Cambria Math" w:hAnsi="Cambria Math"/>
             </w:rPr>
@@ -4441,6 +4037,9 @@
             <m:t>-70=-70</m:t>
           </m:r>
           <m:r>
+            <m:rPr>
+              <m:sty m:val="p"/>
+            </m:rPr>
             <w:rPr>
               <w:rFonts w:ascii="Cambria Math" w:hAnsi="Cambria Math"/>
             </w:rPr>
@@ -4455,6 +4054,9 @@
             <m:t>25-x=0</m:t>
           </m:r>
           <m:r>
+            <m:rPr>
+              <m:sty m:val="p"/>
+            </m:rPr>
             <w:rPr>
               <w:rFonts w:ascii="Cambria Math" w:hAnsi="Cambria Math"/>
             </w:rPr>
@@ -4492,7 +4094,7 @@
           <w:noProof/>
         </w:rPr>
         <w:drawing>
-          <wp:inline distT="0" distB="0" distL="0" distR="0" wp14:anchorId="2159A90E" wp14:editId="4B5A1A5D">
+          <wp:inline distT="0" distB="0" distL="0" distR="0" wp14:anchorId="2159A90E" wp14:editId="314FA0C6">
             <wp:extent cx="1517904" cy="1216152"/>
             <wp:effectExtent l="0" t="0" r="6350" b="3175"/>
             <wp:docPr id="692712713" name="Picture 1"/>
@@ -4553,15 +4155,7 @@
         <w:br w:type="column"/>
       </w:r>
       <w:r>
-        <w:t xml:space="preserve">200 students get to choose an ice cream cone. </w:t>
-      </w:r>
-      <w:proofErr w:type="gramStart"/>
-      <w:r>
-        <w:t>The</w:t>
-      </w:r>
-      <w:proofErr w:type="gramEnd"/>
-      <w:r>
-        <w:t xml:space="preserve"> can pick one flavor from three choices: chocolate, vanilla, and strawberry. They can pick one topping, either sprinkles or peanuts. The results are collected on this table.</w:t>
+        <w:t>200 students get to choose an ice cream cone. The can pick one flavor from three choices: chocolate, vanilla, and strawberry. They can pick one topping, either sprinkles or peanuts. The results are collected on this table.</w:t>
       </w:r>
     </w:p>
     <w:tbl>
@@ -5017,23 +4611,7 @@
           <w:bCs/>
         </w:rPr>
         <w:br/>
-        <w:t xml:space="preserve">50 people </w:t>
-      </w:r>
-      <w:proofErr w:type="gramStart"/>
-      <w:r>
-        <w:rPr>
-          <w:b/>
-          <w:bCs/>
-        </w:rPr>
-        <w:t>out</w:t>
-      </w:r>
-      <w:proofErr w:type="gramEnd"/>
-      <w:r>
-        <w:rPr>
-          <w:b/>
-          <w:bCs/>
-        </w:rPr>
-        <w:t xml:space="preserve"> the 90 people that chose chocolate ice cream, also chose peanuts</w:t>
+        <w:t>50 people out the 90 people that chose chocolate ice cream, also chose peanuts</w:t>
       </w:r>
       <w:r>
         <w:rPr>
@@ -5503,6 +5081,2387 @@
         <w:t>A 3/1 split is more likely</w:t>
       </w:r>
     </w:p>
+    <w:p>
+      <w:pPr>
+        <w:pStyle w:val="Heading2"/>
+      </w:pPr>
+      <w:r>
+        <w:lastRenderedPageBreak/>
+        <w:t>9.2 Calculating Probabilities Involving Independent Events</w:t>
+      </w:r>
+    </w:p>
+    <w:p>
+      <w:pPr>
+        <w:rPr>
+          <w:b/>
+          <w:bCs/>
+        </w:rPr>
+      </w:pPr>
+      <w:r>
+        <w:rPr>
+          <w:b/>
+          <w:bCs/>
+        </w:rPr>
+        <w:t>Key Ideas</w:t>
+      </w:r>
+    </w:p>
+    <w:p>
+      <w:r>
+        <w:t xml:space="preserve">Two events are </w:t>
+      </w:r>
+      <w:r>
+        <w:rPr>
+          <w:i/>
+          <w:iCs/>
+        </w:rPr>
+        <w:t>independent</w:t>
+      </w:r>
+      <w:r>
+        <w:t xml:space="preserve"> if one happening (or not happening) has nothing to do with whether or not the other happens (or doesn’t happen). When events are not independent, they are </w:t>
+      </w:r>
+      <w:r>
+        <w:rPr>
+          <w:i/>
+          <w:iCs/>
+        </w:rPr>
+        <w:t>dependent</w:t>
+      </w:r>
+      <w:r>
+        <w:t>. It is much simpler to calculate the probability when questions that include the words “or,” “and,” and “given” involve independent events.</w:t>
+      </w:r>
+    </w:p>
+    <w:p>
+      <w:pPr>
+        <w:rPr>
+          <w:b/>
+          <w:bCs/>
+        </w:rPr>
+      </w:pPr>
+      <w:r>
+        <w:rPr>
+          <w:b/>
+          <w:bCs/>
+        </w:rPr>
+        <w:t>Dependent Events vs. Independent Events</w:t>
+      </w:r>
+    </w:p>
+    <w:p>
+      <w:r>
+        <w:t>Many things in the real world depend on other things. If you ask someone, “Are you going to the beach next Saturday?” that person could say, “It depends.” If you follow up with “Depends on what?” the person could respond, “On what the weather is like.” “On whether or not my friend with a car is working,” or all kinds of other possibilities.</w:t>
+      </w:r>
+    </w:p>
+    <w:p>
+      <w:r>
+        <w:t>If you ask the same person, “Is your birth day next Saturday?” he or she will not likely say, “It depends,” since there isn’t anything else that will make it more likely or less likely that the person’s birthday is next Saturday. Next Saturday will be t heir birthday or it will not, regardless, for example, of what the weather is like.</w:t>
+      </w:r>
+    </w:p>
+    <w:p>
+      <w:r>
+        <w:t>The events “person will go the beach on Saturday” and “the weather is nice on Saturday” are dependent events. The events “person’s birthday is Saturday” and “the weather is nice on Saturday” are independent events.</w:t>
+      </w:r>
+    </w:p>
+    <w:p>
+      <w:r>
+        <w:t>The table show some events and whether or not they qualify as dependent or independent when combined.</w:t>
+      </w:r>
+    </w:p>
+    <w:tbl>
+      <w:tblPr>
+        <w:tblStyle w:val="TableGrid"/>
+        <w:tblW w:w="0" w:type="auto"/>
+        <w:tblLook w:val="04A0" w:firstRow="1" w:lastRow="0" w:firstColumn="1" w:lastColumn="0" w:noHBand="0" w:noVBand="1"/>
+      </w:tblPr>
+      <w:tblGrid>
+        <w:gridCol w:w="1676"/>
+        <w:gridCol w:w="1677"/>
+        <w:gridCol w:w="1677"/>
+      </w:tblGrid>
+      <w:tr>
+        <w:tc>
+          <w:tcPr>
+            <w:tcW w:w="1676" w:type="dxa"/>
+          </w:tcPr>
+          <w:p>
+            <w:pPr>
+              <w:pStyle w:val="NoSpacing"/>
+              <w:rPr>
+                <w:rFonts w:cs="Arial"/>
+                <w:b/>
+                <w:bCs/>
+                <w:sz w:val="18"/>
+                <w:szCs w:val="18"/>
+              </w:rPr>
+            </w:pPr>
+            <w:r>
+              <w:rPr>
+                <w:rFonts w:cs="Arial"/>
+                <w:b/>
+                <w:bCs/>
+                <w:sz w:val="18"/>
+                <w:szCs w:val="18"/>
+              </w:rPr>
+              <w:t>Event A</w:t>
+            </w:r>
+          </w:p>
+        </w:tc>
+        <w:tc>
+          <w:tcPr>
+            <w:tcW w:w="1677" w:type="dxa"/>
+          </w:tcPr>
+          <w:p>
+            <w:pPr>
+              <w:pStyle w:val="NoSpacing"/>
+              <w:rPr>
+                <w:rFonts w:cs="Arial"/>
+                <w:b/>
+                <w:bCs/>
+                <w:sz w:val="18"/>
+                <w:szCs w:val="18"/>
+              </w:rPr>
+            </w:pPr>
+            <w:r>
+              <w:rPr>
+                <w:rFonts w:cs="Arial"/>
+                <w:b/>
+                <w:bCs/>
+                <w:sz w:val="18"/>
+                <w:szCs w:val="18"/>
+              </w:rPr>
+              <w:t>Event B</w:t>
+            </w:r>
+          </w:p>
+        </w:tc>
+        <w:tc>
+          <w:tcPr>
+            <w:tcW w:w="1677" w:type="dxa"/>
+          </w:tcPr>
+          <w:p>
+            <w:pPr>
+              <w:pStyle w:val="NoSpacing"/>
+              <w:rPr>
+                <w:rFonts w:cs="Arial"/>
+                <w:b/>
+                <w:bCs/>
+                <w:sz w:val="18"/>
+                <w:szCs w:val="18"/>
+              </w:rPr>
+            </w:pPr>
+            <w:r>
+              <w:rPr>
+                <w:rFonts w:cs="Arial"/>
+                <w:b/>
+                <w:bCs/>
+                <w:sz w:val="18"/>
+                <w:szCs w:val="18"/>
+              </w:rPr>
+              <w:t>Dependent or Independent</w:t>
+            </w:r>
+          </w:p>
+        </w:tc>
+      </w:tr>
+      <w:tr>
+        <w:tc>
+          <w:tcPr>
+            <w:tcW w:w="1676" w:type="dxa"/>
+          </w:tcPr>
+          <w:p>
+            <w:pPr>
+              <w:pStyle w:val="NoSpacing"/>
+              <w:rPr>
+                <w:sz w:val="16"/>
+                <w:szCs w:val="16"/>
+              </w:rPr>
+            </w:pPr>
+            <w:r>
+              <w:rPr>
+                <w:sz w:val="16"/>
+                <w:szCs w:val="16"/>
+              </w:rPr>
+              <w:t>A coin is flipped</w:t>
+            </w:r>
+          </w:p>
+        </w:tc>
+        <w:tc>
+          <w:tcPr>
+            <w:tcW w:w="1677" w:type="dxa"/>
+          </w:tcPr>
+          <w:p>
+            <w:pPr>
+              <w:pStyle w:val="NoSpacing"/>
+              <w:rPr>
+                <w:sz w:val="16"/>
+                <w:szCs w:val="16"/>
+              </w:rPr>
+            </w:pPr>
+            <w:r>
+              <w:rPr>
+                <w:sz w:val="16"/>
+                <w:szCs w:val="16"/>
+              </w:rPr>
+              <w:t>A die is rolled</w:t>
+            </w:r>
+          </w:p>
+        </w:tc>
+        <w:tc>
+          <w:tcPr>
+            <w:tcW w:w="1677" w:type="dxa"/>
+          </w:tcPr>
+          <w:p>
+            <w:pPr>
+              <w:pStyle w:val="NoSpacing"/>
+              <w:rPr>
+                <w:sz w:val="16"/>
+                <w:szCs w:val="16"/>
+              </w:rPr>
+            </w:pPr>
+            <w:r>
+              <w:rPr>
+                <w:sz w:val="16"/>
+                <w:szCs w:val="16"/>
+              </w:rPr>
+              <w:t>Independent</w:t>
+            </w:r>
+          </w:p>
+        </w:tc>
+      </w:tr>
+      <w:tr>
+        <w:tc>
+          <w:tcPr>
+            <w:tcW w:w="1676" w:type="dxa"/>
+          </w:tcPr>
+          <w:p>
+            <w:pPr>
+              <w:pStyle w:val="NoSpacing"/>
+              <w:rPr>
+                <w:sz w:val="16"/>
+                <w:szCs w:val="16"/>
+              </w:rPr>
+            </w:pPr>
+            <w:r>
+              <w:rPr>
+                <w:sz w:val="16"/>
+                <w:szCs w:val="16"/>
+              </w:rPr>
+              <w:t>What happens in the Yankees baseball game</w:t>
+            </w:r>
+          </w:p>
+        </w:tc>
+        <w:tc>
+          <w:tcPr>
+            <w:tcW w:w="1677" w:type="dxa"/>
+          </w:tcPr>
+          <w:p>
+            <w:pPr>
+              <w:pStyle w:val="NoSpacing"/>
+              <w:rPr>
+                <w:sz w:val="16"/>
+                <w:szCs w:val="16"/>
+              </w:rPr>
+            </w:pPr>
+            <w:r>
+              <w:rPr>
+                <w:sz w:val="16"/>
+                <w:szCs w:val="16"/>
+              </w:rPr>
+              <w:t>What happens in the Rangers hockey game</w:t>
+            </w:r>
+          </w:p>
+        </w:tc>
+        <w:tc>
+          <w:tcPr>
+            <w:tcW w:w="1677" w:type="dxa"/>
+          </w:tcPr>
+          <w:p>
+            <w:pPr>
+              <w:pStyle w:val="NoSpacing"/>
+              <w:rPr>
+                <w:sz w:val="16"/>
+                <w:szCs w:val="16"/>
+              </w:rPr>
+            </w:pPr>
+            <w:r>
+              <w:rPr>
+                <w:sz w:val="16"/>
+                <w:szCs w:val="16"/>
+              </w:rPr>
+              <w:t>Independent</w:t>
+            </w:r>
+          </w:p>
+        </w:tc>
+      </w:tr>
+      <w:tr>
+        <w:tc>
+          <w:tcPr>
+            <w:tcW w:w="1676" w:type="dxa"/>
+          </w:tcPr>
+          <w:p>
+            <w:pPr>
+              <w:pStyle w:val="NoSpacing"/>
+              <w:rPr>
+                <w:sz w:val="16"/>
+                <w:szCs w:val="16"/>
+              </w:rPr>
+            </w:pPr>
+            <w:r>
+              <w:rPr>
+                <w:sz w:val="16"/>
+                <w:szCs w:val="16"/>
+              </w:rPr>
+              <w:t>Winning the lottery</w:t>
+            </w:r>
+          </w:p>
+        </w:tc>
+        <w:tc>
+          <w:tcPr>
+            <w:tcW w:w="1677" w:type="dxa"/>
+          </w:tcPr>
+          <w:p>
+            <w:pPr>
+              <w:pStyle w:val="NoSpacing"/>
+              <w:rPr>
+                <w:sz w:val="16"/>
+                <w:szCs w:val="16"/>
+              </w:rPr>
+            </w:pPr>
+            <w:r>
+              <w:rPr>
+                <w:sz w:val="16"/>
+                <w:szCs w:val="16"/>
+              </w:rPr>
+              <w:t>Buying an airplane</w:t>
+            </w:r>
+          </w:p>
+        </w:tc>
+        <w:tc>
+          <w:tcPr>
+            <w:tcW w:w="1677" w:type="dxa"/>
+          </w:tcPr>
+          <w:p>
+            <w:pPr>
+              <w:pStyle w:val="NoSpacing"/>
+              <w:rPr>
+                <w:sz w:val="16"/>
+                <w:szCs w:val="16"/>
+              </w:rPr>
+            </w:pPr>
+            <w:r>
+              <w:rPr>
+                <w:sz w:val="16"/>
+                <w:szCs w:val="16"/>
+              </w:rPr>
+              <w:t>Dependent</w:t>
+            </w:r>
+          </w:p>
+        </w:tc>
+      </w:tr>
+      <w:tr>
+        <w:tc>
+          <w:tcPr>
+            <w:tcW w:w="1676" w:type="dxa"/>
+          </w:tcPr>
+          <w:p>
+            <w:pPr>
+              <w:pStyle w:val="NoSpacing"/>
+              <w:rPr>
+                <w:sz w:val="16"/>
+                <w:szCs w:val="16"/>
+              </w:rPr>
+            </w:pPr>
+            <w:r>
+              <w:rPr>
+                <w:sz w:val="16"/>
+                <w:szCs w:val="16"/>
+              </w:rPr>
+              <w:t>Passing the Algebra II Regents</w:t>
+            </w:r>
+          </w:p>
+        </w:tc>
+        <w:tc>
+          <w:tcPr>
+            <w:tcW w:w="1677" w:type="dxa"/>
+          </w:tcPr>
+          <w:p>
+            <w:pPr>
+              <w:pStyle w:val="NoSpacing"/>
+              <w:rPr>
+                <w:sz w:val="16"/>
+                <w:szCs w:val="16"/>
+              </w:rPr>
+            </w:pPr>
+            <w:r>
+              <w:rPr>
+                <w:sz w:val="16"/>
+                <w:szCs w:val="16"/>
+              </w:rPr>
+              <w:t>Studying this book</w:t>
+            </w:r>
+          </w:p>
+        </w:tc>
+        <w:tc>
+          <w:tcPr>
+            <w:tcW w:w="1677" w:type="dxa"/>
+          </w:tcPr>
+          <w:p>
+            <w:pPr>
+              <w:pStyle w:val="NoSpacing"/>
+              <w:rPr>
+                <w:sz w:val="16"/>
+                <w:szCs w:val="16"/>
+              </w:rPr>
+            </w:pPr>
+            <w:r>
+              <w:rPr>
+                <w:sz w:val="16"/>
+                <w:szCs w:val="16"/>
+              </w:rPr>
+              <w:t>Dependent</w:t>
+            </w:r>
+          </w:p>
+        </w:tc>
+      </w:tr>
+      <w:tr>
+        <w:tc>
+          <w:tcPr>
+            <w:tcW w:w="1676" w:type="dxa"/>
+          </w:tcPr>
+          <w:p>
+            <w:pPr>
+              <w:pStyle w:val="NoSpacing"/>
+              <w:rPr>
+                <w:sz w:val="16"/>
+                <w:szCs w:val="16"/>
+              </w:rPr>
+            </w:pPr>
+            <w:r>
+              <w:rPr>
+                <w:sz w:val="16"/>
+                <w:szCs w:val="16"/>
+              </w:rPr>
+              <w:t>Rooting for the Mets</w:t>
+            </w:r>
+          </w:p>
+        </w:tc>
+        <w:tc>
+          <w:tcPr>
+            <w:tcW w:w="1677" w:type="dxa"/>
+          </w:tcPr>
+          <w:p>
+            <w:pPr>
+              <w:pStyle w:val="NoSpacing"/>
+              <w:rPr>
+                <w:sz w:val="16"/>
+                <w:szCs w:val="16"/>
+              </w:rPr>
+            </w:pPr>
+            <w:r>
+              <w:rPr>
+                <w:sz w:val="16"/>
+                <w:szCs w:val="16"/>
+              </w:rPr>
+              <w:t>The Mets winning</w:t>
+            </w:r>
+          </w:p>
+        </w:tc>
+        <w:tc>
+          <w:tcPr>
+            <w:tcW w:w="1677" w:type="dxa"/>
+          </w:tcPr>
+          <w:p>
+            <w:pPr>
+              <w:pStyle w:val="NoSpacing"/>
+              <w:rPr>
+                <w:sz w:val="16"/>
+                <w:szCs w:val="16"/>
+              </w:rPr>
+            </w:pPr>
+            <w:r>
+              <w:rPr>
+                <w:sz w:val="16"/>
+                <w:szCs w:val="16"/>
+              </w:rPr>
+              <w:t xml:space="preserve">Probably </w:t>
+            </w:r>
+            <w:r>
+              <w:rPr>
+                <w:sz w:val="16"/>
+                <w:szCs w:val="16"/>
+              </w:rPr>
+              <w:t>independent</w:t>
+            </w:r>
+            <w:r>
+              <w:rPr>
+                <w:sz w:val="16"/>
+                <w:szCs w:val="16"/>
+              </w:rPr>
+              <w:t>, but maybe if you’re at the game and cheering really hard, it could help a little!</w:t>
+            </w:r>
+          </w:p>
+        </w:tc>
+      </w:tr>
+    </w:tbl>
+    <w:p>
+      <w:pPr>
+        <w:rPr>
+          <w:b/>
+          <w:bCs/>
+        </w:rPr>
+      </w:pPr>
+      <w:r>
+        <w:br w:type="column"/>
+      </w:r>
+      <w:r>
+        <w:rPr>
+          <w:b/>
+          <w:bCs/>
+        </w:rPr>
+        <w:t>Math Facts</w:t>
+      </w:r>
+    </w:p>
+    <w:p>
+      <w:r>
+        <w:t>It is sometimes not very clear</w:t>
+      </w:r>
+      <w:r>
+        <w:t xml:space="preserve"> whether two events are dependent or independent. Questions involving coin tosses, spinners, and dice are generally about independent events. For events involving human behavior, an argument can sometimes be made for either dependent or independent.</w:t>
+      </w:r>
+    </w:p>
+    <w:p>
+      <w:pPr>
+        <w:rPr>
+          <w:b/>
+          <w:bCs/>
+        </w:rPr>
+      </w:pPr>
+      <w:r>
+        <w:rPr>
+          <w:b/>
+          <w:bCs/>
+        </w:rPr>
+        <w:t>Example 1</w:t>
+      </w:r>
+    </w:p>
+    <w:p>
+      <w:r>
+        <w:t>Do you think these events are dependent or independent? Explain your reasoning.</w:t>
+      </w:r>
+    </w:p>
+    <w:p>
+      <w:pPr>
+        <w:rPr>
+          <w:rFonts w:eastAsiaTheme="minorEastAsia"/>
+        </w:rPr>
+      </w:pPr>
+      <w:r>
+        <w:t xml:space="preserve">Event </w:t>
+      </w:r>
+      <m:oMath>
+        <m:r>
+          <w:rPr>
+            <w:rFonts w:ascii="Cambria Math" w:hAnsi="Cambria Math"/>
+          </w:rPr>
+          <m:t>A</m:t>
+        </m:r>
+      </m:oMath>
+      <w:r>
+        <w:rPr>
+          <w:rFonts w:eastAsiaTheme="minorEastAsia"/>
+        </w:rPr>
+        <w:t>: The groundhog sees his shadow on Groundhog’s Day.</w:t>
+      </w:r>
+    </w:p>
+    <w:p>
+      <w:pPr>
+        <w:rPr>
+          <w:rFonts w:eastAsiaTheme="minorEastAsia"/>
+        </w:rPr>
+      </w:pPr>
+      <w:r>
+        <w:rPr>
+          <w:rFonts w:eastAsiaTheme="minorEastAsia"/>
+        </w:rPr>
+        <w:t xml:space="preserve">Event </w:t>
+      </w:r>
+      <m:oMath>
+        <m:r>
+          <w:rPr>
+            <w:rFonts w:ascii="Cambria Math" w:eastAsiaTheme="minorEastAsia" w:hAnsi="Cambria Math"/>
+          </w:rPr>
+          <m:t>B</m:t>
+        </m:r>
+      </m:oMath>
+      <w:r>
+        <w:rPr>
+          <w:rFonts w:eastAsiaTheme="minorEastAsia"/>
+        </w:rPr>
+        <w:t>: There are six more weeks of cold weather.</w:t>
+      </w:r>
+    </w:p>
+    <w:p>
+      <w:pPr>
+        <w:rPr>
+          <w:rFonts w:eastAsiaTheme="minorEastAsia"/>
+        </w:rPr>
+      </w:pPr>
+      <w:r>
+        <w:rPr>
+          <w:rFonts w:eastAsiaTheme="minorEastAsia"/>
+          <w:i/>
+          <w:iCs/>
+        </w:rPr>
+        <w:t>Solution</w:t>
+      </w:r>
+      <w:r>
+        <w:rPr>
+          <w:rFonts w:eastAsiaTheme="minorEastAsia"/>
+        </w:rPr>
+        <w:t>: As this is an opinion question, either independent or dependent is correct as long as your reasoning is clear. For independent, you could say that the weather does not in any way know whether the groundhog saw his shadow or not. So, winter will come whenever it does, regardless. For dependent, you could say that maybe the groundhog seeing his shadow means that it is sunny on Groundhog’s Day and that the sunny day is an indication that there will come more sunny days in the future so the warm weather will come sooner.</w:t>
+      </w:r>
+    </w:p>
+    <w:p>
+      <w:pPr>
+        <w:rPr>
+          <w:rFonts w:eastAsiaTheme="minorEastAsia"/>
+        </w:rPr>
+      </w:pPr>
+      <w:r>
+        <w:rPr>
+          <w:rFonts w:eastAsiaTheme="minorEastAsia"/>
+        </w:rPr>
+        <w:t>Probability Questions Involving the Word “And”</w:t>
+      </w:r>
+    </w:p>
+    <w:p>
+      <w:pPr>
+        <w:rPr>
+          <w:rFonts w:eastAsiaTheme="minorEastAsia"/>
+        </w:rPr>
+      </w:pPr>
+      <w:r>
+        <w:rPr>
+          <w:rFonts w:eastAsiaTheme="minorEastAsia"/>
+        </w:rPr>
+        <w:t>When a coin is flipped and a 6-sided die is rolled, the outcome of the coin flip is independent of the outcome of the die roll. The coin does not know (or care</w:t>
+      </w:r>
+      <w:r>
+        <w:rPr>
+          <w:rFonts w:eastAsiaTheme="minorEastAsia"/>
+        </w:rPr>
+        <w:t>, for that matter) what happened with the die.</w:t>
+      </w:r>
+    </w:p>
+    <w:p>
+      <w:pPr>
+        <w:rPr>
+          <w:rFonts w:eastAsiaTheme="minorEastAsia"/>
+        </w:rPr>
+      </w:pPr>
+      <w:r>
+        <w:rPr>
+          <w:rFonts w:eastAsiaTheme="minorEastAsia"/>
+        </w:rPr>
+        <w:t>In Section 9.1, sample spaces were used to answer probability questions involving the word “and.” With independent events, there is a shortcut for this. The shortcut is partly justified by the fact that when one fraction is multiplied by another fraction, the result will be a fraction that is smaller than either of the fractions. Likewise, the probability of two things happening is smaller than either one of them occurring individually.</w:t>
+      </w:r>
+    </w:p>
+    <w:p>
+      <w:pPr>
+        <w:rPr>
+          <w:rFonts w:eastAsiaTheme="minorEastAsia"/>
+        </w:rPr>
+      </w:pPr>
+      <w:r>
+        <w:rPr>
+          <w:rFonts w:eastAsiaTheme="minorEastAsia"/>
+        </w:rPr>
+        <w:t>When two events are independent, the probability of the first event and of the second event both happening is equal to the product of the probabilities of each happening separately.</w:t>
+      </w:r>
+    </w:p>
+    <w:p>
+      <w:pPr>
+        <w:rPr>
+          <w:rFonts w:eastAsiaTheme="minorEastAsia"/>
+          <w:b/>
+          <w:bCs/>
+        </w:rPr>
+      </w:pPr>
+      <w:r>
+        <w:rPr>
+          <w:rFonts w:eastAsiaTheme="minorEastAsia"/>
+        </w:rPr>
+        <w:br w:type="column"/>
+      </w:r>
+      <w:r>
+        <w:rPr>
+          <w:rFonts w:eastAsiaTheme="minorEastAsia"/>
+          <w:b/>
+          <w:bCs/>
+        </w:rPr>
+        <w:lastRenderedPageBreak/>
+        <w:t>Math Facts</w:t>
+      </w:r>
+    </w:p>
+    <w:p>
+      <w:pPr>
+        <w:rPr>
+          <w:rFonts w:eastAsiaTheme="minorEastAsia"/>
+        </w:rPr>
+      </w:pPr>
+      <w:r>
+        <w:rPr>
+          <w:rFonts w:eastAsiaTheme="minorEastAsia"/>
+        </w:rPr>
+        <w:t xml:space="preserve">If event A and event B are independent events, the probability of </w:t>
+      </w:r>
+      <m:oMath>
+        <m:r>
+          <w:rPr>
+            <w:rFonts w:ascii="Cambria Math" w:eastAsiaTheme="minorEastAsia" w:hAnsi="Cambria Math"/>
+          </w:rPr>
+          <m:t>P</m:t>
+        </m:r>
+        <m:d>
+          <m:dPr>
+            <m:ctrlPr>
+              <w:rPr>
+                <w:rFonts w:ascii="Cambria Math" w:eastAsiaTheme="minorEastAsia" w:hAnsi="Cambria Math"/>
+                <w:i/>
+              </w:rPr>
+            </m:ctrlPr>
+          </m:dPr>
+          <m:e>
+            <m:r>
+              <w:rPr>
+                <w:rFonts w:ascii="Cambria Math" w:eastAsiaTheme="minorEastAsia" w:hAnsi="Cambria Math"/>
+              </w:rPr>
+              <m:t xml:space="preserve">A </m:t>
+            </m:r>
+            <m:r>
+              <m:rPr>
+                <m:sty m:val="p"/>
+              </m:rPr>
+              <w:rPr>
+                <w:rFonts w:ascii="Cambria Math" w:eastAsiaTheme="minorEastAsia" w:hAnsi="Cambria Math"/>
+              </w:rPr>
+              <m:t>and</m:t>
+            </m:r>
+            <m:r>
+              <w:rPr>
+                <w:rFonts w:ascii="Cambria Math" w:eastAsiaTheme="minorEastAsia" w:hAnsi="Cambria Math"/>
+              </w:rPr>
+              <m:t xml:space="preserve"> </m:t>
+            </m:r>
+            <m:r>
+              <w:rPr>
+                <w:rFonts w:ascii="Cambria Math" w:eastAsiaTheme="minorEastAsia" w:hAnsi="Cambria Math"/>
+              </w:rPr>
+              <m:t>B</m:t>
+            </m:r>
+          </m:e>
+        </m:d>
+        <m:r>
+          <w:rPr>
+            <w:rFonts w:ascii="Cambria Math" w:eastAsiaTheme="minorEastAsia" w:hAnsi="Cambria Math"/>
+          </w:rPr>
+          <m:t>=P</m:t>
+        </m:r>
+        <m:d>
+          <m:dPr>
+            <m:ctrlPr>
+              <w:rPr>
+                <w:rFonts w:ascii="Cambria Math" w:eastAsiaTheme="minorEastAsia" w:hAnsi="Cambria Math"/>
+                <w:i/>
+              </w:rPr>
+            </m:ctrlPr>
+          </m:dPr>
+          <m:e>
+            <m:r>
+              <w:rPr>
+                <w:rFonts w:ascii="Cambria Math" w:eastAsiaTheme="minorEastAsia" w:hAnsi="Cambria Math"/>
+              </w:rPr>
+              <m:t>A</m:t>
+            </m:r>
+          </m:e>
+        </m:d>
+        <m:r>
+          <w:rPr>
+            <w:rFonts w:ascii="Cambria Math" w:eastAsiaTheme="minorEastAsia" w:hAnsi="Cambria Math"/>
+          </w:rPr>
+          <m:t>⋅P(B)</m:t>
+        </m:r>
+      </m:oMath>
+      <w:r>
+        <w:rPr>
+          <w:rFonts w:eastAsiaTheme="minorEastAsia"/>
+        </w:rPr>
+        <w:t>.</w:t>
+      </w:r>
+    </w:p>
+    <w:p>
+      <w:pPr>
+        <w:rPr>
+          <w:rFonts w:eastAsiaTheme="minorEastAsia"/>
+        </w:rPr>
+      </w:pPr>
+      <w:r>
+        <w:rPr>
+          <w:rFonts w:eastAsiaTheme="minorEastAsia"/>
+        </w:rPr>
+        <w:t xml:space="preserve">If </w:t>
+      </w:r>
+      <m:oMath>
+        <m:r>
+          <w:rPr>
+            <w:rFonts w:ascii="Cambria Math" w:eastAsiaTheme="minorEastAsia" w:hAnsi="Cambria Math"/>
+          </w:rPr>
+          <m:t>A</m:t>
+        </m:r>
+      </m:oMath>
+      <w:r>
+        <w:rPr>
+          <w:rFonts w:eastAsiaTheme="minorEastAsia"/>
+        </w:rPr>
+        <w:t xml:space="preserve"> is the event “the coin lands on tails,” then </w:t>
+      </w:r>
+      <m:oMath>
+        <m:r>
+          <w:rPr>
+            <w:rFonts w:ascii="Cambria Math" w:eastAsiaTheme="minorEastAsia" w:hAnsi="Cambria Math"/>
+          </w:rPr>
+          <m:t>P</m:t>
+        </m:r>
+        <m:d>
+          <m:dPr>
+            <m:ctrlPr>
+              <w:rPr>
+                <w:rFonts w:ascii="Cambria Math" w:eastAsiaTheme="minorEastAsia" w:hAnsi="Cambria Math"/>
+                <w:i/>
+              </w:rPr>
+            </m:ctrlPr>
+          </m:dPr>
+          <m:e>
+            <m:r>
+              <w:rPr>
+                <w:rFonts w:ascii="Cambria Math" w:eastAsiaTheme="minorEastAsia" w:hAnsi="Cambria Math"/>
+              </w:rPr>
+              <m:t>A=</m:t>
+            </m:r>
+          </m:e>
+        </m:d>
+        <m:r>
+          <w:rPr>
+            <w:rFonts w:ascii="Cambria Math" w:eastAsiaTheme="minorEastAsia" w:hAnsi="Cambria Math"/>
+          </w:rPr>
+          <m:t>=</m:t>
+        </m:r>
+        <m:f>
+          <m:fPr>
+            <m:ctrlPr>
+              <w:rPr>
+                <w:rFonts w:ascii="Cambria Math" w:eastAsiaTheme="minorEastAsia" w:hAnsi="Cambria Math"/>
+                <w:i/>
+              </w:rPr>
+            </m:ctrlPr>
+          </m:fPr>
+          <m:num>
+            <m:r>
+              <w:rPr>
+                <w:rFonts w:ascii="Cambria Math" w:eastAsiaTheme="minorEastAsia" w:hAnsi="Cambria Math"/>
+              </w:rPr>
+              <m:t>1</m:t>
+            </m:r>
+          </m:num>
+          <m:den>
+            <m:r>
+              <w:rPr>
+                <w:rFonts w:ascii="Cambria Math" w:eastAsiaTheme="minorEastAsia" w:hAnsi="Cambria Math"/>
+              </w:rPr>
+              <m:t>2</m:t>
+            </m:r>
+          </m:den>
+        </m:f>
+      </m:oMath>
+      <w:r>
+        <w:rPr>
+          <w:rFonts w:eastAsiaTheme="minorEastAsia"/>
+        </w:rPr>
+        <w:t xml:space="preserve">. If </w:t>
+      </w:r>
+      <m:oMath>
+        <m:r>
+          <w:rPr>
+            <w:rFonts w:ascii="Cambria Math" w:eastAsiaTheme="minorEastAsia" w:hAnsi="Cambria Math"/>
+          </w:rPr>
+          <m:t>B</m:t>
+        </m:r>
+      </m:oMath>
+      <w:r>
+        <w:rPr>
+          <w:rFonts w:eastAsiaTheme="minorEastAsia"/>
+        </w:rPr>
+        <w:t xml:space="preserve"> is the event “the die shows a 2,” then </w:t>
+      </w:r>
+      <m:oMath>
+        <m:r>
+          <w:rPr>
+            <w:rFonts w:ascii="Cambria Math" w:eastAsiaTheme="minorEastAsia" w:hAnsi="Cambria Math"/>
+          </w:rPr>
+          <m:t>P</m:t>
+        </m:r>
+        <m:d>
+          <m:dPr>
+            <m:ctrlPr>
+              <w:rPr>
+                <w:rFonts w:ascii="Cambria Math" w:eastAsiaTheme="minorEastAsia" w:hAnsi="Cambria Math"/>
+                <w:i/>
+              </w:rPr>
+            </m:ctrlPr>
+          </m:dPr>
+          <m:e>
+            <m:r>
+              <w:rPr>
+                <w:rFonts w:ascii="Cambria Math" w:eastAsiaTheme="minorEastAsia" w:hAnsi="Cambria Math"/>
+              </w:rPr>
+              <m:t>B</m:t>
+            </m:r>
+          </m:e>
+        </m:d>
+        <m:r>
+          <w:rPr>
+            <w:rFonts w:ascii="Cambria Math" w:eastAsiaTheme="minorEastAsia" w:hAnsi="Cambria Math"/>
+          </w:rPr>
+          <m:t>=</m:t>
+        </m:r>
+        <m:f>
+          <m:fPr>
+            <m:ctrlPr>
+              <w:rPr>
+                <w:rFonts w:ascii="Cambria Math" w:eastAsiaTheme="minorEastAsia" w:hAnsi="Cambria Math"/>
+                <w:i/>
+              </w:rPr>
+            </m:ctrlPr>
+          </m:fPr>
+          <m:num>
+            <m:r>
+              <w:rPr>
+                <w:rFonts w:ascii="Cambria Math" w:eastAsiaTheme="minorEastAsia" w:hAnsi="Cambria Math"/>
+              </w:rPr>
+              <m:t>1</m:t>
+            </m:r>
+          </m:num>
+          <m:den>
+            <m:r>
+              <w:rPr>
+                <w:rFonts w:ascii="Cambria Math" w:eastAsiaTheme="minorEastAsia" w:hAnsi="Cambria Math"/>
+              </w:rPr>
+              <m:t>6</m:t>
+            </m:r>
+          </m:den>
+        </m:f>
+      </m:oMath>
+      <w:r>
+        <w:rPr>
+          <w:rFonts w:eastAsiaTheme="minorEastAsia"/>
+        </w:rPr>
+        <w:t xml:space="preserve">. (Small sample spaces, {H, T} and {1, 2, 3, 4, 5, 6} could be used to determine these probabilities. Since these are independent events, the probability that the coin lands on heads and that the die shows a 2 is </w:t>
+      </w:r>
+      <m:oMath>
+        <m:r>
+          <w:rPr>
+            <w:rFonts w:ascii="Cambria Math" w:eastAsiaTheme="minorEastAsia" w:hAnsi="Cambria Math"/>
+          </w:rPr>
+          <m:t>P</m:t>
+        </m:r>
+        <m:d>
+          <m:dPr>
+            <m:ctrlPr>
+              <w:rPr>
+                <w:rFonts w:ascii="Cambria Math" w:eastAsiaTheme="minorEastAsia" w:hAnsi="Cambria Math"/>
+                <w:i/>
+              </w:rPr>
+            </m:ctrlPr>
+          </m:dPr>
+          <m:e>
+            <m:r>
+              <w:rPr>
+                <w:rFonts w:ascii="Cambria Math" w:eastAsiaTheme="minorEastAsia" w:hAnsi="Cambria Math"/>
+              </w:rPr>
+              <m:t xml:space="preserve">A </m:t>
+            </m:r>
+            <m:r>
+              <m:rPr>
+                <m:sty m:val="p"/>
+              </m:rPr>
+              <w:rPr>
+                <w:rFonts w:ascii="Cambria Math" w:eastAsiaTheme="minorEastAsia" w:hAnsi="Cambria Math"/>
+              </w:rPr>
+              <m:t>and</m:t>
+            </m:r>
+            <m:r>
+              <w:rPr>
+                <w:rFonts w:ascii="Cambria Math" w:eastAsiaTheme="minorEastAsia" w:hAnsi="Cambria Math"/>
+              </w:rPr>
+              <m:t xml:space="preserve"> B</m:t>
+            </m:r>
+          </m:e>
+        </m:d>
+        <m:r>
+          <w:rPr>
+            <w:rFonts w:ascii="Cambria Math" w:eastAsiaTheme="minorEastAsia" w:hAnsi="Cambria Math"/>
+          </w:rPr>
+          <m:t>=P</m:t>
+        </m:r>
+        <m:d>
+          <m:dPr>
+            <m:ctrlPr>
+              <w:rPr>
+                <w:rFonts w:ascii="Cambria Math" w:eastAsiaTheme="minorEastAsia" w:hAnsi="Cambria Math"/>
+                <w:i/>
+              </w:rPr>
+            </m:ctrlPr>
+          </m:dPr>
+          <m:e>
+            <m:r>
+              <w:rPr>
+                <w:rFonts w:ascii="Cambria Math" w:eastAsiaTheme="minorEastAsia" w:hAnsi="Cambria Math"/>
+              </w:rPr>
+              <m:t>A</m:t>
+            </m:r>
+          </m:e>
+        </m:d>
+        <m:r>
+          <w:rPr>
+            <w:rFonts w:ascii="Cambria Math" w:eastAsiaTheme="minorEastAsia" w:hAnsi="Cambria Math"/>
+          </w:rPr>
+          <m:t>⋅P</m:t>
+        </m:r>
+        <m:d>
+          <m:dPr>
+            <m:ctrlPr>
+              <w:rPr>
+                <w:rFonts w:ascii="Cambria Math" w:eastAsiaTheme="minorEastAsia" w:hAnsi="Cambria Math"/>
+                <w:i/>
+              </w:rPr>
+            </m:ctrlPr>
+          </m:dPr>
+          <m:e>
+            <m:r>
+              <w:rPr>
+                <w:rFonts w:ascii="Cambria Math" w:eastAsiaTheme="minorEastAsia" w:hAnsi="Cambria Math"/>
+              </w:rPr>
+              <m:t>B</m:t>
+            </m:r>
+          </m:e>
+        </m:d>
+        <m:r>
+          <w:rPr>
+            <w:rFonts w:ascii="Cambria Math" w:eastAsiaTheme="minorEastAsia" w:hAnsi="Cambria Math"/>
+          </w:rPr>
+          <m:t>=</m:t>
+        </m:r>
+        <m:f>
+          <m:fPr>
+            <m:ctrlPr>
+              <w:rPr>
+                <w:rFonts w:ascii="Cambria Math" w:eastAsiaTheme="minorEastAsia" w:hAnsi="Cambria Math"/>
+                <w:i/>
+              </w:rPr>
+            </m:ctrlPr>
+          </m:fPr>
+          <m:num>
+            <m:r>
+              <w:rPr>
+                <w:rFonts w:ascii="Cambria Math" w:eastAsiaTheme="minorEastAsia" w:hAnsi="Cambria Math"/>
+              </w:rPr>
+              <m:t>1</m:t>
+            </m:r>
+          </m:num>
+          <m:den>
+            <m:r>
+              <w:rPr>
+                <w:rFonts w:ascii="Cambria Math" w:eastAsiaTheme="minorEastAsia" w:hAnsi="Cambria Math"/>
+              </w:rPr>
+              <m:t>2</m:t>
+            </m:r>
+          </m:den>
+        </m:f>
+        <m:r>
+          <w:rPr>
+            <w:rFonts w:ascii="Cambria Math" w:eastAsiaTheme="minorEastAsia" w:hAnsi="Cambria Math"/>
+          </w:rPr>
+          <m:t>⋅</m:t>
+        </m:r>
+        <m:f>
+          <m:fPr>
+            <m:ctrlPr>
+              <w:rPr>
+                <w:rFonts w:ascii="Cambria Math" w:eastAsiaTheme="minorEastAsia" w:hAnsi="Cambria Math"/>
+                <w:i/>
+              </w:rPr>
+            </m:ctrlPr>
+          </m:fPr>
+          <m:num>
+            <m:r>
+              <w:rPr>
+                <w:rFonts w:ascii="Cambria Math" w:eastAsiaTheme="minorEastAsia" w:hAnsi="Cambria Math"/>
+              </w:rPr>
+              <m:t>1</m:t>
+            </m:r>
+          </m:num>
+          <m:den>
+            <m:r>
+              <w:rPr>
+                <w:rFonts w:ascii="Cambria Math" w:eastAsiaTheme="minorEastAsia" w:hAnsi="Cambria Math"/>
+              </w:rPr>
+              <m:t>6</m:t>
+            </m:r>
+          </m:den>
+        </m:f>
+        <m:r>
+          <w:rPr>
+            <w:rFonts w:ascii="Cambria Math" w:eastAsiaTheme="minorEastAsia" w:hAnsi="Cambria Math"/>
+          </w:rPr>
+          <m:t>=</m:t>
+        </m:r>
+        <m:f>
+          <m:fPr>
+            <m:ctrlPr>
+              <w:rPr>
+                <w:rFonts w:ascii="Cambria Math" w:eastAsiaTheme="minorEastAsia" w:hAnsi="Cambria Math"/>
+                <w:i/>
+              </w:rPr>
+            </m:ctrlPr>
+          </m:fPr>
+          <m:num>
+            <m:r>
+              <w:rPr>
+                <w:rFonts w:ascii="Cambria Math" w:eastAsiaTheme="minorEastAsia" w:hAnsi="Cambria Math"/>
+              </w:rPr>
+              <m:t>1</m:t>
+            </m:r>
+          </m:num>
+          <m:den>
+            <m:r>
+              <w:rPr>
+                <w:rFonts w:ascii="Cambria Math" w:eastAsiaTheme="minorEastAsia" w:hAnsi="Cambria Math"/>
+              </w:rPr>
+              <m:t>12</m:t>
+            </m:r>
+          </m:den>
+        </m:f>
+      </m:oMath>
+      <w:r>
+        <w:rPr>
+          <w:rFonts w:eastAsiaTheme="minorEastAsia"/>
+        </w:rPr>
+        <w:t>. This is the same answer as was obtained in Section 9.1 with the large sample space.</w:t>
+      </w:r>
+    </w:p>
+    <w:p>
+      <w:pPr>
+        <w:rPr>
+          <w:rFonts w:eastAsiaTheme="minorEastAsia"/>
+          <w:b/>
+          <w:bCs/>
+        </w:rPr>
+      </w:pPr>
+      <w:r>
+        <w:rPr>
+          <w:rFonts w:eastAsiaTheme="minorEastAsia"/>
+          <w:b/>
+          <w:bCs/>
+        </w:rPr>
+        <w:t>Example 2</w:t>
+      </w:r>
+    </w:p>
+    <w:p>
+      <w:pPr>
+        <w:rPr>
+          <w:rFonts w:eastAsiaTheme="minorEastAsia"/>
+        </w:rPr>
+      </w:pPr>
+      <w:r>
+        <w:rPr>
+          <w:rFonts w:eastAsiaTheme="minorEastAsia"/>
+        </w:rPr>
+        <w:t xml:space="preserve">If the probability of Event </w:t>
+      </w:r>
+      <m:oMath>
+        <m:r>
+          <w:rPr>
+            <w:rFonts w:ascii="Cambria Math" w:eastAsiaTheme="minorEastAsia" w:hAnsi="Cambria Math"/>
+          </w:rPr>
+          <m:t>A</m:t>
+        </m:r>
+      </m:oMath>
+      <w:r>
+        <w:rPr>
+          <w:rFonts w:eastAsiaTheme="minorEastAsia"/>
+        </w:rPr>
+        <w:t xml:space="preserve">, that it will rain in Boston on Friday, is .6 and the probability of event </w:t>
+      </w:r>
+      <m:oMath>
+        <m:r>
+          <w:rPr>
+            <w:rFonts w:ascii="Cambria Math" w:eastAsiaTheme="minorEastAsia" w:hAnsi="Cambria Math"/>
+          </w:rPr>
+          <m:t>B</m:t>
+        </m:r>
+      </m:oMath>
+      <w:r>
+        <w:rPr>
+          <w:rFonts w:eastAsiaTheme="minorEastAsia"/>
+        </w:rPr>
+        <w:t xml:space="preserve"> that the Knicks will win the game they play in Los Angeles on Friday, is .3, what is the probability </w:t>
+      </w:r>
+      <w:r>
+        <w:rPr>
+          <w:rFonts w:eastAsiaTheme="minorEastAsia"/>
+        </w:rPr>
+        <w:t>that it both rains in Boston on Friday and that the Knicks win the game they play in Los Angeles on Friday?</w:t>
+      </w:r>
+    </w:p>
+    <w:p>
+      <w:pPr>
+        <w:rPr>
+          <w:rFonts w:eastAsiaTheme="minorEastAsia"/>
+        </w:rPr>
+      </w:pPr>
+      <w:r>
+        <w:rPr>
+          <w:rFonts w:eastAsiaTheme="minorEastAsia"/>
+          <w:i/>
+          <w:iCs/>
+        </w:rPr>
+        <w:t>Solution</w:t>
+      </w:r>
+      <w:r>
+        <w:rPr>
+          <w:rFonts w:eastAsiaTheme="minorEastAsia"/>
+        </w:rPr>
+        <w:t>: These are independent events. Whether or not it trains in Boston on Friday has no impact on whether or not the Knicks win in Los Angeles on Friday. (Some people think that all things affect each other in tiny cosmic ways, even events like these. However, for the Regents, these are implied to be independent events.)</w:t>
+      </w:r>
+    </w:p>
+    <w:p>
+      <w:pPr>
+        <w:rPr>
+          <w:rFonts w:eastAsiaTheme="minorEastAsia"/>
+          <w:b/>
+          <w:bCs/>
+        </w:rPr>
+      </w:pPr>
+      <w:r>
+        <w:rPr>
+          <w:rFonts w:eastAsiaTheme="minorEastAsia"/>
+          <w:b/>
+          <w:bCs/>
+        </w:rPr>
+        <w:t>Probability Questions Involving the Word “Or”</w:t>
+      </w:r>
+    </w:p>
+    <w:p>
+      <w:pPr>
+        <w:rPr>
+          <w:rFonts w:eastAsiaTheme="minorEastAsia"/>
+        </w:rPr>
+      </w:pPr>
+      <w:r>
+        <w:rPr>
+          <w:rFonts w:eastAsiaTheme="minorEastAsia"/>
+        </w:rPr>
+        <w:t xml:space="preserve">For independent events, the probability of either </w:t>
+      </w:r>
+      <m:oMath>
+        <m:r>
+          <w:rPr>
+            <w:rFonts w:ascii="Cambria Math" w:eastAsiaTheme="minorEastAsia" w:hAnsi="Cambria Math"/>
+          </w:rPr>
+          <m:t xml:space="preserve">A </m:t>
+        </m:r>
+        <m:r>
+          <m:rPr>
+            <m:sty m:val="p"/>
+          </m:rPr>
+          <w:rPr>
+            <w:rFonts w:ascii="Cambria Math" w:eastAsiaTheme="minorEastAsia" w:hAnsi="Cambria Math"/>
+          </w:rPr>
+          <m:t>or</m:t>
+        </m:r>
+        <m:r>
+          <w:rPr>
+            <w:rFonts w:ascii="Cambria Math" w:eastAsiaTheme="minorEastAsia" w:hAnsi="Cambria Math"/>
+          </w:rPr>
+          <m:t xml:space="preserve"> B</m:t>
+        </m:r>
+      </m:oMath>
+      <w:r>
+        <w:rPr>
+          <w:rFonts w:eastAsiaTheme="minorEastAsia"/>
+        </w:rPr>
+        <w:t xml:space="preserve"> (or both) happening can be calculated with the formula </w:t>
+      </w:r>
+      <m:oMath>
+        <m:r>
+          <w:rPr>
+            <w:rFonts w:ascii="Cambria Math" w:eastAsiaTheme="minorEastAsia" w:hAnsi="Cambria Math"/>
+          </w:rPr>
+          <m:t>P</m:t>
+        </m:r>
+        <m:d>
+          <m:dPr>
+            <m:ctrlPr>
+              <w:rPr>
+                <w:rFonts w:ascii="Cambria Math" w:eastAsiaTheme="minorEastAsia" w:hAnsi="Cambria Math"/>
+                <w:i/>
+              </w:rPr>
+            </m:ctrlPr>
+          </m:dPr>
+          <m:e>
+            <m:r>
+              <w:rPr>
+                <w:rFonts w:ascii="Cambria Math" w:eastAsiaTheme="minorEastAsia" w:hAnsi="Cambria Math"/>
+              </w:rPr>
+              <m:t xml:space="preserve">A </m:t>
+            </m:r>
+            <m:r>
+              <m:rPr>
+                <m:sty m:val="p"/>
+              </m:rPr>
+              <w:rPr>
+                <w:rFonts w:ascii="Cambria Math" w:eastAsiaTheme="minorEastAsia" w:hAnsi="Cambria Math"/>
+              </w:rPr>
+              <m:t>or</m:t>
+            </m:r>
+            <m:r>
+              <w:rPr>
+                <w:rFonts w:ascii="Cambria Math" w:eastAsiaTheme="minorEastAsia" w:hAnsi="Cambria Math"/>
+              </w:rPr>
+              <m:t xml:space="preserve"> B</m:t>
+            </m:r>
+          </m:e>
+        </m:d>
+        <m:r>
+          <w:rPr>
+            <w:rFonts w:ascii="Cambria Math" w:eastAsiaTheme="minorEastAsia" w:hAnsi="Cambria Math"/>
+          </w:rPr>
+          <m:t>=P</m:t>
+        </m:r>
+        <m:d>
+          <m:dPr>
+            <m:ctrlPr>
+              <w:rPr>
+                <w:rFonts w:ascii="Cambria Math" w:eastAsiaTheme="minorEastAsia" w:hAnsi="Cambria Math"/>
+                <w:i/>
+              </w:rPr>
+            </m:ctrlPr>
+          </m:dPr>
+          <m:e>
+            <m:r>
+              <w:rPr>
+                <w:rFonts w:ascii="Cambria Math" w:eastAsiaTheme="minorEastAsia" w:hAnsi="Cambria Math"/>
+              </w:rPr>
+              <m:t>A</m:t>
+            </m:r>
+          </m:e>
+        </m:d>
+        <m:r>
+          <w:rPr>
+            <w:rFonts w:ascii="Cambria Math" w:eastAsiaTheme="minorEastAsia" w:hAnsi="Cambria Math"/>
+          </w:rPr>
+          <m:t>+P</m:t>
+        </m:r>
+        <m:d>
+          <m:dPr>
+            <m:ctrlPr>
+              <w:rPr>
+                <w:rFonts w:ascii="Cambria Math" w:eastAsiaTheme="minorEastAsia" w:hAnsi="Cambria Math"/>
+                <w:i/>
+              </w:rPr>
+            </m:ctrlPr>
+          </m:dPr>
+          <m:e>
+            <m:r>
+              <w:rPr>
+                <w:rFonts w:ascii="Cambria Math" w:eastAsiaTheme="minorEastAsia" w:hAnsi="Cambria Math"/>
+              </w:rPr>
+              <m:t>B</m:t>
+            </m:r>
+          </m:e>
+        </m:d>
+        <m:r>
+          <w:rPr>
+            <w:rFonts w:ascii="Cambria Math" w:eastAsiaTheme="minorEastAsia" w:hAnsi="Cambria Math"/>
+          </w:rPr>
+          <m:t xml:space="preserve">-P(A </m:t>
+        </m:r>
+        <m:r>
+          <m:rPr>
+            <m:sty m:val="p"/>
+          </m:rPr>
+          <w:rPr>
+            <w:rFonts w:ascii="Cambria Math" w:eastAsiaTheme="minorEastAsia" w:hAnsi="Cambria Math"/>
+          </w:rPr>
+          <m:t>and</m:t>
+        </m:r>
+        <m:r>
+          <w:rPr>
+            <w:rFonts w:ascii="Cambria Math" w:eastAsiaTheme="minorEastAsia" w:hAnsi="Cambria Math"/>
+          </w:rPr>
+          <m:t xml:space="preserve"> B)</m:t>
+        </m:r>
+      </m:oMath>
+      <w:r>
+        <w:rPr>
+          <w:rFonts w:eastAsiaTheme="minorEastAsia"/>
+        </w:rPr>
+        <w:t xml:space="preserve">. Since the events are independent, </w:t>
+      </w:r>
+      <w:r>
+        <w:rPr>
+          <w:rFonts w:eastAsiaTheme="minorEastAsia"/>
+        </w:rPr>
+        <w:br/>
+      </w:r>
+      <m:oMath>
+        <m:r>
+          <w:rPr>
+            <w:rFonts w:ascii="Cambria Math" w:eastAsiaTheme="minorEastAsia" w:hAnsi="Cambria Math"/>
+          </w:rPr>
+          <m:t>P</m:t>
+        </m:r>
+        <m:d>
+          <m:dPr>
+            <m:ctrlPr>
+              <w:rPr>
+                <w:rFonts w:ascii="Cambria Math" w:eastAsiaTheme="minorEastAsia" w:hAnsi="Cambria Math"/>
+                <w:i/>
+              </w:rPr>
+            </m:ctrlPr>
+          </m:dPr>
+          <m:e>
+            <m:r>
+              <w:rPr>
+                <w:rFonts w:ascii="Cambria Math" w:eastAsiaTheme="minorEastAsia" w:hAnsi="Cambria Math"/>
+              </w:rPr>
+              <m:t xml:space="preserve">A </m:t>
+            </m:r>
+            <m:r>
+              <m:rPr>
+                <m:sty m:val="p"/>
+              </m:rPr>
+              <w:rPr>
+                <w:rFonts w:ascii="Cambria Math" w:eastAsiaTheme="minorEastAsia" w:hAnsi="Cambria Math"/>
+              </w:rPr>
+              <m:t>and</m:t>
+            </m:r>
+            <m:r>
+              <w:rPr>
+                <w:rFonts w:ascii="Cambria Math" w:eastAsiaTheme="minorEastAsia" w:hAnsi="Cambria Math"/>
+              </w:rPr>
+              <m:t xml:space="preserve"> B</m:t>
+            </m:r>
+          </m:e>
+        </m:d>
+        <m:r>
+          <w:rPr>
+            <w:rFonts w:ascii="Cambria Math" w:eastAsiaTheme="minorEastAsia" w:hAnsi="Cambria Math"/>
+          </w:rPr>
+          <m:t>=P</m:t>
+        </m:r>
+        <m:d>
+          <m:dPr>
+            <m:ctrlPr>
+              <w:rPr>
+                <w:rFonts w:ascii="Cambria Math" w:eastAsiaTheme="minorEastAsia" w:hAnsi="Cambria Math"/>
+                <w:i/>
+              </w:rPr>
+            </m:ctrlPr>
+          </m:dPr>
+          <m:e>
+            <m:r>
+              <w:rPr>
+                <w:rFonts w:ascii="Cambria Math" w:eastAsiaTheme="minorEastAsia" w:hAnsi="Cambria Math"/>
+              </w:rPr>
+              <m:t>A</m:t>
+            </m:r>
+          </m:e>
+        </m:d>
+        <m:r>
+          <w:rPr>
+            <w:rFonts w:ascii="Cambria Math" w:eastAsiaTheme="minorEastAsia" w:hAnsi="Cambria Math"/>
+          </w:rPr>
+          <m:t>⋅P(B)</m:t>
+        </m:r>
+      </m:oMath>
+      <w:r>
+        <w:rPr>
+          <w:rFonts w:eastAsiaTheme="minorEastAsia"/>
+        </w:rPr>
+        <w:t>. So, the formula becomes</w:t>
+      </w:r>
+    </w:p>
+    <w:p>
+      <w:pPr>
+        <w:rPr>
+          <w:rFonts w:eastAsiaTheme="minorEastAsia"/>
+        </w:rPr>
+      </w:pPr>
+      <m:oMathPara>
+        <m:oMath>
+          <m:r>
+            <w:rPr>
+              <w:rFonts w:ascii="Cambria Math" w:eastAsiaTheme="minorEastAsia" w:hAnsi="Cambria Math"/>
+            </w:rPr>
+            <m:t>P</m:t>
+          </m:r>
+          <m:d>
+            <m:dPr>
+              <m:ctrlPr>
+                <w:rPr>
+                  <w:rFonts w:ascii="Cambria Math" w:eastAsiaTheme="minorEastAsia" w:hAnsi="Cambria Math"/>
+                  <w:i/>
+                </w:rPr>
+              </m:ctrlPr>
+            </m:dPr>
+            <m:e>
+              <m:r>
+                <w:rPr>
+                  <w:rFonts w:ascii="Cambria Math" w:eastAsiaTheme="minorEastAsia" w:hAnsi="Cambria Math"/>
+                </w:rPr>
+                <m:t xml:space="preserve">A </m:t>
+              </m:r>
+              <m:r>
+                <m:rPr>
+                  <m:sty m:val="p"/>
+                </m:rPr>
+                <w:rPr>
+                  <w:rFonts w:ascii="Cambria Math" w:eastAsiaTheme="minorEastAsia" w:hAnsi="Cambria Math"/>
+                </w:rPr>
+                <m:t>or</m:t>
+              </m:r>
+              <m:r>
+                <w:rPr>
+                  <w:rFonts w:ascii="Cambria Math" w:eastAsiaTheme="minorEastAsia" w:hAnsi="Cambria Math"/>
+                </w:rPr>
+                <m:t xml:space="preserve"> B</m:t>
+              </m:r>
+            </m:e>
+          </m:d>
+          <m:r>
+            <w:rPr>
+              <w:rFonts w:ascii="Cambria Math" w:eastAsiaTheme="minorEastAsia" w:hAnsi="Cambria Math"/>
+            </w:rPr>
+            <m:t>=P</m:t>
+          </m:r>
+          <m:d>
+            <m:dPr>
+              <m:ctrlPr>
+                <w:rPr>
+                  <w:rFonts w:ascii="Cambria Math" w:eastAsiaTheme="minorEastAsia" w:hAnsi="Cambria Math"/>
+                  <w:i/>
+                </w:rPr>
+              </m:ctrlPr>
+            </m:dPr>
+            <m:e>
+              <m:r>
+                <w:rPr>
+                  <w:rFonts w:ascii="Cambria Math" w:eastAsiaTheme="minorEastAsia" w:hAnsi="Cambria Math"/>
+                </w:rPr>
+                <m:t>A</m:t>
+              </m:r>
+            </m:e>
+          </m:d>
+          <m:r>
+            <w:rPr>
+              <w:rFonts w:ascii="Cambria Math" w:eastAsiaTheme="minorEastAsia" w:hAnsi="Cambria Math"/>
+            </w:rPr>
+            <m:t>+P</m:t>
+          </m:r>
+          <m:d>
+            <m:dPr>
+              <m:ctrlPr>
+                <w:rPr>
+                  <w:rFonts w:ascii="Cambria Math" w:eastAsiaTheme="minorEastAsia" w:hAnsi="Cambria Math"/>
+                  <w:i/>
+                </w:rPr>
+              </m:ctrlPr>
+            </m:dPr>
+            <m:e>
+              <m:r>
+                <w:rPr>
+                  <w:rFonts w:ascii="Cambria Math" w:eastAsiaTheme="minorEastAsia" w:hAnsi="Cambria Math"/>
+                </w:rPr>
+                <m:t>B</m:t>
+              </m:r>
+            </m:e>
+          </m:d>
+          <m:r>
+            <w:rPr>
+              <w:rFonts w:ascii="Cambria Math" w:eastAsiaTheme="minorEastAsia" w:hAnsi="Cambria Math"/>
+            </w:rPr>
+            <m:t>-P</m:t>
+          </m:r>
+          <m:d>
+            <m:dPr>
+              <m:ctrlPr>
+                <w:rPr>
+                  <w:rFonts w:ascii="Cambria Math" w:eastAsiaTheme="minorEastAsia" w:hAnsi="Cambria Math"/>
+                  <w:i/>
+                </w:rPr>
+              </m:ctrlPr>
+            </m:dPr>
+            <m:e>
+              <m:r>
+                <w:rPr>
+                  <w:rFonts w:ascii="Cambria Math" w:eastAsiaTheme="minorEastAsia" w:hAnsi="Cambria Math"/>
+                </w:rPr>
+                <m:t>A</m:t>
+              </m:r>
+            </m:e>
+          </m:d>
+          <m:r>
+            <w:rPr>
+              <w:rFonts w:ascii="Cambria Math" w:eastAsiaTheme="minorEastAsia" w:hAnsi="Cambria Math"/>
+            </w:rPr>
+            <m:t>⋅P(B)</m:t>
+          </m:r>
+        </m:oMath>
+      </m:oMathPara>
+    </w:p>
+    <w:p>
+      <w:pPr>
+        <w:rPr>
+          <w:rFonts w:eastAsiaTheme="minorEastAsia"/>
+          <w:b/>
+          <w:bCs/>
+        </w:rPr>
+      </w:pPr>
+      <w:r>
+        <w:rPr>
+          <w:rFonts w:eastAsiaTheme="minorEastAsia"/>
+          <w:b/>
+          <w:bCs/>
+        </w:rPr>
+        <w:t>Math Facts</w:t>
+      </w:r>
+    </w:p>
+    <w:p>
+      <w:pPr>
+        <w:rPr>
+          <w:rFonts w:eastAsiaTheme="minorEastAsia"/>
+        </w:rPr>
+      </w:pPr>
+      <w:r>
+        <w:rPr>
+          <w:rFonts w:eastAsiaTheme="minorEastAsia"/>
+        </w:rPr>
+        <w:t xml:space="preserve">If the events </w:t>
+      </w:r>
+      <m:oMath>
+        <m:r>
+          <w:rPr>
+            <w:rFonts w:ascii="Cambria Math" w:eastAsiaTheme="minorEastAsia" w:hAnsi="Cambria Math"/>
+          </w:rPr>
+          <m:t>A and B</m:t>
+        </m:r>
+      </m:oMath>
+      <w:r>
+        <w:rPr>
+          <w:rFonts w:eastAsiaTheme="minorEastAsia"/>
+        </w:rPr>
+        <w:t xml:space="preserve"> are independent, then </w:t>
+      </w:r>
+      <m:oMath>
+        <m:r>
+          <w:rPr>
+            <w:rFonts w:ascii="Cambria Math" w:eastAsiaTheme="minorEastAsia" w:hAnsi="Cambria Math"/>
+          </w:rPr>
+          <m:t>P</m:t>
+        </m:r>
+        <m:d>
+          <m:dPr>
+            <m:ctrlPr>
+              <w:rPr>
+                <w:rFonts w:ascii="Cambria Math" w:eastAsiaTheme="minorEastAsia" w:hAnsi="Cambria Math"/>
+                <w:i/>
+              </w:rPr>
+            </m:ctrlPr>
+          </m:dPr>
+          <m:e>
+            <m:r>
+              <w:rPr>
+                <w:rFonts w:ascii="Cambria Math" w:eastAsiaTheme="minorEastAsia" w:hAnsi="Cambria Math"/>
+              </w:rPr>
+              <m:t xml:space="preserve">A </m:t>
+            </m:r>
+            <m:r>
+              <m:rPr>
+                <m:sty m:val="p"/>
+              </m:rPr>
+              <w:rPr>
+                <w:rFonts w:ascii="Cambria Math" w:eastAsiaTheme="minorEastAsia" w:hAnsi="Cambria Math"/>
+              </w:rPr>
+              <m:t>or</m:t>
+            </m:r>
+            <m:r>
+              <w:rPr>
+                <w:rFonts w:ascii="Cambria Math" w:eastAsiaTheme="minorEastAsia" w:hAnsi="Cambria Math"/>
+              </w:rPr>
+              <m:t xml:space="preserve"> B</m:t>
+            </m:r>
+          </m:e>
+        </m:d>
+        <m:r>
+          <w:rPr>
+            <w:rFonts w:ascii="Cambria Math" w:eastAsiaTheme="minorEastAsia" w:hAnsi="Cambria Math"/>
+          </w:rPr>
+          <m:t>=P</m:t>
+        </m:r>
+        <m:d>
+          <m:dPr>
+            <m:ctrlPr>
+              <w:rPr>
+                <w:rFonts w:ascii="Cambria Math" w:eastAsiaTheme="minorEastAsia" w:hAnsi="Cambria Math"/>
+                <w:i/>
+              </w:rPr>
+            </m:ctrlPr>
+          </m:dPr>
+          <m:e>
+            <m:r>
+              <w:rPr>
+                <w:rFonts w:ascii="Cambria Math" w:eastAsiaTheme="minorEastAsia" w:hAnsi="Cambria Math"/>
+              </w:rPr>
+              <m:t>A</m:t>
+            </m:r>
+          </m:e>
+        </m:d>
+        <m:r>
+          <w:rPr>
+            <w:rFonts w:ascii="Cambria Math" w:eastAsiaTheme="minorEastAsia" w:hAnsi="Cambria Math"/>
+          </w:rPr>
+          <m:t>+P</m:t>
+        </m:r>
+        <m:d>
+          <m:dPr>
+            <m:ctrlPr>
+              <w:rPr>
+                <w:rFonts w:ascii="Cambria Math" w:eastAsiaTheme="minorEastAsia" w:hAnsi="Cambria Math"/>
+                <w:i/>
+              </w:rPr>
+            </m:ctrlPr>
+          </m:dPr>
+          <m:e>
+            <m:r>
+              <w:rPr>
+                <w:rFonts w:ascii="Cambria Math" w:eastAsiaTheme="minorEastAsia" w:hAnsi="Cambria Math"/>
+              </w:rPr>
+              <m:t>B</m:t>
+            </m:r>
+          </m:e>
+        </m:d>
+        <m:r>
+          <w:rPr>
+            <w:rFonts w:ascii="Cambria Math" w:eastAsiaTheme="minorEastAsia" w:hAnsi="Cambria Math"/>
+          </w:rPr>
+          <m:t>-P</m:t>
+        </m:r>
+        <m:d>
+          <m:dPr>
+            <m:ctrlPr>
+              <w:rPr>
+                <w:rFonts w:ascii="Cambria Math" w:eastAsiaTheme="minorEastAsia" w:hAnsi="Cambria Math"/>
+                <w:i/>
+              </w:rPr>
+            </m:ctrlPr>
+          </m:dPr>
+          <m:e>
+            <m:r>
+              <w:rPr>
+                <w:rFonts w:ascii="Cambria Math" w:eastAsiaTheme="minorEastAsia" w:hAnsi="Cambria Math"/>
+              </w:rPr>
+              <m:t>A</m:t>
+            </m:r>
+          </m:e>
+        </m:d>
+        <m:r>
+          <w:rPr>
+            <w:rFonts w:ascii="Cambria Math" w:eastAsiaTheme="minorEastAsia" w:hAnsi="Cambria Math"/>
+          </w:rPr>
+          <m:t>⋅P(B)</m:t>
+        </m:r>
+      </m:oMath>
+      <w:r>
+        <w:rPr>
+          <w:rFonts w:eastAsiaTheme="minorEastAsia"/>
+        </w:rPr>
+        <w:t>.</w:t>
+      </w:r>
+    </w:p>
+    <w:p>
+      <w:pPr>
+        <w:rPr>
+          <w:rFonts w:eastAsiaTheme="minorEastAsia"/>
+          <w:b/>
+          <w:bCs/>
+        </w:rPr>
+      </w:pPr>
+      <w:r>
+        <w:rPr>
+          <w:rFonts w:eastAsiaTheme="minorEastAsia"/>
+          <w:b/>
+          <w:bCs/>
+        </w:rPr>
+        <w:br w:type="column"/>
+      </w:r>
+      <w:r>
+        <w:rPr>
+          <w:rFonts w:eastAsiaTheme="minorEastAsia"/>
+          <w:b/>
+          <w:bCs/>
+        </w:rPr>
+        <w:t>Example 3</w:t>
+      </w:r>
+    </w:p>
+    <w:p>
+      <w:pPr>
+        <w:rPr>
+          <w:rFonts w:eastAsiaTheme="minorEastAsia"/>
+        </w:rPr>
+      </w:pPr>
+      <w:r>
+        <w:rPr>
+          <w:rFonts w:eastAsiaTheme="minorEastAsia"/>
+        </w:rPr>
+        <w:t xml:space="preserve">If the probability of event </w:t>
+      </w:r>
+      <m:oMath>
+        <m:r>
+          <w:rPr>
+            <w:rFonts w:ascii="Cambria Math" w:eastAsiaTheme="minorEastAsia" w:hAnsi="Cambria Math"/>
+          </w:rPr>
+          <m:t>A</m:t>
+        </m:r>
+      </m:oMath>
+      <w:r>
+        <w:rPr>
+          <w:rFonts w:eastAsiaTheme="minorEastAsia"/>
+        </w:rPr>
+        <w:t xml:space="preserve">, that it will rain in Boston on Friday, is .6 and the probability of event </w:t>
+      </w:r>
+      <m:oMath>
+        <m:r>
+          <w:rPr>
+            <w:rFonts w:ascii="Cambria Math" w:eastAsiaTheme="minorEastAsia" w:hAnsi="Cambria Math"/>
+          </w:rPr>
+          <m:t>B</m:t>
+        </m:r>
+      </m:oMath>
+      <w:r>
+        <w:rPr>
+          <w:rFonts w:eastAsiaTheme="minorEastAsia"/>
+        </w:rPr>
+        <w:t xml:space="preserve">, that the Knicks will win the game they play in Los Angeles on Friday, is .3, what is the probability </w:t>
+      </w:r>
+      <w:r>
+        <w:rPr>
+          <w:rFonts w:eastAsiaTheme="minorEastAsia"/>
+        </w:rPr>
+        <w:t>that it rains in Boston on Friday or that the Knicks win the game they play in Los Angeles (or both)?</w:t>
+      </w:r>
+    </w:p>
+    <w:p>
+      <w:pPr>
+        <w:rPr>
+          <w:rFonts w:eastAsiaTheme="minorEastAsia"/>
+        </w:rPr>
+      </w:pPr>
+      <w:r>
+        <w:rPr>
+          <w:rFonts w:eastAsiaTheme="minorEastAsia"/>
+          <w:i/>
+          <w:iCs/>
+        </w:rPr>
+        <w:t>Solution</w:t>
+      </w:r>
+      <w:r>
+        <w:rPr>
+          <w:rFonts w:eastAsiaTheme="minorEastAsia"/>
+        </w:rPr>
+        <w:t xml:space="preserve">: Since they are independent events, </w:t>
+      </w:r>
+      <m:oMath>
+        <m:r>
+          <w:rPr>
+            <w:rFonts w:ascii="Cambria Math" w:eastAsiaTheme="minorEastAsia" w:hAnsi="Cambria Math"/>
+          </w:rPr>
+          <m:t>P(A or B)</m:t>
+        </m:r>
+      </m:oMath>
+      <w:r>
+        <w:rPr>
+          <w:rFonts w:eastAsiaTheme="minorEastAsia"/>
+        </w:rPr>
+        <w:t xml:space="preserve"> can be calculated with the formula </w:t>
+      </w:r>
+      <m:oMath>
+        <m:r>
+          <w:rPr>
+            <w:rFonts w:ascii="Cambria Math" w:eastAsiaTheme="minorEastAsia" w:hAnsi="Cambria Math"/>
+          </w:rPr>
+          <m:t>P</m:t>
+        </m:r>
+        <m:d>
+          <m:dPr>
+            <m:ctrlPr>
+              <w:rPr>
+                <w:rFonts w:ascii="Cambria Math" w:eastAsiaTheme="minorEastAsia" w:hAnsi="Cambria Math"/>
+                <w:i/>
+              </w:rPr>
+            </m:ctrlPr>
+          </m:dPr>
+          <m:e>
+            <m:r>
+              <w:rPr>
+                <w:rFonts w:ascii="Cambria Math" w:eastAsiaTheme="minorEastAsia" w:hAnsi="Cambria Math"/>
+              </w:rPr>
+              <m:t xml:space="preserve">A </m:t>
+            </m:r>
+            <m:r>
+              <m:rPr>
+                <m:sty m:val="p"/>
+              </m:rPr>
+              <w:rPr>
+                <w:rFonts w:ascii="Cambria Math" w:eastAsiaTheme="minorEastAsia" w:hAnsi="Cambria Math"/>
+              </w:rPr>
+              <m:t>or</m:t>
+            </m:r>
+            <m:r>
+              <w:rPr>
+                <w:rFonts w:ascii="Cambria Math" w:eastAsiaTheme="minorEastAsia" w:hAnsi="Cambria Math"/>
+              </w:rPr>
+              <m:t xml:space="preserve"> B</m:t>
+            </m:r>
+          </m:e>
+        </m:d>
+        <m:r>
+          <w:rPr>
+            <w:rFonts w:ascii="Cambria Math" w:eastAsiaTheme="minorEastAsia" w:hAnsi="Cambria Math"/>
+          </w:rPr>
+          <m:t>=P</m:t>
+        </m:r>
+        <m:d>
+          <m:dPr>
+            <m:ctrlPr>
+              <w:rPr>
+                <w:rFonts w:ascii="Cambria Math" w:eastAsiaTheme="minorEastAsia" w:hAnsi="Cambria Math"/>
+                <w:i/>
+              </w:rPr>
+            </m:ctrlPr>
+          </m:dPr>
+          <m:e>
+            <m:r>
+              <w:rPr>
+                <w:rFonts w:ascii="Cambria Math" w:eastAsiaTheme="minorEastAsia" w:hAnsi="Cambria Math"/>
+              </w:rPr>
+              <m:t>A</m:t>
+            </m:r>
+          </m:e>
+        </m:d>
+        <m:r>
+          <w:rPr>
+            <w:rFonts w:ascii="Cambria Math" w:eastAsiaTheme="minorEastAsia" w:hAnsi="Cambria Math"/>
+          </w:rPr>
+          <m:t>+P</m:t>
+        </m:r>
+        <m:d>
+          <m:dPr>
+            <m:ctrlPr>
+              <w:rPr>
+                <w:rFonts w:ascii="Cambria Math" w:eastAsiaTheme="minorEastAsia" w:hAnsi="Cambria Math"/>
+                <w:i/>
+              </w:rPr>
+            </m:ctrlPr>
+          </m:dPr>
+          <m:e>
+            <m:r>
+              <w:rPr>
+                <w:rFonts w:ascii="Cambria Math" w:eastAsiaTheme="minorEastAsia" w:hAnsi="Cambria Math"/>
+              </w:rPr>
+              <m:t>B</m:t>
+            </m:r>
+          </m:e>
+        </m:d>
+        <m:r>
+          <w:rPr>
+            <w:rFonts w:ascii="Cambria Math" w:eastAsiaTheme="minorEastAsia" w:hAnsi="Cambria Math"/>
+          </w:rPr>
+          <m:t>-P</m:t>
+        </m:r>
+        <m:d>
+          <m:dPr>
+            <m:ctrlPr>
+              <w:rPr>
+                <w:rFonts w:ascii="Cambria Math" w:eastAsiaTheme="minorEastAsia" w:hAnsi="Cambria Math"/>
+                <w:i/>
+              </w:rPr>
+            </m:ctrlPr>
+          </m:dPr>
+          <m:e>
+            <m:r>
+              <w:rPr>
+                <w:rFonts w:ascii="Cambria Math" w:eastAsiaTheme="minorEastAsia" w:hAnsi="Cambria Math"/>
+              </w:rPr>
+              <m:t>A</m:t>
+            </m:r>
+          </m:e>
+        </m:d>
+        <m:r>
+          <w:rPr>
+            <w:rFonts w:ascii="Cambria Math" w:eastAsiaTheme="minorEastAsia" w:hAnsi="Cambria Math"/>
+          </w:rPr>
+          <m:t>⋅P</m:t>
+        </m:r>
+        <m:d>
+          <m:dPr>
+            <m:ctrlPr>
+              <w:rPr>
+                <w:rFonts w:ascii="Cambria Math" w:eastAsiaTheme="minorEastAsia" w:hAnsi="Cambria Math"/>
+                <w:i/>
+              </w:rPr>
+            </m:ctrlPr>
+          </m:dPr>
+          <m:e>
+            <m:r>
+              <w:rPr>
+                <w:rFonts w:ascii="Cambria Math" w:eastAsiaTheme="minorEastAsia" w:hAnsi="Cambria Math"/>
+              </w:rPr>
+              <m:t>B</m:t>
+            </m:r>
+          </m:e>
+        </m:d>
+        <m:r>
+          <w:rPr>
+            <w:rFonts w:ascii="Cambria Math" w:eastAsiaTheme="minorEastAsia" w:hAnsi="Cambria Math"/>
+          </w:rPr>
+          <m:t>=.6+ .3+ .6⋅.3= .72</m:t>
+        </m:r>
+      </m:oMath>
+      <w:r>
+        <w:rPr>
+          <w:rFonts w:eastAsiaTheme="minorEastAsia"/>
+        </w:rPr>
+        <w:t>.</w:t>
+      </w:r>
+    </w:p>
+    <w:p>
+      <w:pPr>
+        <w:rPr>
+          <w:rFonts w:eastAsiaTheme="minorEastAsia"/>
+          <w:b/>
+          <w:bCs/>
+        </w:rPr>
+      </w:pPr>
+      <w:r>
+        <w:rPr>
+          <w:rFonts w:eastAsiaTheme="minorEastAsia"/>
+          <w:b/>
+          <w:bCs/>
+        </w:rPr>
+        <w:t>Probability Questions Involving the Word “Given”</w:t>
+      </w:r>
+    </w:p>
+    <w:p>
+      <w:pPr>
+        <w:rPr>
+          <w:rFonts w:eastAsiaTheme="minorEastAsia"/>
+        </w:rPr>
+      </w:pPr>
+      <w:r>
+        <w:rPr>
+          <w:rFonts w:eastAsiaTheme="minorEastAsia"/>
+        </w:rPr>
+        <w:t xml:space="preserve">For independent events </w:t>
+      </w:r>
+      <m:oMath>
+        <m:r>
+          <w:rPr>
+            <w:rFonts w:ascii="Cambria Math" w:eastAsiaTheme="minorEastAsia" w:hAnsi="Cambria Math"/>
+          </w:rPr>
+          <m:t xml:space="preserve">A </m:t>
+        </m:r>
+        <m:r>
+          <m:rPr>
+            <m:sty m:val="p"/>
+          </m:rPr>
+          <w:rPr>
+            <w:rFonts w:ascii="Cambria Math" w:eastAsiaTheme="minorEastAsia" w:hAnsi="Cambria Math"/>
+          </w:rPr>
+          <m:t>and</m:t>
+        </m:r>
+        <m:r>
+          <w:rPr>
+            <w:rFonts w:ascii="Cambria Math" w:eastAsiaTheme="minorEastAsia" w:hAnsi="Cambria Math"/>
+          </w:rPr>
+          <m:t xml:space="preserve"> B</m:t>
+        </m:r>
+      </m:oMath>
+      <w:r>
+        <w:rPr>
+          <w:rFonts w:eastAsiaTheme="minorEastAsia"/>
+        </w:rPr>
+        <w:t xml:space="preserve">, the probability of </w:t>
+      </w:r>
+      <m:oMath>
+        <m:r>
+          <w:rPr>
+            <w:rFonts w:ascii="Cambria Math" w:eastAsiaTheme="minorEastAsia" w:hAnsi="Cambria Math"/>
+          </w:rPr>
+          <m:t>A</m:t>
+        </m:r>
+      </m:oMath>
+      <w:r>
+        <w:rPr>
+          <w:rFonts w:eastAsiaTheme="minorEastAsia"/>
+        </w:rPr>
+        <w:t xml:space="preserve"> happening is not affected by whether or not </w:t>
+      </w:r>
+      <m:oMath>
+        <m:r>
+          <w:rPr>
+            <w:rFonts w:ascii="Cambria Math" w:eastAsiaTheme="minorEastAsia" w:hAnsi="Cambria Math"/>
+          </w:rPr>
+          <m:t>B</m:t>
+        </m:r>
+      </m:oMath>
+      <w:r>
+        <w:rPr>
+          <w:rFonts w:eastAsiaTheme="minorEastAsia"/>
+        </w:rPr>
+        <w:t xml:space="preserve"> happened. So, when </w:t>
+      </w:r>
+      <m:oMath>
+        <m:r>
+          <w:rPr>
+            <w:rFonts w:ascii="Cambria Math" w:eastAsiaTheme="minorEastAsia" w:hAnsi="Cambria Math"/>
+          </w:rPr>
+          <m:t>A and B</m:t>
+        </m:r>
+      </m:oMath>
+      <w:r>
+        <w:rPr>
+          <w:rFonts w:eastAsiaTheme="minorEastAsia"/>
+        </w:rPr>
+        <w:t xml:space="preserve"> are independent, </w:t>
+      </w:r>
+      <m:oMath>
+        <m:r>
+          <w:rPr>
+            <w:rFonts w:ascii="Cambria Math" w:eastAsiaTheme="minorEastAsia" w:hAnsi="Cambria Math"/>
+          </w:rPr>
+          <m:t>P</m:t>
+        </m:r>
+        <m:d>
+          <m:dPr>
+            <m:ctrlPr>
+              <w:rPr>
+                <w:rFonts w:ascii="Cambria Math" w:eastAsiaTheme="minorEastAsia" w:hAnsi="Cambria Math"/>
+                <w:i/>
+              </w:rPr>
+            </m:ctrlPr>
+          </m:dPr>
+          <m:e>
+            <m:r>
+              <w:rPr>
+                <w:rFonts w:ascii="Cambria Math" w:eastAsiaTheme="minorEastAsia" w:hAnsi="Cambria Math"/>
+              </w:rPr>
+              <m:t>A</m:t>
+            </m:r>
+          </m:e>
+          <m:e>
+            <m:r>
+              <w:rPr>
+                <w:rFonts w:ascii="Cambria Math" w:eastAsiaTheme="minorEastAsia" w:hAnsi="Cambria Math"/>
+              </w:rPr>
+              <m:t>B</m:t>
+            </m:r>
+          </m:e>
+        </m:d>
+        <m:r>
+          <w:rPr>
+            <w:rFonts w:ascii="Cambria Math" w:eastAsiaTheme="minorEastAsia" w:hAnsi="Cambria Math"/>
+          </w:rPr>
+          <m:t>=P(A)</m:t>
+        </m:r>
+      </m:oMath>
+      <w:r>
+        <w:rPr>
+          <w:rFonts w:eastAsiaTheme="minorEastAsia"/>
+        </w:rPr>
+        <w:t>.</w:t>
+      </w:r>
+    </w:p>
+    <w:p>
+      <w:pPr>
+        <w:rPr>
+          <w:rFonts w:eastAsiaTheme="minorEastAsia"/>
+          <w:b/>
+          <w:bCs/>
+        </w:rPr>
+      </w:pPr>
+      <w:r>
+        <w:rPr>
+          <w:rFonts w:eastAsiaTheme="minorEastAsia"/>
+          <w:b/>
+          <w:bCs/>
+        </w:rPr>
+        <w:t>Example 4</w:t>
+      </w:r>
+    </w:p>
+    <w:p>
+      <w:pPr>
+        <w:rPr>
+          <w:rFonts w:eastAsiaTheme="minorEastAsia"/>
+        </w:rPr>
+      </w:pPr>
+      <w:r>
+        <w:rPr>
+          <w:rFonts w:eastAsiaTheme="minorEastAsia"/>
+        </w:rPr>
+        <w:t xml:space="preserve">If the probability of event </w:t>
+      </w:r>
+      <m:oMath>
+        <m:r>
+          <w:rPr>
+            <w:rFonts w:ascii="Cambria Math" w:eastAsiaTheme="minorEastAsia" w:hAnsi="Cambria Math"/>
+          </w:rPr>
+          <m:t>A</m:t>
+        </m:r>
+      </m:oMath>
+      <w:r>
+        <w:rPr>
+          <w:rFonts w:eastAsiaTheme="minorEastAsia"/>
+        </w:rPr>
+        <w:t xml:space="preserve">, that it will rain in Boston on Friday, is .6 and the probability of event </w:t>
+      </w:r>
+      <m:oMath>
+        <m:r>
+          <w:rPr>
+            <w:rFonts w:ascii="Cambria Math" w:eastAsiaTheme="minorEastAsia" w:hAnsi="Cambria Math"/>
+          </w:rPr>
+          <m:t>B</m:t>
+        </m:r>
+      </m:oMath>
+      <w:r>
+        <w:rPr>
+          <w:rFonts w:eastAsiaTheme="minorEastAsia"/>
+        </w:rPr>
+        <w:t>, that the Knicks will win the game they play in Los Angeles on Friday, is .3, what is the probability that the Knicks will win on Friday given that it will rain in Boston on Friday?</w:t>
+      </w:r>
+    </w:p>
+    <w:p>
+      <w:pPr>
+        <w:rPr>
+          <w:rFonts w:eastAsiaTheme="minorEastAsia"/>
+        </w:rPr>
+      </w:pPr>
+      <w:r>
+        <w:rPr>
+          <w:rFonts w:eastAsiaTheme="minorEastAsia"/>
+          <w:i/>
+          <w:iCs/>
+        </w:rPr>
+        <w:t>Solution</w:t>
+      </w:r>
+      <w:r>
+        <w:rPr>
+          <w:rFonts w:eastAsiaTheme="minorEastAsia"/>
+        </w:rPr>
+        <w:t xml:space="preserve">: Since the events are independent, </w:t>
+      </w:r>
+      <w:r>
+        <w:rPr>
+          <w:rFonts w:eastAsiaTheme="minorEastAsia"/>
+        </w:rPr>
+        <w:br/>
+      </w:r>
+      <m:oMath>
+        <m:r>
+          <w:rPr>
+            <w:rFonts w:ascii="Cambria Math" w:eastAsiaTheme="minorEastAsia" w:hAnsi="Cambria Math"/>
+          </w:rPr>
+          <m:t>P</m:t>
+        </m:r>
+        <m:d>
+          <m:dPr>
+            <m:ctrlPr>
+              <w:rPr>
+                <w:rFonts w:ascii="Cambria Math" w:eastAsiaTheme="minorEastAsia" w:hAnsi="Cambria Math"/>
+                <w:i/>
+              </w:rPr>
+            </m:ctrlPr>
+          </m:dPr>
+          <m:e>
+            <m:r>
+              <w:rPr>
+                <w:rFonts w:ascii="Cambria Math" w:eastAsiaTheme="minorEastAsia" w:hAnsi="Cambria Math"/>
+              </w:rPr>
+              <m:t>A</m:t>
+            </m:r>
+          </m:e>
+          <m:e>
+            <m:r>
+              <w:rPr>
+                <w:rFonts w:ascii="Cambria Math" w:eastAsiaTheme="minorEastAsia" w:hAnsi="Cambria Math"/>
+              </w:rPr>
+              <m:t>B</m:t>
+            </m:r>
+          </m:e>
+        </m:d>
+        <m:r>
+          <w:rPr>
+            <w:rFonts w:ascii="Cambria Math" w:eastAsiaTheme="minorEastAsia" w:hAnsi="Cambria Math"/>
+          </w:rPr>
+          <m:t>=P</m:t>
+        </m:r>
+        <m:d>
+          <m:dPr>
+            <m:ctrlPr>
+              <w:rPr>
+                <w:rFonts w:ascii="Cambria Math" w:eastAsiaTheme="minorEastAsia" w:hAnsi="Cambria Math"/>
+                <w:i/>
+              </w:rPr>
+            </m:ctrlPr>
+          </m:dPr>
+          <m:e>
+            <m:r>
+              <w:rPr>
+                <w:rFonts w:ascii="Cambria Math" w:eastAsiaTheme="minorEastAsia" w:hAnsi="Cambria Math"/>
+              </w:rPr>
+              <m:t>A</m:t>
+            </m:r>
+          </m:e>
+        </m:d>
+        <m:r>
+          <w:rPr>
+            <w:rFonts w:ascii="Cambria Math" w:eastAsiaTheme="minorEastAsia" w:hAnsi="Cambria Math"/>
+          </w:rPr>
+          <m:t>=.3</m:t>
+        </m:r>
+      </m:oMath>
+      <w:r>
+        <w:rPr>
+          <w:rFonts w:eastAsiaTheme="minorEastAsia"/>
+        </w:rPr>
+        <w:t>.</w:t>
+      </w:r>
+    </w:p>
+    <w:p>
+      <w:pPr>
+        <w:rPr>
+          <w:rFonts w:eastAsiaTheme="minorEastAsia"/>
+        </w:rPr>
+      </w:pPr>
+    </w:p>
+    <w:p/>
+    <w:p/>
     <w:p/>
     <w:p/>
     <w:sectPr>
@@ -6758,6 +8717,7 @@
   <w:style w:type="character" w:default="1" w:styleId="DefaultParagraphFont">
     <w:name w:val="Default Paragraph Font"/>
     <w:uiPriority w:val="1"/>
+    <w:semiHidden/>
     <w:unhideWhenUsed/>
   </w:style>
   <w:style w:type="table" w:default="1" w:styleId="TableNormal">
@@ -7084,12 +9044,12 @@
     <w:name w:val="No Spacing"/>
     <w:uiPriority w:val="1"/>
     <w:qFormat/>
-    <w:rsid w:val="00177274"/>
+    <w:rsid w:val="00620633"/>
     <w:pPr>
       <w:spacing w:after="0" w:line="240" w:lineRule="auto"/>
     </w:pPr>
     <w:rPr>
-      <w:rFonts w:ascii="Cambria Math" w:hAnsi="Cambria Math"/>
+      <w:rFonts w:ascii="Arial" w:hAnsi="Arial"/>
     </w:rPr>
   </w:style>
   <w:style w:type="table" w:styleId="TableGrid">

</xml_diff>

<commit_message>
Algebra 2 - Chapter 9: Probability - 9.2 Calculating Probabilities Involving Independent Events - Check Your Understanding of Section 9.2 - A. Multiple-Choice
</commit_message>
<xml_diff>
--- a/Algebra-2/ch09/Algebra 2 - Chapter 9.docx
+++ b/Algebra-2/ch09/Algebra 2 - Chapter 9.docx
@@ -112,9 +112,19 @@
       </w:r>
     </w:p>
     <w:p>
-      <w:r>
-        <w:t>{ Heads, Tails }</w:t>
-      </w:r>
+      <w:proofErr w:type="gramStart"/>
+      <w:r>
+        <w:t>{ Heads</w:t>
+      </w:r>
+      <w:proofErr w:type="gramEnd"/>
+      <w:r>
+        <w:t xml:space="preserve">, </w:t>
+      </w:r>
+      <w:proofErr w:type="gramStart"/>
+      <w:r>
+        <w:t>Tails }</w:t>
+      </w:r>
+      <w:proofErr w:type="gramEnd"/>
     </w:p>
     <w:p>
       <w:r>
@@ -148,7 +158,15 @@
         <w:t>favorable</w:t>
       </w:r>
       <w:r>
-        <w:t xml:space="preserve"> outcomes, meaning outcomes in the sample space that are heads. Make that the numerator of your answer. Since there are 2 possible outcomes and 1 outcome with heads, the probability of the coin landing on heads is </w:t>
+        <w:t xml:space="preserve"> outcomes, meaning outcomes in the sample space that are heads. Make that the numerator </w:t>
+      </w:r>
+      <w:proofErr w:type="gramStart"/>
+      <w:r>
+        <w:t>of</w:t>
+      </w:r>
+      <w:proofErr w:type="gramEnd"/>
+      <w:r>
+        <w:t xml:space="preserve"> your answer. Since there are 2 possible outcomes and 1 outcome with heads, the probability of the coin landing on heads is </w:t>
       </w:r>
       <m:oMath>
         <m:f>
@@ -325,20 +343,62 @@
         <w:rPr>
           <w:rFonts w:eastAsiaTheme="minorEastAsia"/>
         </w:rPr>
-        <w:t>The sample space for one spin is { 1, 2, 3, 4, 5, 6 }.</w:t>
-      </w:r>
-    </w:p>
-    <w:p>
-      <w:pPr>
-        <w:rPr>
-          <w:rFonts w:eastAsiaTheme="minorEastAsia"/>
-        </w:rPr>
-      </w:pPr>
-      <w:r>
-        <w:rPr>
-          <w:rFonts w:eastAsiaTheme="minorEastAsia"/>
-        </w:rPr>
-        <w:t>With this sample space, various question can be answered.</w:t>
+        <w:t xml:space="preserve">The sample space for one spin is </w:t>
+      </w:r>
+      <w:proofErr w:type="gramStart"/>
+      <w:r>
+        <w:rPr>
+          <w:rFonts w:eastAsiaTheme="minorEastAsia"/>
+        </w:rPr>
+        <w:t>{ 1</w:t>
+      </w:r>
+      <w:proofErr w:type="gramEnd"/>
+      <w:r>
+        <w:rPr>
+          <w:rFonts w:eastAsiaTheme="minorEastAsia"/>
+        </w:rPr>
+        <w:t xml:space="preserve">, 2, 3, 4, 5, </w:t>
+      </w:r>
+      <w:proofErr w:type="gramStart"/>
+      <w:r>
+        <w:rPr>
+          <w:rFonts w:eastAsiaTheme="minorEastAsia"/>
+        </w:rPr>
+        <w:t>6 }</w:t>
+      </w:r>
+      <w:proofErr w:type="gramEnd"/>
+      <w:r>
+        <w:rPr>
+          <w:rFonts w:eastAsiaTheme="minorEastAsia"/>
+        </w:rPr>
+        <w:t>.</w:t>
+      </w:r>
+    </w:p>
+    <w:p>
+      <w:pPr>
+        <w:rPr>
+          <w:rFonts w:eastAsiaTheme="minorEastAsia"/>
+        </w:rPr>
+      </w:pPr>
+      <w:r>
+        <w:rPr>
+          <w:rFonts w:eastAsiaTheme="minorEastAsia"/>
+        </w:rPr>
+        <w:t xml:space="preserve">With this sample space, various </w:t>
+      </w:r>
+      <w:proofErr w:type="gramStart"/>
+      <w:r>
+        <w:rPr>
+          <w:rFonts w:eastAsiaTheme="minorEastAsia"/>
+        </w:rPr>
+        <w:t>question</w:t>
+      </w:r>
+      <w:proofErr w:type="gramEnd"/>
+      <w:r>
+        <w:rPr>
+          <w:rFonts w:eastAsiaTheme="minorEastAsia"/>
+        </w:rPr>
+        <w:t xml:space="preserve"> can be answered.</w:t>
       </w:r>
     </w:p>
     <w:p>
@@ -368,7 +428,21 @@
         <w:rPr>
           <w:rFonts w:eastAsiaTheme="minorEastAsia"/>
         </w:rPr>
-        <w:t>The most basic question is one like: What is the probability that the spinner will land on the number 4? This question is abbreviated as P(4).</w:t>
+        <w:t xml:space="preserve">The most basic question is one like: What is the probability that the spinner will land on the number 4? This question is abbreviated as </w:t>
+      </w:r>
+      <w:proofErr w:type="gramStart"/>
+      <w:r>
+        <w:rPr>
+          <w:rFonts w:eastAsiaTheme="minorEastAsia"/>
+        </w:rPr>
+        <w:t>P(</w:t>
+      </w:r>
+      <w:proofErr w:type="gramEnd"/>
+      <w:r>
+        <w:rPr>
+          <w:rFonts w:eastAsiaTheme="minorEastAsia"/>
+        </w:rPr>
+        <w:t>4).</w:t>
       </w:r>
     </w:p>
     <w:p>
@@ -481,7 +555,21 @@
         <w:rPr>
           <w:rFonts w:eastAsiaTheme="minorEastAsia"/>
         </w:rPr>
-        <w:t xml:space="preserve">If the question is to find the probability that the spinner will not land on the number 4, or P(not 4), count the number of outcomes in the sample space that are not 4. Since 5 of the numbers in the sample space are not the number 4, </w:t>
+        <w:t xml:space="preserve">If the question is to find the probability that the spinner will not land on the number 4, or </w:t>
+      </w:r>
+      <w:proofErr w:type="gramStart"/>
+      <w:r>
+        <w:rPr>
+          <w:rFonts w:eastAsiaTheme="minorEastAsia"/>
+        </w:rPr>
+        <w:t>P(</w:t>
+      </w:r>
+      <w:proofErr w:type="gramEnd"/>
+      <w:r>
+        <w:rPr>
+          <w:rFonts w:eastAsiaTheme="minorEastAsia"/>
+        </w:rPr>
+        <w:t xml:space="preserve">not 4), count the number of outcomes in the sample space that are not 4. Since 5 of the numbers in the sample space are not the number 4, </w:t>
       </w:r>
       <m:oMath>
         <m:r>
@@ -620,20 +708,48 @@
           <w:rFonts w:eastAsiaTheme="minorEastAsia"/>
         </w:rPr>
         <w:lastRenderedPageBreak/>
-        <w:t>to see how many of them are both greater than 3 and also even.</w:t>
-      </w:r>
-    </w:p>
-    <w:p>
-      <w:pPr>
-        <w:rPr>
-          <w:rFonts w:eastAsiaTheme="minorEastAsia"/>
-        </w:rPr>
-      </w:pPr>
-      <w:r>
-        <w:rPr>
-          <w:rFonts w:eastAsiaTheme="minorEastAsia"/>
-        </w:rPr>
-        <w:t xml:space="preserve">Exactly two of the numbers, 4 and 6, satisfy both conditions. So the numerator of the probability fraction is 2, and the solution is </w:t>
+        <w:t xml:space="preserve">to see how many of them are both greater than 3 </w:t>
+      </w:r>
+      <w:proofErr w:type="gramStart"/>
+      <w:r>
+        <w:rPr>
+          <w:rFonts w:eastAsiaTheme="minorEastAsia"/>
+        </w:rPr>
+        <w:t>and also</w:t>
+      </w:r>
+      <w:proofErr w:type="gramEnd"/>
+      <w:r>
+        <w:rPr>
+          <w:rFonts w:eastAsiaTheme="minorEastAsia"/>
+        </w:rPr>
+        <w:t xml:space="preserve"> even.</w:t>
+      </w:r>
+    </w:p>
+    <w:p>
+      <w:pPr>
+        <w:rPr>
+          <w:rFonts w:eastAsiaTheme="minorEastAsia"/>
+        </w:rPr>
+      </w:pPr>
+      <w:r>
+        <w:rPr>
+          <w:rFonts w:eastAsiaTheme="minorEastAsia"/>
+        </w:rPr>
+        <w:t xml:space="preserve">Exactly two of the numbers, 4 and 6, satisfy both conditions. </w:t>
+      </w:r>
+      <w:proofErr w:type="gramStart"/>
+      <w:r>
+        <w:rPr>
+          <w:rFonts w:eastAsiaTheme="minorEastAsia"/>
+        </w:rPr>
+        <w:t>So</w:t>
+      </w:r>
+      <w:proofErr w:type="gramEnd"/>
+      <w:r>
+        <w:rPr>
+          <w:rFonts w:eastAsiaTheme="minorEastAsia"/>
+        </w:rPr>
+        <w:t xml:space="preserve"> the numerator of the probability fraction is 2, and the solution is </w:t>
       </w:r>
       <m:oMath>
         <m:r>
@@ -754,7 +870,21 @@
         <w:rPr>
           <w:rFonts w:eastAsiaTheme="minorEastAsia"/>
         </w:rPr>
-        <w:t>Imagine there is a game where you spin the spinner and you win a prize if the spinner lands on an even number or on a number that is greater than 3.</w:t>
+        <w:t xml:space="preserve">Imagine there is a game where you spin the </w:t>
+      </w:r>
+      <w:proofErr w:type="gramStart"/>
+      <w:r>
+        <w:rPr>
+          <w:rFonts w:eastAsiaTheme="minorEastAsia"/>
+        </w:rPr>
+        <w:t>spinner</w:t>
+      </w:r>
+      <w:proofErr w:type="gramEnd"/>
+      <w:r>
+        <w:rPr>
+          <w:rFonts w:eastAsiaTheme="minorEastAsia"/>
+        </w:rPr>
+        <w:t xml:space="preserve"> and you win a prize if the spinner lands on an even number or on a number that is greater than 3.</w:t>
       </w:r>
       <w:r>
         <w:t xml:space="preserve"> To find the probability of winning this game, go through the 6 outcomes to find how many of them are either even, greater than 3, or both.</w:t>
@@ -767,7 +897,15 @@
         </w:rPr>
       </w:pPr>
       <w:r>
-        <w:t xml:space="preserve">Of the 6 numbers, the numbers 2,4, 5 and 6 all are either even, greater than 3, or both. The probability of getting a number that is even or greater than 3 is </w:t>
+        <w:t xml:space="preserve">Of the 6 numbers, the numbers 2,4, 5 and </w:t>
+      </w:r>
+      <w:proofErr w:type="gramStart"/>
+      <w:r>
+        <w:t>6 all</w:t>
+      </w:r>
+      <w:proofErr w:type="gramEnd"/>
+      <w:r>
+        <w:t xml:space="preserve"> are either even, greater than 3, or both. The probability of getting a number that is even or greater than 3 is </w:t>
       </w:r>
       <m:oMath>
         <m:r>
@@ -956,7 +1094,21 @@
         <w:rPr>
           <w:rFonts w:eastAsiaTheme="minorEastAsia"/>
         </w:rPr>
-        <w:t xml:space="preserve">. You can instead use the given symbol, |, to write </w:t>
+        <w:t xml:space="preserve">. You can instead use the given </w:t>
+      </w:r>
+      <w:proofErr w:type="gramStart"/>
+      <w:r>
+        <w:rPr>
+          <w:rFonts w:eastAsiaTheme="minorEastAsia"/>
+        </w:rPr>
+        <w:t>symbol, |,</w:t>
+      </w:r>
+      <w:proofErr w:type="gramEnd"/>
+      <w:r>
+        <w:rPr>
+          <w:rFonts w:eastAsiaTheme="minorEastAsia"/>
+        </w:rPr>
+        <w:t xml:space="preserve"> to write </w:t>
       </w:r>
       <m:oMath>
         <m:r>
@@ -990,7 +1142,23 @@
     </w:p>
     <w:p>
       <w:r>
-        <w:t>A fair coin is flipped, and a fair 6-sided die is rolled. The sample space has 12 outcomes { H1, H2, H3, H4, H5, H6, T1, T2, T3, T4, T5, T6 }. Using this sample space, calculate the probability of getting:</w:t>
+        <w:t xml:space="preserve">A fair coin is flipped, and a fair 6-sided die is rolled. The sample space has 12 outcomes </w:t>
+      </w:r>
+      <w:proofErr w:type="gramStart"/>
+      <w:r>
+        <w:t>{ H</w:t>
+      </w:r>
+      <w:proofErr w:type="gramEnd"/>
+      <w:r>
+        <w:t>1, H2, H3, H4, H5, H6, T1, T2, T3, T4, T5, T</w:t>
+      </w:r>
+      <w:proofErr w:type="gramStart"/>
+      <w:r>
+        <w:t>6 }</w:t>
+      </w:r>
+      <w:proofErr w:type="gramEnd"/>
+      <w:r>
+        <w:t>. Using this sample space, calculate the probability of getting:</w:t>
       </w:r>
     </w:p>
     <w:p>
@@ -1030,7 +1198,23 @@
         <w:pStyle w:val="NoSpacing"/>
       </w:pPr>
       <w:r>
-        <w:t>E) An outcome with a 2 on the die given that there is a tails on the coin</w:t>
+        <w:t xml:space="preserve">E) An outcome with a 2 on the die given that there </w:t>
+      </w:r>
+      <w:proofErr w:type="gramStart"/>
+      <w:r>
+        <w:t>is</w:t>
+      </w:r>
+      <w:proofErr w:type="gramEnd"/>
+      <w:r>
+        <w:t xml:space="preserve"> a </w:t>
+      </w:r>
+      <w:proofErr w:type="gramStart"/>
+      <w:r>
+        <w:t>tails</w:t>
+      </w:r>
+      <w:proofErr w:type="gramEnd"/>
+      <w:r>
+        <w:t xml:space="preserve"> on the coin</w:t>
       </w:r>
     </w:p>
     <w:p>
@@ -1227,7 +1411,35 @@
         <w:rPr>
           <w:rFonts w:eastAsiaTheme="minorEastAsia"/>
         </w:rPr>
-        <w:t xml:space="preserve">D) Since it is given that 2 is on the die, the sample space gets reduced to {H2, T2}. Only one of the two outcomes has a T, so the probability is </w:t>
+        <w:t xml:space="preserve">D) Since it is given that 2 is on the </w:t>
+      </w:r>
+      <w:proofErr w:type="gramStart"/>
+      <w:r>
+        <w:rPr>
+          <w:rFonts w:eastAsiaTheme="minorEastAsia"/>
+        </w:rPr>
+        <w:t>die</w:t>
+      </w:r>
+      <w:proofErr w:type="gramEnd"/>
+      <w:r>
+        <w:rPr>
+          <w:rFonts w:eastAsiaTheme="minorEastAsia"/>
+        </w:rPr>
+        <w:t xml:space="preserve">, the sample space gets reduced to {H2, </w:t>
+      </w:r>
+      <w:proofErr w:type="gramStart"/>
+      <w:r>
+        <w:rPr>
+          <w:rFonts w:eastAsiaTheme="minorEastAsia"/>
+        </w:rPr>
+        <w:t>T2}.</w:t>
+      </w:r>
+      <w:proofErr w:type="gramEnd"/>
+      <w:r>
+        <w:rPr>
+          <w:rFonts w:eastAsiaTheme="minorEastAsia"/>
+        </w:rPr>
+        <w:t xml:space="preserve"> Only one of the two outcomes has a T, so the probability is </w:t>
       </w:r>
       <m:oMath>
         <m:f>
@@ -1274,7 +1486,49 @@
         <w:rPr>
           <w:rFonts w:eastAsiaTheme="minorEastAsia"/>
         </w:rPr>
-        <w:t xml:space="preserve">E) Since it is given that tails is on the coin, the sample space set gets reduced to {T1, T2, T3, T4, T5, T6}. Of the 6 possible outcomes in this reduced sample space, only one has a 2 on the die. So the probability is </w:t>
+        <w:t xml:space="preserve">E) Since it is given that tails </w:t>
+      </w:r>
+      <w:proofErr w:type="gramStart"/>
+      <w:r>
+        <w:rPr>
+          <w:rFonts w:eastAsiaTheme="minorEastAsia"/>
+        </w:rPr>
+        <w:t>is</w:t>
+      </w:r>
+      <w:proofErr w:type="gramEnd"/>
+      <w:r>
+        <w:rPr>
+          <w:rFonts w:eastAsiaTheme="minorEastAsia"/>
+        </w:rPr>
+        <w:t xml:space="preserve"> on the coin, the sample space set gets reduced to {T1, T2, T3, T4, T5, </w:t>
+      </w:r>
+      <w:proofErr w:type="gramStart"/>
+      <w:r>
+        <w:rPr>
+          <w:rFonts w:eastAsiaTheme="minorEastAsia"/>
+        </w:rPr>
+        <w:t>T6}.</w:t>
+      </w:r>
+      <w:proofErr w:type="gramEnd"/>
+      <w:r>
+        <w:rPr>
+          <w:rFonts w:eastAsiaTheme="minorEastAsia"/>
+        </w:rPr>
+        <w:t xml:space="preserve"> Of the 6 possible outcomes in this reduced sample space, only one has a 2 on the die. </w:t>
+      </w:r>
+      <w:proofErr w:type="gramStart"/>
+      <w:r>
+        <w:rPr>
+          <w:rFonts w:eastAsiaTheme="minorEastAsia"/>
+        </w:rPr>
+        <w:t>So</w:t>
+      </w:r>
+      <w:proofErr w:type="gramEnd"/>
+      <w:r>
+        <w:rPr>
+          <w:rFonts w:eastAsiaTheme="minorEastAsia"/>
+        </w:rPr>
+        <w:t xml:space="preserve"> the probability is </w:t>
       </w:r>
       <m:oMath>
         <m:f>
@@ -1638,13 +1892,29 @@
       </w:r>
       <w:r>
         <w:lastRenderedPageBreak/>
-        <w:t xml:space="preserve">feet tall, based on the information in the table, who are both under 14 years old and over 5 feet tall, based on </w:t>
+        <w:t xml:space="preserve">feet tall, based on the information </w:t>
+      </w:r>
+      <w:proofErr w:type="gramStart"/>
+      <w:r>
+        <w:t>in</w:t>
+      </w:r>
+      <w:proofErr w:type="gramEnd"/>
+      <w:r>
+        <w:t xml:space="preserve"> the table, who are both under 14 years old and over 5 feet tall, based on </w:t>
       </w:r>
       <w:r>
         <w:t>information</w:t>
       </w:r>
       <w:r>
-        <w:t xml:space="preserve"> in the table, is 9. </w:t>
+        <w:t xml:space="preserve"> </w:t>
+      </w:r>
+      <w:proofErr w:type="gramStart"/>
+      <w:r>
+        <w:t>in</w:t>
+      </w:r>
+      <w:proofErr w:type="gramEnd"/>
+      <w:r>
+        <w:t xml:space="preserve"> the table, is 9. </w:t>
       </w:r>
     </w:p>
     <w:p>
@@ -1945,7 +2215,21 @@
         <w:rPr>
           <w:rFonts w:eastAsiaTheme="minorEastAsia"/>
         </w:rPr>
-        <w:t xml:space="preserve">Solution: Because of the word “given,” the denominator of the fraction is no longer going to be 100. Since it is known that the person is over 14 years old, the 30 people under 14 years old are no longer relevant. The number of people over 14 years old is 70, and this will be the denominator of the solution. Of those 70 people, 58 of them are over 5 feet tall. So the solution is </w:t>
+        <w:t xml:space="preserve">Solution: Because of the word “given,” the denominator of the fraction is no longer going to be 100. Since it is known that the person is over 14 years old, the 30 people under 14 years old are no longer relevant. The number of people over 14 years old is 70, and this will be the denominator of the solution. Of those 70 people, 58 of them are over 5 feet tall. </w:t>
+      </w:r>
+      <w:proofErr w:type="gramStart"/>
+      <w:r>
+        <w:rPr>
+          <w:rFonts w:eastAsiaTheme="minorEastAsia"/>
+        </w:rPr>
+        <w:t>So</w:t>
+      </w:r>
+      <w:proofErr w:type="gramEnd"/>
+      <w:r>
+        <w:rPr>
+          <w:rFonts w:eastAsiaTheme="minorEastAsia"/>
+        </w:rPr>
+        <w:t xml:space="preserve"> the solution is </w:t>
       </w:r>
       <m:oMath>
         <m:f>
@@ -2031,7 +2315,7 @@
           <w:noProof/>
         </w:rPr>
         <w:drawing>
-          <wp:inline distT="0" distB="0" distL="0" distR="0" wp14:anchorId="12A81E04" wp14:editId="5136BA7D">
+          <wp:inline distT="0" distB="0" distL="0" distR="0" wp14:anchorId="12A81E04" wp14:editId="116E2D2F">
             <wp:extent cx="1911096" cy="1527048"/>
             <wp:effectExtent l="0" t="0" r="0" b="0"/>
             <wp:docPr id="486020663" name="Picture 1"/>
@@ -2121,7 +2405,49 @@
         <w:rPr>
           <w:rFonts w:eastAsiaTheme="minorEastAsia"/>
         </w:rPr>
-        <w:t xml:space="preserve">Use the Ven diagram to answer a question like “If a person is chosen randomly from the 100 surveyed, what is the probability that the person is under 14 years old but over 5 feet tall?” The circle on the right represents people who are over 5 feet tall. This is composed of the 58, which are the people who are both over 5 feet and over 14 years old, and of the 9, which are people who are over 5 feet but not over 14 years old (since they are not inside the over 14 years old circle  on the right). The solution is </w:t>
+        <w:t xml:space="preserve">Use the Ven diagram to answer a question like “If a person is chosen randomly from the 100 surveyed, what is the probability that the person is under 14 years old but over 5 feet tall?” The circle on the right represents people who are over 5 feet tall. This is composed of </w:t>
+      </w:r>
+      <w:proofErr w:type="gramStart"/>
+      <w:r>
+        <w:rPr>
+          <w:rFonts w:eastAsiaTheme="minorEastAsia"/>
+        </w:rPr>
+        <w:t>the 58</w:t>
+      </w:r>
+      <w:proofErr w:type="gramEnd"/>
+      <w:r>
+        <w:rPr>
+          <w:rFonts w:eastAsiaTheme="minorEastAsia"/>
+        </w:rPr>
+        <w:t xml:space="preserve">, which are the people who are both over 5 feet and over 14 years old, and of the 9, which </w:t>
+      </w:r>
+      <w:proofErr w:type="gramStart"/>
+      <w:r>
+        <w:rPr>
+          <w:rFonts w:eastAsiaTheme="minorEastAsia"/>
+        </w:rPr>
+        <w:t>are people who are</w:t>
+      </w:r>
+      <w:proofErr w:type="gramEnd"/>
+      <w:r>
+        <w:rPr>
+          <w:rFonts w:eastAsiaTheme="minorEastAsia"/>
+        </w:rPr>
+        <w:t xml:space="preserve"> over 5 feet but not over 14 years old (since they are not inside the over 14 years old </w:t>
+      </w:r>
+      <w:proofErr w:type="gramStart"/>
+      <w:r>
+        <w:rPr>
+          <w:rFonts w:eastAsiaTheme="minorEastAsia"/>
+        </w:rPr>
+        <w:t>circle  on</w:t>
+      </w:r>
+      <w:proofErr w:type="gramEnd"/>
+      <w:r>
+        <w:rPr>
+          <w:rFonts w:eastAsiaTheme="minorEastAsia"/>
+        </w:rPr>
+        <w:t xml:space="preserve"> the right). The solution is </w:t>
       </w:r>
       <m:oMath>
         <m:f>
@@ -2222,7 +2548,7 @@
           <w:noProof/>
         </w:rPr>
         <w:drawing>
-          <wp:inline distT="0" distB="0" distL="0" distR="0" wp14:anchorId="4E3F36F9" wp14:editId="2A4FC49E">
+          <wp:inline distT="0" distB="0" distL="0" distR="0" wp14:anchorId="4E3F36F9" wp14:editId="7841DAA7">
             <wp:extent cx="1911096" cy="1527048"/>
             <wp:effectExtent l="0" t="0" r="0" b="0"/>
             <wp:docPr id="1837722242" name="Picture 2"/>
@@ -2320,7 +2646,21 @@
         <w:rPr>
           <w:rFonts w:eastAsiaTheme="minorEastAsia"/>
         </w:rPr>
-        <w:t>C) Given that a randomly person likes mustard, what is the probability that the person also likes frozen yogurt?</w:t>
+        <w:t xml:space="preserve">C) Given that a </w:t>
+      </w:r>
+      <w:proofErr w:type="gramStart"/>
+      <w:r>
+        <w:rPr>
+          <w:rFonts w:eastAsiaTheme="minorEastAsia"/>
+        </w:rPr>
+        <w:t>randomly</w:t>
+      </w:r>
+      <w:proofErr w:type="gramEnd"/>
+      <w:r>
+        <w:rPr>
+          <w:rFonts w:eastAsiaTheme="minorEastAsia"/>
+        </w:rPr>
+        <w:t xml:space="preserve"> person likes mustard, what is the probability that the person also likes frozen yogurt?</w:t>
       </w:r>
     </w:p>
     <w:p>
@@ -2448,7 +2788,21 @@
         <w:rPr>
           <w:rFonts w:eastAsiaTheme="minorEastAsia"/>
         </w:rPr>
-        <w:t xml:space="preserve"> people who like mustard out of 200 people. So the solution is </w:t>
+        <w:t xml:space="preserve"> people who like mustard out of 200 people. </w:t>
+      </w:r>
+      <w:proofErr w:type="gramStart"/>
+      <w:r>
+        <w:rPr>
+          <w:rFonts w:eastAsiaTheme="minorEastAsia"/>
+        </w:rPr>
+        <w:t>So</w:t>
+      </w:r>
+      <w:proofErr w:type="gramEnd"/>
+      <w:r>
+        <w:rPr>
+          <w:rFonts w:eastAsiaTheme="minorEastAsia"/>
+        </w:rPr>
+        <w:t xml:space="preserve"> the solution is </w:t>
       </w:r>
       <m:oMath>
         <m:f>
@@ -2609,7 +2963,15 @@
         </w:rPr>
       </w:pPr>
       <w:r>
-        <w:t>If a fair penny and a fair dime are flipped, the sample space of possible outcomes is {HH, HT, TH, TT}. What is the probability of getting tails on both coins?</w:t>
+        <w:t xml:space="preserve">If a fair penny and a fair dime are flipped, the sample space of possible outcomes is {HH, HT, TH, </w:t>
+      </w:r>
+      <w:proofErr w:type="gramStart"/>
+      <w:r>
+        <w:t>TT}.</w:t>
+      </w:r>
+      <w:proofErr w:type="gramEnd"/>
+      <w:r>
+        <w:t xml:space="preserve"> What is the probability of getting tails on both coins?</w:t>
       </w:r>
       <w:r>
         <w:br/>
@@ -2685,7 +3047,15 @@
         </w:rPr>
       </w:pPr>
       <w:r>
-        <w:t>A fair 6-sided die is rolled. The sample space is {1, 2, 3, 4, 5, 6}. What is the probability that the number that comes up is both even and greater than 4?</w:t>
+        <w:t xml:space="preserve">A fair 6-sided die is rolled. The sample space is {1, 2, 3, 4, 5, </w:t>
+      </w:r>
+      <w:proofErr w:type="gramStart"/>
+      <w:r>
+        <w:t>6}.</w:t>
+      </w:r>
+      <w:proofErr w:type="gramEnd"/>
+      <w:r>
+        <w:t xml:space="preserve"> What is the probability that the number that comes up is both even and greater than 4?</w:t>
       </w:r>
       <w:r>
         <w:br/>
@@ -2743,7 +3113,15 @@
         </w:rPr>
       </w:pPr>
       <w:r>
-        <w:t>A spinner with equal size sections and with the number 1 to 8 on it is spun. The sample space is {1, 2, 3, 4, 5, 6, 7, 8}. What is the probability that the number on the spinner is either even or greater than 5?</w:t>
+        <w:t xml:space="preserve">A spinner with equal size sections and with the number 1 to 8 on it is spun. The sample space is {1, 2, 3, 4, 5, 6, 7, </w:t>
+      </w:r>
+      <w:proofErr w:type="gramStart"/>
+      <w:r>
+        <w:t>8}.</w:t>
+      </w:r>
+      <w:proofErr w:type="gramEnd"/>
+      <w:r>
+        <w:t xml:space="preserve"> What is the probability that the number on the spinner is either even or greater than 5?</w:t>
       </w:r>
       <w:r>
         <w:br/>
@@ -2805,11 +3183,27 @@
         </w:rPr>
       </w:pPr>
       <w:r>
-        <w:t>A fair coin is tossed, and a fair 6-sided die is rolled. The sample space of possible outcomes is {H1, H2, H3, H4, H5, H6, T1, T2, T3, T4, T5, T6}. If it is known that the die landed on a number greater than 4, what is the probability that the coin landed on heads?</w:t>
+        <w:t xml:space="preserve">A fair coin is tossed, and a fair 6-sided die is rolled. The sample space of possible outcomes is {H1, H2, H3, H4, H5, H6, T1, T2, T3, T4, T5, </w:t>
+      </w:r>
+      <w:proofErr w:type="gramStart"/>
+      <w:r>
+        <w:t>T6}.</w:t>
+      </w:r>
+      <w:proofErr w:type="gramEnd"/>
+      <w:r>
+        <w:t xml:space="preserve"> If it is known that the die landed on a number greater than 4, what is the probability that the coin landed on heads?</w:t>
       </w:r>
       <w:r>
         <w:br/>
-        <w:t>Sample Space: {H5, H6, T5, T6}</w:t>
+        <w:t xml:space="preserve">Sample </w:t>
+      </w:r>
+      <w:proofErr w:type="gramStart"/>
+      <w:r>
+        <w:t>Space: {</w:t>
+      </w:r>
+      <w:proofErr w:type="gramEnd"/>
+      <w:r>
+        <w:t>H5, H6, T5, T6}</w:t>
       </w:r>
       <w:r>
         <w:br/>
@@ -3377,7 +3771,7 @@
           <w:noProof/>
         </w:rPr>
         <w:drawing>
-          <wp:inline distT="0" distB="0" distL="0" distR="0" wp14:anchorId="56B48637" wp14:editId="56D7A7DE">
+          <wp:inline distT="0" distB="0" distL="0" distR="0" wp14:anchorId="56B48637" wp14:editId="7B6BF924">
             <wp:extent cx="1517904" cy="1216152"/>
             <wp:effectExtent l="0" t="0" r="6350" b="3175"/>
             <wp:docPr id="703765284" name="Picture 1"/>
@@ -3614,7 +4008,15 @@
       </m:oMath>
       <w:r>
         <w:br/>
-        <w:t>Likes the red book and also the blue book: 30</w:t>
+        <w:t xml:space="preserve">Likes the red book </w:t>
+      </w:r>
+      <w:proofErr w:type="gramStart"/>
+      <w:r>
+        <w:t>and also</w:t>
+      </w:r>
+      <w:proofErr w:type="gramEnd"/>
+      <w:r>
+        <w:t xml:space="preserve"> the blue book: 30</w:t>
       </w:r>
       <w:r>
         <w:br/>
@@ -3758,7 +4160,15 @@
       </w:pPr>
       <w:r>
         <w:br/>
-        <w:t xml:space="preserve">{BBG, BGB, GBB } </w:t>
+        <w:t xml:space="preserve">{BBG, BGB, </w:t>
+      </w:r>
+      <w:proofErr w:type="gramStart"/>
+      <w:r>
+        <w:t>GBB }</w:t>
+      </w:r>
+      <w:proofErr w:type="gramEnd"/>
+      <w:r>
+        <w:t xml:space="preserve"> </w:t>
       </w:r>
     </w:p>
     <w:p>
@@ -4094,7 +4504,7 @@
           <w:noProof/>
         </w:rPr>
         <w:drawing>
-          <wp:inline distT="0" distB="0" distL="0" distR="0" wp14:anchorId="2159A90E" wp14:editId="314FA0C6">
+          <wp:inline distT="0" distB="0" distL="0" distR="0" wp14:anchorId="2159A90E" wp14:editId="4F4A9611">
             <wp:extent cx="1517904" cy="1216152"/>
             <wp:effectExtent l="0" t="0" r="6350" b="3175"/>
             <wp:docPr id="692712713" name="Picture 1"/>
@@ -4155,7 +4565,15 @@
         <w:br w:type="column"/>
       </w:r>
       <w:r>
-        <w:t>200 students get to choose an ice cream cone. The can pick one flavor from three choices: chocolate, vanilla, and strawberry. They can pick one topping, either sprinkles or peanuts. The results are collected on this table.</w:t>
+        <w:t xml:space="preserve">200 students get to choose an ice cream cone. </w:t>
+      </w:r>
+      <w:proofErr w:type="gramStart"/>
+      <w:r>
+        <w:t>The</w:t>
+      </w:r>
+      <w:proofErr w:type="gramEnd"/>
+      <w:r>
+        <w:t xml:space="preserve"> can pick one flavor from three choices: chocolate, vanilla, and strawberry. They can pick one topping, either sprinkles or peanuts. The results are collected on this table.</w:t>
       </w:r>
     </w:p>
     <w:tbl>
@@ -4611,7 +5029,23 @@
           <w:bCs/>
         </w:rPr>
         <w:br/>
-        <w:t>50 people out the 90 people that chose chocolate ice cream, also chose peanuts</w:t>
+        <w:t xml:space="preserve">50 people </w:t>
+      </w:r>
+      <w:proofErr w:type="gramStart"/>
+      <w:r>
+        <w:rPr>
+          <w:b/>
+          <w:bCs/>
+        </w:rPr>
+        <w:t>out</w:t>
+      </w:r>
+      <w:proofErr w:type="gramEnd"/>
+      <w:r>
+        <w:rPr>
+          <w:b/>
+          <w:bCs/>
+        </w:rPr>
+        <w:t xml:space="preserve"> the 90 people that chose chocolate ice cream, also chose peanuts</w:t>
       </w:r>
       <w:r>
         <w:rPr>
@@ -5117,7 +5551,15 @@
         <w:t>independent</w:t>
       </w:r>
       <w:r>
-        <w:t xml:space="preserve"> if one happening (or not happening) has nothing to do with whether or not the other happens (or doesn’t happen). When events are not independent, they are </w:t>
+        <w:t xml:space="preserve"> if one happening (or not happening) has nothing to do with </w:t>
+      </w:r>
+      <w:proofErr w:type="gramStart"/>
+      <w:r>
+        <w:t>whether or not</w:t>
+      </w:r>
+      <w:proofErr w:type="gramEnd"/>
+      <w:r>
+        <w:t xml:space="preserve"> the other happens (or doesn’t happen). When events are not independent, they are </w:t>
       </w:r>
       <w:r>
         <w:rPr>
@@ -5127,7 +5569,23 @@
         <w:t>dependent</w:t>
       </w:r>
       <w:r>
-        <w:t>. It is much simpler to calculate the probability when questions that include the words “or,” “and,” and “given” involve independent events.</w:t>
+        <w:t>. It is much simpler to calculate the probability when questions that include the words “</w:t>
+      </w:r>
+      <w:proofErr w:type="gramStart"/>
+      <w:r>
+        <w:t>or,</w:t>
+      </w:r>
+      <w:proofErr w:type="gramEnd"/>
+      <w:r>
+        <w:t>” “</w:t>
+      </w:r>
+      <w:proofErr w:type="gramStart"/>
+      <w:r>
+        <w:t>and,</w:t>
+      </w:r>
+      <w:proofErr w:type="gramEnd"/>
+      <w:r>
+        <w:t>” and “given” involve independent events.</w:t>
       </w:r>
     </w:p>
     <w:p>
@@ -5152,7 +5610,28 @@
     </w:p>
     <w:p>
       <w:r>
-        <w:t>If you ask the same person, “Is your birth day next Saturday?” he or she will not likely say, “It depends,” since there isn’t anything else that will make it more likely or less likely that the person’s birthday is next Saturday. Next Saturday will be t heir birthday or it will not, regardless, for example, of what the weather is like.</w:t>
+        <w:t xml:space="preserve">If you ask the same person, “Is your </w:t>
+      </w:r>
+      <w:proofErr w:type="gramStart"/>
+      <w:r>
+        <w:t>birth day</w:t>
+      </w:r>
+      <w:proofErr w:type="gramEnd"/>
+      <w:r>
+        <w:t xml:space="preserve"> next Saturday?” he or she will not likely say, “It depends,” since there isn’t anything else that will make it more likely or less likely that the person’s birthday is next Saturday. Next Saturday will be </w:t>
+      </w:r>
+      <w:proofErr w:type="gramStart"/>
+      <w:r>
+        <w:t xml:space="preserve">t </w:t>
+      </w:r>
+      <w:proofErr w:type="spellStart"/>
+      <w:r>
+        <w:t>heir</w:t>
+      </w:r>
+      <w:proofErr w:type="spellEnd"/>
+      <w:proofErr w:type="gramEnd"/>
+      <w:r>
+        <w:t xml:space="preserve"> birthday or it will not, regardless, for example, of what the weather is like.</w:t>
       </w:r>
     </w:p>
     <w:p>
@@ -5162,7 +5641,23 @@
     </w:p>
     <w:p>
       <w:r>
-        <w:t>The table show some events and whether or not they qualify as dependent or independent when combined.</w:t>
+        <w:t xml:space="preserve">The table </w:t>
+      </w:r>
+      <w:proofErr w:type="gramStart"/>
+      <w:r>
+        <w:t>show</w:t>
+      </w:r>
+      <w:proofErr w:type="gramEnd"/>
+      <w:r>
+        <w:t xml:space="preserve"> some events and </w:t>
+      </w:r>
+      <w:proofErr w:type="gramStart"/>
+      <w:r>
+        <w:t>whether or not</w:t>
+      </w:r>
+      <w:proofErr w:type="gramEnd"/>
+      <w:r>
+        <w:t xml:space="preserve"> they qualify as dependent or independent when combined.</w:t>
       </w:r>
     </w:p>
     <w:tbl>
@@ -5342,7 +5837,23 @@
                 <w:sz w:val="16"/>
                 <w:szCs w:val="16"/>
               </w:rPr>
-              <w:t>What happens in the Yankees baseball game</w:t>
+              <w:t xml:space="preserve">What </w:t>
+            </w:r>
+            <w:proofErr w:type="gramStart"/>
+            <w:r>
+              <w:rPr>
+                <w:sz w:val="16"/>
+                <w:szCs w:val="16"/>
+              </w:rPr>
+              <w:t>happens</w:t>
+            </w:r>
+            <w:proofErr w:type="gramEnd"/>
+            <w:r>
+              <w:rPr>
+                <w:sz w:val="16"/>
+                <w:szCs w:val="16"/>
+              </w:rPr>
+              <w:t xml:space="preserve"> in the Yankees baseball game</w:t>
             </w:r>
           </w:p>
         </w:tc>
@@ -5593,7 +6104,23 @@
                 <w:sz w:val="16"/>
                 <w:szCs w:val="16"/>
               </w:rPr>
-              <w:t>, but maybe if you’re at the game and cheering really hard, it could help a little!</w:t>
+              <w:t xml:space="preserve">, but maybe if you’re at the game and cheering </w:t>
+            </w:r>
+            <w:proofErr w:type="gramStart"/>
+            <w:r>
+              <w:rPr>
+                <w:sz w:val="16"/>
+                <w:szCs w:val="16"/>
+              </w:rPr>
+              <w:t>really hard</w:t>
+            </w:r>
+            <w:proofErr w:type="gramEnd"/>
+            <w:r>
+              <w:rPr>
+                <w:sz w:val="16"/>
+                <w:szCs w:val="16"/>
+              </w:rPr>
+              <w:t>, it could help a little!</w:t>
             </w:r>
           </w:p>
         </w:tc>
@@ -5714,7 +6241,21 @@
         <w:rPr>
           <w:rFonts w:eastAsiaTheme="minorEastAsia"/>
         </w:rPr>
-        <w:t>: As this is an opinion question, either independent or dependent is correct as long as your reasoning is clear. For independent, you could say that the weather does not in any way know whether the groundhog saw his shadow or not. So, winter will come whenever it does, regardless. For dependent, you could say that maybe the groundhog seeing his shadow means that it is sunny on Groundhog’s Day and that the sunny day is an indication that there will come more sunny days in the future so the warm weather will come sooner.</w:t>
+        <w:t xml:space="preserve">: As this is an opinion question, either independent or dependent is correct </w:t>
+      </w:r>
+      <w:proofErr w:type="gramStart"/>
+      <w:r>
+        <w:rPr>
+          <w:rFonts w:eastAsiaTheme="minorEastAsia"/>
+        </w:rPr>
+        <w:t>as long as</w:t>
+      </w:r>
+      <w:proofErr w:type="gramEnd"/>
+      <w:r>
+        <w:rPr>
+          <w:rFonts w:eastAsiaTheme="minorEastAsia"/>
+        </w:rPr>
+        <w:t xml:space="preserve"> your reasoning is clear. For independent, you could say that the weather does not in any way know whether the groundhog saw his shadow or not. So, winter will come whenever it does, regardless. For dependent, you could say that maybe the groundhog seeing his shadow means that it is sunny on Groundhog’s Day and that the sunny day is an indication that there will come more sunny days in the future so the warm weather will come sooner.</w:t>
       </w:r>
     </w:p>
     <w:p>
@@ -5740,7 +6281,21 @@
         <w:rPr>
           <w:rFonts w:eastAsiaTheme="minorEastAsia"/>
         </w:rPr>
-        <w:t>When a coin is flipped and a 6-sided die is rolled, the outcome of the coin flip is independent of the outcome of the die roll. The coin does not know (or care</w:t>
+        <w:t xml:space="preserve">When a coin </w:t>
+      </w:r>
+      <w:proofErr w:type="gramStart"/>
+      <w:r>
+        <w:rPr>
+          <w:rFonts w:eastAsiaTheme="minorEastAsia"/>
+        </w:rPr>
+        <w:t>is flipped</w:t>
+      </w:r>
+      <w:proofErr w:type="gramEnd"/>
+      <w:r>
+        <w:rPr>
+          <w:rFonts w:eastAsiaTheme="minorEastAsia"/>
+        </w:rPr>
+        <w:t xml:space="preserve"> and a 6-sided die is rolled, the outcome of the coin flip is independent of the outcome of the die roll. The coin does not know (or care</w:t>
       </w:r>
       <w:r>
         <w:rPr>
@@ -5847,13 +6402,7 @@
               <w:rPr>
                 <w:rFonts w:ascii="Cambria Math" w:eastAsiaTheme="minorEastAsia" w:hAnsi="Cambria Math"/>
               </w:rPr>
-              <m:t xml:space="preserve"> </m:t>
-            </m:r>
-            <m:r>
-              <w:rPr>
-                <w:rFonts w:ascii="Cambria Math" w:eastAsiaTheme="minorEastAsia" w:hAnsi="Cambria Math"/>
-              </w:rPr>
-              <m:t>B</m:t>
+              <m:t xml:space="preserve"> B</m:t>
             </m:r>
           </m:e>
         </m:d>
@@ -6061,7 +6610,21 @@
         <w:rPr>
           <w:rFonts w:eastAsiaTheme="minorEastAsia"/>
         </w:rPr>
-        <w:t xml:space="preserve">. (Small sample spaces, {H, T} and {1, 2, 3, 4, 5, 6} could be used to determine these probabilities. Since these are independent events, the probability that the coin lands on heads and that the die shows a 2 is </w:t>
+        <w:t xml:space="preserve">. (Small sample </w:t>
+      </w:r>
+      <w:proofErr w:type="gramStart"/>
+      <w:r>
+        <w:rPr>
+          <w:rFonts w:eastAsiaTheme="minorEastAsia"/>
+        </w:rPr>
+        <w:t>spaces, {</w:t>
+      </w:r>
+      <w:proofErr w:type="gramEnd"/>
+      <w:r>
+        <w:rPr>
+          <w:rFonts w:eastAsiaTheme="minorEastAsia"/>
+        </w:rPr>
+        <w:t xml:space="preserve">H, T} and {1, 2, 3, 4, 5, 6} could be used to determine these probabilities. Since these are independent events, the probability that the coin lands on heads and that the die shows a 2 is </w:t>
       </w:r>
       <m:oMath>
         <m:r>
@@ -6337,7 +6900,21 @@
         <w:rPr>
           <w:rFonts w:eastAsiaTheme="minorEastAsia"/>
         </w:rPr>
-        <w:t>: These are independent events. Whether or not it trains in Boston on Friday has no impact on whether or not the Knicks win in Los Angeles on Friday. (Some people think that all things affect each other in tiny cosmic ways, even events like these. However, for the Regents, these are implied to be independent events.)</w:t>
+        <w:t xml:space="preserve">: These are independent events. Whether or not it trains in Boston on Friday has no impact on </w:t>
+      </w:r>
+      <w:proofErr w:type="gramStart"/>
+      <w:r>
+        <w:rPr>
+          <w:rFonts w:eastAsiaTheme="minorEastAsia"/>
+        </w:rPr>
+        <w:t>whether or not</w:t>
+      </w:r>
+      <w:proofErr w:type="gramEnd"/>
+      <w:r>
+        <w:rPr>
+          <w:rFonts w:eastAsiaTheme="minorEastAsia"/>
+        </w:rPr>
+        <w:t xml:space="preserve"> the Knicks win in Los Angeles on Friday. (Some people think that all things affect each other in tiny cosmic ways, even events like these. However, for the Regents, these are implied to be independent events.)</w:t>
       </w:r>
     </w:p>
     <w:p>
@@ -7221,7 +7798,21 @@
         <w:rPr>
           <w:rFonts w:eastAsiaTheme="minorEastAsia"/>
         </w:rPr>
-        <w:t xml:space="preserve"> happening is not affected by whether or not </w:t>
+        <w:t xml:space="preserve"> happening is not affected by </w:t>
+      </w:r>
+      <w:proofErr w:type="gramStart"/>
+      <w:r>
+        <w:rPr>
+          <w:rFonts w:eastAsiaTheme="minorEastAsia"/>
+        </w:rPr>
+        <w:t>whether or not</w:t>
+      </w:r>
+      <w:proofErr w:type="gramEnd"/>
+      <w:r>
+        <w:rPr>
+          <w:rFonts w:eastAsiaTheme="minorEastAsia"/>
+        </w:rPr>
+        <w:t xml:space="preserve"> </w:t>
       </w:r>
       <m:oMath>
         <m:r>
@@ -7455,10 +8046,2025 @@
     </w:p>
     <w:p>
       <w:pPr>
-        <w:rPr>
-          <w:rFonts w:eastAsiaTheme="minorEastAsia"/>
-        </w:rPr>
-      </w:pPr>
+        <w:pStyle w:val="Heading3"/>
+        <w:rPr>
+          <w:rFonts w:eastAsiaTheme="minorEastAsia"/>
+        </w:rPr>
+      </w:pPr>
+      <w:r>
+        <w:rPr>
+          <w:rFonts w:eastAsiaTheme="minorEastAsia"/>
+        </w:rPr>
+        <w:br w:type="column"/>
+      </w:r>
+      <w:r>
+        <w:rPr>
+          <w:rFonts w:eastAsiaTheme="minorEastAsia"/>
+        </w:rPr>
+        <w:lastRenderedPageBreak/>
+        <w:t>Check Your Understanding of Section 9.2</w:t>
+      </w:r>
+    </w:p>
+    <w:p>
+      <w:pPr>
+        <w:pStyle w:val="ListParagraph"/>
+        <w:numPr>
+          <w:ilvl w:val="0"/>
+          <w:numId w:val="9"/>
+        </w:numPr>
+        <w:rPr>
+          <w:rFonts w:eastAsiaTheme="minorEastAsia"/>
+          <w:i/>
+          <w:iCs/>
+        </w:rPr>
+      </w:pPr>
+      <w:r>
+        <w:rPr>
+          <w:rFonts w:eastAsiaTheme="minorEastAsia"/>
+          <w:i/>
+          <w:iCs/>
+        </w:rPr>
+        <w:t>Multiple-Choice</w:t>
+      </w:r>
+    </w:p>
+    <w:p>
+      <w:pPr>
+        <w:pStyle w:val="NoSpacing"/>
+        <w:numPr>
+          <w:ilvl w:val="0"/>
+          <w:numId w:val="10"/>
+        </w:numPr>
+        <w:rPr>
+          <w:b/>
+          <w:bCs/>
+        </w:rPr>
+      </w:pPr>
+      <w:r>
+        <w:t>Which two events are independent of one another?</w:t>
+      </w:r>
+      <w:r>
+        <w:br/>
+      </w:r>
+      <w:r>
+        <w:rPr>
+          <w:b/>
+          <w:bCs/>
+        </w:rPr>
+        <w:t xml:space="preserve">(1) </w:t>
+      </w:r>
+      <m:oMath>
+        <m:r>
+          <m:rPr>
+            <m:sty m:val="bi"/>
+          </m:rPr>
+          <w:rPr>
+            <w:rFonts w:ascii="Cambria Math" w:hAnsi="Cambria Math"/>
+          </w:rPr>
+          <m:t>A</m:t>
+        </m:r>
+      </m:oMath>
+      <w:r>
+        <w:rPr>
+          <w:rFonts w:eastAsiaTheme="minorEastAsia"/>
+          <w:b/>
+          <w:bCs/>
+        </w:rPr>
+        <w:t xml:space="preserve"> It rains in Nevada on January 1, 1975.</w:t>
+      </w:r>
+      <w:r>
+        <w:rPr>
+          <w:rFonts w:eastAsiaTheme="minorEastAsia"/>
+          <w:b/>
+          <w:bCs/>
+        </w:rPr>
+        <w:br/>
+      </w:r>
+      <m:oMath>
+        <m:r>
+          <m:rPr>
+            <m:sty m:val="bi"/>
+          </m:rPr>
+          <w:rPr>
+            <w:rFonts w:ascii="Cambria Math" w:eastAsiaTheme="minorEastAsia" w:hAnsi="Cambria Math"/>
+          </w:rPr>
+          <m:t>B</m:t>
+        </m:r>
+      </m:oMath>
+      <w:r>
+        <w:rPr>
+          <w:rFonts w:eastAsiaTheme="minorEastAsia"/>
+          <w:b/>
+          <w:bCs/>
+        </w:rPr>
+        <w:t xml:space="preserve"> A New York resident goes to the movies on May 17, 2016.</w:t>
+      </w:r>
+    </w:p>
+    <w:p>
+      <w:pPr>
+        <w:pStyle w:val="NoSpacing"/>
+        <w:numPr>
+          <w:ilvl w:val="0"/>
+          <w:numId w:val="10"/>
+        </w:numPr>
+        <w:rPr>
+          <w:b/>
+          <w:bCs/>
+        </w:rPr>
+      </w:pPr>
+      <w:r>
+        <w:rPr>
+          <w:rFonts w:eastAsiaTheme="minorEastAsia"/>
+        </w:rPr>
+        <w:t xml:space="preserve">Which two events are </w:t>
+      </w:r>
+      <w:r>
+        <w:rPr>
+          <w:rFonts w:eastAsiaTheme="minorEastAsia"/>
+          <w:i/>
+          <w:iCs/>
+        </w:rPr>
+        <w:t>not</w:t>
+      </w:r>
+      <w:r>
+        <w:rPr>
+          <w:rFonts w:eastAsiaTheme="minorEastAsia"/>
+        </w:rPr>
+        <w:t xml:space="preserve"> independent?</w:t>
+      </w:r>
+      <w:r>
+        <w:br/>
+      </w:r>
+      <w:r>
+        <w:rPr>
+          <w:b/>
+          <w:bCs/>
+        </w:rPr>
+        <w:t xml:space="preserve">(1) </w:t>
+      </w:r>
+      <m:oMath>
+        <m:r>
+          <m:rPr>
+            <m:sty m:val="bi"/>
+          </m:rPr>
+          <w:rPr>
+            <w:rFonts w:ascii="Cambria Math" w:hAnsi="Cambria Math"/>
+          </w:rPr>
+          <m:t>A</m:t>
+        </m:r>
+      </m:oMath>
+      <w:r>
+        <w:rPr>
+          <w:rFonts w:eastAsiaTheme="minorEastAsia"/>
+          <w:b/>
+          <w:bCs/>
+        </w:rPr>
+        <w:t xml:space="preserve"> A child has brown hair.</w:t>
+      </w:r>
+      <w:r>
+        <w:rPr>
+          <w:rFonts w:eastAsiaTheme="minorEastAsia"/>
+          <w:b/>
+          <w:bCs/>
+        </w:rPr>
+        <w:br/>
+      </w:r>
+      <m:oMath>
+        <m:r>
+          <m:rPr>
+            <m:sty m:val="bi"/>
+          </m:rPr>
+          <w:rPr>
+            <w:rFonts w:ascii="Cambria Math" w:eastAsiaTheme="minorEastAsia" w:hAnsi="Cambria Math"/>
+          </w:rPr>
+          <m:t>B</m:t>
+        </m:r>
+      </m:oMath>
+      <w:r>
+        <w:rPr>
+          <w:rFonts w:eastAsiaTheme="minorEastAsia"/>
+          <w:b/>
+          <w:bCs/>
+        </w:rPr>
+        <w:t xml:space="preserve"> The child’s biological parents both have brown hair.</w:t>
+      </w:r>
+    </w:p>
+    <w:p>
+      <w:pPr>
+        <w:pStyle w:val="NoSpacing"/>
+        <w:numPr>
+          <w:ilvl w:val="0"/>
+          <w:numId w:val="10"/>
+        </w:numPr>
+        <w:rPr>
+          <w:b/>
+          <w:bCs/>
+        </w:rPr>
+      </w:pPr>
+      <m:oMath>
+        <m:r>
+          <w:rPr>
+            <w:rFonts w:ascii="Cambria Math" w:hAnsi="Cambria Math"/>
+          </w:rPr>
+          <m:t xml:space="preserve">A </m:t>
+        </m:r>
+        <m:r>
+          <m:rPr>
+            <m:sty m:val="p"/>
+          </m:rPr>
+          <w:rPr>
+            <w:rFonts w:ascii="Cambria Math" w:hAnsi="Cambria Math"/>
+          </w:rPr>
+          <m:t>and</m:t>
+        </m:r>
+        <m:r>
+          <w:rPr>
+            <w:rFonts w:ascii="Cambria Math" w:hAnsi="Cambria Math"/>
+          </w:rPr>
+          <m:t xml:space="preserve"> B</m:t>
+        </m:r>
+      </m:oMath>
+      <w:r>
+        <w:rPr>
+          <w:rFonts w:eastAsiaTheme="minorEastAsia"/>
+        </w:rPr>
+        <w:t xml:space="preserve"> are independent events. If </w:t>
+      </w:r>
+      <w:r>
+        <w:rPr>
+          <w:rFonts w:eastAsiaTheme="minorEastAsia"/>
+        </w:rPr>
+        <w:br/>
+      </w:r>
+      <m:oMath>
+        <m:r>
+          <w:rPr>
+            <w:rFonts w:ascii="Cambria Math" w:eastAsiaTheme="minorEastAsia" w:hAnsi="Cambria Math"/>
+          </w:rPr>
+          <m:t>P</m:t>
+        </m:r>
+        <m:d>
+          <m:dPr>
+            <m:ctrlPr>
+              <w:rPr>
+                <w:rFonts w:ascii="Cambria Math" w:eastAsiaTheme="minorEastAsia" w:hAnsi="Cambria Math"/>
+                <w:i/>
+              </w:rPr>
+            </m:ctrlPr>
+          </m:dPr>
+          <m:e>
+            <m:r>
+              <w:rPr>
+                <w:rFonts w:ascii="Cambria Math" w:eastAsiaTheme="minorEastAsia" w:hAnsi="Cambria Math"/>
+              </w:rPr>
+              <m:t>A</m:t>
+            </m:r>
+          </m:e>
+        </m:d>
+        <m:r>
+          <w:rPr>
+            <w:rFonts w:ascii="Cambria Math" w:eastAsiaTheme="minorEastAsia" w:hAnsi="Cambria Math"/>
+          </w:rPr>
+          <m:t>=.4 and P</m:t>
+        </m:r>
+        <m:d>
+          <m:dPr>
+            <m:ctrlPr>
+              <w:rPr>
+                <w:rFonts w:ascii="Cambria Math" w:eastAsiaTheme="minorEastAsia" w:hAnsi="Cambria Math"/>
+                <w:i/>
+              </w:rPr>
+            </m:ctrlPr>
+          </m:dPr>
+          <m:e>
+            <m:r>
+              <w:rPr>
+                <w:rFonts w:ascii="Cambria Math" w:eastAsiaTheme="minorEastAsia" w:hAnsi="Cambria Math"/>
+              </w:rPr>
+              <m:t>B</m:t>
+            </m:r>
+          </m:e>
+        </m:d>
+        <m:r>
+          <w:rPr>
+            <w:rFonts w:ascii="Cambria Math" w:eastAsiaTheme="minorEastAsia" w:hAnsi="Cambria Math"/>
+          </w:rPr>
+          <m:t>=.5</m:t>
+        </m:r>
+      </m:oMath>
+      <w:r>
+        <w:rPr>
+          <w:rFonts w:eastAsiaTheme="minorEastAsia"/>
+        </w:rPr>
+        <w:t xml:space="preserve">, what is </w:t>
+      </w:r>
+      <m:oMath>
+        <m:r>
+          <w:rPr>
+            <w:rFonts w:ascii="Cambria Math" w:eastAsiaTheme="minorEastAsia" w:hAnsi="Cambria Math"/>
+          </w:rPr>
+          <m:t xml:space="preserve">P(A </m:t>
+        </m:r>
+        <m:r>
+          <m:rPr>
+            <m:sty m:val="p"/>
+          </m:rPr>
+          <w:rPr>
+            <w:rFonts w:ascii="Cambria Math" w:eastAsiaTheme="minorEastAsia" w:hAnsi="Cambria Math"/>
+          </w:rPr>
+          <m:t>and</m:t>
+        </m:r>
+        <m:r>
+          <w:rPr>
+            <w:rFonts w:ascii="Cambria Math" w:eastAsiaTheme="minorEastAsia" w:hAnsi="Cambria Math"/>
+          </w:rPr>
+          <m:t xml:space="preserve"> B)</m:t>
+        </m:r>
+      </m:oMath>
+      <w:r>
+        <w:rPr>
+          <w:rFonts w:eastAsiaTheme="minorEastAsia"/>
+        </w:rPr>
+        <w:t>?</w:t>
+      </w:r>
+      <w:r>
+        <w:rPr>
+          <w:rFonts w:eastAsiaTheme="minorEastAsia"/>
+        </w:rPr>
+        <w:br/>
+      </w:r>
+      <w:r>
+        <w:rPr>
+          <w:rFonts w:eastAsiaTheme="minorEastAsia"/>
+          <w:b/>
+          <w:bCs/>
+        </w:rPr>
+        <w:t>(3) .2</w:t>
+      </w:r>
+    </w:p>
+    <w:p>
+      <w:pPr>
+        <w:pStyle w:val="NoSpacing"/>
+        <w:numPr>
+          <w:ilvl w:val="0"/>
+          <w:numId w:val="10"/>
+        </w:numPr>
+        <w:rPr>
+          <w:b/>
+          <w:bCs/>
+        </w:rPr>
+      </w:pPr>
+      <m:oMath>
+        <m:r>
+          <w:rPr>
+            <w:rFonts w:ascii="Cambria Math" w:eastAsiaTheme="minorEastAsia" w:hAnsi="Cambria Math"/>
+          </w:rPr>
+          <m:t xml:space="preserve">A </m:t>
+        </m:r>
+        <m:r>
+          <m:rPr>
+            <m:sty m:val="p"/>
+          </m:rPr>
+          <w:rPr>
+            <w:rFonts w:ascii="Cambria Math" w:eastAsiaTheme="minorEastAsia" w:hAnsi="Cambria Math"/>
+          </w:rPr>
+          <m:t>and</m:t>
+        </m:r>
+        <m:r>
+          <w:rPr>
+            <w:rFonts w:ascii="Cambria Math" w:eastAsiaTheme="minorEastAsia" w:hAnsi="Cambria Math"/>
+          </w:rPr>
+          <m:t xml:space="preserve"> B</m:t>
+        </m:r>
+      </m:oMath>
+      <w:r>
+        <w:rPr>
+          <w:rFonts w:eastAsiaTheme="minorEastAsia"/>
+        </w:rPr>
+        <w:t xml:space="preserve"> are independent events. If </w:t>
+      </w:r>
+      <w:r>
+        <w:rPr>
+          <w:rFonts w:eastAsiaTheme="minorEastAsia"/>
+        </w:rPr>
+        <w:br/>
+      </w:r>
+      <m:oMath>
+        <m:r>
+          <w:rPr>
+            <w:rFonts w:ascii="Cambria Math" w:eastAsiaTheme="minorEastAsia" w:hAnsi="Cambria Math"/>
+          </w:rPr>
+          <m:t>P</m:t>
+        </m:r>
+        <m:d>
+          <m:dPr>
+            <m:ctrlPr>
+              <w:rPr>
+                <w:rFonts w:ascii="Cambria Math" w:eastAsiaTheme="minorEastAsia" w:hAnsi="Cambria Math"/>
+                <w:i/>
+              </w:rPr>
+            </m:ctrlPr>
+          </m:dPr>
+          <m:e>
+            <m:r>
+              <w:rPr>
+                <w:rFonts w:ascii="Cambria Math" w:eastAsiaTheme="minorEastAsia" w:hAnsi="Cambria Math"/>
+              </w:rPr>
+              <m:t>A</m:t>
+            </m:r>
+          </m:e>
+        </m:d>
+        <m:r>
+          <w:rPr>
+            <w:rFonts w:ascii="Cambria Math" w:eastAsiaTheme="minorEastAsia" w:hAnsi="Cambria Math"/>
+          </w:rPr>
+          <m:t xml:space="preserve">=.4 </m:t>
+        </m:r>
+        <m:r>
+          <m:rPr>
+            <m:sty m:val="p"/>
+          </m:rPr>
+          <w:rPr>
+            <w:rFonts w:ascii="Cambria Math" w:eastAsiaTheme="minorEastAsia" w:hAnsi="Cambria Math"/>
+          </w:rPr>
+          <m:t>and</m:t>
+        </m:r>
+        <m:r>
+          <w:rPr>
+            <w:rFonts w:ascii="Cambria Math" w:eastAsiaTheme="minorEastAsia" w:hAnsi="Cambria Math"/>
+          </w:rPr>
+          <m:t xml:space="preserve"> P</m:t>
+        </m:r>
+        <m:d>
+          <m:dPr>
+            <m:ctrlPr>
+              <w:rPr>
+                <w:rFonts w:ascii="Cambria Math" w:eastAsiaTheme="minorEastAsia" w:hAnsi="Cambria Math"/>
+                <w:i/>
+              </w:rPr>
+            </m:ctrlPr>
+          </m:dPr>
+          <m:e>
+            <m:r>
+              <w:rPr>
+                <w:rFonts w:ascii="Cambria Math" w:eastAsiaTheme="minorEastAsia" w:hAnsi="Cambria Math"/>
+              </w:rPr>
+              <m:t>B</m:t>
+            </m:r>
+          </m:e>
+        </m:d>
+        <m:r>
+          <w:rPr>
+            <w:rFonts w:ascii="Cambria Math" w:eastAsiaTheme="minorEastAsia" w:hAnsi="Cambria Math"/>
+          </w:rPr>
+          <m:t>=.5</m:t>
+        </m:r>
+      </m:oMath>
+      <w:r>
+        <w:rPr>
+          <w:rFonts w:eastAsiaTheme="minorEastAsia"/>
+        </w:rPr>
+        <w:t xml:space="preserve"> what is </w:t>
+      </w:r>
+      <m:oMath>
+        <m:r>
+          <w:rPr>
+            <w:rFonts w:ascii="Cambria Math" w:eastAsiaTheme="minorEastAsia" w:hAnsi="Cambria Math"/>
+          </w:rPr>
+          <m:t>P</m:t>
+        </m:r>
+        <m:d>
+          <m:dPr>
+            <m:ctrlPr>
+              <w:rPr>
+                <w:rFonts w:ascii="Cambria Math" w:eastAsiaTheme="minorEastAsia" w:hAnsi="Cambria Math"/>
+                <w:i/>
+              </w:rPr>
+            </m:ctrlPr>
+          </m:dPr>
+          <m:e>
+            <m:r>
+              <w:rPr>
+                <w:rFonts w:ascii="Cambria Math" w:eastAsiaTheme="minorEastAsia" w:hAnsi="Cambria Math"/>
+              </w:rPr>
+              <m:t xml:space="preserve">A </m:t>
+            </m:r>
+            <m:r>
+              <m:rPr>
+                <m:sty m:val="p"/>
+              </m:rPr>
+              <w:rPr>
+                <w:rFonts w:ascii="Cambria Math" w:eastAsiaTheme="minorEastAsia" w:hAnsi="Cambria Math"/>
+              </w:rPr>
+              <m:t>or</m:t>
+            </m:r>
+            <m:r>
+              <w:rPr>
+                <w:rFonts w:ascii="Cambria Math" w:eastAsiaTheme="minorEastAsia" w:hAnsi="Cambria Math"/>
+              </w:rPr>
+              <m:t xml:space="preserve"> B</m:t>
+            </m:r>
+          </m:e>
+        </m:d>
+      </m:oMath>
+      <w:r>
+        <w:rPr>
+          <w:rFonts w:eastAsiaTheme="minorEastAsia"/>
+        </w:rPr>
+        <w:t>?</w:t>
+      </w:r>
+      <w:r>
+        <w:rPr>
+          <w:rFonts w:eastAsiaTheme="minorEastAsia"/>
+        </w:rPr>
+        <w:br/>
+      </w:r>
+      <m:oMathPara>
+        <m:oMath>
+          <m:r>
+            <w:rPr>
+              <w:rFonts w:ascii="Cambria Math" w:eastAsiaTheme="minorEastAsia" w:hAnsi="Cambria Math"/>
+            </w:rPr>
+            <m:t>P</m:t>
+          </m:r>
+          <m:d>
+            <m:dPr>
+              <m:ctrlPr>
+                <w:rPr>
+                  <w:rFonts w:ascii="Cambria Math" w:eastAsiaTheme="minorEastAsia" w:hAnsi="Cambria Math"/>
+                  <w:i/>
+                </w:rPr>
+              </m:ctrlPr>
+            </m:dPr>
+            <m:e>
+              <m:r>
+                <w:rPr>
+                  <w:rFonts w:ascii="Cambria Math" w:eastAsiaTheme="minorEastAsia" w:hAnsi="Cambria Math"/>
+                </w:rPr>
+                <m:t>A or B</m:t>
+              </m:r>
+            </m:e>
+          </m:d>
+          <m:r>
+            <w:rPr>
+              <w:rFonts w:ascii="Cambria Math" w:eastAsiaTheme="minorEastAsia" w:hAnsi="Cambria Math"/>
+            </w:rPr>
+            <m:t>=P</m:t>
+          </m:r>
+          <m:d>
+            <m:dPr>
+              <m:ctrlPr>
+                <w:rPr>
+                  <w:rFonts w:ascii="Cambria Math" w:eastAsiaTheme="minorEastAsia" w:hAnsi="Cambria Math"/>
+                  <w:i/>
+                </w:rPr>
+              </m:ctrlPr>
+            </m:dPr>
+            <m:e>
+              <m:r>
+                <w:rPr>
+                  <w:rFonts w:ascii="Cambria Math" w:eastAsiaTheme="minorEastAsia" w:hAnsi="Cambria Math"/>
+                </w:rPr>
+                <m:t>A</m:t>
+              </m:r>
+            </m:e>
+          </m:d>
+          <m:r>
+            <w:rPr>
+              <w:rFonts w:ascii="Cambria Math" w:eastAsiaTheme="minorEastAsia" w:hAnsi="Cambria Math"/>
+            </w:rPr>
+            <m:t>+P</m:t>
+          </m:r>
+          <m:d>
+            <m:dPr>
+              <m:ctrlPr>
+                <w:rPr>
+                  <w:rFonts w:ascii="Cambria Math" w:eastAsiaTheme="minorEastAsia" w:hAnsi="Cambria Math"/>
+                  <w:i/>
+                </w:rPr>
+              </m:ctrlPr>
+            </m:dPr>
+            <m:e>
+              <m:r>
+                <w:rPr>
+                  <w:rFonts w:ascii="Cambria Math" w:eastAsiaTheme="minorEastAsia" w:hAnsi="Cambria Math"/>
+                </w:rPr>
+                <m:t>B</m:t>
+              </m:r>
+            </m:e>
+          </m:d>
+          <m:r>
+            <w:rPr>
+              <w:rFonts w:ascii="Cambria Math" w:eastAsiaTheme="minorEastAsia" w:hAnsi="Cambria Math"/>
+            </w:rPr>
+            <m:t>-P</m:t>
+          </m:r>
+          <m:d>
+            <m:dPr>
+              <m:ctrlPr>
+                <w:rPr>
+                  <w:rFonts w:ascii="Cambria Math" w:eastAsiaTheme="minorEastAsia" w:hAnsi="Cambria Math"/>
+                  <w:i/>
+                </w:rPr>
+              </m:ctrlPr>
+            </m:dPr>
+            <m:e>
+              <m:r>
+                <w:rPr>
+                  <w:rFonts w:ascii="Cambria Math" w:eastAsiaTheme="minorEastAsia" w:hAnsi="Cambria Math"/>
+                </w:rPr>
+                <m:t>A</m:t>
+              </m:r>
+            </m:e>
+          </m:d>
+          <m:r>
+            <w:rPr>
+              <w:rFonts w:ascii="Cambria Math" w:eastAsiaTheme="minorEastAsia" w:hAnsi="Cambria Math"/>
+            </w:rPr>
+            <m:t>⋅P</m:t>
+          </m:r>
+          <m:d>
+            <m:dPr>
+              <m:ctrlPr>
+                <w:rPr>
+                  <w:rFonts w:ascii="Cambria Math" w:eastAsiaTheme="minorEastAsia" w:hAnsi="Cambria Math"/>
+                  <w:i/>
+                </w:rPr>
+              </m:ctrlPr>
+            </m:dPr>
+            <m:e>
+              <m:r>
+                <w:rPr>
+                  <w:rFonts w:ascii="Cambria Math" w:eastAsiaTheme="minorEastAsia" w:hAnsi="Cambria Math"/>
+                </w:rPr>
+                <m:t>B</m:t>
+              </m:r>
+            </m:e>
+          </m:d>
+          <m:r>
+            <w:rPr>
+              <w:rFonts w:eastAsiaTheme="minorEastAsia"/>
+            </w:rPr>
+            <w:br/>
+          </m:r>
+        </m:oMath>
+        <m:oMath>
+          <m:r>
+            <w:rPr>
+              <w:rFonts w:ascii="Cambria Math" w:eastAsiaTheme="minorEastAsia" w:hAnsi="Cambria Math"/>
+            </w:rPr>
+            <m:t>P</m:t>
+          </m:r>
+          <m:d>
+            <m:dPr>
+              <m:ctrlPr>
+                <w:rPr>
+                  <w:rFonts w:ascii="Cambria Math" w:eastAsiaTheme="minorEastAsia" w:hAnsi="Cambria Math"/>
+                  <w:i/>
+                </w:rPr>
+              </m:ctrlPr>
+            </m:dPr>
+            <m:e>
+              <m:r>
+                <w:rPr>
+                  <w:rFonts w:ascii="Cambria Math" w:eastAsiaTheme="minorEastAsia" w:hAnsi="Cambria Math"/>
+                </w:rPr>
+                <m:t>A or B</m:t>
+              </m:r>
+            </m:e>
+          </m:d>
+          <m:r>
+            <w:rPr>
+              <w:rFonts w:ascii="Cambria Math" w:eastAsiaTheme="minorEastAsia" w:hAnsi="Cambria Math"/>
+            </w:rPr>
+            <m:t>=</m:t>
+          </m:r>
+          <m:r>
+            <w:rPr>
+              <w:rFonts w:ascii="Cambria Math" w:eastAsiaTheme="minorEastAsia" w:hAnsi="Cambria Math"/>
+            </w:rPr>
+            <m:t>.4+.5-</m:t>
+          </m:r>
+          <m:d>
+            <m:dPr>
+              <m:ctrlPr>
+                <w:rPr>
+                  <w:rFonts w:ascii="Cambria Math" w:eastAsiaTheme="minorEastAsia" w:hAnsi="Cambria Math"/>
+                  <w:i/>
+                </w:rPr>
+              </m:ctrlPr>
+            </m:dPr>
+            <m:e>
+              <m:r>
+                <w:rPr>
+                  <w:rFonts w:ascii="Cambria Math" w:eastAsiaTheme="minorEastAsia" w:hAnsi="Cambria Math"/>
+                </w:rPr>
+                <m:t>.4</m:t>
+              </m:r>
+            </m:e>
+          </m:d>
+          <m:d>
+            <m:dPr>
+              <m:ctrlPr>
+                <w:rPr>
+                  <w:rFonts w:ascii="Cambria Math" w:eastAsiaTheme="minorEastAsia" w:hAnsi="Cambria Math"/>
+                  <w:i/>
+                </w:rPr>
+              </m:ctrlPr>
+            </m:dPr>
+            <m:e>
+              <m:r>
+                <w:rPr>
+                  <w:rFonts w:ascii="Cambria Math" w:eastAsiaTheme="minorEastAsia" w:hAnsi="Cambria Math"/>
+                </w:rPr>
+                <m:t>.5</m:t>
+              </m:r>
+            </m:e>
+          </m:d>
+          <m:r>
+            <w:rPr>
+              <w:rFonts w:ascii="Cambria Math" w:eastAsiaTheme="minorEastAsia" w:hAnsi="Cambria Math"/>
+            </w:rPr>
+            <m:t>=.9-.2=.7</m:t>
+          </m:r>
+          <m:r>
+            <w:rPr>
+              <w:rFonts w:ascii="Cambria Math" w:eastAsiaTheme="minorEastAsia" w:hAnsi="Cambria Math"/>
+            </w:rPr>
+            <w:br/>
+          </m:r>
+        </m:oMath>
+      </m:oMathPara>
+      <w:r>
+        <w:rPr>
+          <w:rFonts w:eastAsiaTheme="minorEastAsia"/>
+          <w:b/>
+          <w:bCs/>
+        </w:rPr>
+        <w:t>(1) .7</w:t>
+      </w:r>
+    </w:p>
+    <w:p>
+      <w:pPr>
+        <w:pStyle w:val="NoSpacing"/>
+      </w:pPr>
+    </w:p>
+    <w:p>
+      <w:pPr>
+        <w:pStyle w:val="NoSpacing"/>
+        <w:rPr>
+          <w:b/>
+          <w:bCs/>
+        </w:rPr>
+      </w:pPr>
+      <w:r>
+        <w:rPr>
+          <w:b/>
+          <w:bCs/>
+        </w:rPr>
+        <w:t>Questions 5, 6 and 7 use the following information:</w:t>
+      </w:r>
+    </w:p>
+    <w:p>
+      <w:pPr>
+        <w:pStyle w:val="NoSpacing"/>
+      </w:pPr>
+    </w:p>
+    <w:p>
+      <w:pPr>
+        <w:pStyle w:val="NoSpacing"/>
+      </w:pPr>
+      <w:r>
+        <w:t>A fair coin is flipped, and a spinner with the letters A, B, C, D and E, all equally likely, is spun.</w:t>
+      </w:r>
+    </w:p>
+    <w:p>
+      <w:pPr>
+        <w:pStyle w:val="NoSpacing"/>
+      </w:pPr>
+    </w:p>
+    <w:p>
+      <w:pPr>
+        <w:pStyle w:val="NoSpacing"/>
+        <w:numPr>
+          <w:ilvl w:val="0"/>
+          <w:numId w:val="11"/>
+        </w:numPr>
+        <w:rPr>
+          <w:b/>
+          <w:bCs/>
+        </w:rPr>
+      </w:pPr>
+      <w:r>
+        <w:t xml:space="preserve">What is the probability that the coins will land </w:t>
+      </w:r>
+      <w:proofErr w:type="gramStart"/>
+      <w:r>
+        <w:t>heads</w:t>
+      </w:r>
+      <w:proofErr w:type="gramEnd"/>
+      <w:r>
+        <w:t xml:space="preserve"> and the spinner will land on D?</w:t>
+      </w:r>
+      <w:r>
+        <w:br/>
+      </w:r>
+      <w:r>
+        <w:rPr>
+          <w:b/>
+          <w:bCs/>
+        </w:rPr>
+        <w:t xml:space="preserve">(3) </w:t>
+      </w:r>
+      <m:oMath>
+        <m:f>
+          <m:fPr>
+            <m:ctrlPr>
+              <w:rPr>
+                <w:rFonts w:ascii="Cambria Math" w:hAnsi="Cambria Math"/>
+                <w:b/>
+                <w:bCs/>
+                <w:i/>
+              </w:rPr>
+            </m:ctrlPr>
+          </m:fPr>
+          <m:num>
+            <m:r>
+              <m:rPr>
+                <m:sty m:val="bi"/>
+              </m:rPr>
+              <w:rPr>
+                <w:rFonts w:ascii="Cambria Math" w:hAnsi="Cambria Math"/>
+              </w:rPr>
+              <m:t>1</m:t>
+            </m:r>
+          </m:num>
+          <m:den>
+            <m:r>
+              <m:rPr>
+                <m:sty m:val="bi"/>
+              </m:rPr>
+              <w:rPr>
+                <w:rFonts w:ascii="Cambria Math" w:hAnsi="Cambria Math"/>
+              </w:rPr>
+              <m:t>10</m:t>
+            </m:r>
+          </m:den>
+        </m:f>
+      </m:oMath>
+    </w:p>
+    <w:p>
+      <w:pPr>
+        <w:pStyle w:val="NoSpacing"/>
+        <w:numPr>
+          <w:ilvl w:val="0"/>
+          <w:numId w:val="11"/>
+        </w:numPr>
+        <w:rPr>
+          <w:b/>
+          <w:bCs/>
+        </w:rPr>
+      </w:pPr>
+      <w:r>
+        <w:rPr>
+          <w:rFonts w:eastAsiaTheme="minorEastAsia"/>
+        </w:rPr>
+        <w:t>What is the probability that the coin will land on heads or the spinner will land on D?</w:t>
+      </w:r>
+      <w:r>
+        <w:rPr>
+          <w:rFonts w:eastAsiaTheme="minorEastAsia"/>
+        </w:rPr>
+        <w:br/>
+      </w:r>
+      <m:oMathPara>
+        <m:oMath>
+          <m:r>
+            <w:rPr>
+              <w:rFonts w:ascii="Cambria Math" w:eastAsiaTheme="minorEastAsia" w:hAnsi="Cambria Math"/>
+            </w:rPr>
+            <m:t>P</m:t>
+          </m:r>
+          <m:d>
+            <m:dPr>
+              <m:ctrlPr>
+                <w:rPr>
+                  <w:rFonts w:ascii="Cambria Math" w:eastAsiaTheme="minorEastAsia" w:hAnsi="Cambria Math"/>
+                  <w:i/>
+                </w:rPr>
+              </m:ctrlPr>
+            </m:dPr>
+            <m:e>
+              <m:r>
+                <w:rPr>
+                  <w:rFonts w:ascii="Cambria Math" w:eastAsiaTheme="minorEastAsia" w:hAnsi="Cambria Math"/>
+                </w:rPr>
+                <m:t>A or B</m:t>
+              </m:r>
+            </m:e>
+          </m:d>
+          <m:r>
+            <w:rPr>
+              <w:rFonts w:ascii="Cambria Math" w:eastAsiaTheme="minorEastAsia" w:hAnsi="Cambria Math"/>
+            </w:rPr>
+            <m:t>=P</m:t>
+          </m:r>
+          <m:d>
+            <m:dPr>
+              <m:ctrlPr>
+                <w:rPr>
+                  <w:rFonts w:ascii="Cambria Math" w:eastAsiaTheme="minorEastAsia" w:hAnsi="Cambria Math"/>
+                  <w:i/>
+                </w:rPr>
+              </m:ctrlPr>
+            </m:dPr>
+            <m:e>
+              <m:r>
+                <w:rPr>
+                  <w:rFonts w:ascii="Cambria Math" w:eastAsiaTheme="minorEastAsia" w:hAnsi="Cambria Math"/>
+                </w:rPr>
+                <m:t>A</m:t>
+              </m:r>
+            </m:e>
+          </m:d>
+          <m:r>
+            <w:rPr>
+              <w:rFonts w:ascii="Cambria Math" w:eastAsiaTheme="minorEastAsia" w:hAnsi="Cambria Math"/>
+            </w:rPr>
+            <m:t>+P</m:t>
+          </m:r>
+          <m:d>
+            <m:dPr>
+              <m:ctrlPr>
+                <w:rPr>
+                  <w:rFonts w:ascii="Cambria Math" w:eastAsiaTheme="minorEastAsia" w:hAnsi="Cambria Math"/>
+                  <w:i/>
+                </w:rPr>
+              </m:ctrlPr>
+            </m:dPr>
+            <m:e>
+              <m:r>
+                <w:rPr>
+                  <w:rFonts w:ascii="Cambria Math" w:eastAsiaTheme="minorEastAsia" w:hAnsi="Cambria Math"/>
+                </w:rPr>
+                <m:t>B</m:t>
+              </m:r>
+            </m:e>
+          </m:d>
+          <m:r>
+            <w:rPr>
+              <w:rFonts w:ascii="Cambria Math" w:eastAsiaTheme="minorEastAsia" w:hAnsi="Cambria Math"/>
+            </w:rPr>
+            <m:t>-P</m:t>
+          </m:r>
+          <m:d>
+            <m:dPr>
+              <m:ctrlPr>
+                <w:rPr>
+                  <w:rFonts w:ascii="Cambria Math" w:eastAsiaTheme="minorEastAsia" w:hAnsi="Cambria Math"/>
+                  <w:i/>
+                </w:rPr>
+              </m:ctrlPr>
+            </m:dPr>
+            <m:e>
+              <m:r>
+                <w:rPr>
+                  <w:rFonts w:ascii="Cambria Math" w:eastAsiaTheme="minorEastAsia" w:hAnsi="Cambria Math"/>
+                </w:rPr>
+                <m:t>A</m:t>
+              </m:r>
+            </m:e>
+          </m:d>
+          <m:r>
+            <w:rPr>
+              <w:rFonts w:ascii="Cambria Math" w:eastAsiaTheme="minorEastAsia" w:hAnsi="Cambria Math"/>
+            </w:rPr>
+            <m:t>⋅P</m:t>
+          </m:r>
+          <m:d>
+            <m:dPr>
+              <m:ctrlPr>
+                <w:rPr>
+                  <w:rFonts w:ascii="Cambria Math" w:eastAsiaTheme="minorEastAsia" w:hAnsi="Cambria Math"/>
+                  <w:i/>
+                </w:rPr>
+              </m:ctrlPr>
+            </m:dPr>
+            <m:e>
+              <m:r>
+                <w:rPr>
+                  <w:rFonts w:ascii="Cambria Math" w:eastAsiaTheme="minorEastAsia" w:hAnsi="Cambria Math"/>
+                </w:rPr>
+                <m:t>B</m:t>
+              </m:r>
+            </m:e>
+          </m:d>
+          <m:r>
+            <w:rPr>
+              <w:rFonts w:eastAsiaTheme="minorEastAsia"/>
+            </w:rPr>
+            <w:br/>
+          </m:r>
+        </m:oMath>
+        <m:oMath>
+          <m:r>
+            <w:rPr>
+              <w:rFonts w:ascii="Cambria Math" w:hAnsi="Cambria Math"/>
+            </w:rPr>
+            <m:t>P</m:t>
+          </m:r>
+          <m:d>
+            <m:dPr>
+              <m:ctrlPr>
+                <w:rPr>
+                  <w:rFonts w:ascii="Cambria Math" w:hAnsi="Cambria Math"/>
+                  <w:i/>
+                </w:rPr>
+              </m:ctrlPr>
+            </m:dPr>
+            <m:e>
+              <m:r>
+                <w:rPr>
+                  <w:rFonts w:ascii="Cambria Math" w:hAnsi="Cambria Math"/>
+                </w:rPr>
+                <m:t>A or B</m:t>
+              </m:r>
+            </m:e>
+          </m:d>
+          <m:r>
+            <w:rPr>
+              <w:rFonts w:ascii="Cambria Math" w:hAnsi="Cambria Math"/>
+            </w:rPr>
+            <m:t>=</m:t>
+          </m:r>
+          <m:f>
+            <m:fPr>
+              <m:ctrlPr>
+                <w:rPr>
+                  <w:rFonts w:ascii="Cambria Math" w:eastAsiaTheme="minorEastAsia" w:hAnsi="Cambria Math"/>
+                  <w:i/>
+                </w:rPr>
+              </m:ctrlPr>
+            </m:fPr>
+            <m:num>
+              <m:r>
+                <w:rPr>
+                  <w:rFonts w:ascii="Cambria Math" w:eastAsiaTheme="minorEastAsia" w:hAnsi="Cambria Math"/>
+                </w:rPr>
+                <m:t>1</m:t>
+              </m:r>
+            </m:num>
+            <m:den>
+              <m:r>
+                <w:rPr>
+                  <w:rFonts w:ascii="Cambria Math" w:eastAsiaTheme="minorEastAsia" w:hAnsi="Cambria Math"/>
+                </w:rPr>
+                <m:t>2</m:t>
+              </m:r>
+            </m:den>
+          </m:f>
+          <m:r>
+            <w:rPr>
+              <w:rFonts w:ascii="Cambria Math" w:eastAsiaTheme="minorEastAsia" w:hAnsi="Cambria Math"/>
+            </w:rPr>
+            <m:t>+</m:t>
+          </m:r>
+          <m:f>
+            <m:fPr>
+              <m:ctrlPr>
+                <w:rPr>
+                  <w:rFonts w:ascii="Cambria Math" w:eastAsiaTheme="minorEastAsia" w:hAnsi="Cambria Math"/>
+                  <w:i/>
+                </w:rPr>
+              </m:ctrlPr>
+            </m:fPr>
+            <m:num>
+              <m:r>
+                <w:rPr>
+                  <w:rFonts w:ascii="Cambria Math" w:eastAsiaTheme="minorEastAsia" w:hAnsi="Cambria Math"/>
+                </w:rPr>
+                <m:t>1</m:t>
+              </m:r>
+            </m:num>
+            <m:den>
+              <m:r>
+                <w:rPr>
+                  <w:rFonts w:ascii="Cambria Math" w:eastAsiaTheme="minorEastAsia" w:hAnsi="Cambria Math"/>
+                </w:rPr>
+                <m:t>5</m:t>
+              </m:r>
+            </m:den>
+          </m:f>
+          <m:r>
+            <w:rPr>
+              <w:rFonts w:ascii="Cambria Math" w:eastAsiaTheme="minorEastAsia" w:hAnsi="Cambria Math"/>
+            </w:rPr>
+            <m:t>-</m:t>
+          </m:r>
+          <m:d>
+            <m:dPr>
+              <m:ctrlPr>
+                <w:rPr>
+                  <w:rFonts w:ascii="Cambria Math" w:eastAsiaTheme="minorEastAsia" w:hAnsi="Cambria Math"/>
+                  <w:i/>
+                </w:rPr>
+              </m:ctrlPr>
+            </m:dPr>
+            <m:e>
+              <m:f>
+                <m:fPr>
+                  <m:ctrlPr>
+                    <w:rPr>
+                      <w:rFonts w:ascii="Cambria Math" w:eastAsiaTheme="minorEastAsia" w:hAnsi="Cambria Math"/>
+                      <w:i/>
+                    </w:rPr>
+                  </m:ctrlPr>
+                </m:fPr>
+                <m:num>
+                  <m:r>
+                    <w:rPr>
+                      <w:rFonts w:ascii="Cambria Math" w:eastAsiaTheme="minorEastAsia" w:hAnsi="Cambria Math"/>
+                    </w:rPr>
+                    <m:t>1</m:t>
+                  </m:r>
+                </m:num>
+                <m:den>
+                  <m:r>
+                    <w:rPr>
+                      <w:rFonts w:ascii="Cambria Math" w:eastAsiaTheme="minorEastAsia" w:hAnsi="Cambria Math"/>
+                    </w:rPr>
+                    <m:t>2</m:t>
+                  </m:r>
+                </m:den>
+              </m:f>
+              <m:r>
+                <w:rPr>
+                  <w:rFonts w:ascii="Cambria Math" w:eastAsiaTheme="minorEastAsia" w:hAnsi="Cambria Math"/>
+                </w:rPr>
+                <m:t>⋅</m:t>
+              </m:r>
+              <m:f>
+                <m:fPr>
+                  <m:ctrlPr>
+                    <w:rPr>
+                      <w:rFonts w:ascii="Cambria Math" w:eastAsiaTheme="minorEastAsia" w:hAnsi="Cambria Math"/>
+                      <w:i/>
+                    </w:rPr>
+                  </m:ctrlPr>
+                </m:fPr>
+                <m:num>
+                  <m:r>
+                    <w:rPr>
+                      <w:rFonts w:ascii="Cambria Math" w:eastAsiaTheme="minorEastAsia" w:hAnsi="Cambria Math"/>
+                    </w:rPr>
+                    <m:t>1</m:t>
+                  </m:r>
+                </m:num>
+                <m:den>
+                  <m:r>
+                    <w:rPr>
+                      <w:rFonts w:ascii="Cambria Math" w:eastAsiaTheme="minorEastAsia" w:hAnsi="Cambria Math"/>
+                    </w:rPr>
+                    <m:t>5</m:t>
+                  </m:r>
+                </m:den>
+              </m:f>
+            </m:e>
+          </m:d>
+          <m:r>
+            <w:rPr>
+              <w:rFonts w:ascii="Cambria Math" w:eastAsiaTheme="minorEastAsia" w:hAnsi="Cambria Math"/>
+            </w:rPr>
+            <m:t>=</m:t>
+          </m:r>
+          <m:f>
+            <m:fPr>
+              <m:ctrlPr>
+                <w:rPr>
+                  <w:rFonts w:ascii="Cambria Math" w:eastAsiaTheme="minorEastAsia" w:hAnsi="Cambria Math"/>
+                  <w:i/>
+                </w:rPr>
+              </m:ctrlPr>
+            </m:fPr>
+            <m:num>
+              <m:r>
+                <w:rPr>
+                  <w:rFonts w:ascii="Cambria Math" w:eastAsiaTheme="minorEastAsia" w:hAnsi="Cambria Math"/>
+                </w:rPr>
+                <m:t>5</m:t>
+              </m:r>
+            </m:num>
+            <m:den>
+              <m:r>
+                <w:rPr>
+                  <w:rFonts w:ascii="Cambria Math" w:eastAsiaTheme="minorEastAsia" w:hAnsi="Cambria Math"/>
+                </w:rPr>
+                <m:t>10</m:t>
+              </m:r>
+            </m:den>
+          </m:f>
+          <m:r>
+            <w:rPr>
+              <w:rFonts w:ascii="Cambria Math" w:eastAsiaTheme="minorEastAsia" w:hAnsi="Cambria Math"/>
+            </w:rPr>
+            <m:t>+</m:t>
+          </m:r>
+          <m:f>
+            <m:fPr>
+              <m:ctrlPr>
+                <w:rPr>
+                  <w:rFonts w:ascii="Cambria Math" w:eastAsiaTheme="minorEastAsia" w:hAnsi="Cambria Math"/>
+                  <w:i/>
+                </w:rPr>
+              </m:ctrlPr>
+            </m:fPr>
+            <m:num>
+              <m:r>
+                <w:rPr>
+                  <w:rFonts w:ascii="Cambria Math" w:eastAsiaTheme="minorEastAsia" w:hAnsi="Cambria Math"/>
+                </w:rPr>
+                <m:t>2</m:t>
+              </m:r>
+            </m:num>
+            <m:den>
+              <m:r>
+                <w:rPr>
+                  <w:rFonts w:ascii="Cambria Math" w:eastAsiaTheme="minorEastAsia" w:hAnsi="Cambria Math"/>
+                </w:rPr>
+                <m:t>10</m:t>
+              </m:r>
+            </m:den>
+          </m:f>
+          <m:r>
+            <w:rPr>
+              <w:rFonts w:ascii="Cambria Math" w:eastAsiaTheme="minorEastAsia" w:hAnsi="Cambria Math"/>
+            </w:rPr>
+            <m:t>-</m:t>
+          </m:r>
+          <m:f>
+            <m:fPr>
+              <m:ctrlPr>
+                <w:rPr>
+                  <w:rFonts w:ascii="Cambria Math" w:eastAsiaTheme="minorEastAsia" w:hAnsi="Cambria Math"/>
+                  <w:i/>
+                </w:rPr>
+              </m:ctrlPr>
+            </m:fPr>
+            <m:num>
+              <m:r>
+                <w:rPr>
+                  <w:rFonts w:ascii="Cambria Math" w:eastAsiaTheme="minorEastAsia" w:hAnsi="Cambria Math"/>
+                </w:rPr>
+                <m:t>1</m:t>
+              </m:r>
+            </m:num>
+            <m:den>
+              <m:r>
+                <w:rPr>
+                  <w:rFonts w:ascii="Cambria Math" w:eastAsiaTheme="minorEastAsia" w:hAnsi="Cambria Math"/>
+                </w:rPr>
+                <m:t>10</m:t>
+              </m:r>
+            </m:den>
+          </m:f>
+          <m:r>
+            <w:rPr>
+              <w:rFonts w:eastAsiaTheme="minorEastAsia"/>
+            </w:rPr>
+            <w:br/>
+          </m:r>
+        </m:oMath>
+      </m:oMathPara>
+      <w:r>
+        <w:rPr>
+          <w:rFonts w:eastAsiaTheme="minorEastAsia"/>
+          <w:b/>
+          <w:bCs/>
+        </w:rPr>
+        <w:t xml:space="preserve">(3) </w:t>
+      </w:r>
+      <m:oMath>
+        <m:f>
+          <m:fPr>
+            <m:ctrlPr>
+              <w:rPr>
+                <w:rFonts w:ascii="Cambria Math" w:eastAsiaTheme="minorEastAsia" w:hAnsi="Cambria Math"/>
+                <w:b/>
+                <w:bCs/>
+                <w:i/>
+              </w:rPr>
+            </m:ctrlPr>
+          </m:fPr>
+          <m:num>
+            <m:r>
+              <m:rPr>
+                <m:sty m:val="bi"/>
+              </m:rPr>
+              <w:rPr>
+                <w:rFonts w:ascii="Cambria Math" w:eastAsiaTheme="minorEastAsia" w:hAnsi="Cambria Math"/>
+              </w:rPr>
+              <m:t>6</m:t>
+            </m:r>
+          </m:num>
+          <m:den>
+            <m:r>
+              <m:rPr>
+                <m:sty m:val="bi"/>
+              </m:rPr>
+              <w:rPr>
+                <w:rFonts w:ascii="Cambria Math" w:eastAsiaTheme="minorEastAsia" w:hAnsi="Cambria Math"/>
+              </w:rPr>
+              <m:t>10</m:t>
+            </m:r>
+          </m:den>
+        </m:f>
+      </m:oMath>
+    </w:p>
+    <w:p>
+      <w:pPr>
+        <w:pStyle w:val="NoSpacing"/>
+        <w:numPr>
+          <w:ilvl w:val="0"/>
+          <w:numId w:val="11"/>
+        </w:numPr>
+        <w:rPr>
+          <w:b/>
+          <w:bCs/>
+        </w:rPr>
+      </w:pPr>
+      <w:r>
+        <w:rPr>
+          <w:rFonts w:eastAsiaTheme="minorEastAsia"/>
+        </w:rPr>
+        <w:t>What is the probability that the coin will land on heads given that the spinner landed on D?</w:t>
+      </w:r>
+      <w:r>
+        <w:rPr>
+          <w:rFonts w:eastAsiaTheme="minorEastAsia"/>
+        </w:rPr>
+        <w:br/>
+      </w:r>
+      <w:r>
+        <w:rPr>
+          <w:rFonts w:eastAsiaTheme="minorEastAsia"/>
+          <w:b/>
+          <w:bCs/>
+        </w:rPr>
+        <w:t>(</w:t>
+      </w:r>
+      <w:r>
+        <w:rPr>
+          <w:rFonts w:eastAsiaTheme="minorEastAsia"/>
+          <w:b/>
+          <w:bCs/>
+        </w:rPr>
+        <w:t>4</w:t>
+      </w:r>
+      <w:r>
+        <w:rPr>
+          <w:rFonts w:eastAsiaTheme="minorEastAsia"/>
+          <w:b/>
+          <w:bCs/>
+        </w:rPr>
+        <w:t xml:space="preserve">) </w:t>
+      </w:r>
+      <m:oMath>
+        <m:f>
+          <m:fPr>
+            <m:ctrlPr>
+              <w:rPr>
+                <w:rFonts w:ascii="Cambria Math" w:eastAsiaTheme="minorEastAsia" w:hAnsi="Cambria Math"/>
+                <w:b/>
+                <w:bCs/>
+                <w:i/>
+              </w:rPr>
+            </m:ctrlPr>
+          </m:fPr>
+          <m:num>
+            <m:r>
+              <m:rPr>
+                <m:sty m:val="bi"/>
+              </m:rPr>
+              <w:rPr>
+                <w:rFonts w:ascii="Cambria Math" w:eastAsiaTheme="minorEastAsia" w:hAnsi="Cambria Math"/>
+              </w:rPr>
+              <m:t>1</m:t>
+            </m:r>
+          </m:num>
+          <m:den>
+            <m:r>
+              <m:rPr>
+                <m:sty m:val="bi"/>
+              </m:rPr>
+              <w:rPr>
+                <w:rFonts w:ascii="Cambria Math" w:eastAsiaTheme="minorEastAsia" w:hAnsi="Cambria Math"/>
+              </w:rPr>
+              <m:t>2</m:t>
+            </m:r>
+          </m:den>
+        </m:f>
+      </m:oMath>
+    </w:p>
+    <w:p>
+      <w:pPr>
+        <w:pStyle w:val="NoSpacing"/>
+        <w:numPr>
+          <w:ilvl w:val="0"/>
+          <w:numId w:val="11"/>
+        </w:numPr>
+        <w:rPr>
+          <w:b/>
+          <w:bCs/>
+        </w:rPr>
+      </w:pPr>
+      <w:r>
+        <w:rPr>
+          <w:rFonts w:eastAsiaTheme="minorEastAsia"/>
+        </w:rPr>
+        <w:t>If the probability that the Rangers will win the Stanley Cup is .05 and the probability that the Yankees win the World Series is .15, what is the probability that both will happen?</w:t>
+      </w:r>
+      <w:r>
+        <w:rPr>
+          <w:rFonts w:eastAsiaTheme="minorEastAsia"/>
+        </w:rPr>
+        <w:br/>
+      </w:r>
+      <m:oMathPara>
+        <m:oMath>
+          <m:r>
+            <w:rPr>
+              <w:rFonts w:ascii="Cambria Math" w:hAnsi="Cambria Math"/>
+            </w:rPr>
+            <m:t>P</m:t>
+          </m:r>
+          <m:d>
+            <m:dPr>
+              <m:ctrlPr>
+                <w:rPr>
+                  <w:rFonts w:ascii="Cambria Math" w:hAnsi="Cambria Math"/>
+                  <w:i/>
+                </w:rPr>
+              </m:ctrlPr>
+            </m:dPr>
+            <m:e>
+              <m:r>
+                <w:rPr>
+                  <w:rFonts w:ascii="Cambria Math" w:hAnsi="Cambria Math"/>
+                </w:rPr>
+                <m:t>A and B</m:t>
+              </m:r>
+            </m:e>
+          </m:d>
+          <m:r>
+            <w:rPr>
+              <w:rFonts w:ascii="Cambria Math" w:hAnsi="Cambria Math"/>
+            </w:rPr>
+            <m:t>=P</m:t>
+          </m:r>
+          <m:d>
+            <m:dPr>
+              <m:ctrlPr>
+                <w:rPr>
+                  <w:rFonts w:ascii="Cambria Math" w:hAnsi="Cambria Math"/>
+                  <w:i/>
+                </w:rPr>
+              </m:ctrlPr>
+            </m:dPr>
+            <m:e>
+              <m:r>
+                <w:rPr>
+                  <w:rFonts w:ascii="Cambria Math" w:hAnsi="Cambria Math"/>
+                </w:rPr>
+                <m:t>A</m:t>
+              </m:r>
+            </m:e>
+          </m:d>
+          <m:r>
+            <w:rPr>
+              <w:rFonts w:ascii="Cambria Math" w:hAnsi="Cambria Math"/>
+            </w:rPr>
+            <m:t>⋅P</m:t>
+          </m:r>
+          <m:d>
+            <m:dPr>
+              <m:ctrlPr>
+                <w:rPr>
+                  <w:rFonts w:ascii="Cambria Math" w:hAnsi="Cambria Math"/>
+                  <w:i/>
+                </w:rPr>
+              </m:ctrlPr>
+            </m:dPr>
+            <m:e>
+              <m:r>
+                <w:rPr>
+                  <w:rFonts w:ascii="Cambria Math" w:hAnsi="Cambria Math"/>
+                </w:rPr>
+                <m:t>B</m:t>
+              </m:r>
+            </m:e>
+          </m:d>
+          <m:r>
+            <w:rPr>
+              <w:rFonts w:ascii="Cambria Math" w:hAnsi="Cambria Math"/>
+            </w:rPr>
+            <m:t>=.05⋅.15</m:t>
+          </m:r>
+          <m:r>
+            <w:rPr>
+              <w:rFonts w:eastAsiaTheme="minorEastAsia"/>
+            </w:rPr>
+            <w:br/>
+          </m:r>
+        </m:oMath>
+      </m:oMathPara>
+      <w:r>
+        <w:rPr>
+          <w:rFonts w:eastAsiaTheme="minorEastAsia"/>
+          <w:b/>
+          <w:bCs/>
+        </w:rPr>
+        <w:t>(2) .0075</w:t>
+      </w:r>
+    </w:p>
+    <w:p>
+      <w:pPr>
+        <w:pStyle w:val="NoSpacing"/>
+        <w:numPr>
+          <w:ilvl w:val="0"/>
+          <w:numId w:val="11"/>
+        </w:numPr>
+        <w:rPr>
+          <w:b/>
+          <w:bCs/>
+        </w:rPr>
+      </w:pPr>
+      <w:r>
+        <w:rPr>
+          <w:rFonts w:eastAsiaTheme="minorEastAsia"/>
+        </w:rPr>
+        <w:br w:type="column"/>
+      </w:r>
+      <w:r>
+        <w:rPr>
+          <w:rFonts w:eastAsiaTheme="minorEastAsia"/>
+        </w:rPr>
+        <w:t xml:space="preserve">Anne will go out to dinner with a group of friends if the restaurant is nearby or if it is a sushi restaurant. If </w:t>
+      </w:r>
+      <m:oMath>
+        <m:r>
+          <w:rPr>
+            <w:rFonts w:ascii="Cambria Math" w:eastAsiaTheme="minorEastAsia" w:hAnsi="Cambria Math"/>
+          </w:rPr>
+          <m:t>P</m:t>
+        </m:r>
+        <m:d>
+          <m:dPr>
+            <m:ctrlPr>
+              <w:rPr>
+                <w:rFonts w:ascii="Cambria Math" w:eastAsiaTheme="minorEastAsia" w:hAnsi="Cambria Math"/>
+                <w:i/>
+              </w:rPr>
+            </m:ctrlPr>
+          </m:dPr>
+          <m:e>
+            <m:r>
+              <w:rPr>
+                <w:rFonts w:ascii="Cambria Math" w:eastAsiaTheme="minorEastAsia" w:hAnsi="Cambria Math"/>
+              </w:rPr>
+              <m:t>nearby</m:t>
+            </m:r>
+          </m:e>
+        </m:d>
+        <m:r>
+          <w:rPr>
+            <w:rFonts w:ascii="Cambria Math" w:eastAsiaTheme="minorEastAsia" w:hAnsi="Cambria Math"/>
+          </w:rPr>
+          <m:t>=.7</m:t>
+        </m:r>
+      </m:oMath>
+      <w:r>
+        <w:rPr>
+          <w:rFonts w:eastAsiaTheme="minorEastAsia"/>
+        </w:rPr>
+        <w:t xml:space="preserve"> and </w:t>
+      </w:r>
+      <m:oMath>
+        <m:r>
+          <w:rPr>
+            <w:rFonts w:ascii="Cambria Math" w:eastAsiaTheme="minorEastAsia" w:hAnsi="Cambria Math"/>
+          </w:rPr>
+          <m:t>P</m:t>
+        </m:r>
+        <m:d>
+          <m:dPr>
+            <m:ctrlPr>
+              <w:rPr>
+                <w:rFonts w:ascii="Cambria Math" w:eastAsiaTheme="minorEastAsia" w:hAnsi="Cambria Math"/>
+                <w:i/>
+              </w:rPr>
+            </m:ctrlPr>
+          </m:dPr>
+          <m:e>
+            <m:r>
+              <w:rPr>
+                <w:rFonts w:ascii="Cambria Math" w:eastAsiaTheme="minorEastAsia" w:hAnsi="Cambria Math"/>
+              </w:rPr>
+              <m:t>sushi</m:t>
+            </m:r>
+          </m:e>
+        </m:d>
+        <m:r>
+          <w:rPr>
+            <w:rFonts w:ascii="Cambria Math" w:eastAsiaTheme="minorEastAsia" w:hAnsi="Cambria Math"/>
+          </w:rPr>
+          <m:t>=.2</m:t>
+        </m:r>
+      </m:oMath>
+      <w:r>
+        <w:rPr>
+          <w:rFonts w:eastAsiaTheme="minorEastAsia"/>
+        </w:rPr>
+        <w:t>, and these are independent events, what is the probability of Anne going out with the group?</w:t>
+      </w:r>
+      <w:r>
+        <w:rPr>
+          <w:rFonts w:eastAsiaTheme="minorEastAsia"/>
+        </w:rPr>
+        <w:br/>
+      </w:r>
+      <m:oMathPara>
+        <m:oMath>
+          <m:r>
+            <w:rPr>
+              <w:rFonts w:ascii="Cambria Math" w:eastAsiaTheme="minorEastAsia" w:hAnsi="Cambria Math"/>
+            </w:rPr>
+            <m:t>P</m:t>
+          </m:r>
+          <m:d>
+            <m:dPr>
+              <m:ctrlPr>
+                <w:rPr>
+                  <w:rFonts w:ascii="Cambria Math" w:eastAsiaTheme="minorEastAsia" w:hAnsi="Cambria Math"/>
+                  <w:i/>
+                </w:rPr>
+              </m:ctrlPr>
+            </m:dPr>
+            <m:e>
+              <m:r>
+                <w:rPr>
+                  <w:rFonts w:ascii="Cambria Math" w:eastAsiaTheme="minorEastAsia" w:hAnsi="Cambria Math"/>
+                </w:rPr>
+                <m:t>A or B</m:t>
+              </m:r>
+            </m:e>
+          </m:d>
+          <m:r>
+            <w:rPr>
+              <w:rFonts w:ascii="Cambria Math" w:eastAsiaTheme="minorEastAsia" w:hAnsi="Cambria Math"/>
+            </w:rPr>
+            <m:t>=P</m:t>
+          </m:r>
+          <m:d>
+            <m:dPr>
+              <m:ctrlPr>
+                <w:rPr>
+                  <w:rFonts w:ascii="Cambria Math" w:eastAsiaTheme="minorEastAsia" w:hAnsi="Cambria Math"/>
+                  <w:i/>
+                </w:rPr>
+              </m:ctrlPr>
+            </m:dPr>
+            <m:e>
+              <m:r>
+                <w:rPr>
+                  <w:rFonts w:ascii="Cambria Math" w:eastAsiaTheme="minorEastAsia" w:hAnsi="Cambria Math"/>
+                </w:rPr>
+                <m:t>A</m:t>
+              </m:r>
+            </m:e>
+          </m:d>
+          <m:r>
+            <w:rPr>
+              <w:rFonts w:ascii="Cambria Math" w:eastAsiaTheme="minorEastAsia" w:hAnsi="Cambria Math"/>
+            </w:rPr>
+            <m:t>+P</m:t>
+          </m:r>
+          <m:d>
+            <m:dPr>
+              <m:ctrlPr>
+                <w:rPr>
+                  <w:rFonts w:ascii="Cambria Math" w:eastAsiaTheme="minorEastAsia" w:hAnsi="Cambria Math"/>
+                  <w:i/>
+                </w:rPr>
+              </m:ctrlPr>
+            </m:dPr>
+            <m:e>
+              <m:r>
+                <w:rPr>
+                  <w:rFonts w:ascii="Cambria Math" w:eastAsiaTheme="minorEastAsia" w:hAnsi="Cambria Math"/>
+                </w:rPr>
+                <m:t>B</m:t>
+              </m:r>
+            </m:e>
+          </m:d>
+          <m:r>
+            <w:rPr>
+              <w:rFonts w:ascii="Cambria Math" w:eastAsiaTheme="minorEastAsia" w:hAnsi="Cambria Math"/>
+            </w:rPr>
+            <m:t>-P</m:t>
+          </m:r>
+          <m:d>
+            <m:dPr>
+              <m:ctrlPr>
+                <w:rPr>
+                  <w:rFonts w:ascii="Cambria Math" w:eastAsiaTheme="minorEastAsia" w:hAnsi="Cambria Math"/>
+                  <w:i/>
+                </w:rPr>
+              </m:ctrlPr>
+            </m:dPr>
+            <m:e>
+              <m:r>
+                <w:rPr>
+                  <w:rFonts w:ascii="Cambria Math" w:eastAsiaTheme="minorEastAsia" w:hAnsi="Cambria Math"/>
+                </w:rPr>
+                <m:t>A</m:t>
+              </m:r>
+            </m:e>
+          </m:d>
+          <m:r>
+            <w:rPr>
+              <w:rFonts w:ascii="Cambria Math" w:eastAsiaTheme="minorEastAsia" w:hAnsi="Cambria Math"/>
+            </w:rPr>
+            <m:t>⋅P</m:t>
+          </m:r>
+          <m:d>
+            <m:dPr>
+              <m:ctrlPr>
+                <w:rPr>
+                  <w:rFonts w:ascii="Cambria Math" w:eastAsiaTheme="minorEastAsia" w:hAnsi="Cambria Math"/>
+                  <w:i/>
+                </w:rPr>
+              </m:ctrlPr>
+            </m:dPr>
+            <m:e>
+              <m:r>
+                <w:rPr>
+                  <w:rFonts w:ascii="Cambria Math" w:eastAsiaTheme="minorEastAsia" w:hAnsi="Cambria Math"/>
+                </w:rPr>
+                <m:t>B</m:t>
+              </m:r>
+            </m:e>
+          </m:d>
+          <m:r>
+            <w:rPr>
+              <w:rFonts w:eastAsiaTheme="minorEastAsia"/>
+            </w:rPr>
+            <w:br/>
+          </m:r>
+        </m:oMath>
+        <m:oMath>
+          <m:r>
+            <w:rPr>
+              <w:rFonts w:ascii="Cambria Math" w:eastAsiaTheme="minorEastAsia" w:hAnsi="Cambria Math"/>
+            </w:rPr>
+            <m:t>P</m:t>
+          </m:r>
+          <m:d>
+            <m:dPr>
+              <m:ctrlPr>
+                <w:rPr>
+                  <w:rFonts w:ascii="Cambria Math" w:eastAsiaTheme="minorEastAsia" w:hAnsi="Cambria Math"/>
+                  <w:i/>
+                </w:rPr>
+              </m:ctrlPr>
+            </m:dPr>
+            <m:e>
+              <m:r>
+                <w:rPr>
+                  <w:rFonts w:ascii="Cambria Math" w:eastAsiaTheme="minorEastAsia" w:hAnsi="Cambria Math"/>
+                </w:rPr>
+                <m:t>A or B</m:t>
+              </m:r>
+            </m:e>
+          </m:d>
+          <m:r>
+            <w:rPr>
+              <w:rFonts w:ascii="Cambria Math" w:eastAsiaTheme="minorEastAsia" w:hAnsi="Cambria Math"/>
+            </w:rPr>
+            <m:t>=.7+.2-</m:t>
+          </m:r>
+          <m:d>
+            <m:dPr>
+              <m:ctrlPr>
+                <w:rPr>
+                  <w:rFonts w:ascii="Cambria Math" w:eastAsiaTheme="minorEastAsia" w:hAnsi="Cambria Math"/>
+                  <w:i/>
+                </w:rPr>
+              </m:ctrlPr>
+            </m:dPr>
+            <m:e>
+              <m:r>
+                <w:rPr>
+                  <w:rFonts w:ascii="Cambria Math" w:eastAsiaTheme="minorEastAsia" w:hAnsi="Cambria Math"/>
+                </w:rPr>
+                <m:t>.7</m:t>
+              </m:r>
+            </m:e>
+          </m:d>
+          <m:d>
+            <m:dPr>
+              <m:ctrlPr>
+                <w:rPr>
+                  <w:rFonts w:ascii="Cambria Math" w:eastAsiaTheme="minorEastAsia" w:hAnsi="Cambria Math"/>
+                  <w:i/>
+                </w:rPr>
+              </m:ctrlPr>
+            </m:dPr>
+            <m:e>
+              <m:r>
+                <w:rPr>
+                  <w:rFonts w:ascii="Cambria Math" w:eastAsiaTheme="minorEastAsia" w:hAnsi="Cambria Math"/>
+                </w:rPr>
+                <m:t>.2</m:t>
+              </m:r>
+            </m:e>
+          </m:d>
+          <m:r>
+            <w:rPr>
+              <w:rFonts w:ascii="Cambria Math" w:eastAsiaTheme="minorEastAsia" w:hAnsi="Cambria Math"/>
+            </w:rPr>
+            <m:t>=.9-.14</m:t>
+          </m:r>
+          <m:r>
+            <w:rPr>
+              <w:rFonts w:eastAsiaTheme="minorEastAsia"/>
+            </w:rPr>
+            <w:br/>
+          </m:r>
+        </m:oMath>
+      </m:oMathPara>
+      <w:r>
+        <w:rPr>
+          <w:rFonts w:eastAsiaTheme="minorEastAsia"/>
+          <w:b/>
+          <w:bCs/>
+        </w:rPr>
+        <w:t>(1) .76</w:t>
+      </w:r>
+    </w:p>
+    <w:p>
+      <w:pPr>
+        <w:pStyle w:val="NoSpacing"/>
+        <w:numPr>
+          <w:ilvl w:val="0"/>
+          <w:numId w:val="11"/>
+        </w:numPr>
+      </w:pPr>
+      <m:oMath>
+        <m:r>
+          <w:rPr>
+            <w:rFonts w:ascii="Cambria Math" w:eastAsiaTheme="minorEastAsia" w:hAnsi="Cambria Math"/>
+          </w:rPr>
+          <m:t xml:space="preserve">A </m:t>
+        </m:r>
+        <m:r>
+          <m:rPr>
+            <m:sty m:val="p"/>
+          </m:rPr>
+          <w:rPr>
+            <w:rFonts w:ascii="Cambria Math" w:eastAsiaTheme="minorEastAsia" w:hAnsi="Cambria Math"/>
+          </w:rPr>
+          <m:t>and</m:t>
+        </m:r>
+        <m:r>
+          <w:rPr>
+            <w:rFonts w:ascii="Cambria Math" w:eastAsiaTheme="minorEastAsia" w:hAnsi="Cambria Math"/>
+          </w:rPr>
+          <m:t xml:space="preserve"> B</m:t>
+        </m:r>
+      </m:oMath>
+      <w:r>
+        <w:rPr>
+          <w:rFonts w:eastAsiaTheme="minorEastAsia"/>
+        </w:rPr>
+        <w:t xml:space="preserve"> are independent events. If </w:t>
+      </w:r>
+      <w:r>
+        <w:rPr>
+          <w:rFonts w:eastAsiaTheme="minorEastAsia"/>
+        </w:rPr>
+        <w:br/>
+      </w:r>
+      <m:oMath>
+        <m:r>
+          <w:rPr>
+            <w:rFonts w:ascii="Cambria Math" w:eastAsiaTheme="minorEastAsia" w:hAnsi="Cambria Math"/>
+          </w:rPr>
+          <m:t>P</m:t>
+        </m:r>
+        <m:d>
+          <m:dPr>
+            <m:ctrlPr>
+              <w:rPr>
+                <w:rFonts w:ascii="Cambria Math" w:eastAsiaTheme="minorEastAsia" w:hAnsi="Cambria Math"/>
+                <w:i/>
+              </w:rPr>
+            </m:ctrlPr>
+          </m:dPr>
+          <m:e>
+            <m:r>
+              <w:rPr>
+                <w:rFonts w:ascii="Cambria Math" w:eastAsiaTheme="minorEastAsia" w:hAnsi="Cambria Math"/>
+              </w:rPr>
+              <m:t>A</m:t>
+            </m:r>
+          </m:e>
+        </m:d>
+        <m:r>
+          <w:rPr>
+            <w:rFonts w:ascii="Cambria Math" w:eastAsiaTheme="minorEastAsia" w:hAnsi="Cambria Math"/>
+          </w:rPr>
+          <m:t>=.6</m:t>
+        </m:r>
+      </m:oMath>
+      <w:r>
+        <w:rPr>
+          <w:rFonts w:eastAsiaTheme="minorEastAsia"/>
+        </w:rPr>
+        <w:t xml:space="preserve"> and </w:t>
+      </w:r>
+      <m:oMath>
+        <m:r>
+          <w:rPr>
+            <w:rFonts w:ascii="Cambria Math" w:eastAsiaTheme="minorEastAsia" w:hAnsi="Cambria Math"/>
+          </w:rPr>
+          <m:t>P</m:t>
+        </m:r>
+        <m:d>
+          <m:dPr>
+            <m:ctrlPr>
+              <w:rPr>
+                <w:rFonts w:ascii="Cambria Math" w:eastAsiaTheme="minorEastAsia" w:hAnsi="Cambria Math"/>
+                <w:i/>
+              </w:rPr>
+            </m:ctrlPr>
+          </m:dPr>
+          <m:e>
+            <m:r>
+              <w:rPr>
+                <w:rFonts w:ascii="Cambria Math" w:eastAsiaTheme="minorEastAsia" w:hAnsi="Cambria Math"/>
+              </w:rPr>
+              <m:t>B</m:t>
+            </m:r>
+          </m:e>
+        </m:d>
+        <m:r>
+          <w:rPr>
+            <w:rFonts w:ascii="Cambria Math" w:eastAsiaTheme="minorEastAsia" w:hAnsi="Cambria Math"/>
+          </w:rPr>
+          <m:t>=.9</m:t>
+        </m:r>
+      </m:oMath>
+      <w:r>
+        <w:rPr>
+          <w:rFonts w:eastAsiaTheme="minorEastAsia"/>
+        </w:rPr>
+        <w:t xml:space="preserve">, what is </w:t>
+      </w:r>
+      <m:oMath>
+        <m:r>
+          <w:rPr>
+            <w:rFonts w:ascii="Cambria Math" w:eastAsiaTheme="minorEastAsia" w:hAnsi="Cambria Math"/>
+          </w:rPr>
+          <m:t>P(A|B)</m:t>
+        </m:r>
+      </m:oMath>
+      <w:r>
+        <w:rPr>
+          <w:rFonts w:eastAsiaTheme="minorEastAsia"/>
+        </w:rPr>
+        <w:t>?</w:t>
+      </w:r>
+      <w:r>
+        <w:rPr>
+          <w:rFonts w:eastAsiaTheme="minorEastAsia"/>
+        </w:rPr>
+        <w:br/>
+      </w:r>
+      <w:r>
+        <w:rPr>
+          <w:rFonts w:eastAsiaTheme="minorEastAsia"/>
+          <w:b/>
+          <w:bCs/>
+        </w:rPr>
+        <w:t>(2) .6</w:t>
+      </w:r>
+      <w:r>
+        <w:rPr>
+          <w:rFonts w:eastAsiaTheme="minorEastAsia"/>
+          <w:b/>
+          <w:bCs/>
+        </w:rPr>
+        <w:br/>
+      </w:r>
     </w:p>
     <w:p/>
     <w:p/>
@@ -7478,6 +10084,92 @@
 <file path=word/numbering.xml><?xml version="1.0" encoding="utf-8"?>
 <w:numbering xmlns:wpc="http://schemas.microsoft.com/office/word/2010/wordprocessingCanvas" xmlns:cx="http://schemas.microsoft.com/office/drawing/2014/chartex" xmlns:cx1="http://schemas.microsoft.com/office/drawing/2015/9/8/chartex" xmlns:cx2="http://schemas.microsoft.com/office/drawing/2015/10/21/chartex" xmlns:cx3="http://schemas.microsoft.com/office/drawing/2016/5/9/chartex" xmlns:cx4="http://schemas.microsoft.com/office/drawing/2016/5/10/chartex" xmlns:cx5="http://schemas.microsoft.com/office/drawing/2016/5/11/chartex" xmlns:cx6="http://schemas.microsoft.com/office/drawing/2016/5/12/chartex" xmlns:cx7="http://schemas.microsoft.com/office/drawing/2016/5/13/chartex" xmlns:cx8="http://schemas.microsoft.com/office/drawing/2016/5/14/chartex" xmlns:mc="http://schemas.openxmlformats.org/markup-compatibility/2006" xmlns:aink="http://schemas.microsoft.com/office/drawing/2016/ink" xmlns:am3d="http://schemas.microsoft.com/office/drawing/2017/model3d" xmlns:o="urn:schemas-microsoft-com:office:office" xmlns:oel="http://schemas.microsoft.com/office/2019/extlst" xmlns:r="http://schemas.openxmlformats.org/officeDocument/2006/relationships" xmlns:m="http://schemas.openxmlformats.org/officeDocument/2006/math" xmlns:v="urn:schemas-microsoft-com:vml" xmlns:wp14="http://schemas.microsoft.com/office/word/2010/wordprocessingDrawing" xmlns:wp="http://schemas.openxmlformats.org/drawingml/2006/wordprocessingDrawing" xmlns:w10="urn:schemas-microsoft-com:office:word" xmlns:w="http://schemas.openxmlformats.org/wordprocessingml/2006/main" xmlns:w14="http://schemas.microsoft.com/office/word/2010/wordml" xmlns:w15="http://schemas.microsoft.com/office/word/2012/wordml" xmlns:w16cex="http://schemas.microsoft.com/office/word/2018/wordml/cex" xmlns:w16cid="http://schemas.microsoft.com/office/word/2016/wordml/cid" xmlns:w16="http://schemas.microsoft.com/office/word/2018/wordml" xmlns:w16du="http://schemas.microsoft.com/office/word/2023/wordml/word16du" xmlns:w16sdtdh="http://schemas.microsoft.com/office/word/2020/wordml/sdtdatahash" xmlns:w16sdtfl="http://schemas.microsoft.com/office/word/2024/wordml/sdtformatlock" xmlns:w16se="http://schemas.microsoft.com/office/word/2015/wordml/symex" xmlns:wpg="http://schemas.microsoft.com/office/word/2010/wordprocessingGroup" xmlns:wpi="http://schemas.microsoft.com/office/word/2010/wordprocessingInk" xmlns:wne="http://schemas.microsoft.com/office/word/2006/wordml" xmlns:wps="http://schemas.microsoft.com/office/word/2010/wordprocessingShape" mc:Ignorable="w14 w15 w16se w16cid w16 w16cex w16sdtdh w16sdtfl w16du wp14">
   <w:abstractNum w:abstractNumId="0" w15:restartNumberingAfterBreak="0">
+    <w:nsid w:val="0C7E6E4A"/>
+    <w:multiLevelType w:val="hybridMultilevel"/>
+    <w:tmpl w:val="4198D24C"/>
+    <w:lvl w:ilvl="0" w:tplc="FFFFFFFF">
+      <w:start w:val="1"/>
+      <w:numFmt w:val="decimal"/>
+      <w:lvlText w:val="%1."/>
+      <w:lvlJc w:val="left"/>
+      <w:pPr>
+        <w:ind w:left="720" w:hanging="360"/>
+      </w:pPr>
+    </w:lvl>
+    <w:lvl w:ilvl="1" w:tplc="FFFFFFFF" w:tentative="1">
+      <w:start w:val="1"/>
+      <w:numFmt w:val="lowerLetter"/>
+      <w:lvlText w:val="%2."/>
+      <w:lvlJc w:val="left"/>
+      <w:pPr>
+        <w:ind w:left="1440" w:hanging="360"/>
+      </w:pPr>
+    </w:lvl>
+    <w:lvl w:ilvl="2" w:tplc="FFFFFFFF" w:tentative="1">
+      <w:start w:val="1"/>
+      <w:numFmt w:val="lowerRoman"/>
+      <w:lvlText w:val="%3."/>
+      <w:lvlJc w:val="right"/>
+      <w:pPr>
+        <w:ind w:left="2160" w:hanging="180"/>
+      </w:pPr>
+    </w:lvl>
+    <w:lvl w:ilvl="3" w:tplc="FFFFFFFF" w:tentative="1">
+      <w:start w:val="1"/>
+      <w:numFmt w:val="decimal"/>
+      <w:lvlText w:val="%4."/>
+      <w:lvlJc w:val="left"/>
+      <w:pPr>
+        <w:ind w:left="2880" w:hanging="360"/>
+      </w:pPr>
+    </w:lvl>
+    <w:lvl w:ilvl="4" w:tplc="FFFFFFFF" w:tentative="1">
+      <w:start w:val="1"/>
+      <w:numFmt w:val="lowerLetter"/>
+      <w:lvlText w:val="%5."/>
+      <w:lvlJc w:val="left"/>
+      <w:pPr>
+        <w:ind w:left="3600" w:hanging="360"/>
+      </w:pPr>
+    </w:lvl>
+    <w:lvl w:ilvl="5" w:tplc="FFFFFFFF" w:tentative="1">
+      <w:start w:val="1"/>
+      <w:numFmt w:val="lowerRoman"/>
+      <w:lvlText w:val="%6."/>
+      <w:lvlJc w:val="right"/>
+      <w:pPr>
+        <w:ind w:left="4320" w:hanging="180"/>
+      </w:pPr>
+    </w:lvl>
+    <w:lvl w:ilvl="6" w:tplc="FFFFFFFF" w:tentative="1">
+      <w:start w:val="1"/>
+      <w:numFmt w:val="decimal"/>
+      <w:lvlText w:val="%7."/>
+      <w:lvlJc w:val="left"/>
+      <w:pPr>
+        <w:ind w:left="5040" w:hanging="360"/>
+      </w:pPr>
+    </w:lvl>
+    <w:lvl w:ilvl="7" w:tplc="FFFFFFFF" w:tentative="1">
+      <w:start w:val="1"/>
+      <w:numFmt w:val="lowerLetter"/>
+      <w:lvlText w:val="%8."/>
+      <w:lvlJc w:val="left"/>
+      <w:pPr>
+        <w:ind w:left="5760" w:hanging="360"/>
+      </w:pPr>
+    </w:lvl>
+    <w:lvl w:ilvl="8" w:tplc="FFFFFFFF" w:tentative="1">
+      <w:start w:val="1"/>
+      <w:numFmt w:val="lowerRoman"/>
+      <w:lvlText w:val="%9."/>
+      <w:lvlJc w:val="right"/>
+      <w:pPr>
+        <w:ind w:left="6480" w:hanging="180"/>
+      </w:pPr>
+    </w:lvl>
+  </w:abstractNum>
+  <w:abstractNum w:abstractNumId="1" w15:restartNumberingAfterBreak="0">
     <w:nsid w:val="171D6C3D"/>
     <w:multiLevelType w:val="hybridMultilevel"/>
     <w:tmpl w:val="3B2086BC"/>
@@ -7566,10 +10258,10 @@
       </w:pPr>
     </w:lvl>
   </w:abstractNum>
-  <w:abstractNum w:abstractNumId="1" w15:restartNumberingAfterBreak="0">
+  <w:abstractNum w:abstractNumId="2" w15:restartNumberingAfterBreak="0">
     <w:nsid w:val="292C2EA2"/>
     <w:multiLevelType w:val="hybridMultilevel"/>
-    <w:tmpl w:val="E294D56E"/>
+    <w:tmpl w:val="1E2E4540"/>
     <w:lvl w:ilvl="0" w:tplc="04090015">
       <w:start w:val="1"/>
       <w:numFmt w:val="upperLetter"/>
@@ -7652,7 +10344,7 @@
       </w:pPr>
     </w:lvl>
   </w:abstractNum>
-  <w:abstractNum w:abstractNumId="2" w15:restartNumberingAfterBreak="0">
+  <w:abstractNum w:abstractNumId="3" w15:restartNumberingAfterBreak="0">
     <w:nsid w:val="34D50A9B"/>
     <w:multiLevelType w:val="hybridMultilevel"/>
     <w:tmpl w:val="328C8FC8"/>
@@ -7738,7 +10430,182 @@
       </w:pPr>
     </w:lvl>
   </w:abstractNum>
-  <w:abstractNum w:abstractNumId="3" w15:restartNumberingAfterBreak="0">
+  <w:abstractNum w:abstractNumId="4" w15:restartNumberingAfterBreak="0">
+    <w:nsid w:val="3A46602E"/>
+    <w:multiLevelType w:val="hybridMultilevel"/>
+    <w:tmpl w:val="242AC2B6"/>
+    <w:lvl w:ilvl="0" w:tplc="22184834">
+      <w:start w:val="5"/>
+      <w:numFmt w:val="decimal"/>
+      <w:lvlText w:val="%1."/>
+      <w:lvlJc w:val="left"/>
+      <w:pPr>
+        <w:ind w:left="720" w:hanging="360"/>
+      </w:pPr>
+      <w:rPr>
+        <w:rFonts w:hint="default"/>
+      </w:rPr>
+    </w:lvl>
+    <w:lvl w:ilvl="1" w:tplc="04090019" w:tentative="1">
+      <w:start w:val="1"/>
+      <w:numFmt w:val="lowerLetter"/>
+      <w:lvlText w:val="%2."/>
+      <w:lvlJc w:val="left"/>
+      <w:pPr>
+        <w:ind w:left="1440" w:hanging="360"/>
+      </w:pPr>
+    </w:lvl>
+    <w:lvl w:ilvl="2" w:tplc="0409001B" w:tentative="1">
+      <w:start w:val="1"/>
+      <w:numFmt w:val="lowerRoman"/>
+      <w:lvlText w:val="%3."/>
+      <w:lvlJc w:val="right"/>
+      <w:pPr>
+        <w:ind w:left="2160" w:hanging="180"/>
+      </w:pPr>
+    </w:lvl>
+    <w:lvl w:ilvl="3" w:tplc="0409000F" w:tentative="1">
+      <w:start w:val="1"/>
+      <w:numFmt w:val="decimal"/>
+      <w:lvlText w:val="%4."/>
+      <w:lvlJc w:val="left"/>
+      <w:pPr>
+        <w:ind w:left="2880" w:hanging="360"/>
+      </w:pPr>
+    </w:lvl>
+    <w:lvl w:ilvl="4" w:tplc="04090019" w:tentative="1">
+      <w:start w:val="1"/>
+      <w:numFmt w:val="lowerLetter"/>
+      <w:lvlText w:val="%5."/>
+      <w:lvlJc w:val="left"/>
+      <w:pPr>
+        <w:ind w:left="3600" w:hanging="360"/>
+      </w:pPr>
+    </w:lvl>
+    <w:lvl w:ilvl="5" w:tplc="0409001B" w:tentative="1">
+      <w:start w:val="1"/>
+      <w:numFmt w:val="lowerRoman"/>
+      <w:lvlText w:val="%6."/>
+      <w:lvlJc w:val="right"/>
+      <w:pPr>
+        <w:ind w:left="4320" w:hanging="180"/>
+      </w:pPr>
+    </w:lvl>
+    <w:lvl w:ilvl="6" w:tplc="0409000F" w:tentative="1">
+      <w:start w:val="1"/>
+      <w:numFmt w:val="decimal"/>
+      <w:lvlText w:val="%7."/>
+      <w:lvlJc w:val="left"/>
+      <w:pPr>
+        <w:ind w:left="5040" w:hanging="360"/>
+      </w:pPr>
+    </w:lvl>
+    <w:lvl w:ilvl="7" w:tplc="04090019" w:tentative="1">
+      <w:start w:val="1"/>
+      <w:numFmt w:val="lowerLetter"/>
+      <w:lvlText w:val="%8."/>
+      <w:lvlJc w:val="left"/>
+      <w:pPr>
+        <w:ind w:left="5760" w:hanging="360"/>
+      </w:pPr>
+    </w:lvl>
+    <w:lvl w:ilvl="8" w:tplc="0409001B" w:tentative="1">
+      <w:start w:val="1"/>
+      <w:numFmt w:val="lowerRoman"/>
+      <w:lvlText w:val="%9."/>
+      <w:lvlJc w:val="right"/>
+      <w:pPr>
+        <w:ind w:left="6480" w:hanging="180"/>
+      </w:pPr>
+    </w:lvl>
+  </w:abstractNum>
+  <w:abstractNum w:abstractNumId="5" w15:restartNumberingAfterBreak="0">
+    <w:nsid w:val="3D551573"/>
+    <w:multiLevelType w:val="hybridMultilevel"/>
+    <w:tmpl w:val="1E2E4540"/>
+    <w:lvl w:ilvl="0" w:tplc="FFFFFFFF">
+      <w:start w:val="1"/>
+      <w:numFmt w:val="upperLetter"/>
+      <w:lvlText w:val="%1."/>
+      <w:lvlJc w:val="left"/>
+      <w:pPr>
+        <w:ind w:left="360" w:hanging="360"/>
+      </w:pPr>
+    </w:lvl>
+    <w:lvl w:ilvl="1" w:tplc="FFFFFFFF">
+      <w:start w:val="1"/>
+      <w:numFmt w:val="decimal"/>
+      <w:lvlText w:val="%2."/>
+      <w:lvlJc w:val="left"/>
+      <w:pPr>
+        <w:ind w:left="1080" w:hanging="360"/>
+      </w:pPr>
+    </w:lvl>
+    <w:lvl w:ilvl="2" w:tplc="FFFFFFFF" w:tentative="1">
+      <w:start w:val="1"/>
+      <w:numFmt w:val="lowerRoman"/>
+      <w:lvlText w:val="%3."/>
+      <w:lvlJc w:val="right"/>
+      <w:pPr>
+        <w:ind w:left="1800" w:hanging="180"/>
+      </w:pPr>
+    </w:lvl>
+    <w:lvl w:ilvl="3" w:tplc="FFFFFFFF" w:tentative="1">
+      <w:start w:val="1"/>
+      <w:numFmt w:val="decimal"/>
+      <w:lvlText w:val="%4."/>
+      <w:lvlJc w:val="left"/>
+      <w:pPr>
+        <w:ind w:left="2520" w:hanging="360"/>
+      </w:pPr>
+    </w:lvl>
+    <w:lvl w:ilvl="4" w:tplc="FFFFFFFF" w:tentative="1">
+      <w:start w:val="1"/>
+      <w:numFmt w:val="lowerLetter"/>
+      <w:lvlText w:val="%5."/>
+      <w:lvlJc w:val="left"/>
+      <w:pPr>
+        <w:ind w:left="3240" w:hanging="360"/>
+      </w:pPr>
+    </w:lvl>
+    <w:lvl w:ilvl="5" w:tplc="FFFFFFFF" w:tentative="1">
+      <w:start w:val="1"/>
+      <w:numFmt w:val="lowerRoman"/>
+      <w:lvlText w:val="%6."/>
+      <w:lvlJc w:val="right"/>
+      <w:pPr>
+        <w:ind w:left="3960" w:hanging="180"/>
+      </w:pPr>
+    </w:lvl>
+    <w:lvl w:ilvl="6" w:tplc="FFFFFFFF" w:tentative="1">
+      <w:start w:val="1"/>
+      <w:numFmt w:val="decimal"/>
+      <w:lvlText w:val="%7."/>
+      <w:lvlJc w:val="left"/>
+      <w:pPr>
+        <w:ind w:left="4680" w:hanging="360"/>
+      </w:pPr>
+    </w:lvl>
+    <w:lvl w:ilvl="7" w:tplc="FFFFFFFF" w:tentative="1">
+      <w:start w:val="1"/>
+      <w:numFmt w:val="lowerLetter"/>
+      <w:lvlText w:val="%8."/>
+      <w:lvlJc w:val="left"/>
+      <w:pPr>
+        <w:ind w:left="5400" w:hanging="360"/>
+      </w:pPr>
+    </w:lvl>
+    <w:lvl w:ilvl="8" w:tplc="FFFFFFFF" w:tentative="1">
+      <w:start w:val="1"/>
+      <w:numFmt w:val="lowerRoman"/>
+      <w:lvlText w:val="%9."/>
+      <w:lvlJc w:val="right"/>
+      <w:pPr>
+        <w:ind w:left="6120" w:hanging="180"/>
+      </w:pPr>
+    </w:lvl>
+  </w:abstractNum>
+  <w:abstractNum w:abstractNumId="6" w15:restartNumberingAfterBreak="0">
     <w:nsid w:val="4F2B637A"/>
     <w:multiLevelType w:val="hybridMultilevel"/>
     <w:tmpl w:val="074AEDAC"/>
@@ -7824,7 +10691,7 @@
       </w:pPr>
     </w:lvl>
   </w:abstractNum>
-  <w:abstractNum w:abstractNumId="4" w15:restartNumberingAfterBreak="0">
+  <w:abstractNum w:abstractNumId="7" w15:restartNumberingAfterBreak="0">
     <w:nsid w:val="6D7155B3"/>
     <w:multiLevelType w:val="hybridMultilevel"/>
     <w:tmpl w:val="88940FCC"/>
@@ -7910,7 +10777,7 @@
       </w:pPr>
     </w:lvl>
   </w:abstractNum>
-  <w:abstractNum w:abstractNumId="5" w15:restartNumberingAfterBreak="0">
+  <w:abstractNum w:abstractNumId="8" w15:restartNumberingAfterBreak="0">
     <w:nsid w:val="75C020C7"/>
     <w:multiLevelType w:val="hybridMultilevel"/>
     <w:tmpl w:val="273C886E"/>
@@ -7997,10 +10864,10 @@
       </w:pPr>
     </w:lvl>
   </w:abstractNum>
-  <w:abstractNum w:abstractNumId="6" w15:restartNumberingAfterBreak="0">
+  <w:abstractNum w:abstractNumId="9" w15:restartNumberingAfterBreak="0">
     <w:nsid w:val="76E045E4"/>
     <w:multiLevelType w:val="hybridMultilevel"/>
-    <w:tmpl w:val="0C902F28"/>
+    <w:tmpl w:val="712AF888"/>
     <w:lvl w:ilvl="0" w:tplc="0409000F">
       <w:start w:val="1"/>
       <w:numFmt w:val="decimal"/>
@@ -8084,31 +10951,40 @@
     </w:lvl>
   </w:abstractNum>
   <w:num w:numId="1" w16cid:durableId="113643700">
-    <w:abstractNumId w:val="4"/>
+    <w:abstractNumId w:val="7"/>
   </w:num>
   <w:num w:numId="2" w16cid:durableId="1888952054">
-    <w:abstractNumId w:val="5"/>
+    <w:abstractNumId w:val="8"/>
   </w:num>
   <w:num w:numId="3" w16cid:durableId="104160086">
-    <w:abstractNumId w:val="5"/>
+    <w:abstractNumId w:val="8"/>
     <w:lvlOverride w:ilvl="0">
       <w:startOverride w:val="1"/>
     </w:lvlOverride>
   </w:num>
   <w:num w:numId="4" w16cid:durableId="2125727698">
+    <w:abstractNumId w:val="3"/>
+  </w:num>
+  <w:num w:numId="5" w16cid:durableId="1277758649">
+    <w:abstractNumId w:val="6"/>
+  </w:num>
+  <w:num w:numId="6" w16cid:durableId="195434524">
     <w:abstractNumId w:val="2"/>
   </w:num>
-  <w:num w:numId="5" w16cid:durableId="1277758649">
-    <w:abstractNumId w:val="3"/>
-  </w:num>
-  <w:num w:numId="6" w16cid:durableId="195434524">
+  <w:num w:numId="7" w16cid:durableId="869687102">
     <w:abstractNumId w:val="1"/>
   </w:num>
-  <w:num w:numId="7" w16cid:durableId="869687102">
+  <w:num w:numId="8" w16cid:durableId="1375084732">
+    <w:abstractNumId w:val="9"/>
+  </w:num>
+  <w:num w:numId="9" w16cid:durableId="69544458">
+    <w:abstractNumId w:val="5"/>
+  </w:num>
+  <w:num w:numId="10" w16cid:durableId="1692603925">
     <w:abstractNumId w:val="0"/>
   </w:num>
-  <w:num w:numId="8" w16cid:durableId="1375084732">
-    <w:abstractNumId w:val="6"/>
+  <w:num w:numId="11" w16cid:durableId="813837762">
+    <w:abstractNumId w:val="4"/>
   </w:num>
   <w:numIdMacAtCleanup w:val="3"/>
 </w:numbering>

</xml_diff>

<commit_message>
Algebra 2 - Chapter 9: Probability - 9.2 Calculating Probabilities Involving Independent Events - Check Your Understanding of Section 9.2 - B. Show how you arrived at your answers.
</commit_message>
<xml_diff>
--- a/Algebra-2/ch09/Algebra 2 - Chapter 9.docx
+++ b/Algebra-2/ch09/Algebra 2 - Chapter 9.docx
@@ -2315,7 +2315,7 @@
           <w:noProof/>
         </w:rPr>
         <w:drawing>
-          <wp:inline distT="0" distB="0" distL="0" distR="0" wp14:anchorId="12A81E04" wp14:editId="116E2D2F">
+          <wp:inline distT="0" distB="0" distL="0" distR="0" wp14:anchorId="12A81E04" wp14:editId="61D35726">
             <wp:extent cx="1911096" cy="1527048"/>
             <wp:effectExtent l="0" t="0" r="0" b="0"/>
             <wp:docPr id="486020663" name="Picture 1"/>
@@ -2548,7 +2548,7 @@
           <w:noProof/>
         </w:rPr>
         <w:drawing>
-          <wp:inline distT="0" distB="0" distL="0" distR="0" wp14:anchorId="4E3F36F9" wp14:editId="7841DAA7">
+          <wp:inline distT="0" distB="0" distL="0" distR="0" wp14:anchorId="4E3F36F9" wp14:editId="4CB5498C">
             <wp:extent cx="1911096" cy="1527048"/>
             <wp:effectExtent l="0" t="0" r="0" b="0"/>
             <wp:docPr id="1837722242" name="Picture 2"/>
@@ -3771,7 +3771,7 @@
           <w:noProof/>
         </w:rPr>
         <w:drawing>
-          <wp:inline distT="0" distB="0" distL="0" distR="0" wp14:anchorId="56B48637" wp14:editId="7B6BF924">
+          <wp:inline distT="0" distB="0" distL="0" distR="0" wp14:anchorId="56B48637" wp14:editId="75D6CE4D">
             <wp:extent cx="1517904" cy="1216152"/>
             <wp:effectExtent l="0" t="0" r="6350" b="3175"/>
             <wp:docPr id="703765284" name="Picture 1"/>
@@ -4504,7 +4504,7 @@
           <w:noProof/>
         </w:rPr>
         <w:drawing>
-          <wp:inline distT="0" distB="0" distL="0" distR="0" wp14:anchorId="2159A90E" wp14:editId="4F4A9611">
+          <wp:inline distT="0" distB="0" distL="0" distR="0" wp14:anchorId="2159A90E" wp14:editId="2A4A0CB9">
             <wp:extent cx="1517904" cy="1216152"/>
             <wp:effectExtent l="0" t="0" r="6350" b="3175"/>
             <wp:docPr id="692712713" name="Picture 1"/>
@@ -8701,6 +8701,9 @@
             </m:e>
           </m:d>
           <m:r>
+            <m:rPr>
+              <m:sty m:val="p"/>
+            </m:rPr>
             <w:rPr>
               <w:rFonts w:eastAsiaTheme="minorEastAsia"/>
             </w:rPr>
@@ -8736,13 +8739,7 @@
             <w:rPr>
               <w:rFonts w:ascii="Cambria Math" w:eastAsiaTheme="minorEastAsia" w:hAnsi="Cambria Math"/>
             </w:rPr>
-            <m:t>=</m:t>
-          </m:r>
-          <m:r>
-            <w:rPr>
-              <w:rFonts w:ascii="Cambria Math" w:eastAsiaTheme="minorEastAsia" w:hAnsi="Cambria Math"/>
-            </w:rPr>
-            <m:t>.4+.5-</m:t>
+            <m:t>=.4+.5-</m:t>
           </m:r>
           <m:d>
             <m:dPr>
@@ -8787,6 +8784,9 @@
             <m:t>=.9-.2=.7</m:t>
           </m:r>
           <m:r>
+            <m:rPr>
+              <m:sty m:val="p"/>
+            </m:rPr>
             <w:rPr>
               <w:rFonts w:ascii="Cambria Math" w:eastAsiaTheme="minorEastAsia" w:hAnsi="Cambria Math"/>
             </w:rPr>
@@ -9059,6 +9059,9 @@
             </m:e>
           </m:d>
           <m:r>
+            <m:rPr>
+              <m:sty m:val="p"/>
+            </m:rPr>
             <w:rPr>
               <w:rFonts w:eastAsiaTheme="minorEastAsia"/>
             </w:rPr>
@@ -9327,6 +9330,9 @@
             </m:den>
           </m:f>
           <m:r>
+            <m:rPr>
+              <m:sty m:val="p"/>
+            </m:rPr>
             <w:rPr>
               <w:rFonts w:eastAsiaTheme="minorEastAsia"/>
             </w:rPr>
@@ -9569,6 +9575,9 @@
             <m:t>=.05⋅.15</m:t>
           </m:r>
           <m:r>
+            <m:rPr>
+              <m:sty m:val="p"/>
+            </m:rPr>
             <w:rPr>
               <w:rFonts w:eastAsiaTheme="minorEastAsia"/>
             </w:rPr>
@@ -9814,6 +9823,9 @@
             </m:e>
           </m:d>
           <m:r>
+            <m:rPr>
+              <m:sty m:val="p"/>
+            </m:rPr>
             <w:rPr>
               <w:rFonts w:eastAsiaTheme="minorEastAsia"/>
             </w:rPr>
@@ -9894,6 +9906,9 @@
             <m:t>=.9-.14</m:t>
           </m:r>
           <m:r>
+            <m:rPr>
+              <m:sty m:val="p"/>
+            </m:rPr>
             <w:rPr>
               <w:rFonts w:eastAsiaTheme="minorEastAsia"/>
             </w:rPr>
@@ -10057,14 +10072,1034 @@
         </w:rPr>
         <w:t>(2) .6</w:t>
       </w:r>
-      <w:r>
-        <w:rPr>
-          <w:rFonts w:eastAsiaTheme="minorEastAsia"/>
-          <w:b/>
-          <w:bCs/>
-        </w:rPr>
+    </w:p>
+    <w:p>
+      <w:pPr>
+        <w:pStyle w:val="ListParagraph"/>
+        <w:numPr>
+          <w:ilvl w:val="0"/>
+          <w:numId w:val="12"/>
+        </w:numPr>
+      </w:pPr>
+      <w:r>
+        <w:rPr>
+          <w:i/>
+          <w:iCs/>
+        </w:rPr>
+        <w:t>Show how you arrived at your answers</w:t>
+      </w:r>
+      <w:r>
+        <w:t>.</w:t>
+      </w:r>
+    </w:p>
+    <w:p>
+      <w:pPr>
+        <w:pStyle w:val="Multiple-Choice"/>
+        <w:numPr>
+          <w:ilvl w:val="0"/>
+          <w:numId w:val="14"/>
+        </w:numPr>
+        <w:rPr>
+          <w:b/>
+          <w:bCs/>
+        </w:rPr>
+      </w:pPr>
+      <w:r>
+        <w:t xml:space="preserve">Write an event that would be dependent on </w:t>
+      </w:r>
+      <m:oMath>
+        <m:r>
+          <w:rPr>
+            <w:rFonts w:ascii="Cambria Math" w:hAnsi="Cambria Math"/>
+          </w:rPr>
+          <m:t>A=</m:t>
+        </m:r>
+      </m:oMath>
+      <w:r>
+        <w:t xml:space="preserve"> “It rains this Saturday.”</w:t>
+      </w:r>
+      <w:r>
         <w:br/>
       </w:r>
+      <m:oMath>
+        <m:r>
+          <m:rPr>
+            <m:sty m:val="bi"/>
+          </m:rPr>
+          <w:rPr>
+            <w:rFonts w:ascii="Cambria Math" w:hAnsi="Cambria Math"/>
+          </w:rPr>
+          <m:t>B=</m:t>
+        </m:r>
+      </m:oMath>
+      <w:r>
+        <w:rPr>
+          <w:b/>
+          <w:bCs/>
+        </w:rPr>
+        <w:t xml:space="preserve"> Grass needs to be mowed on Monday.</w:t>
+      </w:r>
+    </w:p>
+    <w:p>
+      <w:pPr>
+        <w:pStyle w:val="Multiple-Choice"/>
+        <w:numPr>
+          <w:ilvl w:val="0"/>
+          <w:numId w:val="14"/>
+        </w:numPr>
+        <w:rPr>
+          <w:b/>
+          <w:bCs/>
+        </w:rPr>
+      </w:pPr>
+      <w:r>
+        <w:t xml:space="preserve">If </w:t>
+      </w:r>
+      <m:oMath>
+        <m:r>
+          <w:rPr>
+            <w:rFonts w:ascii="Cambria Math" w:hAnsi="Cambria Math"/>
+          </w:rPr>
+          <m:t>A</m:t>
+        </m:r>
+      </m:oMath>
+      <w:r>
+        <w:t xml:space="preserve"> is the event that “I eat pizza on Tuesday” and </w:t>
+      </w:r>
+      <m:oMath>
+        <m:r>
+          <w:rPr>
+            <w:rFonts w:ascii="Cambria Math" w:hAnsi="Cambria Math"/>
+          </w:rPr>
+          <m:t>B</m:t>
+        </m:r>
+      </m:oMath>
+      <w:r>
+        <w:t xml:space="preserve"> is the event “I eat roast beef on Saturday” and </w:t>
+      </w:r>
+      <m:oMath>
+        <m:r>
+          <w:rPr>
+            <w:rFonts w:ascii="Cambria Math" w:hAnsi="Cambria Math"/>
+          </w:rPr>
+          <m:t>P</m:t>
+        </m:r>
+        <m:d>
+          <m:dPr>
+            <m:ctrlPr>
+              <w:rPr>
+                <w:rFonts w:ascii="Cambria Math" w:hAnsi="Cambria Math"/>
+                <w:i/>
+              </w:rPr>
+            </m:ctrlPr>
+          </m:dPr>
+          <m:e>
+            <m:r>
+              <w:rPr>
+                <w:rFonts w:ascii="Cambria Math" w:hAnsi="Cambria Math"/>
+              </w:rPr>
+              <m:t>A</m:t>
+            </m:r>
+          </m:e>
+        </m:d>
+        <m:r>
+          <w:rPr>
+            <w:rFonts w:ascii="Cambria Math" w:hAnsi="Cambria Math"/>
+          </w:rPr>
+          <m:t>=.4</m:t>
+        </m:r>
+      </m:oMath>
+      <w:r>
+        <w:t xml:space="preserve"> and </w:t>
+      </w:r>
+      <m:oMath>
+        <m:r>
+          <w:rPr>
+            <w:rFonts w:ascii="Cambria Math" w:hAnsi="Cambria Math"/>
+          </w:rPr>
+          <m:t>P</m:t>
+        </m:r>
+        <m:d>
+          <m:dPr>
+            <m:ctrlPr>
+              <w:rPr>
+                <w:rFonts w:ascii="Cambria Math" w:hAnsi="Cambria Math"/>
+                <w:i/>
+              </w:rPr>
+            </m:ctrlPr>
+          </m:dPr>
+          <m:e>
+            <m:r>
+              <w:rPr>
+                <w:rFonts w:ascii="Cambria Math" w:hAnsi="Cambria Math"/>
+              </w:rPr>
+              <m:t>B</m:t>
+            </m:r>
+          </m:e>
+        </m:d>
+        <m:r>
+          <w:rPr>
+            <w:rFonts w:ascii="Cambria Math" w:hAnsi="Cambria Math"/>
+          </w:rPr>
+          <m:t>=.3</m:t>
+        </m:r>
+      </m:oMath>
+      <w:r>
+        <w:t>, what is the probability that I eat pizza on Tuesday, and I do not eat roast beef on Saturday.</w:t>
+      </w:r>
+      <w:r>
+        <w:br/>
+        <w:t xml:space="preserve">Assuming independent events, </w:t>
+      </w:r>
+      <w:r>
+        <w:br/>
+      </w:r>
+      <m:oMath>
+        <m:r>
+          <m:rPr>
+            <m:sty m:val="bi"/>
+          </m:rPr>
+          <w:rPr>
+            <w:rFonts w:ascii="Cambria Math" w:hAnsi="Cambria Math"/>
+          </w:rPr>
+          <m:t>P</m:t>
+        </m:r>
+        <m:d>
+          <m:dPr>
+            <m:ctrlPr>
+              <w:rPr>
+                <w:rFonts w:ascii="Cambria Math" w:hAnsi="Cambria Math"/>
+                <w:b/>
+                <w:bCs/>
+                <w:i/>
+              </w:rPr>
+            </m:ctrlPr>
+          </m:dPr>
+          <m:e>
+            <m:r>
+              <m:rPr>
+                <m:sty m:val="bi"/>
+              </m:rPr>
+              <w:rPr>
+                <w:rFonts w:ascii="Cambria Math" w:hAnsi="Cambria Math"/>
+              </w:rPr>
+              <m:t xml:space="preserve">A and </m:t>
+            </m:r>
+            <m:r>
+              <m:rPr>
+                <m:sty m:val="bi"/>
+              </m:rPr>
+              <w:rPr>
+                <w:rFonts w:ascii="Cambria Math" w:hAnsi="Cambria Math"/>
+              </w:rPr>
+              <m:t>not B</m:t>
+            </m:r>
+          </m:e>
+        </m:d>
+        <m:r>
+          <m:rPr>
+            <m:sty m:val="bi"/>
+          </m:rPr>
+          <w:rPr>
+            <w:rFonts w:ascii="Cambria Math" w:hAnsi="Cambria Math"/>
+          </w:rPr>
+          <m:t>=</m:t>
+        </m:r>
+        <m:r>
+          <m:rPr>
+            <m:sty m:val="bi"/>
+          </m:rPr>
+          <w:rPr>
+            <w:rFonts w:ascii="Cambria Math" w:hAnsi="Cambria Math"/>
+          </w:rPr>
+          <m:t>(.4)(</m:t>
+        </m:r>
+        <m:r>
+          <m:rPr>
+            <m:sty m:val="bi"/>
+          </m:rPr>
+          <w:rPr>
+            <w:rFonts w:ascii="Cambria Math" w:hAnsi="Cambria Math"/>
+          </w:rPr>
+          <m:t>1-.3</m:t>
+        </m:r>
+        <m:r>
+          <m:rPr>
+            <m:sty m:val="bi"/>
+          </m:rPr>
+          <w:rPr>
+            <w:rFonts w:ascii="Cambria Math" w:hAnsi="Cambria Math"/>
+          </w:rPr>
+          <m:t>)</m:t>
+        </m:r>
+        <m:r>
+          <m:rPr>
+            <m:sty m:val="bi"/>
+          </m:rPr>
+          <w:rPr>
+            <w:rFonts w:ascii="Cambria Math" w:hAnsi="Cambria Math"/>
+          </w:rPr>
+          <m:t>=</m:t>
+        </m:r>
+        <m:d>
+          <m:dPr>
+            <m:ctrlPr>
+              <w:rPr>
+                <w:rFonts w:ascii="Cambria Math" w:hAnsi="Cambria Math"/>
+                <w:b/>
+                <w:bCs/>
+                <w:i/>
+              </w:rPr>
+            </m:ctrlPr>
+          </m:dPr>
+          <m:e>
+            <m:r>
+              <m:rPr>
+                <m:sty m:val="bi"/>
+              </m:rPr>
+              <w:rPr>
+                <w:rFonts w:ascii="Cambria Math" w:hAnsi="Cambria Math"/>
+              </w:rPr>
+              <m:t>.4</m:t>
+            </m:r>
+          </m:e>
+        </m:d>
+        <m:r>
+          <m:rPr>
+            <m:sty m:val="bi"/>
+          </m:rPr>
+          <w:rPr>
+            <w:rFonts w:ascii="Cambria Math" w:hAnsi="Cambria Math"/>
+          </w:rPr>
+          <m:t>(</m:t>
+        </m:r>
+        <m:r>
+          <m:rPr>
+            <m:sty m:val="bi"/>
+          </m:rPr>
+          <w:rPr>
+            <w:rFonts w:ascii="Cambria Math" w:hAnsi="Cambria Math"/>
+          </w:rPr>
+          <m:t>.7</m:t>
+        </m:r>
+      </m:oMath>
+      <w:r>
+        <w:rPr>
+          <w:b/>
+          <w:bCs/>
+        </w:rPr>
+        <w:t>)</w:t>
+      </w:r>
+      <w:r>
+        <w:rPr>
+          <w:b/>
+          <w:bCs/>
+        </w:rPr>
+        <w:br/>
+      </w:r>
+      <m:oMathPara>
+        <m:oMath>
+          <m:r>
+            <m:rPr>
+              <m:sty m:val="bi"/>
+            </m:rPr>
+            <w:rPr>
+              <w:rFonts w:ascii="Cambria Math" w:hAnsi="Cambria Math"/>
+            </w:rPr>
+            <m:t>P</m:t>
+          </m:r>
+          <m:d>
+            <m:dPr>
+              <m:ctrlPr>
+                <w:rPr>
+                  <w:rFonts w:ascii="Cambria Math" w:hAnsi="Cambria Math"/>
+                  <w:b/>
+                  <w:bCs/>
+                  <w:i/>
+                </w:rPr>
+              </m:ctrlPr>
+            </m:dPr>
+            <m:e>
+              <m:r>
+                <m:rPr>
+                  <m:sty m:val="bi"/>
+                </m:rPr>
+                <w:rPr>
+                  <w:rFonts w:ascii="Cambria Math" w:hAnsi="Cambria Math"/>
+                </w:rPr>
+                <m:t>A and not B</m:t>
+              </m:r>
+            </m:e>
+          </m:d>
+          <m:r>
+            <m:rPr>
+              <m:sty m:val="bi"/>
+            </m:rPr>
+            <w:rPr>
+              <w:rFonts w:ascii="Cambria Math" w:hAnsi="Cambria Math"/>
+            </w:rPr>
+            <m:t>=.28</m:t>
+          </m:r>
+        </m:oMath>
+      </m:oMathPara>
+    </w:p>
+    <w:p>
+      <w:pPr>
+        <w:pStyle w:val="Multiple-Choice"/>
+        <w:numPr>
+          <w:ilvl w:val="0"/>
+          <w:numId w:val="14"/>
+        </w:numPr>
+        <w:rPr>
+          <w:b/>
+          <w:bCs/>
+        </w:rPr>
+      </w:pPr>
+      <w:r>
+        <w:t xml:space="preserve">The probability of it raining on Saturday is 70%. The probability of Nayeli going to the movies on Saturday is 30%. Nayeli reasons that it will definitely </w:t>
+      </w:r>
+      <w:proofErr w:type="gramStart"/>
+      <w:r>
+        <w:t>rain</w:t>
+      </w:r>
+      <w:proofErr w:type="gramEnd"/>
+      <w:r>
+        <w:t xml:space="preserve"> or she will go to the movies since </w:t>
+      </w:r>
+      <m:oMath>
+        <m:r>
+          <w:rPr>
+            <w:rFonts w:ascii="Cambria Math" w:hAnsi="Cambria Math"/>
+          </w:rPr>
+          <m:t>.70+.30=1</m:t>
+        </m:r>
+      </m:oMath>
+      <w:r>
+        <w:t>. Is this reasoning incorrect?</w:t>
+      </w:r>
+      <w:r>
+        <w:br/>
+        <w:t>No. Assuming independent events:</w:t>
+      </w:r>
+      <w:r>
+        <w:br/>
+      </w:r>
+      <m:oMathPara>
+        <m:oMath>
+          <m:r>
+            <w:rPr>
+              <w:rFonts w:ascii="Cambria Math" w:hAnsi="Cambria Math"/>
+            </w:rPr>
+            <m:t>P</m:t>
+          </m:r>
+          <m:d>
+            <m:dPr>
+              <m:ctrlPr>
+                <w:rPr>
+                  <w:rFonts w:ascii="Cambria Math" w:hAnsi="Cambria Math"/>
+                  <w:i/>
+                </w:rPr>
+              </m:ctrlPr>
+            </m:dPr>
+            <m:e>
+              <m:r>
+                <w:rPr>
+                  <w:rFonts w:ascii="Cambria Math" w:hAnsi="Cambria Math"/>
+                </w:rPr>
+                <m:t>A or B</m:t>
+              </m:r>
+            </m:e>
+          </m:d>
+          <m:r>
+            <w:rPr>
+              <w:rFonts w:ascii="Cambria Math" w:hAnsi="Cambria Math"/>
+            </w:rPr>
+            <m:t>=P</m:t>
+          </m:r>
+          <m:d>
+            <m:dPr>
+              <m:ctrlPr>
+                <w:rPr>
+                  <w:rFonts w:ascii="Cambria Math" w:hAnsi="Cambria Math"/>
+                  <w:i/>
+                </w:rPr>
+              </m:ctrlPr>
+            </m:dPr>
+            <m:e>
+              <m:r>
+                <w:rPr>
+                  <w:rFonts w:ascii="Cambria Math" w:hAnsi="Cambria Math"/>
+                </w:rPr>
+                <m:t>A</m:t>
+              </m:r>
+            </m:e>
+          </m:d>
+          <m:r>
+            <w:rPr>
+              <w:rFonts w:ascii="Cambria Math" w:hAnsi="Cambria Math"/>
+            </w:rPr>
+            <m:t>+P</m:t>
+          </m:r>
+          <m:d>
+            <m:dPr>
+              <m:ctrlPr>
+                <w:rPr>
+                  <w:rFonts w:ascii="Cambria Math" w:hAnsi="Cambria Math"/>
+                  <w:i/>
+                </w:rPr>
+              </m:ctrlPr>
+            </m:dPr>
+            <m:e>
+              <m:r>
+                <w:rPr>
+                  <w:rFonts w:ascii="Cambria Math" w:hAnsi="Cambria Math"/>
+                </w:rPr>
+                <m:t>B</m:t>
+              </m:r>
+            </m:e>
+          </m:d>
+          <m:r>
+            <w:rPr>
+              <w:rFonts w:ascii="Cambria Math" w:hAnsi="Cambria Math"/>
+            </w:rPr>
+            <m:t>-P</m:t>
+          </m:r>
+          <m:d>
+            <m:dPr>
+              <m:ctrlPr>
+                <w:rPr>
+                  <w:rFonts w:ascii="Cambria Math" w:hAnsi="Cambria Math"/>
+                  <w:i/>
+                </w:rPr>
+              </m:ctrlPr>
+            </m:dPr>
+            <m:e>
+              <m:r>
+                <w:rPr>
+                  <w:rFonts w:ascii="Cambria Math" w:hAnsi="Cambria Math"/>
+                </w:rPr>
+                <m:t>A</m:t>
+              </m:r>
+            </m:e>
+          </m:d>
+          <m:r>
+            <w:rPr>
+              <w:rFonts w:ascii="Cambria Math" w:hAnsi="Cambria Math"/>
+            </w:rPr>
+            <m:t>⋅P</m:t>
+          </m:r>
+          <m:d>
+            <m:dPr>
+              <m:ctrlPr>
+                <w:rPr>
+                  <w:rFonts w:ascii="Cambria Math" w:hAnsi="Cambria Math"/>
+                  <w:i/>
+                </w:rPr>
+              </m:ctrlPr>
+            </m:dPr>
+            <m:e>
+              <m:r>
+                <w:rPr>
+                  <w:rFonts w:ascii="Cambria Math" w:hAnsi="Cambria Math"/>
+                </w:rPr>
+                <m:t>B</m:t>
+              </m:r>
+            </m:e>
+          </m:d>
+          <m:r>
+            <w:br/>
+          </m:r>
+        </m:oMath>
+      </m:oMathPara>
+      <w:r>
+        <w:t xml:space="preserve">Nayeli </w:t>
+      </w:r>
+      <w:r>
+        <w:t xml:space="preserve"> did not subtract </w:t>
+      </w:r>
+      <m:oMath>
+        <m:r>
+          <w:rPr>
+            <w:rFonts w:ascii="Cambria Math" w:hAnsi="Cambria Math"/>
+          </w:rPr>
+          <m:t>P</m:t>
+        </m:r>
+        <m:d>
+          <m:dPr>
+            <m:ctrlPr>
+              <w:rPr>
+                <w:rFonts w:ascii="Cambria Math" w:hAnsi="Cambria Math"/>
+                <w:i/>
+              </w:rPr>
+            </m:ctrlPr>
+          </m:dPr>
+          <m:e>
+            <m:r>
+              <w:rPr>
+                <w:rFonts w:ascii="Cambria Math" w:hAnsi="Cambria Math"/>
+              </w:rPr>
+              <m:t>A</m:t>
+            </m:r>
+          </m:e>
+        </m:d>
+        <m:r>
+          <w:rPr>
+            <w:rFonts w:ascii="Cambria Math" w:hAnsi="Cambria Math"/>
+          </w:rPr>
+          <m:t>⋅P(B)</m:t>
+        </m:r>
+      </m:oMath>
+      <w:r>
+        <w:t>.</w:t>
+      </w:r>
+      <m:oMath>
+        <m:r>
+          <w:rPr>
+            <w:rFonts w:ascii="Cambria Math" w:hAnsi="Cambria Math"/>
+          </w:rPr>
+          <w:br/>
+        </m:r>
+      </m:oMath>
+      <m:oMathPara>
+        <m:oMath>
+          <m:r>
+            <w:rPr>
+              <w:rFonts w:ascii="Cambria Math" w:hAnsi="Cambria Math"/>
+            </w:rPr>
+            <m:t>P</m:t>
+          </m:r>
+          <m:d>
+            <m:dPr>
+              <m:ctrlPr>
+                <w:rPr>
+                  <w:rFonts w:ascii="Cambria Math" w:hAnsi="Cambria Math"/>
+                  <w:i/>
+                </w:rPr>
+              </m:ctrlPr>
+            </m:dPr>
+            <m:e>
+              <m:r>
+                <w:rPr>
+                  <w:rFonts w:ascii="Cambria Math" w:hAnsi="Cambria Math"/>
+                </w:rPr>
+                <m:t>A or B</m:t>
+              </m:r>
+            </m:e>
+          </m:d>
+          <m:r>
+            <w:rPr>
+              <w:rFonts w:ascii="Cambria Math" w:hAnsi="Cambria Math"/>
+            </w:rPr>
+            <m:t>=.7+.3-</m:t>
+          </m:r>
+          <m:d>
+            <m:dPr>
+              <m:ctrlPr>
+                <w:rPr>
+                  <w:rFonts w:ascii="Cambria Math" w:hAnsi="Cambria Math"/>
+                  <w:i/>
+                </w:rPr>
+              </m:ctrlPr>
+            </m:dPr>
+            <m:e>
+              <m:r>
+                <w:rPr>
+                  <w:rFonts w:ascii="Cambria Math" w:hAnsi="Cambria Math"/>
+                </w:rPr>
+                <m:t>.7</m:t>
+              </m:r>
+            </m:e>
+          </m:d>
+          <m:d>
+            <m:dPr>
+              <m:ctrlPr>
+                <w:rPr>
+                  <w:rFonts w:ascii="Cambria Math" w:hAnsi="Cambria Math"/>
+                  <w:i/>
+                </w:rPr>
+              </m:ctrlPr>
+            </m:dPr>
+            <m:e>
+              <m:r>
+                <w:rPr>
+                  <w:rFonts w:ascii="Cambria Math" w:hAnsi="Cambria Math"/>
+                </w:rPr>
+                <m:t>.3</m:t>
+              </m:r>
+            </m:e>
+          </m:d>
+          <m:r>
+            <w:rPr>
+              <w:rFonts w:ascii="Cambria Math" w:hAnsi="Cambria Math"/>
+            </w:rPr>
+            <m:t>=1.0-.21</m:t>
+          </m:r>
+          <m:r>
+            <w:rPr>
+              <w:rFonts w:ascii="Cambria Math" w:hAnsi="Cambria Math"/>
+            </w:rPr>
+            <w:br/>
+          </m:r>
+        </m:oMath>
+        <m:oMath>
+          <m:r>
+            <m:rPr>
+              <m:sty m:val="bi"/>
+            </m:rPr>
+            <w:rPr>
+              <w:rFonts w:ascii="Cambria Math" w:hAnsi="Cambria Math"/>
+            </w:rPr>
+            <m:t>P</m:t>
+          </m:r>
+          <m:d>
+            <m:dPr>
+              <m:ctrlPr>
+                <w:rPr>
+                  <w:rFonts w:ascii="Cambria Math" w:hAnsi="Cambria Math"/>
+                  <w:b/>
+                  <w:bCs/>
+                  <w:i/>
+                </w:rPr>
+              </m:ctrlPr>
+            </m:dPr>
+            <m:e>
+              <m:r>
+                <m:rPr>
+                  <m:sty m:val="bi"/>
+                </m:rPr>
+                <w:rPr>
+                  <w:rFonts w:ascii="Cambria Math" w:hAnsi="Cambria Math"/>
+                </w:rPr>
+                <m:t>A or B</m:t>
+              </m:r>
+            </m:e>
+          </m:d>
+          <m:r>
+            <m:rPr>
+              <m:sty m:val="bi"/>
+            </m:rPr>
+            <w:rPr>
+              <w:rFonts w:ascii="Cambria Math" w:hAnsi="Cambria Math"/>
+            </w:rPr>
+            <m:t>=.79</m:t>
+          </m:r>
+        </m:oMath>
+      </m:oMathPara>
+    </w:p>
+    <w:p>
+      <w:pPr>
+        <w:pStyle w:val="Multiple-Choice"/>
+        <w:numPr>
+          <w:ilvl w:val="0"/>
+          <w:numId w:val="14"/>
+        </w:numPr>
+      </w:pPr>
+      <m:oMath>
+        <m:r>
+          <w:rPr>
+            <w:rFonts w:ascii="Cambria Math" w:hAnsi="Cambria Math"/>
+          </w:rPr>
+          <m:t xml:space="preserve">A </m:t>
+        </m:r>
+        <m:r>
+          <m:rPr>
+            <m:sty m:val="p"/>
+          </m:rPr>
+          <w:rPr>
+            <w:rFonts w:ascii="Cambria Math" w:hAnsi="Cambria Math"/>
+          </w:rPr>
+          <m:t>and</m:t>
+        </m:r>
+        <m:r>
+          <w:rPr>
+            <w:rFonts w:ascii="Cambria Math" w:hAnsi="Cambria Math"/>
+          </w:rPr>
+          <m:t xml:space="preserve"> </m:t>
+        </m:r>
+        <m:r>
+          <w:rPr>
+            <w:rFonts w:ascii="Cambria Math" w:hAnsi="Cambria Math"/>
+          </w:rPr>
+          <m:t>B</m:t>
+        </m:r>
+      </m:oMath>
+      <w:r>
+        <w:t xml:space="preserve"> are independent events. </w:t>
+      </w:r>
+      <m:oMath>
+        <m:r>
+          <w:rPr>
+            <w:rFonts w:ascii="Cambria Math" w:hAnsi="Cambria Math"/>
+          </w:rPr>
+          <m:t>P</m:t>
+        </m:r>
+        <m:d>
+          <m:dPr>
+            <m:ctrlPr>
+              <w:rPr>
+                <w:rFonts w:ascii="Cambria Math" w:hAnsi="Cambria Math"/>
+                <w:i/>
+              </w:rPr>
+            </m:ctrlPr>
+          </m:dPr>
+          <m:e>
+            <m:r>
+              <w:rPr>
+                <w:rFonts w:ascii="Cambria Math" w:hAnsi="Cambria Math"/>
+              </w:rPr>
+              <m:t>A</m:t>
+            </m:r>
+          </m:e>
+        </m:d>
+        <m:r>
+          <w:rPr>
+            <w:rFonts w:ascii="Cambria Math" w:hAnsi="Cambria Math"/>
+          </w:rPr>
+          <m:t>=.6</m:t>
+        </m:r>
+      </m:oMath>
+      <w:r>
+        <w:t xml:space="preserve"> and </w:t>
+      </w:r>
+      <m:oMath>
+        <m:r>
+          <w:rPr>
+            <w:rFonts w:ascii="Cambria Math" w:hAnsi="Cambria Math"/>
+          </w:rPr>
+          <m:t>P</m:t>
+        </m:r>
+        <m:d>
+          <m:dPr>
+            <m:ctrlPr>
+              <w:rPr>
+                <w:rFonts w:ascii="Cambria Math" w:hAnsi="Cambria Math"/>
+                <w:i/>
+              </w:rPr>
+            </m:ctrlPr>
+          </m:dPr>
+          <m:e>
+            <m:r>
+              <w:rPr>
+                <w:rFonts w:ascii="Cambria Math" w:hAnsi="Cambria Math"/>
+              </w:rPr>
+              <m:t>B</m:t>
+            </m:r>
+          </m:e>
+        </m:d>
+        <m:r>
+          <w:rPr>
+            <w:rFonts w:ascii="Cambria Math" w:hAnsi="Cambria Math"/>
+          </w:rPr>
+          <m:t>=.2</m:t>
+        </m:r>
+      </m:oMath>
+      <w:r>
+        <w:t xml:space="preserve">. What is </w:t>
+      </w:r>
+      <m:oMath>
+        <m:r>
+          <w:rPr>
+            <w:rFonts w:ascii="Cambria Math" w:hAnsi="Cambria Math"/>
+          </w:rPr>
+          <m:t>P(B|A)</m:t>
+        </m:r>
+      </m:oMath>
+      <w:r>
+        <w:t>?</w:t>
+      </w:r>
+      <w:r>
+        <w:br/>
+      </w:r>
+      <m:oMathPara>
+        <m:oMath>
+          <m:r>
+            <w:rPr>
+              <w:rFonts w:ascii="Cambria Math" w:hAnsi="Cambria Math"/>
+            </w:rPr>
+            <m:t>P</m:t>
+          </m:r>
+          <m:d>
+            <m:dPr>
+              <m:ctrlPr>
+                <w:rPr>
+                  <w:rFonts w:ascii="Cambria Math" w:hAnsi="Cambria Math"/>
+                  <w:i/>
+                </w:rPr>
+              </m:ctrlPr>
+            </m:dPr>
+            <m:e>
+              <m:r>
+                <w:rPr>
+                  <w:rFonts w:ascii="Cambria Math" w:hAnsi="Cambria Math"/>
+                </w:rPr>
+                <m:t>B</m:t>
+              </m:r>
+            </m:e>
+            <m:e>
+              <m:r>
+                <w:rPr>
+                  <w:rFonts w:ascii="Cambria Math" w:hAnsi="Cambria Math"/>
+                </w:rPr>
+                <m:t>A</m:t>
+              </m:r>
+            </m:e>
+          </m:d>
+          <m:r>
+            <w:rPr>
+              <w:rFonts w:ascii="Cambria Math" w:hAnsi="Cambria Math"/>
+            </w:rPr>
+            <m:t>=P(B)</m:t>
+          </m:r>
+          <m:r>
+            <w:rPr>
+              <w:rFonts w:ascii="Cambria Math" w:hAnsi="Cambria Math"/>
+            </w:rPr>
+            <m:t>=.2</m:t>
+          </m:r>
+        </m:oMath>
+      </m:oMathPara>
+    </w:p>
+    <w:p>
+      <w:pPr>
+        <w:pStyle w:val="Multiple-Choice"/>
+        <w:numPr>
+          <w:ilvl w:val="0"/>
+          <w:numId w:val="14"/>
+        </w:numPr>
+      </w:pPr>
+      <w:r>
+        <w:br w:type="column"/>
+      </w:r>
+      <w:r>
+        <w:lastRenderedPageBreak/>
+        <w:t>The Mets are playing the Royals in baseball. The probability that the Mets will win is .45. The probability that the Royals will win is .55. What is the probability that the Mets will win and that the Royals will win?</w:t>
+      </w:r>
+      <w:r>
+        <w:br/>
+      </w:r>
+      <w:r>
+        <w:br/>
+      </w:r>
+      <w:r>
+        <w:rPr>
+          <w:b/>
+          <w:bCs/>
+        </w:rPr>
+        <w:t>Zero.</w:t>
+      </w:r>
+      <w:r>
+        <w:br/>
+      </w:r>
+      <w:r>
+        <w:br/>
+      </w:r>
+      <m:oMath>
+        <m:r>
+          <w:rPr>
+            <w:rFonts w:ascii="Cambria Math" w:hAnsi="Cambria Math"/>
+          </w:rPr>
+          <m:t>P(A)</m:t>
+        </m:r>
+      </m:oMath>
+      <w:r>
+        <w:t xml:space="preserve"> the probability that the Mets will win against the Royals.</w:t>
+      </w:r>
+      <w:r>
+        <w:br/>
+      </w:r>
+      <w:r>
+        <w:br/>
+      </w:r>
+      <m:oMath>
+        <m:r>
+          <w:rPr>
+            <w:rFonts w:ascii="Cambria Math" w:hAnsi="Cambria Math"/>
+          </w:rPr>
+          <m:t>P(B)</m:t>
+        </m:r>
+      </m:oMath>
+      <w:r>
+        <w:t xml:space="preserve"> is the probability that the Royals will win against the Mets.</w:t>
+      </w:r>
+      <w:r>
+        <w:br/>
+      </w:r>
+      <w:r>
+        <w:br/>
+        <w:t xml:space="preserve">These are dependent events. The Mets winning the game against the Royals </w:t>
+      </w:r>
+      <w:r>
+        <w:t xml:space="preserve">means that the Royals </w:t>
+      </w:r>
+      <w:r>
+        <w:t>will lose.</w:t>
+      </w:r>
+      <w:r>
+        <w:br/>
+      </w:r>
+      <m:oMathPara>
+        <m:oMath>
+          <m:r>
+            <m:rPr>
+              <m:sty m:val="bi"/>
+            </m:rPr>
+            <w:rPr>
+              <w:rFonts w:ascii="Cambria Math" w:hAnsi="Cambria Math"/>
+            </w:rPr>
+            <m:t>P</m:t>
+          </m:r>
+          <m:d>
+            <m:dPr>
+              <m:ctrlPr>
+                <w:rPr>
+                  <w:rFonts w:ascii="Cambria Math" w:hAnsi="Cambria Math"/>
+                  <w:b/>
+                  <w:bCs/>
+                  <w:i/>
+                </w:rPr>
+              </m:ctrlPr>
+            </m:dPr>
+            <m:e>
+              <m:r>
+                <m:rPr>
+                  <m:sty m:val="bi"/>
+                </m:rPr>
+                <w:rPr>
+                  <w:rFonts w:ascii="Cambria Math" w:hAnsi="Cambria Math"/>
+                </w:rPr>
+                <m:t>B</m:t>
+              </m:r>
+            </m:e>
+            <m:e>
+              <m:r>
+                <m:rPr>
+                  <m:sty m:val="bi"/>
+                </m:rPr>
+                <w:rPr>
+                  <w:rFonts w:ascii="Cambria Math" w:hAnsi="Cambria Math"/>
+                </w:rPr>
+                <m:t>A</m:t>
+              </m:r>
+            </m:e>
+          </m:d>
+          <m:r>
+            <m:rPr>
+              <m:sty m:val="bi"/>
+            </m:rPr>
+            <w:rPr>
+              <w:rFonts w:ascii="Cambria Math" w:hAnsi="Cambria Math"/>
+            </w:rPr>
+            <m:t>=0</m:t>
+          </m:r>
+          <m:r>
+            <w:rPr>
+              <w:b/>
+              <w:bCs/>
+            </w:rPr>
+            <w:br/>
+          </m:r>
+        </m:oMath>
+      </m:oMathPara>
     </w:p>
     <w:p/>
     <w:p/>
@@ -10170,16 +11205,16 @@
     </w:lvl>
   </w:abstractNum>
   <w:abstractNum w:abstractNumId="1" w15:restartNumberingAfterBreak="0">
-    <w:nsid w:val="171D6C3D"/>
+    <w:nsid w:val="15580F8A"/>
     <w:multiLevelType w:val="hybridMultilevel"/>
-    <w:tmpl w:val="3B2086BC"/>
-    <w:lvl w:ilvl="0" w:tplc="2FA0880A">
-      <w:start w:val="5"/>
-      <w:numFmt w:val="decimal"/>
+    <w:tmpl w:val="CB5AD344"/>
+    <w:lvl w:ilvl="0" w:tplc="AE4E9598">
+      <w:start w:val="2"/>
+      <w:numFmt w:val="upperLetter"/>
       <w:lvlText w:val="%1."/>
       <w:lvlJc w:val="left"/>
       <w:pPr>
-        <w:ind w:left="1080" w:hanging="360"/>
+        <w:ind w:left="360" w:hanging="360"/>
       </w:pPr>
       <w:rPr>
         <w:rFonts w:hint="default"/>
@@ -10191,7 +11226,7 @@
       <w:lvlText w:val="%2."/>
       <w:lvlJc w:val="left"/>
       <w:pPr>
-        <w:ind w:left="2160" w:hanging="360"/>
+        <w:ind w:left="1440" w:hanging="360"/>
       </w:pPr>
     </w:lvl>
     <w:lvl w:ilvl="2" w:tplc="0409001B" w:tentative="1">
@@ -10200,7 +11235,7 @@
       <w:lvlText w:val="%3."/>
       <w:lvlJc w:val="right"/>
       <w:pPr>
-        <w:ind w:left="2880" w:hanging="180"/>
+        <w:ind w:left="2160" w:hanging="180"/>
       </w:pPr>
     </w:lvl>
     <w:lvl w:ilvl="3" w:tplc="0409000F" w:tentative="1">
@@ -10209,7 +11244,7 @@
       <w:lvlText w:val="%4."/>
       <w:lvlJc w:val="left"/>
       <w:pPr>
-        <w:ind w:left="3600" w:hanging="360"/>
+        <w:ind w:left="2880" w:hanging="360"/>
       </w:pPr>
     </w:lvl>
     <w:lvl w:ilvl="4" w:tplc="04090019" w:tentative="1">
@@ -10218,7 +11253,7 @@
       <w:lvlText w:val="%5."/>
       <w:lvlJc w:val="left"/>
       <w:pPr>
-        <w:ind w:left="4320" w:hanging="360"/>
+        <w:ind w:left="3600" w:hanging="360"/>
       </w:pPr>
     </w:lvl>
     <w:lvl w:ilvl="5" w:tplc="0409001B" w:tentative="1">
@@ -10227,7 +11262,7 @@
       <w:lvlText w:val="%6."/>
       <w:lvlJc w:val="right"/>
       <w:pPr>
-        <w:ind w:left="5040" w:hanging="180"/>
+        <w:ind w:left="4320" w:hanging="180"/>
       </w:pPr>
     </w:lvl>
     <w:lvl w:ilvl="6" w:tplc="0409000F" w:tentative="1">
@@ -10236,7 +11271,7 @@
       <w:lvlText w:val="%7."/>
       <w:lvlJc w:val="left"/>
       <w:pPr>
-        <w:ind w:left="5760" w:hanging="360"/>
+        <w:ind w:left="5040" w:hanging="360"/>
       </w:pPr>
     </w:lvl>
     <w:lvl w:ilvl="7" w:tplc="04090019" w:tentative="1">
@@ -10245,7 +11280,7 @@
       <w:lvlText w:val="%8."/>
       <w:lvlJc w:val="left"/>
       <w:pPr>
-        <w:ind w:left="6480" w:hanging="360"/>
+        <w:ind w:left="5760" w:hanging="360"/>
       </w:pPr>
     </w:lvl>
     <w:lvl w:ilvl="8" w:tplc="0409001B" w:tentative="1">
@@ -10254,193 +11289,21 @@
       <w:lvlText w:val="%9."/>
       <w:lvlJc w:val="right"/>
       <w:pPr>
-        <w:ind w:left="7200" w:hanging="180"/>
+        <w:ind w:left="6480" w:hanging="180"/>
       </w:pPr>
     </w:lvl>
   </w:abstractNum>
   <w:abstractNum w:abstractNumId="2" w15:restartNumberingAfterBreak="0">
-    <w:nsid w:val="292C2EA2"/>
+    <w:nsid w:val="171D6C3D"/>
     <w:multiLevelType w:val="hybridMultilevel"/>
-    <w:tmpl w:val="1E2E4540"/>
-    <w:lvl w:ilvl="0" w:tplc="04090015">
-      <w:start w:val="1"/>
-      <w:numFmt w:val="upperLetter"/>
-      <w:lvlText w:val="%1."/>
-      <w:lvlJc w:val="left"/>
-      <w:pPr>
-        <w:ind w:left="360" w:hanging="360"/>
-      </w:pPr>
-    </w:lvl>
-    <w:lvl w:ilvl="1" w:tplc="0409000F">
-      <w:start w:val="1"/>
-      <w:numFmt w:val="decimal"/>
-      <w:lvlText w:val="%2."/>
-      <w:lvlJc w:val="left"/>
-      <w:pPr>
-        <w:ind w:left="1080" w:hanging="360"/>
-      </w:pPr>
-    </w:lvl>
-    <w:lvl w:ilvl="2" w:tplc="0409001B" w:tentative="1">
-      <w:start w:val="1"/>
-      <w:numFmt w:val="lowerRoman"/>
-      <w:lvlText w:val="%3."/>
-      <w:lvlJc w:val="right"/>
-      <w:pPr>
-        <w:ind w:left="1800" w:hanging="180"/>
-      </w:pPr>
-    </w:lvl>
-    <w:lvl w:ilvl="3" w:tplc="0409000F" w:tentative="1">
-      <w:start w:val="1"/>
-      <w:numFmt w:val="decimal"/>
-      <w:lvlText w:val="%4."/>
-      <w:lvlJc w:val="left"/>
-      <w:pPr>
-        <w:ind w:left="2520" w:hanging="360"/>
-      </w:pPr>
-    </w:lvl>
-    <w:lvl w:ilvl="4" w:tplc="04090019" w:tentative="1">
-      <w:start w:val="1"/>
-      <w:numFmt w:val="lowerLetter"/>
-      <w:lvlText w:val="%5."/>
-      <w:lvlJc w:val="left"/>
-      <w:pPr>
-        <w:ind w:left="3240" w:hanging="360"/>
-      </w:pPr>
-    </w:lvl>
-    <w:lvl w:ilvl="5" w:tplc="0409001B" w:tentative="1">
-      <w:start w:val="1"/>
-      <w:numFmt w:val="lowerRoman"/>
-      <w:lvlText w:val="%6."/>
-      <w:lvlJc w:val="right"/>
-      <w:pPr>
-        <w:ind w:left="3960" w:hanging="180"/>
-      </w:pPr>
-    </w:lvl>
-    <w:lvl w:ilvl="6" w:tplc="0409000F" w:tentative="1">
-      <w:start w:val="1"/>
-      <w:numFmt w:val="decimal"/>
-      <w:lvlText w:val="%7."/>
-      <w:lvlJc w:val="left"/>
-      <w:pPr>
-        <w:ind w:left="4680" w:hanging="360"/>
-      </w:pPr>
-    </w:lvl>
-    <w:lvl w:ilvl="7" w:tplc="04090019" w:tentative="1">
-      <w:start w:val="1"/>
-      <w:numFmt w:val="lowerLetter"/>
-      <w:lvlText w:val="%8."/>
-      <w:lvlJc w:val="left"/>
-      <w:pPr>
-        <w:ind w:left="5400" w:hanging="360"/>
-      </w:pPr>
-    </w:lvl>
-    <w:lvl w:ilvl="8" w:tplc="0409001B" w:tentative="1">
-      <w:start w:val="1"/>
-      <w:numFmt w:val="lowerRoman"/>
-      <w:lvlText w:val="%9."/>
-      <w:lvlJc w:val="right"/>
-      <w:pPr>
-        <w:ind w:left="6120" w:hanging="180"/>
-      </w:pPr>
-    </w:lvl>
-  </w:abstractNum>
-  <w:abstractNum w:abstractNumId="3" w15:restartNumberingAfterBreak="0">
-    <w:nsid w:val="34D50A9B"/>
-    <w:multiLevelType w:val="hybridMultilevel"/>
-    <w:tmpl w:val="328C8FC8"/>
-    <w:lvl w:ilvl="0" w:tplc="0409000F">
-      <w:start w:val="1"/>
-      <w:numFmt w:val="decimal"/>
-      <w:lvlText w:val="%1."/>
-      <w:lvlJc w:val="left"/>
-      <w:pPr>
-        <w:ind w:left="1080" w:hanging="360"/>
-      </w:pPr>
-    </w:lvl>
-    <w:lvl w:ilvl="1" w:tplc="04090019" w:tentative="1">
-      <w:start w:val="1"/>
-      <w:numFmt w:val="lowerLetter"/>
-      <w:lvlText w:val="%2."/>
-      <w:lvlJc w:val="left"/>
-      <w:pPr>
-        <w:ind w:left="1800" w:hanging="360"/>
-      </w:pPr>
-    </w:lvl>
-    <w:lvl w:ilvl="2" w:tplc="0409001B" w:tentative="1">
-      <w:start w:val="1"/>
-      <w:numFmt w:val="lowerRoman"/>
-      <w:lvlText w:val="%3."/>
-      <w:lvlJc w:val="right"/>
-      <w:pPr>
-        <w:ind w:left="2520" w:hanging="180"/>
-      </w:pPr>
-    </w:lvl>
-    <w:lvl w:ilvl="3" w:tplc="0409000F" w:tentative="1">
-      <w:start w:val="1"/>
-      <w:numFmt w:val="decimal"/>
-      <w:lvlText w:val="%4."/>
-      <w:lvlJc w:val="left"/>
-      <w:pPr>
-        <w:ind w:left="3240" w:hanging="360"/>
-      </w:pPr>
-    </w:lvl>
-    <w:lvl w:ilvl="4" w:tplc="04090019" w:tentative="1">
-      <w:start w:val="1"/>
-      <w:numFmt w:val="lowerLetter"/>
-      <w:lvlText w:val="%5."/>
-      <w:lvlJc w:val="left"/>
-      <w:pPr>
-        <w:ind w:left="3960" w:hanging="360"/>
-      </w:pPr>
-    </w:lvl>
-    <w:lvl w:ilvl="5" w:tplc="0409001B" w:tentative="1">
-      <w:start w:val="1"/>
-      <w:numFmt w:val="lowerRoman"/>
-      <w:lvlText w:val="%6."/>
-      <w:lvlJc w:val="right"/>
-      <w:pPr>
-        <w:ind w:left="4680" w:hanging="180"/>
-      </w:pPr>
-    </w:lvl>
-    <w:lvl w:ilvl="6" w:tplc="0409000F" w:tentative="1">
-      <w:start w:val="1"/>
-      <w:numFmt w:val="decimal"/>
-      <w:lvlText w:val="%7."/>
-      <w:lvlJc w:val="left"/>
-      <w:pPr>
-        <w:ind w:left="5400" w:hanging="360"/>
-      </w:pPr>
-    </w:lvl>
-    <w:lvl w:ilvl="7" w:tplc="04090019" w:tentative="1">
-      <w:start w:val="1"/>
-      <w:numFmt w:val="lowerLetter"/>
-      <w:lvlText w:val="%8."/>
-      <w:lvlJc w:val="left"/>
-      <w:pPr>
-        <w:ind w:left="6120" w:hanging="360"/>
-      </w:pPr>
-    </w:lvl>
-    <w:lvl w:ilvl="8" w:tplc="0409001B" w:tentative="1">
-      <w:start w:val="1"/>
-      <w:numFmt w:val="lowerRoman"/>
-      <w:lvlText w:val="%9."/>
-      <w:lvlJc w:val="right"/>
-      <w:pPr>
-        <w:ind w:left="6840" w:hanging="180"/>
-      </w:pPr>
-    </w:lvl>
-  </w:abstractNum>
-  <w:abstractNum w:abstractNumId="4" w15:restartNumberingAfterBreak="0">
-    <w:nsid w:val="3A46602E"/>
-    <w:multiLevelType w:val="hybridMultilevel"/>
-    <w:tmpl w:val="242AC2B6"/>
-    <w:lvl w:ilvl="0" w:tplc="22184834">
+    <w:tmpl w:val="3B2086BC"/>
+    <w:lvl w:ilvl="0" w:tplc="2FA0880A">
       <w:start w:val="5"/>
       <w:numFmt w:val="decimal"/>
       <w:lvlText w:val="%1."/>
       <w:lvlJc w:val="left"/>
       <w:pPr>
-        <w:ind w:left="720" w:hanging="360"/>
+        <w:ind w:left="1080" w:hanging="360"/>
       </w:pPr>
       <w:rPr>
         <w:rFonts w:hint="default"/>
@@ -10452,7 +11315,7 @@
       <w:lvlText w:val="%2."/>
       <w:lvlJc w:val="left"/>
       <w:pPr>
-        <w:ind w:left="1440" w:hanging="360"/>
+        <w:ind w:left="2160" w:hanging="360"/>
       </w:pPr>
     </w:lvl>
     <w:lvl w:ilvl="2" w:tplc="0409001B" w:tentative="1">
@@ -10461,7 +11324,7 @@
       <w:lvlText w:val="%3."/>
       <w:lvlJc w:val="right"/>
       <w:pPr>
-        <w:ind w:left="2160" w:hanging="180"/>
+        <w:ind w:left="2880" w:hanging="180"/>
       </w:pPr>
     </w:lvl>
     <w:lvl w:ilvl="3" w:tplc="0409000F" w:tentative="1">
@@ -10470,7 +11333,7 @@
       <w:lvlText w:val="%4."/>
       <w:lvlJc w:val="left"/>
       <w:pPr>
-        <w:ind w:left="2880" w:hanging="360"/>
+        <w:ind w:left="3600" w:hanging="360"/>
       </w:pPr>
     </w:lvl>
     <w:lvl w:ilvl="4" w:tplc="04090019" w:tentative="1">
@@ -10479,7 +11342,7 @@
       <w:lvlText w:val="%5."/>
       <w:lvlJc w:val="left"/>
       <w:pPr>
-        <w:ind w:left="3600" w:hanging="360"/>
+        <w:ind w:left="4320" w:hanging="360"/>
       </w:pPr>
     </w:lvl>
     <w:lvl w:ilvl="5" w:tplc="0409001B" w:tentative="1">
@@ -10488,7 +11351,7 @@
       <w:lvlText w:val="%6."/>
       <w:lvlJc w:val="right"/>
       <w:pPr>
-        <w:ind w:left="4320" w:hanging="180"/>
+        <w:ind w:left="5040" w:hanging="180"/>
       </w:pPr>
     </w:lvl>
     <w:lvl w:ilvl="6" w:tplc="0409000F" w:tentative="1">
@@ -10497,7 +11360,7 @@
       <w:lvlText w:val="%7."/>
       <w:lvlJc w:val="left"/>
       <w:pPr>
-        <w:ind w:left="5040" w:hanging="360"/>
+        <w:ind w:left="5760" w:hanging="360"/>
       </w:pPr>
     </w:lvl>
     <w:lvl w:ilvl="7" w:tplc="04090019" w:tentative="1">
@@ -10506,7 +11369,7 @@
       <w:lvlText w:val="%8."/>
       <w:lvlJc w:val="left"/>
       <w:pPr>
-        <w:ind w:left="5760" w:hanging="360"/>
+        <w:ind w:left="6480" w:hanging="360"/>
       </w:pPr>
     </w:lvl>
     <w:lvl w:ilvl="8" w:tplc="0409001B" w:tentative="1">
@@ -10515,11 +11378,358 @@
       <w:lvlText w:val="%9."/>
       <w:lvlJc w:val="right"/>
       <w:pPr>
+        <w:ind w:left="7200" w:hanging="180"/>
+      </w:pPr>
+    </w:lvl>
+  </w:abstractNum>
+  <w:abstractNum w:abstractNumId="3" w15:restartNumberingAfterBreak="0">
+    <w:nsid w:val="24CE2E6B"/>
+    <w:multiLevelType w:val="hybridMultilevel"/>
+    <w:tmpl w:val="4BEAAD56"/>
+    <w:lvl w:ilvl="0" w:tplc="FFFFFFFF">
+      <w:start w:val="1"/>
+      <w:numFmt w:val="decimal"/>
+      <w:lvlText w:val="%1."/>
+      <w:lvlJc w:val="left"/>
+      <w:pPr>
+        <w:ind w:left="720" w:hanging="360"/>
+      </w:pPr>
+    </w:lvl>
+    <w:lvl w:ilvl="1" w:tplc="FFFFFFFF" w:tentative="1">
+      <w:start w:val="1"/>
+      <w:numFmt w:val="lowerLetter"/>
+      <w:lvlText w:val="%2."/>
+      <w:lvlJc w:val="left"/>
+      <w:pPr>
+        <w:ind w:left="1440" w:hanging="360"/>
+      </w:pPr>
+    </w:lvl>
+    <w:lvl w:ilvl="2" w:tplc="FFFFFFFF" w:tentative="1">
+      <w:start w:val="1"/>
+      <w:numFmt w:val="lowerRoman"/>
+      <w:lvlText w:val="%3."/>
+      <w:lvlJc w:val="right"/>
+      <w:pPr>
+        <w:ind w:left="2160" w:hanging="180"/>
+      </w:pPr>
+    </w:lvl>
+    <w:lvl w:ilvl="3" w:tplc="FFFFFFFF" w:tentative="1">
+      <w:start w:val="1"/>
+      <w:numFmt w:val="decimal"/>
+      <w:lvlText w:val="%4."/>
+      <w:lvlJc w:val="left"/>
+      <w:pPr>
+        <w:ind w:left="2880" w:hanging="360"/>
+      </w:pPr>
+    </w:lvl>
+    <w:lvl w:ilvl="4" w:tplc="FFFFFFFF" w:tentative="1">
+      <w:start w:val="1"/>
+      <w:numFmt w:val="lowerLetter"/>
+      <w:lvlText w:val="%5."/>
+      <w:lvlJc w:val="left"/>
+      <w:pPr>
+        <w:ind w:left="3600" w:hanging="360"/>
+      </w:pPr>
+    </w:lvl>
+    <w:lvl w:ilvl="5" w:tplc="FFFFFFFF" w:tentative="1">
+      <w:start w:val="1"/>
+      <w:numFmt w:val="lowerRoman"/>
+      <w:lvlText w:val="%6."/>
+      <w:lvlJc w:val="right"/>
+      <w:pPr>
+        <w:ind w:left="4320" w:hanging="180"/>
+      </w:pPr>
+    </w:lvl>
+    <w:lvl w:ilvl="6" w:tplc="FFFFFFFF" w:tentative="1">
+      <w:start w:val="1"/>
+      <w:numFmt w:val="decimal"/>
+      <w:lvlText w:val="%7."/>
+      <w:lvlJc w:val="left"/>
+      <w:pPr>
+        <w:ind w:left="5040" w:hanging="360"/>
+      </w:pPr>
+    </w:lvl>
+    <w:lvl w:ilvl="7" w:tplc="FFFFFFFF" w:tentative="1">
+      <w:start w:val="1"/>
+      <w:numFmt w:val="lowerLetter"/>
+      <w:lvlText w:val="%8."/>
+      <w:lvlJc w:val="left"/>
+      <w:pPr>
+        <w:ind w:left="5760" w:hanging="360"/>
+      </w:pPr>
+    </w:lvl>
+    <w:lvl w:ilvl="8" w:tplc="FFFFFFFF" w:tentative="1">
+      <w:start w:val="1"/>
+      <w:numFmt w:val="lowerRoman"/>
+      <w:lvlText w:val="%9."/>
+      <w:lvlJc w:val="right"/>
+      <w:pPr>
         <w:ind w:left="6480" w:hanging="180"/>
+      </w:pPr>
+    </w:lvl>
+  </w:abstractNum>
+  <w:abstractNum w:abstractNumId="4" w15:restartNumberingAfterBreak="0">
+    <w:nsid w:val="292C2EA2"/>
+    <w:multiLevelType w:val="hybridMultilevel"/>
+    <w:tmpl w:val="5EAA1E26"/>
+    <w:lvl w:ilvl="0" w:tplc="04090015">
+      <w:start w:val="1"/>
+      <w:numFmt w:val="upperLetter"/>
+      <w:lvlText w:val="%1."/>
+      <w:lvlJc w:val="left"/>
+      <w:pPr>
+        <w:ind w:left="360" w:hanging="360"/>
+      </w:pPr>
+    </w:lvl>
+    <w:lvl w:ilvl="1" w:tplc="0409000F">
+      <w:start w:val="1"/>
+      <w:numFmt w:val="decimal"/>
+      <w:lvlText w:val="%2."/>
+      <w:lvlJc w:val="left"/>
+      <w:pPr>
+        <w:ind w:left="1080" w:hanging="360"/>
+      </w:pPr>
+    </w:lvl>
+    <w:lvl w:ilvl="2" w:tplc="0409001B" w:tentative="1">
+      <w:start w:val="1"/>
+      <w:numFmt w:val="lowerRoman"/>
+      <w:lvlText w:val="%3."/>
+      <w:lvlJc w:val="right"/>
+      <w:pPr>
+        <w:ind w:left="1800" w:hanging="180"/>
+      </w:pPr>
+    </w:lvl>
+    <w:lvl w:ilvl="3" w:tplc="0409000F" w:tentative="1">
+      <w:start w:val="1"/>
+      <w:numFmt w:val="decimal"/>
+      <w:lvlText w:val="%4."/>
+      <w:lvlJc w:val="left"/>
+      <w:pPr>
+        <w:ind w:left="2520" w:hanging="360"/>
+      </w:pPr>
+    </w:lvl>
+    <w:lvl w:ilvl="4" w:tplc="04090019" w:tentative="1">
+      <w:start w:val="1"/>
+      <w:numFmt w:val="lowerLetter"/>
+      <w:lvlText w:val="%5."/>
+      <w:lvlJc w:val="left"/>
+      <w:pPr>
+        <w:ind w:left="3240" w:hanging="360"/>
+      </w:pPr>
+    </w:lvl>
+    <w:lvl w:ilvl="5" w:tplc="0409001B" w:tentative="1">
+      <w:start w:val="1"/>
+      <w:numFmt w:val="lowerRoman"/>
+      <w:lvlText w:val="%6."/>
+      <w:lvlJc w:val="right"/>
+      <w:pPr>
+        <w:ind w:left="3960" w:hanging="180"/>
+      </w:pPr>
+    </w:lvl>
+    <w:lvl w:ilvl="6" w:tplc="0409000F" w:tentative="1">
+      <w:start w:val="1"/>
+      <w:numFmt w:val="decimal"/>
+      <w:lvlText w:val="%7."/>
+      <w:lvlJc w:val="left"/>
+      <w:pPr>
+        <w:ind w:left="4680" w:hanging="360"/>
+      </w:pPr>
+    </w:lvl>
+    <w:lvl w:ilvl="7" w:tplc="04090019" w:tentative="1">
+      <w:start w:val="1"/>
+      <w:numFmt w:val="lowerLetter"/>
+      <w:lvlText w:val="%8."/>
+      <w:lvlJc w:val="left"/>
+      <w:pPr>
+        <w:ind w:left="5400" w:hanging="360"/>
+      </w:pPr>
+    </w:lvl>
+    <w:lvl w:ilvl="8" w:tplc="0409001B" w:tentative="1">
+      <w:start w:val="1"/>
+      <w:numFmt w:val="lowerRoman"/>
+      <w:lvlText w:val="%9."/>
+      <w:lvlJc w:val="right"/>
+      <w:pPr>
+        <w:ind w:left="6120" w:hanging="180"/>
       </w:pPr>
     </w:lvl>
   </w:abstractNum>
   <w:abstractNum w:abstractNumId="5" w15:restartNumberingAfterBreak="0">
+    <w:nsid w:val="34D50A9B"/>
+    <w:multiLevelType w:val="hybridMultilevel"/>
+    <w:tmpl w:val="328C8FC8"/>
+    <w:lvl w:ilvl="0" w:tplc="0409000F">
+      <w:start w:val="1"/>
+      <w:numFmt w:val="decimal"/>
+      <w:lvlText w:val="%1."/>
+      <w:lvlJc w:val="left"/>
+      <w:pPr>
+        <w:ind w:left="1080" w:hanging="360"/>
+      </w:pPr>
+    </w:lvl>
+    <w:lvl w:ilvl="1" w:tplc="04090019" w:tentative="1">
+      <w:start w:val="1"/>
+      <w:numFmt w:val="lowerLetter"/>
+      <w:lvlText w:val="%2."/>
+      <w:lvlJc w:val="left"/>
+      <w:pPr>
+        <w:ind w:left="1800" w:hanging="360"/>
+      </w:pPr>
+    </w:lvl>
+    <w:lvl w:ilvl="2" w:tplc="0409001B" w:tentative="1">
+      <w:start w:val="1"/>
+      <w:numFmt w:val="lowerRoman"/>
+      <w:lvlText w:val="%3."/>
+      <w:lvlJc w:val="right"/>
+      <w:pPr>
+        <w:ind w:left="2520" w:hanging="180"/>
+      </w:pPr>
+    </w:lvl>
+    <w:lvl w:ilvl="3" w:tplc="0409000F" w:tentative="1">
+      <w:start w:val="1"/>
+      <w:numFmt w:val="decimal"/>
+      <w:lvlText w:val="%4."/>
+      <w:lvlJc w:val="left"/>
+      <w:pPr>
+        <w:ind w:left="3240" w:hanging="360"/>
+      </w:pPr>
+    </w:lvl>
+    <w:lvl w:ilvl="4" w:tplc="04090019" w:tentative="1">
+      <w:start w:val="1"/>
+      <w:numFmt w:val="lowerLetter"/>
+      <w:lvlText w:val="%5."/>
+      <w:lvlJc w:val="left"/>
+      <w:pPr>
+        <w:ind w:left="3960" w:hanging="360"/>
+      </w:pPr>
+    </w:lvl>
+    <w:lvl w:ilvl="5" w:tplc="0409001B" w:tentative="1">
+      <w:start w:val="1"/>
+      <w:numFmt w:val="lowerRoman"/>
+      <w:lvlText w:val="%6."/>
+      <w:lvlJc w:val="right"/>
+      <w:pPr>
+        <w:ind w:left="4680" w:hanging="180"/>
+      </w:pPr>
+    </w:lvl>
+    <w:lvl w:ilvl="6" w:tplc="0409000F" w:tentative="1">
+      <w:start w:val="1"/>
+      <w:numFmt w:val="decimal"/>
+      <w:lvlText w:val="%7."/>
+      <w:lvlJc w:val="left"/>
+      <w:pPr>
+        <w:ind w:left="5400" w:hanging="360"/>
+      </w:pPr>
+    </w:lvl>
+    <w:lvl w:ilvl="7" w:tplc="04090019" w:tentative="1">
+      <w:start w:val="1"/>
+      <w:numFmt w:val="lowerLetter"/>
+      <w:lvlText w:val="%8."/>
+      <w:lvlJc w:val="left"/>
+      <w:pPr>
+        <w:ind w:left="6120" w:hanging="360"/>
+      </w:pPr>
+    </w:lvl>
+    <w:lvl w:ilvl="8" w:tplc="0409001B" w:tentative="1">
+      <w:start w:val="1"/>
+      <w:numFmt w:val="lowerRoman"/>
+      <w:lvlText w:val="%9."/>
+      <w:lvlJc w:val="right"/>
+      <w:pPr>
+        <w:ind w:left="6840" w:hanging="180"/>
+      </w:pPr>
+    </w:lvl>
+  </w:abstractNum>
+  <w:abstractNum w:abstractNumId="6" w15:restartNumberingAfterBreak="0">
+    <w:nsid w:val="3A46602E"/>
+    <w:multiLevelType w:val="hybridMultilevel"/>
+    <w:tmpl w:val="242AC2B6"/>
+    <w:lvl w:ilvl="0" w:tplc="22184834">
+      <w:start w:val="5"/>
+      <w:numFmt w:val="decimal"/>
+      <w:lvlText w:val="%1."/>
+      <w:lvlJc w:val="left"/>
+      <w:pPr>
+        <w:ind w:left="720" w:hanging="360"/>
+      </w:pPr>
+      <w:rPr>
+        <w:rFonts w:hint="default"/>
+      </w:rPr>
+    </w:lvl>
+    <w:lvl w:ilvl="1" w:tplc="04090019" w:tentative="1">
+      <w:start w:val="1"/>
+      <w:numFmt w:val="lowerLetter"/>
+      <w:lvlText w:val="%2."/>
+      <w:lvlJc w:val="left"/>
+      <w:pPr>
+        <w:ind w:left="1440" w:hanging="360"/>
+      </w:pPr>
+    </w:lvl>
+    <w:lvl w:ilvl="2" w:tplc="0409001B" w:tentative="1">
+      <w:start w:val="1"/>
+      <w:numFmt w:val="lowerRoman"/>
+      <w:lvlText w:val="%3."/>
+      <w:lvlJc w:val="right"/>
+      <w:pPr>
+        <w:ind w:left="2160" w:hanging="180"/>
+      </w:pPr>
+    </w:lvl>
+    <w:lvl w:ilvl="3" w:tplc="0409000F" w:tentative="1">
+      <w:start w:val="1"/>
+      <w:numFmt w:val="decimal"/>
+      <w:lvlText w:val="%4."/>
+      <w:lvlJc w:val="left"/>
+      <w:pPr>
+        <w:ind w:left="2880" w:hanging="360"/>
+      </w:pPr>
+    </w:lvl>
+    <w:lvl w:ilvl="4" w:tplc="04090019" w:tentative="1">
+      <w:start w:val="1"/>
+      <w:numFmt w:val="lowerLetter"/>
+      <w:lvlText w:val="%5."/>
+      <w:lvlJc w:val="left"/>
+      <w:pPr>
+        <w:ind w:left="3600" w:hanging="360"/>
+      </w:pPr>
+    </w:lvl>
+    <w:lvl w:ilvl="5" w:tplc="0409001B" w:tentative="1">
+      <w:start w:val="1"/>
+      <w:numFmt w:val="lowerRoman"/>
+      <w:lvlText w:val="%6."/>
+      <w:lvlJc w:val="right"/>
+      <w:pPr>
+        <w:ind w:left="4320" w:hanging="180"/>
+      </w:pPr>
+    </w:lvl>
+    <w:lvl w:ilvl="6" w:tplc="0409000F" w:tentative="1">
+      <w:start w:val="1"/>
+      <w:numFmt w:val="decimal"/>
+      <w:lvlText w:val="%7."/>
+      <w:lvlJc w:val="left"/>
+      <w:pPr>
+        <w:ind w:left="5040" w:hanging="360"/>
+      </w:pPr>
+    </w:lvl>
+    <w:lvl w:ilvl="7" w:tplc="04090019" w:tentative="1">
+      <w:start w:val="1"/>
+      <w:numFmt w:val="lowerLetter"/>
+      <w:lvlText w:val="%8."/>
+      <w:lvlJc w:val="left"/>
+      <w:pPr>
+        <w:ind w:left="5760" w:hanging="360"/>
+      </w:pPr>
+    </w:lvl>
+    <w:lvl w:ilvl="8" w:tplc="0409001B" w:tentative="1">
+      <w:start w:val="1"/>
+      <w:numFmt w:val="lowerRoman"/>
+      <w:lvlText w:val="%9."/>
+      <w:lvlJc w:val="right"/>
+      <w:pPr>
+        <w:ind w:left="6480" w:hanging="180"/>
+      </w:pPr>
+    </w:lvl>
+  </w:abstractNum>
+  <w:abstractNum w:abstractNumId="7" w15:restartNumberingAfterBreak="0">
     <w:nsid w:val="3D551573"/>
     <w:multiLevelType w:val="hybridMultilevel"/>
     <w:tmpl w:val="1E2E4540"/>
@@ -10605,7 +11815,7 @@
       </w:pPr>
     </w:lvl>
   </w:abstractNum>
-  <w:abstractNum w:abstractNumId="6" w15:restartNumberingAfterBreak="0">
+  <w:abstractNum w:abstractNumId="8" w15:restartNumberingAfterBreak="0">
     <w:nsid w:val="4F2B637A"/>
     <w:multiLevelType w:val="hybridMultilevel"/>
     <w:tmpl w:val="074AEDAC"/>
@@ -10691,7 +11901,7 @@
       </w:pPr>
     </w:lvl>
   </w:abstractNum>
-  <w:abstractNum w:abstractNumId="7" w15:restartNumberingAfterBreak="0">
+  <w:abstractNum w:abstractNumId="9" w15:restartNumberingAfterBreak="0">
     <w:nsid w:val="6D7155B3"/>
     <w:multiLevelType w:val="hybridMultilevel"/>
     <w:tmpl w:val="88940FCC"/>
@@ -10777,11 +11987,11 @@
       </w:pPr>
     </w:lvl>
   </w:abstractNum>
-  <w:abstractNum w:abstractNumId="8" w15:restartNumberingAfterBreak="0">
+  <w:abstractNum w:abstractNumId="10" w15:restartNumberingAfterBreak="0">
     <w:nsid w:val="75C020C7"/>
     <w:multiLevelType w:val="hybridMultilevel"/>
-    <w:tmpl w:val="273C886E"/>
-    <w:lvl w:ilvl="0" w:tplc="6C3CBE50">
+    <w:tmpl w:val="6C22E73E"/>
+    <w:lvl w:ilvl="0" w:tplc="DBE21B5A">
       <w:start w:val="1"/>
       <w:numFmt w:val="decimal"/>
       <w:pStyle w:val="Multiple-Choice"/>
@@ -10790,6 +12000,10 @@
       <w:pPr>
         <w:ind w:left="720" w:hanging="360"/>
       </w:pPr>
+      <w:rPr>
+        <w:b w:val="0"/>
+        <w:bCs w:val="0"/>
+      </w:rPr>
     </w:lvl>
     <w:lvl w:ilvl="1" w:tplc="04090019" w:tentative="1">
       <w:start w:val="1"/>
@@ -10864,10 +12078,10 @@
       </w:pPr>
     </w:lvl>
   </w:abstractNum>
-  <w:abstractNum w:abstractNumId="9" w15:restartNumberingAfterBreak="0">
+  <w:abstractNum w:abstractNumId="11" w15:restartNumberingAfterBreak="0">
     <w:nsid w:val="76E045E4"/>
     <w:multiLevelType w:val="hybridMultilevel"/>
-    <w:tmpl w:val="712AF888"/>
+    <w:tmpl w:val="4BEAAD56"/>
     <w:lvl w:ilvl="0" w:tplc="0409000F">
       <w:start w:val="1"/>
       <w:numFmt w:val="decimal"/>
@@ -10951,40 +12165,52 @@
     </w:lvl>
   </w:abstractNum>
   <w:num w:numId="1" w16cid:durableId="113643700">
-    <w:abstractNumId w:val="7"/>
+    <w:abstractNumId w:val="9"/>
   </w:num>
   <w:num w:numId="2" w16cid:durableId="1888952054">
-    <w:abstractNumId w:val="8"/>
+    <w:abstractNumId w:val="10"/>
   </w:num>
   <w:num w:numId="3" w16cid:durableId="104160086">
-    <w:abstractNumId w:val="8"/>
+    <w:abstractNumId w:val="10"/>
     <w:lvlOverride w:ilvl="0">
       <w:startOverride w:val="1"/>
     </w:lvlOverride>
   </w:num>
   <w:num w:numId="4" w16cid:durableId="2125727698">
-    <w:abstractNumId w:val="3"/>
+    <w:abstractNumId w:val="5"/>
   </w:num>
   <w:num w:numId="5" w16cid:durableId="1277758649">
-    <w:abstractNumId w:val="6"/>
+    <w:abstractNumId w:val="8"/>
   </w:num>
   <w:num w:numId="6" w16cid:durableId="195434524">
+    <w:abstractNumId w:val="4"/>
+  </w:num>
+  <w:num w:numId="7" w16cid:durableId="869687102">
     <w:abstractNumId w:val="2"/>
   </w:num>
-  <w:num w:numId="7" w16cid:durableId="869687102">
-    <w:abstractNumId w:val="1"/>
-  </w:num>
   <w:num w:numId="8" w16cid:durableId="1375084732">
-    <w:abstractNumId w:val="9"/>
+    <w:abstractNumId w:val="11"/>
   </w:num>
   <w:num w:numId="9" w16cid:durableId="69544458">
-    <w:abstractNumId w:val="5"/>
+    <w:abstractNumId w:val="7"/>
   </w:num>
   <w:num w:numId="10" w16cid:durableId="1692603925">
     <w:abstractNumId w:val="0"/>
   </w:num>
   <w:num w:numId="11" w16cid:durableId="813837762">
-    <w:abstractNumId w:val="4"/>
+    <w:abstractNumId w:val="6"/>
+  </w:num>
+  <w:num w:numId="12" w16cid:durableId="1205363775">
+    <w:abstractNumId w:val="1"/>
+  </w:num>
+  <w:num w:numId="13" w16cid:durableId="1831284498">
+    <w:abstractNumId w:val="3"/>
+  </w:num>
+  <w:num w:numId="14" w16cid:durableId="1208031203">
+    <w:abstractNumId w:val="10"/>
+    <w:lvlOverride w:ilvl="0">
+      <w:startOverride w:val="1"/>
+    </w:lvlOverride>
   </w:num>
   <w:numIdMacAtCleanup w:val="3"/>
 </w:numbering>

</xml_diff>